<commit_message>
Actualizacion Estudio de Factibilidad version 1
Agregado mi parte (Juan) al documento.
</commit_message>
<xml_diff>
--- a/Analisis y Diseño/Estudio de Factibilidad/Estudio de Factibilidad-1.docx
+++ b/Analisis y Diseño/Estudio de Factibilidad/Estudio de Factibilidad-1.docx
@@ -1,6 +1,6 @@
 
 <file path=word/document.xml><?xml version="1.0" encoding="utf-8"?>
-<w:document xmlns:wpc="http://schemas.microsoft.com/office/word/2010/wordprocessingCanvas" xmlns:cx="http://schemas.microsoft.com/office/drawing/2014/chartex" xmlns:mc="http://schemas.openxmlformats.org/markup-compatibility/2006" xmlns:o="urn:schemas-microsoft-com:office:office" xmlns:r="http://schemas.openxmlformats.org/officeDocument/2006/relationships" xmlns:m="http://schemas.openxmlformats.org/officeDocument/2006/math" xmlns:v="urn:schemas-microsoft-com:vml" xmlns:wp14="http://schemas.microsoft.com/office/word/2010/wordprocessingDrawing" xmlns:wp="http://schemas.openxmlformats.org/drawingml/2006/wordprocessingDrawing" xmlns:w10="urn:schemas-microsoft-com:office:word" xmlns:w="http://schemas.openxmlformats.org/wordprocessingml/2006/main" xmlns:w14="http://schemas.microsoft.com/office/word/2010/wordml" xmlns:w15="http://schemas.microsoft.com/office/word/2012/wordml" xmlns:w16se="http://schemas.microsoft.com/office/word/2015/wordml/symex" xmlns:wpg="http://schemas.microsoft.com/office/word/2010/wordprocessingGroup" xmlns:wpi="http://schemas.microsoft.com/office/word/2010/wordprocessingInk" xmlns:wne="http://schemas.microsoft.com/office/word/2006/wordml" xmlns:wps="http://schemas.microsoft.com/office/word/2010/wordprocessingShape" mc:Ignorable="w14 w15 w16se wp14">
+<w:document xmlns:wpc="http://schemas.microsoft.com/office/word/2010/wordprocessingCanvas" xmlns:mc="http://schemas.openxmlformats.org/markup-compatibility/2006" xmlns:o="urn:schemas-microsoft-com:office:office" xmlns:r="http://schemas.openxmlformats.org/officeDocument/2006/relationships" xmlns:m="http://schemas.openxmlformats.org/officeDocument/2006/math" xmlns:v="urn:schemas-microsoft-com:vml" xmlns:wp14="http://schemas.microsoft.com/office/word/2010/wordprocessingDrawing" xmlns:wp="http://schemas.openxmlformats.org/drawingml/2006/wordprocessingDrawing" xmlns:w10="urn:schemas-microsoft-com:office:word" xmlns:w="http://schemas.openxmlformats.org/wordprocessingml/2006/main" xmlns:w14="http://schemas.microsoft.com/office/word/2010/wordml" xmlns:wpg="http://schemas.microsoft.com/office/word/2010/wordprocessingGroup" xmlns:wpi="http://schemas.microsoft.com/office/word/2010/wordprocessingInk" xmlns:wne="http://schemas.microsoft.com/office/word/2006/wordml" xmlns:wps="http://schemas.microsoft.com/office/word/2010/wordprocessingShape" mc:Ignorable="w14 wp14">
   <w:body>
     <w:sdt>
       <w:sdtPr>
@@ -38,7 +38,7 @@
               <w:noProof/>
               <w:sz w:val="72"/>
               <w:szCs w:val="72"/>
-              <w:lang w:val="en-US"/>
+              <w:lang w:val="es-AR" w:eastAsia="es-AR"/>
             </w:rPr>
             <mc:AlternateContent>
               <mc:Choice Requires="wpg">
@@ -216,7 +216,7 @@
                                     <w:r>
                                       <w:rPr>
                                         <w:noProof/>
-                                        <w:lang w:val="en-US"/>
+                                        <w:lang w:val="es-AR" w:eastAsia="es-AR"/>
                                       </w:rPr>
                                       <w:drawing>
                                         <wp:inline distT="0" distB="0" distL="0" distR="0" wp14:anchorId="4F023D57" wp14:editId="23F8252C">
@@ -236,7 +236,7 @@
                                                   </pic:cNvPicPr>
                                                 </pic:nvPicPr>
                                                 <pic:blipFill>
-                                                  <a:blip r:embed="rId9">
+                                                  <a:blip r:embed="rId10">
                                                     <a:extLst>
                                                       <a:ext uri="{28A0092B-C50C-407E-A947-70E740481C1C}">
                                                         <a14:useLocalDpi xmlns:a14="http://schemas.microsoft.com/office/drawing/2010/main" val="0"/>
@@ -325,7 +325,7 @@
                                       <w:noProof/>
                                       <w:sz w:val="72"/>
                                       <w:szCs w:val="72"/>
-                                      <w:lang w:val="en-US"/>
+                                      <w:lang w:val="es-AR" w:eastAsia="es-AR"/>
                                     </w:rPr>
                                     <w:drawing>
                                       <wp:inline distT="0" distB="0" distL="0" distR="0" wp14:anchorId="01B6D86A" wp14:editId="5E98FC4D">
@@ -345,7 +345,7 @@
                                                 </pic:cNvPicPr>
                                               </pic:nvPicPr>
                                               <pic:blipFill>
-                                                <a:blip r:embed="rId10">
+                                                <a:blip r:embed="rId11">
                                                   <a:extLst>
                                                     <a:ext uri="{28A0092B-C50C-407E-A947-70E740481C1C}">
                                                       <a14:useLocalDpi xmlns:a14="http://schemas.microsoft.com/office/drawing/2010/main" val="0"/>
@@ -390,12 +390,12 @@
               </mc:Choice>
               <mc:Fallback>
                 <w:pict>
-                  <v:group w14:anchorId="208FC3F5" id="Grupo 4" o:spid="_x0000_s1026" style="position:absolute;margin-left:-99.3pt;margin-top:-119.5pt;width:636.25pt;height:882.6pt;z-index:251688960" coordsize="80806,112090" o:gfxdata="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">
-                    <v:group id="Grupo 3" o:spid="_x0000_s1027" style="position:absolute;width:80806;height:112090" coordsize="80806,112090" o:gfxdata="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">
-                      <v:rect id="Rectangle 6" o:spid="_x0000_s1028" style="position:absolute;top:98202;width:79197;height:11132;visibility:visible;mso-wrap-style:square;v-text-anchor:top" o:gfxdata="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" fillcolor="#92d050" strokecolor="#00b050"/>
-                      <v:rect id="Rectangle 7" o:spid="_x0000_s1029" style="position:absolute;top:2667;width:79140;height:17246;visibility:visible;mso-wrap-style:square;v-text-anchor:top" o:gfxdata="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" fillcolor="#92d050" strokecolor="#00b050"/>
-                      <v:rect id="Rectangle 9" o:spid="_x0000_s1030" style="position:absolute;left:6762;width:908;height:112090;visibility:visible;mso-wrap-style:square;v-text-anchor:top" o:gfxdata="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" fillcolor="#eaf1dd [662]" strokecolor="#00b050"/>
-                      <v:rect id="Rectangle 33" o:spid="_x0000_s1031" style="position:absolute;left:49053;top:1905;width:31753;height:14592;visibility:visible;mso-wrap-style:square;v-text-anchor:top" o:gfxdata="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" filled="f" stroked="f">
+                  <v:group id="Grupo 4" o:spid="_x0000_s1026" style="position:absolute;margin-left:-99.3pt;margin-top:-119.5pt;width:636.25pt;height:882.6pt;z-index:251688960" coordsize="80806,112090" o:gfxdata="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">
+                    <v:group id="Grupo 3" o:spid="_x0000_s1027" style="position:absolute;width:80806;height:112090" coordsize="80806,112090" o:gfxdata="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">
+                      <v:rect id="Rectangle 6" o:spid="_x0000_s1028" style="position:absolute;top:98202;width:79197;height:11132;visibility:visible;mso-wrap-style:square;v-text-anchor:top" o:gfxdata="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" fillcolor="#92d050" strokecolor="#00b050"/>
+                      <v:rect id="Rectangle 7" o:spid="_x0000_s1029" style="position:absolute;top:2667;width:79140;height:17246;visibility:visible;mso-wrap-style:square;v-text-anchor:top" o:gfxdata="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" fillcolor="#92d050" strokecolor="#00b050"/>
+                      <v:rect id="Rectangle 9" o:spid="_x0000_s1030" style="position:absolute;left:6762;width:908;height:112090;visibility:visible;mso-wrap-style:square;v-text-anchor:top" o:gfxdata="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" fillcolor="#eaf1dd [662]" strokecolor="#00b050"/>
+                      <v:rect id="Rectangle 33" o:spid="_x0000_s1031" style="position:absolute;left:49053;top:1905;width:31753;height:14592;visibility:visible;mso-wrap-style:square;v-text-anchor:top" o:gfxdata="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" filled="f" stroked="f">
                         <v:textbox style="mso-fit-shape-to-text:t">
                           <w:txbxContent>
                             <w:p>
@@ -406,7 +406,7 @@
                               <w:r>
                                 <w:rPr>
                                   <w:noProof/>
-                                  <w:lang w:val="en-US"/>
+                                  <w:lang w:val="es-AR" w:eastAsia="es-AR"/>
                                 </w:rPr>
                                 <w:drawing>
                                   <wp:inline distT="0" distB="0" distL="0" distR="0" wp14:anchorId="4F023D57" wp14:editId="23F8252C">
@@ -426,7 +426,7 @@
                                             </pic:cNvPicPr>
                                           </pic:nvPicPr>
                                           <pic:blipFill>
-                                            <a:blip r:embed="rId9">
+                                            <a:blip r:embed="rId10">
                                               <a:extLst>
                                                 <a:ext uri="{28A0092B-C50C-407E-A947-70E740481C1C}">
                                                   <a14:useLocalDpi xmlns:a14="http://schemas.microsoft.com/office/drawing/2010/main" val="0"/>
@@ -462,7 +462,7 @@
                         </v:textbox>
                       </v:rect>
                     </v:group>
-                    <v:rect id="Rectangle 31" o:spid="_x0000_s1032" style="position:absolute;left:25908;top:62579;width:29166;height:39478;visibility:visible;mso-wrap-style:square;v-text-anchor:top" o:gfxdata="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" filled="f" stroked="f">
+                    <v:rect id="Rectangle 31" o:spid="_x0000_s1032" style="position:absolute;left:25908;top:62579;width:29166;height:39478;visibility:visible;mso-wrap-style:square;v-text-anchor:top" o:gfxdata="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" filled="f" stroked="f">
                       <v:textbox>
                         <w:txbxContent>
                           <w:p>
@@ -476,7 +476,7 @@
                                 <w:noProof/>
                                 <w:sz w:val="72"/>
                                 <w:szCs w:val="72"/>
-                                <w:lang w:val="en-US"/>
+                                <w:lang w:val="es-AR" w:eastAsia="es-AR"/>
                               </w:rPr>
                               <w:drawing>
                                 <wp:inline distT="0" distB="0" distL="0" distR="0" wp14:anchorId="01B6D86A" wp14:editId="5E98FC4D">
@@ -496,7 +496,7 @@
                                           </pic:cNvPicPr>
                                         </pic:nvPicPr>
                                         <pic:blipFill>
-                                          <a:blip r:embed="rId10">
+                                          <a:blip r:embed="rId11">
                                             <a:extLst>
                                               <a:ext uri="{28A0092B-C50C-407E-A947-70E740481C1C}">
                                                 <a14:useLocalDpi xmlns:a14="http://schemas.microsoft.com/office/drawing/2010/main" val="0"/>
@@ -567,6 +567,7 @@
               <w:dataBinding w:prefixMappings="xmlns:ns0='http://schemas.openxmlformats.org/package/2006/metadata/core-properties' xmlns:ns1='http://purl.org/dc/elements/1.1/'" w:xpath="/ns0:coreProperties[1]/ns1:title[1]" w:storeItemID="{6C3C8BC8-F283-45AE-878A-BAB7291924A1}"/>
               <w:text/>
             </w:sdtPr>
+            <w:sdtEndPr/>
             <w:sdtContent>
               <w:r>
                 <w:rPr>
@@ -592,6 +593,7 @@
             <w:dataBinding w:prefixMappings="xmlns:ns0='http://schemas.openxmlformats.org/package/2006/metadata/core-properties' xmlns:ns1='http://purl.org/dc/elements/1.1/'" w:xpath="/ns0:coreProperties[1]/ns1:subject[1]" w:storeItemID="{6C3C8BC8-F283-45AE-878A-BAB7291924A1}"/>
             <w:text/>
           </w:sdtPr>
+          <w:sdtEndPr/>
           <w:sdtContent>
             <w:p>
               <w:pPr>
@@ -602,6 +604,7 @@
                   <w:szCs w:val="36"/>
                 </w:rPr>
               </w:pPr>
+              <w:proofErr w:type="spellStart"/>
               <w:r>
                 <w:rPr>
                   <w:rFonts w:eastAsiaTheme="majorEastAsia" w:cstheme="minorHAnsi"/>
@@ -610,6 +613,7 @@
                 </w:rPr>
                 <w:t>CheckPoint</w:t>
               </w:r>
+              <w:proofErr w:type="spellEnd"/>
             </w:p>
           </w:sdtContent>
         </w:sdt>
@@ -655,6 +659,7 @@
             <w:dataBinding w:prefixMappings="xmlns:ns0='http://schemas.openxmlformats.org/officeDocument/2006/extended-properties' " w:xpath="/ns0:Properties[1]/ns0:Company[1]" w:storeItemID="{6668398D-A668-4E3E-A5EB-62B293D839F1}"/>
             <w:text/>
           </w:sdtPr>
+          <w:sdtEndPr/>
           <w:sdtContent>
             <w:p>
               <w:pPr>
@@ -683,6 +688,7 @@
             <w:dataBinding w:prefixMappings="xmlns:ns0='http://schemas.openxmlformats.org/package/2006/metadata/core-properties' xmlns:ns1='http://purl.org/dc/elements/1.1/'" w:xpath="/ns0:coreProperties[1]/ns1:creator[1]" w:storeItemID="{6C3C8BC8-F283-45AE-878A-BAB7291924A1}"/>
             <w:text/>
           </w:sdtPr>
+          <w:sdtEndPr/>
           <w:sdtContent>
             <w:p>
               <w:pPr>
@@ -724,6 +730,7 @@
             <w:rPr>
               <w:noProof/>
               <w:color w:val="auto"/>
+              <w:lang w:eastAsia="es-AR"/>
             </w:rPr>
             <w:lastRenderedPageBreak/>
             <mc:AlternateContent>
@@ -785,7 +792,7 @@
                   </wp:anchor>
                 </w:drawing>
               </mc:Choice>
-              <mc:Fallback>
+              <mc:Fallback xmlns:w16se="http://schemas.microsoft.com/office/word/2015/wordml/symex" xmlns:w15="http://schemas.microsoft.com/office/word/2012/wordml" xmlns:cx="http://schemas.microsoft.com/office/drawing/2014/chartex">
                 <w:pict>
                   <v:rect w14:anchorId="0EEB962D" id="Rectangle 17" o:spid="_x0000_s1026" style="position:absolute;margin-left:315.9pt;margin-top:-102.95pt;width:195.35pt;height:870.95pt;z-index:-251645952;visibility:visible;mso-wrap-style:square;mso-width-percent:0;mso-height-percent:0;mso-wrap-distance-left:9pt;mso-wrap-distance-top:0;mso-wrap-distance-right:9pt;mso-wrap-distance-bottom:0;mso-position-horizontal:absolute;mso-position-horizontal-relative:margin;mso-position-vertical:absolute;mso-position-vertical-relative:margin;mso-width-percent:0;mso-height-percent:0;mso-width-relative:page;mso-height-relative:page;v-text-anchor:top" o:gfxdata="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" fillcolor="#92d050" strokecolor="#ffc000">
                     <w10:wrap type="square" anchorx="margin" anchory="margin"/>
@@ -797,6 +804,7 @@
           <w:r>
             <w:rPr>
               <w:noProof/>
+              <w:lang w:eastAsia="es-AR"/>
             </w:rPr>
             <mc:AlternateContent>
               <mc:Choice Requires="wps">
@@ -874,7 +882,7 @@
               </mc:Choice>
               <mc:Fallback>
                 <w:pict>
-                  <v:shapetype w14:anchorId="2875B834" id="_x0000_t202" coordsize="21600,21600" o:spt="202" path="m,l,21600r21600,l21600,xe">
+                  <v:shapetype id="_x0000_t202" coordsize="21600,21600" o:spt="202" path="m,l,21600r21600,l21600,xe">
                     <v:stroke joinstyle="miter"/>
                     <v:path gradientshapeok="t" o:connecttype="rect"/>
                   </v:shapetype>
@@ -915,6 +923,7 @@
               <w:dataBinding w:prefixMappings="xmlns:ns0='http://purl.org/dc/elements/1.1/' xmlns:ns1='http://schemas.openxmlformats.org/package/2006/metadata/core-properties' " w:xpath="/ns1:coreProperties[1]/ns0:title[1]" w:storeItemID="{6C3C8BC8-F283-45AE-878A-BAB7291924A1}"/>
               <w:text/>
             </w:sdtPr>
+            <w:sdtEndPr/>
             <w:sdtContent>
               <w:r>
                 <w:t>Estudio de Factibilidad</w:t>
@@ -973,7 +982,15 @@
             <w:pStyle w:val="PSI-Comentario"/>
           </w:pPr>
           <w:r>
-            <w:t>Para actualizar los campos en Microsoft Word (los cuales se muestran sobre un fondo gris cuando se selecciona], ir a Archivo &gt; Propiedades &gt; Resumen y reemplazar los campos “Asunto” con el Nombre del Proyecto  y “Autor” con el nombre del autor de este documento después ir a Personalizar y actualizar el valor “Numero de Documento” en la lista de propiedades del mismo dialogo, por el nuevo número de versión. Posteriormente cerrar el dialogo actualizar el documento seleccionando en el menú Editar &gt; Seleccionar todo o Ctrl–E y presionar F9, o simplemente dar un clic sobre el campo y presionar F9. Esto debe repetirse también en el índice, encabezado y  pie de página, en todas sus secciones.]</w:t>
+            <w:t xml:space="preserve">Para actualizar los campos en Microsoft Word (los cuales se muestran sobre un fondo gris cuando se selecciona], ir a Archivo &gt; Propiedades &gt; Resumen y reemplazar los campos “Asunto” con el Nombre del Proyecto  y “Autor” con el nombre del autor de este documento después ir a Personalizar y actualizar el valor “Numero de Documento” en la lista de propiedades del mismo dialogo, por el nuevo número de versión. Posteriormente cerrar el dialogo actualizar el documento seleccionando en el menú Editar &gt; Seleccionar todo o </w:t>
+          </w:r>
+          <w:proofErr w:type="spellStart"/>
+          <w:r>
+            <w:t>Ctrl</w:t>
+          </w:r>
+          <w:proofErr w:type="spellEnd"/>
+          <w:r>
+            <w:t>–E y presionar F9, o simplemente dar un clic sobre el campo y presionar F9. Esto debe repetirse también en el índice, encabezado y  pie de página, en todas sus secciones.]</w:t>
           </w:r>
         </w:p>
         <w:p>
@@ -1013,10 +1030,11 @@
           <w:docPartUnique/>
         </w:docPartObj>
       </w:sdtPr>
+      <w:sdtEndPr/>
       <w:sdtContent>
         <w:p>
           <w:pPr>
-            <w:pStyle w:val="TtuloTDC"/>
+            <w:pStyle w:val="TtulodeTDC"/>
             <w:tabs>
               <w:tab w:val="left" w:pos="5954"/>
             </w:tabs>
@@ -4349,6 +4367,7 @@
         <w:dataBinding w:prefixMappings="xmlns:ns0='http://purl.org/dc/elements/1.1/' xmlns:ns1='http://schemas.openxmlformats.org/package/2006/metadata/core-properties' " w:xpath="/ns1:coreProperties[1]/ns0:title[1]" w:storeItemID="{6C3C8BC8-F283-45AE-878A-BAB7291924A1}"/>
         <w:text/>
       </w:sdtPr>
+      <w:sdtEndPr/>
       <w:sdtContent>
         <w:p>
           <w:pPr>
@@ -4807,6 +4826,7 @@
           <w:lang w:val="es-AR"/>
         </w:rPr>
       </w:pPr>
+      <w:proofErr w:type="spellStart"/>
       <w:r>
         <w:rPr>
           <w:rFonts w:eastAsia="Calibri" w:cstheme="minorHAnsi"/>
@@ -4816,6 +4836,7 @@
         </w:rPr>
         <w:t>CheckPoint</w:t>
       </w:r>
+      <w:proofErr w:type="spellEnd"/>
       <w:r>
         <w:rPr>
           <w:rFonts w:eastAsia="Calibri" w:cstheme="minorHAnsi"/>
@@ -5094,7 +5115,25 @@
           <w:i/>
           <w:lang w:val="es-AR"/>
         </w:rPr>
-        <w:t>Una solución a esta problemática, parcialmente adoptada para el servicio de limpieza, se presenta en la socialización de la dificultad, es decir, darle a los usuarios de los servicios la posibilidad de generar un reclamo sobre falencias en el servicio. En el caso particular de la limpieza se implementó por un rudimentario sistema de “cuadernos” distribuidos en diferentes sectores, donde los usuarios asientan sus reclamos y luego pueden leer algún tipo de devolución respecto de ello.</w:t>
+        <w:t xml:space="preserve">Una solución a esta problemática, parcialmente adoptada para el servicio de limpieza, se presenta en la socialización de la dificultad, es decir, </w:t>
+      </w:r>
+      <w:proofErr w:type="gramStart"/>
+      <w:r>
+        <w:rPr>
+          <w:rFonts w:eastAsia="Calibri" w:cstheme="minorHAnsi"/>
+          <w:i/>
+          <w:lang w:val="es-AR"/>
+        </w:rPr>
+        <w:t>darle</w:t>
+      </w:r>
+      <w:proofErr w:type="gramEnd"/>
+      <w:r>
+        <w:rPr>
+          <w:rFonts w:eastAsia="Calibri" w:cstheme="minorHAnsi"/>
+          <w:i/>
+          <w:lang w:val="es-AR"/>
+        </w:rPr>
+        <w:t xml:space="preserve"> a los usuarios de los servicios la posibilidad de generar un reclamo sobre falencias en el servicio. En el caso particular de la limpieza se implementó por un rudimentario sistema de “cuadernos” distribuidos en diferentes sectores, donde los usuarios asientan sus reclamos y luego pueden leer algún tipo de devolución respecto de ello.</w:t>
       </w:r>
     </w:p>
     <w:p>
@@ -5116,7 +5155,25 @@
           <w:i/>
           <w:lang w:val="es-AR"/>
         </w:rPr>
-        <w:t xml:space="preserve">Esta socialización le brinda participación a los usuarios y la sensación de participación en la mejora, desplazando la carga negativa que significa generar un reclamo, y dando lugar a una </w:t>
+        <w:t xml:space="preserve">Esta socialización </w:t>
+      </w:r>
+      <w:proofErr w:type="gramStart"/>
+      <w:r>
+        <w:rPr>
+          <w:rFonts w:eastAsia="Calibri" w:cstheme="minorHAnsi"/>
+          <w:i/>
+          <w:lang w:val="es-AR"/>
+        </w:rPr>
+        <w:t>le</w:t>
+      </w:r>
+      <w:proofErr w:type="gramEnd"/>
+      <w:r>
+        <w:rPr>
+          <w:rFonts w:eastAsia="Calibri" w:cstheme="minorHAnsi"/>
+          <w:i/>
+          <w:lang w:val="es-AR"/>
+        </w:rPr>
+        <w:t xml:space="preserve"> brinda participación a los usuarios y la sensación de participación en la mejora, desplazando la carga negativa que significa generar un reclamo, y dando lugar a una </w:t>
       </w:r>
       <w:r>
         <w:rPr>
@@ -5147,7 +5204,43 @@
           <w:i/>
           <w:lang w:val="es-AR"/>
         </w:rPr>
-        <w:t>En principio, podemos decir, que la solución planteada para el sector de limpieza captura la esencia de la solución que brindaremos, pero presenta falencias; por un lado , las devoluciones pueden ser hechas, y de hecho asi sucede, por el personal a cargo del encargado de servicio, esto se presenta como una falencia en el circuito de control que este debe mantener.</w:t>
+        <w:t xml:space="preserve">En principio, podemos decir, que la solución planteada para el sector de limpieza captura la esencia de la solución que brindaremos, pero presenta falencias; por un </w:t>
+      </w:r>
+      <w:proofErr w:type="gramStart"/>
+      <w:r>
+        <w:rPr>
+          <w:rFonts w:eastAsia="Calibri" w:cstheme="minorHAnsi"/>
+          <w:i/>
+          <w:lang w:val="es-AR"/>
+        </w:rPr>
+        <w:t>lado ,</w:t>
+      </w:r>
+      <w:proofErr w:type="gramEnd"/>
+      <w:r>
+        <w:rPr>
+          <w:rFonts w:eastAsia="Calibri" w:cstheme="minorHAnsi"/>
+          <w:i/>
+          <w:lang w:val="es-AR"/>
+        </w:rPr>
+        <w:t xml:space="preserve"> las devoluciones pueden ser hechas, y de hecho </w:t>
+      </w:r>
+      <w:proofErr w:type="spellStart"/>
+      <w:r>
+        <w:rPr>
+          <w:rFonts w:eastAsia="Calibri" w:cstheme="minorHAnsi"/>
+          <w:i/>
+          <w:lang w:val="es-AR"/>
+        </w:rPr>
+        <w:t>asi</w:t>
+      </w:r>
+      <w:proofErr w:type="spellEnd"/>
+      <w:r>
+        <w:rPr>
+          <w:rFonts w:eastAsia="Calibri" w:cstheme="minorHAnsi"/>
+          <w:i/>
+          <w:lang w:val="es-AR"/>
+        </w:rPr>
+        <w:t xml:space="preserve"> sucede, por el personal a cargo del encargado de servicio, esto se presenta como una falencia en el circuito de control que este debe mantener.</w:t>
       </w:r>
     </w:p>
     <w:p>
@@ -5293,7 +5386,25 @@
           <w:i/>
           <w:lang w:val="es-AR"/>
         </w:rPr>
-        <w:t>Si se observa la forma en la que se generan los servicios y los reclamos asociados nos presentan dos ventajas; por un lado, se trata de un sistema abierto, lo que le garantiza a la institución la posibilidad de generar nuevos servicios y reclamos asociados, aun después de que el proyecto y la relación con nuestro grupo de desarrollo termine. Por otro, los tipos de reclamos asociados a un servicio son generados por el encargado de dicho servicio, solucionando así la problemática existente en el sistema de cuadernos, donde los usuarios podían poner los reclamos más variados aun cuando estos no estuviesen contemplados como parte del servicio.</w:t>
+        <w:t xml:space="preserve">Si se observa la forma en la que se generan los servicios y los reclamos asociados nos presentan dos ventajas; por un lado, se trata de un sistema abierto, lo que le garantiza a la institución la posibilidad de generar nuevos servicios y reclamos asociados, aun después de que el proyecto y la relación con nuestro grupo de desarrollo </w:t>
+      </w:r>
+      <w:proofErr w:type="gramStart"/>
+      <w:r>
+        <w:rPr>
+          <w:rFonts w:eastAsia="Calibri" w:cstheme="minorHAnsi"/>
+          <w:i/>
+          <w:lang w:val="es-AR"/>
+        </w:rPr>
+        <w:t>termine</w:t>
+      </w:r>
+      <w:proofErr w:type="gramEnd"/>
+      <w:r>
+        <w:rPr>
+          <w:rFonts w:eastAsia="Calibri" w:cstheme="minorHAnsi"/>
+          <w:i/>
+          <w:lang w:val="es-AR"/>
+        </w:rPr>
+        <w:t>. Por otro, los tipos de reclamos asociados a un servicio son generados por el encargado de dicho servicio, solucionando así la problemática existente en el sistema de cuadernos, donde los usuarios podían poner los reclamos más variados aun cuando estos no estuviesen contemplados como parte del servicio.</w:t>
       </w:r>
     </w:p>
     <w:p>
@@ -5315,7 +5426,25 @@
           <w:i/>
           <w:lang w:val="es-AR"/>
         </w:rPr>
-        <w:t>En lo que respecta a la interfaz para el administrador de servicio, le permitirá, además de generar los reclamos asociados a su servicio, generar estadísticas sobre esos datos, destinadas a cuestiones como evaluación de rendimientos del personal que supervisa, o estudio de los reclamos cargados para tener una dimensión más aproximada de la utilidad o no de uno de ellos, permitiendo ir mejorando el sistema en función de los reclamos mas solicitados.</w:t>
+        <w:t xml:space="preserve">En lo que respecta a la interfaz para el administrador de servicio, le permitirá, además de generar los reclamos asociados a su servicio, generar estadísticas sobre esos datos, destinadas a cuestiones como evaluación de rendimientos del personal que supervisa, o estudio de los reclamos cargados para tener una dimensión más aproximada de la utilidad o no de uno de ellos, permitiendo ir mejorando el sistema en función de los reclamos </w:t>
+      </w:r>
+      <w:proofErr w:type="spellStart"/>
+      <w:r>
+        <w:rPr>
+          <w:rFonts w:eastAsia="Calibri" w:cstheme="minorHAnsi"/>
+          <w:i/>
+          <w:lang w:val="es-AR"/>
+        </w:rPr>
+        <w:t>mas</w:t>
+      </w:r>
+      <w:proofErr w:type="spellEnd"/>
+      <w:r>
+        <w:rPr>
+          <w:rFonts w:eastAsia="Calibri" w:cstheme="minorHAnsi"/>
+          <w:i/>
+          <w:lang w:val="es-AR"/>
+        </w:rPr>
+        <w:t xml:space="preserve"> solicitados.</w:t>
       </w:r>
     </w:p>
     <w:p>
@@ -5682,11 +5811,11 @@
         <w:t>or administrador de servicio, pero actualmente se cuenta con dicho equipamiento, por ultimo</w:t>
       </w:r>
       <w:r>
-        <w:t xml:space="preserve"> sería </w:t>
+        <w:t xml:space="preserve"> </w:t>
       </w:r>
       <w:r>
         <w:lastRenderedPageBreak/>
-        <w:t>necesario implementar un servidor para almacenar los reclamos, pero ya se encuentra disponible.</w:t>
+        <w:t>sería necesario implementar un servidor para almacenar los reclamos, pero ya se encuentra disponible.</w:t>
       </w:r>
     </w:p>
     <w:p>
@@ -5816,7 +5945,25 @@
           <w:i/>
           <w:lang w:val="es-AR"/>
         </w:rPr>
-        <w:t>Nuestra visión parte de la gestión colaborativa de los servicios, haciendo participe al conjunto de la comunidad universitaria, facilitando el funcionamiento y dejando en clara la idea central de “Un problema, …Una solución”.</w:t>
+        <w:t>Nuestra visión parte de la gestión colaborativa de los servicios, haciendo participe al conjunto de la comunidad universitaria, facilitando el funcionamiento y dejando en clara la idea central de “Un problema</w:t>
+      </w:r>
+      <w:proofErr w:type="gramStart"/>
+      <w:r>
+        <w:rPr>
+          <w:rFonts w:eastAsia="Calibri" w:cstheme="minorHAnsi"/>
+          <w:i/>
+          <w:lang w:val="es-AR"/>
+        </w:rPr>
+        <w:t>, …</w:t>
+      </w:r>
+      <w:proofErr w:type="gramEnd"/>
+      <w:r>
+        <w:rPr>
+          <w:rFonts w:eastAsia="Calibri" w:cstheme="minorHAnsi"/>
+          <w:i/>
+          <w:lang w:val="es-AR"/>
+        </w:rPr>
+        <w:t>Una solución”.</w:t>
       </w:r>
       <w:bookmarkStart w:id="23" w:name="_Toc235010137"/>
     </w:p>
@@ -6133,7 +6280,6 @@
       <w:pPr>
         <w:pStyle w:val="PSI-Comentario"/>
       </w:pPr>
-      <w:bookmarkStart w:id="29" w:name="_GoBack"/>
       <w:r>
         <w:t>[</w:t>
       </w:r>
@@ -6144,7 +6290,6 @@
         <w:t xml:space="preserve"> ]</w:t>
       </w:r>
     </w:p>
-    <w:bookmarkEnd w:id="29"/>
     <w:p>
       <w:pPr>
         <w:pStyle w:val="PSI-Comentario"/>
@@ -6172,13 +6317,13 @@
       <w:pPr>
         <w:pStyle w:val="PSI-Ttulo1"/>
       </w:pPr>
-      <w:bookmarkStart w:id="30" w:name="_Toc235010140"/>
-      <w:bookmarkStart w:id="31" w:name="_Toc257619302"/>
+      <w:bookmarkStart w:id="29" w:name="_Toc235010140"/>
+      <w:bookmarkStart w:id="30" w:name="_Toc257619302"/>
       <w:r>
         <w:t>Entorno Socioeconómico y Legal</w:t>
       </w:r>
+      <w:bookmarkEnd w:id="29"/>
       <w:bookmarkEnd w:id="30"/>
-      <w:bookmarkEnd w:id="31"/>
     </w:p>
     <w:p>
       <w:pPr>
@@ -6188,8 +6333,8 @@
           <w:color w:val="92D050"/>
         </w:rPr>
       </w:pPr>
-      <w:bookmarkStart w:id="32" w:name="_Toc235010141"/>
-      <w:bookmarkStart w:id="33" w:name="_Toc257619303"/>
+      <w:bookmarkStart w:id="31" w:name="_Toc235010141"/>
+      <w:bookmarkStart w:id="32" w:name="_Toc257619303"/>
       <w:r>
         <w:rPr>
           <w:rFonts w:asciiTheme="minorHAnsi" w:hAnsiTheme="minorHAnsi" w:cstheme="minorHAnsi"/>
@@ -6197,8 +6342,8 @@
         </w:rPr>
         <w:t>Entorno económica</w:t>
       </w:r>
+      <w:bookmarkEnd w:id="31"/>
       <w:bookmarkEnd w:id="32"/>
-      <w:bookmarkEnd w:id="33"/>
     </w:p>
     <w:p>
       <w:pPr>
@@ -6236,8 +6381,8 @@
           <w:color w:val="92D050"/>
         </w:rPr>
       </w:pPr>
-      <w:bookmarkStart w:id="34" w:name="_Toc235010142"/>
-      <w:bookmarkStart w:id="35" w:name="_Toc257619304"/>
+      <w:bookmarkStart w:id="33" w:name="_Toc235010142"/>
+      <w:bookmarkStart w:id="34" w:name="_Toc257619304"/>
       <w:r>
         <w:rPr>
           <w:rFonts w:asciiTheme="minorHAnsi" w:hAnsiTheme="minorHAnsi" w:cstheme="minorHAnsi"/>
@@ -6245,8 +6390,8 @@
         </w:rPr>
         <w:t>Entorno Legal</w:t>
       </w:r>
+      <w:bookmarkEnd w:id="33"/>
       <w:bookmarkEnd w:id="34"/>
-      <w:bookmarkEnd w:id="35"/>
     </w:p>
     <w:p>
       <w:pPr>
@@ -6282,13 +6427,13 @@
       <w:pPr>
         <w:pStyle w:val="PSI-Ttulo1"/>
       </w:pPr>
-      <w:bookmarkStart w:id="36" w:name="_Toc235010143"/>
-      <w:bookmarkStart w:id="37" w:name="_Toc257619305"/>
+      <w:bookmarkStart w:id="35" w:name="_Toc235010143"/>
+      <w:bookmarkStart w:id="36" w:name="_Toc257619305"/>
       <w:r>
         <w:t>Estudio de Mercado</w:t>
       </w:r>
+      <w:bookmarkEnd w:id="35"/>
       <w:bookmarkEnd w:id="36"/>
-      <w:bookmarkEnd w:id="37"/>
     </w:p>
     <w:p>
       <w:pPr>
@@ -6317,8 +6462,8 @@
           <w:color w:val="92D050"/>
         </w:rPr>
       </w:pPr>
-      <w:bookmarkStart w:id="38" w:name="_Toc235010144"/>
-      <w:bookmarkStart w:id="39" w:name="_Toc257619306"/>
+      <w:bookmarkStart w:id="37" w:name="_Toc235010144"/>
+      <w:bookmarkStart w:id="38" w:name="_Toc257619306"/>
       <w:r>
         <w:rPr>
           <w:rFonts w:asciiTheme="minorHAnsi" w:hAnsiTheme="minorHAnsi" w:cstheme="minorHAnsi"/>
@@ -6326,8 +6471,8 @@
         </w:rPr>
         <w:t>Demanda</w:t>
       </w:r>
+      <w:bookmarkEnd w:id="37"/>
       <w:bookmarkEnd w:id="38"/>
-      <w:bookmarkEnd w:id="39"/>
     </w:p>
     <w:p>
       <w:pPr>
@@ -6344,13 +6489,13 @@
       <w:pPr>
         <w:pStyle w:val="PSI-Ttulo3"/>
       </w:pPr>
-      <w:bookmarkStart w:id="40" w:name="_Toc235010145"/>
-      <w:bookmarkStart w:id="41" w:name="_Toc257619307"/>
+      <w:bookmarkStart w:id="39" w:name="_Toc235010145"/>
+      <w:bookmarkStart w:id="40" w:name="_Toc257619307"/>
       <w:r>
         <w:t>Población objetivo</w:t>
       </w:r>
+      <w:bookmarkEnd w:id="39"/>
       <w:bookmarkEnd w:id="40"/>
-      <w:bookmarkEnd w:id="41"/>
     </w:p>
     <w:p>
       <w:pPr>
@@ -6381,13 +6526,13 @@
       <w:pPr>
         <w:pStyle w:val="PSI-Ttulo3"/>
       </w:pPr>
-      <w:bookmarkStart w:id="42" w:name="_Toc235010146"/>
-      <w:bookmarkStart w:id="43" w:name="_Toc257619308"/>
+      <w:bookmarkStart w:id="41" w:name="_Toc235010146"/>
+      <w:bookmarkStart w:id="42" w:name="_Toc257619308"/>
       <w:r>
         <w:t>Análisis de la demanda</w:t>
       </w:r>
+      <w:bookmarkEnd w:id="41"/>
       <w:bookmarkEnd w:id="42"/>
-      <w:bookmarkEnd w:id="43"/>
     </w:p>
     <w:p>
       <w:pPr>
@@ -6403,7 +6548,15 @@
         <w:t>misma</w:t>
       </w:r>
       <w:r>
-        <w:t>, y la recomendación que parte o porcentaje del mercado va ha ser cubierto con el desarrollo del proyecto.</w:t>
+        <w:t xml:space="preserve">, y la recomendación que parte o porcentaje del mercado va </w:t>
+      </w:r>
+      <w:proofErr w:type="spellStart"/>
+      <w:r>
+        <w:t>ha</w:t>
+      </w:r>
+      <w:proofErr w:type="spellEnd"/>
+      <w:r>
+        <w:t xml:space="preserve"> ser cubierto con el desarrollo del proyecto.</w:t>
       </w:r>
       <w:r>
         <w:t>]</w:t>
@@ -6428,8 +6581,8 @@
           <w:color w:val="92D050"/>
         </w:rPr>
       </w:pPr>
-      <w:bookmarkStart w:id="44" w:name="_Toc235010147"/>
-      <w:bookmarkStart w:id="45" w:name="_Toc257619309"/>
+      <w:bookmarkStart w:id="43" w:name="_Toc235010147"/>
+      <w:bookmarkStart w:id="44" w:name="_Toc257619309"/>
       <w:r>
         <w:rPr>
           <w:rFonts w:asciiTheme="minorHAnsi" w:hAnsiTheme="minorHAnsi" w:cstheme="minorHAnsi"/>
@@ -6437,8 +6590,8 @@
         </w:rPr>
         <w:t>Oferta</w:t>
       </w:r>
+      <w:bookmarkEnd w:id="43"/>
       <w:bookmarkEnd w:id="44"/>
-      <w:bookmarkEnd w:id="45"/>
     </w:p>
     <w:p>
       <w:pPr>
@@ -6455,14 +6608,14 @@
       <w:pPr>
         <w:pStyle w:val="PSI-Ttulo3"/>
       </w:pPr>
-      <w:bookmarkStart w:id="46" w:name="_Toc235010148"/>
-      <w:bookmarkStart w:id="47" w:name="_Toc257619310"/>
+      <w:bookmarkStart w:id="45" w:name="_Toc235010148"/>
+      <w:bookmarkStart w:id="46" w:name="_Toc257619310"/>
       <w:r>
         <w:lastRenderedPageBreak/>
         <w:t>Análisis de la oferta</w:t>
       </w:r>
+      <w:bookmarkEnd w:id="45"/>
       <w:bookmarkEnd w:id="46"/>
-      <w:bookmarkEnd w:id="47"/>
     </w:p>
     <w:p>
       <w:pPr>
@@ -6495,8 +6648,8 @@
           <w:color w:val="92D050"/>
         </w:rPr>
       </w:pPr>
-      <w:bookmarkStart w:id="48" w:name="_Toc235010149"/>
-      <w:bookmarkStart w:id="49" w:name="_Toc257619311"/>
+      <w:bookmarkStart w:id="47" w:name="_Toc235010149"/>
+      <w:bookmarkStart w:id="48" w:name="_Toc257619311"/>
       <w:r>
         <w:rPr>
           <w:rFonts w:asciiTheme="minorHAnsi" w:hAnsiTheme="minorHAnsi" w:cstheme="minorHAnsi"/>
@@ -6504,8 +6657,8 @@
         </w:rPr>
         <w:t>Comercialización</w:t>
       </w:r>
+      <w:bookmarkEnd w:id="47"/>
       <w:bookmarkEnd w:id="48"/>
-      <w:bookmarkEnd w:id="49"/>
     </w:p>
     <w:p>
       <w:pPr>
@@ -6522,13 +6675,13 @@
       <w:pPr>
         <w:pStyle w:val="PSI-Ttulo3"/>
       </w:pPr>
-      <w:bookmarkStart w:id="50" w:name="_Toc235010150"/>
-      <w:bookmarkStart w:id="51" w:name="_Toc257619312"/>
+      <w:bookmarkStart w:id="49" w:name="_Toc235010150"/>
+      <w:bookmarkStart w:id="50" w:name="_Toc257619312"/>
       <w:r>
         <w:t>Producto</w:t>
       </w:r>
+      <w:bookmarkEnd w:id="49"/>
       <w:bookmarkEnd w:id="50"/>
-      <w:bookmarkEnd w:id="51"/>
     </w:p>
     <w:p>
       <w:pPr>
@@ -6559,13 +6712,13 @@
       <w:pPr>
         <w:pStyle w:val="PSI-Ttulo3"/>
       </w:pPr>
-      <w:bookmarkStart w:id="52" w:name="_Toc235010151"/>
-      <w:bookmarkStart w:id="53" w:name="_Toc257619313"/>
+      <w:bookmarkStart w:id="51" w:name="_Toc235010151"/>
+      <w:bookmarkStart w:id="52" w:name="_Toc257619313"/>
       <w:r>
         <w:t>Precio y Volumen de Ventas</w:t>
       </w:r>
+      <w:bookmarkEnd w:id="51"/>
       <w:bookmarkEnd w:id="52"/>
-      <w:bookmarkEnd w:id="53"/>
     </w:p>
     <w:p>
       <w:pPr>
@@ -6599,13 +6752,13 @@
       <w:pPr>
         <w:pStyle w:val="PSI-Ttulo3"/>
       </w:pPr>
-      <w:bookmarkStart w:id="54" w:name="_Toc235010152"/>
-      <w:bookmarkStart w:id="55" w:name="_Toc257619314"/>
+      <w:bookmarkStart w:id="53" w:name="_Toc235010152"/>
+      <w:bookmarkStart w:id="54" w:name="_Toc257619314"/>
       <w:r>
         <w:t>Plaza</w:t>
       </w:r>
+      <w:bookmarkEnd w:id="53"/>
       <w:bookmarkEnd w:id="54"/>
-      <w:bookmarkEnd w:id="55"/>
     </w:p>
     <w:p>
       <w:pPr>
@@ -6636,13 +6789,13 @@
       <w:pPr>
         <w:pStyle w:val="PSI-Ttulo3"/>
       </w:pPr>
-      <w:bookmarkStart w:id="56" w:name="_Toc235010153"/>
-      <w:bookmarkStart w:id="57" w:name="_Toc257619315"/>
+      <w:bookmarkStart w:id="55" w:name="_Toc235010153"/>
+      <w:bookmarkStart w:id="56" w:name="_Toc257619315"/>
       <w:r>
         <w:t>Promoción y Publicidad</w:t>
       </w:r>
+      <w:bookmarkEnd w:id="55"/>
       <w:bookmarkEnd w:id="56"/>
-      <w:bookmarkEnd w:id="57"/>
     </w:p>
     <w:p>
       <w:pPr>
@@ -6674,13 +6827,13 @@
           <w:sz w:val="32"/>
         </w:rPr>
       </w:pPr>
-      <w:bookmarkStart w:id="58" w:name="_Toc235010154"/>
-      <w:bookmarkStart w:id="59" w:name="_Toc257619316"/>
+      <w:bookmarkStart w:id="57" w:name="_Toc235010154"/>
+      <w:bookmarkStart w:id="58" w:name="_Toc257619316"/>
       <w:r>
         <w:t>Estudio Técnico</w:t>
       </w:r>
+      <w:bookmarkEnd w:id="57"/>
       <w:bookmarkEnd w:id="58"/>
-      <w:bookmarkEnd w:id="59"/>
       <w:r>
         <w:rPr>
           <w:spacing w:val="-4"/>
@@ -6728,8 +6881,8 @@
           <w:color w:val="92D050"/>
         </w:rPr>
       </w:pPr>
-      <w:bookmarkStart w:id="60" w:name="_Toc235010155"/>
-      <w:bookmarkStart w:id="61" w:name="_Toc257619317"/>
+      <w:bookmarkStart w:id="59" w:name="_Toc235010155"/>
+      <w:bookmarkStart w:id="60" w:name="_Toc257619317"/>
       <w:r>
         <w:rPr>
           <w:rFonts w:asciiTheme="minorHAnsi" w:hAnsiTheme="minorHAnsi" w:cstheme="minorHAnsi"/>
@@ -6738,7 +6891,7 @@
         </w:rPr>
         <w:t>T</w:t>
       </w:r>
-      <w:bookmarkEnd w:id="60"/>
+      <w:bookmarkEnd w:id="59"/>
       <w:r>
         <w:rPr>
           <w:rFonts w:asciiTheme="minorHAnsi" w:hAnsiTheme="minorHAnsi" w:cstheme="minorHAnsi"/>
@@ -6747,7 +6900,7 @@
         </w:rPr>
         <w:t>amaño del Proyecto</w:t>
       </w:r>
-      <w:bookmarkEnd w:id="61"/>
+      <w:bookmarkEnd w:id="60"/>
     </w:p>
     <w:p>
       <w:pPr>
@@ -6775,42 +6928,21 @@
     </w:p>
     <w:p>
       <w:pPr>
-        <w:rPr>
-          <w:rFonts w:eastAsiaTheme="majorEastAsia" w:cstheme="minorHAnsi"/>
-          <w:b/>
-          <w:bCs/>
-          <w:sz w:val="26"/>
-          <w:szCs w:val="26"/>
-          <w:lang w:val="es-AR"/>
-        </w:rPr>
-      </w:pPr>
-      <w:bookmarkStart w:id="62" w:name="_Toc235010156"/>
-      <w:r>
-        <w:rPr>
-          <w:rFonts w:cstheme="minorHAnsi"/>
-        </w:rPr>
-        <w:br w:type="page"/>
-      </w:r>
-    </w:p>
-    <w:p>
-      <w:pPr>
         <w:pStyle w:val="PSI-Ttulo2"/>
         <w:rPr>
           <w:rFonts w:asciiTheme="minorHAnsi" w:hAnsiTheme="minorHAnsi" w:cstheme="minorHAnsi"/>
           <w:color w:val="92D050"/>
         </w:rPr>
       </w:pPr>
-      <w:bookmarkStart w:id="63" w:name="_Toc257619318"/>
+      <w:bookmarkStart w:id="61" w:name="_Toc257619318"/>
       <w:r>
         <w:rPr>
           <w:rFonts w:asciiTheme="minorHAnsi" w:hAnsiTheme="minorHAnsi" w:cstheme="minorHAnsi"/>
           <w:color w:val="92D050"/>
         </w:rPr>
-        <w:lastRenderedPageBreak/>
         <w:t>Organización</w:t>
       </w:r>
-      <w:bookmarkEnd w:id="62"/>
-      <w:bookmarkEnd w:id="63"/>
+      <w:bookmarkEnd w:id="61"/>
     </w:p>
     <w:p>
       <w:pPr>
@@ -6826,31 +6958,45 @@
       <w:pPr>
         <w:pStyle w:val="PSI-Ttulo3"/>
       </w:pPr>
-      <w:bookmarkStart w:id="64" w:name="_Toc235010157"/>
-      <w:bookmarkStart w:id="65" w:name="_Toc257619319"/>
+      <w:bookmarkStart w:id="62" w:name="_Toc235010157"/>
+      <w:bookmarkStart w:id="63" w:name="_Toc257619319"/>
       <w:r>
         <w:t>Estructura de la organización</w:t>
       </w:r>
-      <w:bookmarkEnd w:id="64"/>
-      <w:bookmarkEnd w:id="65"/>
-    </w:p>
-    <w:p>
-      <w:pPr>
-        <w:pStyle w:val="PSI-Comentario"/>
-      </w:pPr>
-      <w:r>
-        <w:t>[</w:t>
-      </w:r>
-      <w:r>
-        <w:t>Se diseña la estructura organizacional con la cual se llevara la operación del proyecto.  La misma debe ser diseñada sobre la base de las necesidades que la organización tiene.</w:t>
-      </w:r>
-      <w:r>
-        <w:t xml:space="preserve"> ]</w:t>
-      </w:r>
+      <w:bookmarkEnd w:id="62"/>
+      <w:bookmarkEnd w:id="63"/>
+    </w:p>
+    <w:p>
+      <w:pPr>
+        <w:pStyle w:val="PSI-Normal"/>
+      </w:pPr>
+      <w:r>
+        <w:t>[Se diseña la estructura organizacional con la cual se llevara la operación del proyecto.  La misma debe ser diseñada sobre la base de las necesidades que la organización tiene. ]</w:t>
+      </w:r>
+    </w:p>
+    <w:p>
+      <w:pPr>
+        <w:pStyle w:val="PSI-Normal"/>
+        <w:rPr>
+          <w:color w:val="auto"/>
+        </w:rPr>
+      </w:pPr>
+      <w:r>
+        <w:rPr>
+          <w:color w:val="auto"/>
+        </w:rPr>
+        <w:t>La organización actual posee una estructura en la cual los tres integrantes del equipo de desarrollo cuentan con el mismo cargo, como directores, desarrolladores y personal de contacto con el cliente. Todos los miembros de esta organización poseen las mismas obligaciones, responsabilidades y capacidades en la concepción de la organización.</w:t>
+      </w:r>
+    </w:p>
+    <w:p>
+      <w:pPr>
+        <w:pStyle w:val="PSI-Normal"/>
+      </w:pPr>
     </w:p>
     <w:p>
       <w:pPr>
         <w:pStyle w:val="Textoindependiente"/>
+        <w:ind w:left="0"/>
         <w:rPr>
           <w:rFonts w:asciiTheme="minorHAnsi" w:hAnsiTheme="minorHAnsi" w:cstheme="minorHAnsi"/>
           <w:sz w:val="24"/>
@@ -6862,32 +7008,130 @@
       <w:pPr>
         <w:pStyle w:val="PSI-Ttulo3"/>
       </w:pPr>
-      <w:bookmarkStart w:id="66" w:name="_Toc235010158"/>
-      <w:bookmarkStart w:id="67" w:name="_Toc257619320"/>
+      <w:bookmarkStart w:id="64" w:name="_Toc235010158"/>
+      <w:bookmarkStart w:id="65" w:name="_Toc257619320"/>
       <w:r>
         <w:t>Recurso humano</w:t>
       </w:r>
-      <w:bookmarkEnd w:id="66"/>
-      <w:bookmarkEnd w:id="67"/>
-    </w:p>
-    <w:p>
-      <w:pPr>
-        <w:pStyle w:val="PSI-Comentario"/>
-      </w:pPr>
-      <w:r>
-        <w:t>[</w:t>
-      </w:r>
-      <w:r>
-        <w:t>Se deben</w:t>
-      </w:r>
-      <w:r>
-        <w:t xml:space="preserve"> definir los distintos roles de los actores involucrados en el proceso para la generación del nuevo producto software</w:t>
-      </w:r>
-      <w:r>
-        <w:t>.</w:t>
-      </w:r>
-      <w:r>
-        <w:t>]</w:t>
+      <w:bookmarkEnd w:id="64"/>
+      <w:bookmarkEnd w:id="65"/>
+    </w:p>
+    <w:p>
+      <w:pPr>
+        <w:pStyle w:val="PSI-Normal"/>
+        <w:rPr>
+          <w:color w:val="auto"/>
+        </w:rPr>
+      </w:pPr>
+      <w:r>
+        <w:rPr>
+          <w:color w:val="auto"/>
+        </w:rPr>
+        <w:t>La organización cuenta con los siguientes actores:</w:t>
+      </w:r>
+    </w:p>
+    <w:p>
+      <w:pPr>
+        <w:pStyle w:val="PSI-Normal"/>
+        <w:numPr>
+          <w:ilvl w:val="0"/>
+          <w:numId w:val="14"/>
+        </w:numPr>
+        <w:rPr>
+          <w:color w:val="auto"/>
+        </w:rPr>
+      </w:pPr>
+      <w:proofErr w:type="spellStart"/>
+      <w:r>
+        <w:rPr>
+          <w:color w:val="auto"/>
+        </w:rPr>
+        <w:t>Guanuco</w:t>
+      </w:r>
+      <w:proofErr w:type="spellEnd"/>
+      <w:r>
+        <w:rPr>
+          <w:color w:val="auto"/>
+        </w:rPr>
+        <w:t xml:space="preserve"> Gustavo,</w:t>
+      </w:r>
+    </w:p>
+    <w:p>
+      <w:pPr>
+        <w:pStyle w:val="PSI-Normal"/>
+        <w:numPr>
+          <w:ilvl w:val="0"/>
+          <w:numId w:val="14"/>
+        </w:numPr>
+        <w:rPr>
+          <w:color w:val="auto"/>
+        </w:rPr>
+      </w:pPr>
+      <w:r>
+        <w:rPr>
+          <w:color w:val="auto"/>
+        </w:rPr>
+        <w:t>Valentín Víctor,</w:t>
+      </w:r>
+    </w:p>
+    <w:p>
+      <w:pPr>
+        <w:pStyle w:val="PSI-Normal"/>
+        <w:numPr>
+          <w:ilvl w:val="0"/>
+          <w:numId w:val="14"/>
+        </w:numPr>
+        <w:rPr>
+          <w:color w:val="auto"/>
+        </w:rPr>
+      </w:pPr>
+      <w:r>
+        <w:rPr>
+          <w:color w:val="auto"/>
+        </w:rPr>
+        <w:t>Rojas Juan.</w:t>
+      </w:r>
+    </w:p>
+    <w:p>
+      <w:pPr>
+        <w:pStyle w:val="PSI-Normal"/>
+        <w:rPr>
+          <w:color w:val="auto"/>
+        </w:rPr>
+      </w:pPr>
+      <w:r>
+        <w:rPr>
+          <w:color w:val="auto"/>
+        </w:rPr>
+        <w:t xml:space="preserve">Todos los actores nombrados formaran parte de todos los procesos y etapas del desarrollo, repartiendo e intercambiando sus roles a lo largo del transcurso de todo el proceso de desarrollo. </w:t>
+      </w:r>
+    </w:p>
+    <w:p>
+      <w:pPr>
+        <w:pStyle w:val="PSI-Normal"/>
+        <w:rPr>
+          <w:color w:val="auto"/>
+        </w:rPr>
+      </w:pPr>
+      <w:r>
+        <w:rPr>
+          <w:color w:val="auto"/>
+        </w:rPr>
+        <w:t xml:space="preserve">Algunos de estos roles son: Coordinador de actividades del desarrollo, Director de actividades del desarrollo, Controlador de actividades del desarrollo, Elaborador de documentos entregables, Programador, Director de desarrollo del proyecto, Asesor, Supervisor de desarrollo del proyecto, </w:t>
+      </w:r>
+      <w:proofErr w:type="spellStart"/>
+      <w:r>
+        <w:rPr>
+          <w:color w:val="auto"/>
+        </w:rPr>
+        <w:t>tester</w:t>
+      </w:r>
+      <w:proofErr w:type="spellEnd"/>
+      <w:r>
+        <w:rPr>
+          <w:color w:val="auto"/>
+        </w:rPr>
+        <w:t>, diseñador, entre otros.</w:t>
       </w:r>
     </w:p>
     <w:p>
@@ -6897,7 +7141,7 @@
           <w:rFonts w:asciiTheme="minorHAnsi" w:hAnsiTheme="minorHAnsi" w:cstheme="minorHAnsi"/>
           <w:b/>
           <w:sz w:val="24"/>
-          <w:lang w:val="es-ES"/>
+          <w:lang w:val="es-AR"/>
         </w:rPr>
       </w:pPr>
     </w:p>
@@ -6905,84 +7149,321 @@
       <w:pPr>
         <w:pStyle w:val="PSI-Ttulo3"/>
       </w:pPr>
-      <w:bookmarkStart w:id="68" w:name="_Toc235010159"/>
-      <w:bookmarkStart w:id="69" w:name="_Toc257619321"/>
-      <w:r>
+      <w:bookmarkStart w:id="66" w:name="_Toc235010159"/>
+      <w:bookmarkStart w:id="67" w:name="_Toc257619321"/>
+      <w:r>
+        <w:lastRenderedPageBreak/>
         <w:t>Cronograma de trabajo</w:t>
       </w:r>
+      <w:bookmarkEnd w:id="66"/>
+      <w:bookmarkEnd w:id="67"/>
+    </w:p>
+    <w:p>
+      <w:pPr>
+        <w:pStyle w:val="PSI-Comentario"/>
+        <w:rPr>
+          <w:color w:val="0070C0"/>
+        </w:rPr>
+      </w:pPr>
+      <w:r>
+        <w:rPr>
+          <w:color w:val="0070C0"/>
+        </w:rPr>
+        <w:t>[Especificar un plan de trabajo para la ejecución del proyecto, es decir se debe planificar las acciones a seguir en forma secuencial y ordenada, distinguiendo tiempo y costo.]</w:t>
+      </w:r>
+    </w:p>
+    <w:p>
+      <w:pPr>
+        <w:pStyle w:val="PSI-Normal"/>
+        <w:rPr>
+          <w:color w:val="auto"/>
+        </w:rPr>
+      </w:pPr>
+      <w:r>
+        <w:rPr>
+          <w:color w:val="auto"/>
+        </w:rPr>
+        <w:t>El cronograma a seguir para la conformación del proceso de desarrollo consiste en realizar de forma continua las etapas correspondientes al modelo unificado de desarrollo. Estas etapas son, Inicio, elaboración, construcción y transición. Las mismas se repetirán de manera iterativa, incrementando en cada uno de estos ciclos el tamaño del producto, entregando como producto de cada una de estas iteraciones un resultado en forma de software funcional, con cada vez más funcionalidades contempladas.</w:t>
+      </w:r>
+    </w:p>
+    <w:p>
+      <w:pPr>
+        <w:pStyle w:val="PSI-Normal"/>
+        <w:rPr>
+          <w:color w:val="auto"/>
+        </w:rPr>
+      </w:pPr>
+      <w:r>
+        <w:rPr>
+          <w:color w:val="auto"/>
+        </w:rPr>
+        <w:t xml:space="preserve">Estas etapas anteriormente nombradas (inicio, elaboración, construcción y transición), abarcan las actividades tradicionales de: </w:t>
+      </w:r>
+    </w:p>
+    <w:p>
+      <w:pPr>
+        <w:pStyle w:val="PSI-Normal"/>
+        <w:numPr>
+          <w:ilvl w:val="0"/>
+          <w:numId w:val="16"/>
+        </w:numPr>
+        <w:rPr>
+          <w:color w:val="auto"/>
+        </w:rPr>
+      </w:pPr>
+      <w:r>
+        <w:rPr>
+          <w:color w:val="auto"/>
+        </w:rPr>
+        <w:t xml:space="preserve">Requerimientos (entrevistas), </w:t>
+      </w:r>
+    </w:p>
+    <w:p>
+      <w:pPr>
+        <w:pStyle w:val="PSI-Normal"/>
+        <w:numPr>
+          <w:ilvl w:val="0"/>
+          <w:numId w:val="16"/>
+        </w:numPr>
+        <w:rPr>
+          <w:color w:val="auto"/>
+        </w:rPr>
+      </w:pPr>
+      <w:r>
+        <w:rPr>
+          <w:color w:val="auto"/>
+        </w:rPr>
+        <w:t xml:space="preserve">Análisis y diseño (estudios de factibilidad, </w:t>
+      </w:r>
+    </w:p>
+    <w:p>
+      <w:pPr>
+        <w:pStyle w:val="PSI-Normal"/>
+        <w:numPr>
+          <w:ilvl w:val="0"/>
+          <w:numId w:val="16"/>
+        </w:numPr>
+        <w:rPr>
+          <w:color w:val="auto"/>
+        </w:rPr>
+      </w:pPr>
+      <w:r>
+        <w:rPr>
+          <w:color w:val="auto"/>
+        </w:rPr>
+        <w:t xml:space="preserve">Estudios de casos de usos), </w:t>
+      </w:r>
+    </w:p>
+    <w:p>
+      <w:pPr>
+        <w:pStyle w:val="PSI-Normal"/>
+        <w:numPr>
+          <w:ilvl w:val="0"/>
+          <w:numId w:val="16"/>
+        </w:numPr>
+        <w:rPr>
+          <w:color w:val="auto"/>
+        </w:rPr>
+      </w:pPr>
+      <w:r>
+        <w:rPr>
+          <w:color w:val="auto"/>
+        </w:rPr>
+        <w:t xml:space="preserve">Propuestas (desarrollo de propuesta formal de desarrollo), </w:t>
+      </w:r>
+    </w:p>
+    <w:p>
+      <w:pPr>
+        <w:pStyle w:val="PSI-Normal"/>
+        <w:numPr>
+          <w:ilvl w:val="0"/>
+          <w:numId w:val="15"/>
+        </w:numPr>
+        <w:rPr>
+          <w:color w:val="auto"/>
+        </w:rPr>
+      </w:pPr>
+      <w:r>
+        <w:rPr>
+          <w:color w:val="auto"/>
+        </w:rPr>
+        <w:t xml:space="preserve">Gestión del proyecto (documento de estimación del proyecto, gestión de calidad, planificación, reuniones de equipo de desarrollo), </w:t>
+      </w:r>
+    </w:p>
+    <w:p>
+      <w:pPr>
+        <w:pStyle w:val="PSI-Normal"/>
+        <w:numPr>
+          <w:ilvl w:val="0"/>
+          <w:numId w:val="15"/>
+        </w:numPr>
+        <w:rPr>
+          <w:color w:val="auto"/>
+        </w:rPr>
+      </w:pPr>
+      <w:r>
+        <w:rPr>
+          <w:color w:val="auto"/>
+        </w:rPr>
+        <w:t xml:space="preserve">Implementación (programación y desarrollo del </w:t>
+      </w:r>
+      <w:r>
+        <w:rPr>
+          <w:color w:val="auto"/>
+        </w:rPr>
+        <w:t>código</w:t>
+      </w:r>
+      <w:bookmarkStart w:id="68" w:name="_GoBack"/>
       <w:bookmarkEnd w:id="68"/>
+      <w:r>
+        <w:rPr>
+          <w:color w:val="auto"/>
+        </w:rPr>
+        <w:t>),</w:t>
+      </w:r>
+    </w:p>
+    <w:p>
+      <w:pPr>
+        <w:pStyle w:val="PSI-Normal"/>
+        <w:numPr>
+          <w:ilvl w:val="0"/>
+          <w:numId w:val="15"/>
+        </w:numPr>
+        <w:rPr>
+          <w:color w:val="auto"/>
+        </w:rPr>
+      </w:pPr>
+      <w:r>
+        <w:rPr>
+          <w:color w:val="auto"/>
+        </w:rPr>
+        <w:t>Pruebas (desarrollo y ejecución de secuencias para pruebas), y</w:t>
+      </w:r>
+    </w:p>
+    <w:p>
+      <w:pPr>
+        <w:pStyle w:val="PSI-Normal"/>
+        <w:numPr>
+          <w:ilvl w:val="0"/>
+          <w:numId w:val="15"/>
+        </w:numPr>
+        <w:rPr>
+          <w:color w:val="auto"/>
+        </w:rPr>
+      </w:pPr>
+      <w:r>
+        <w:rPr>
+          <w:color w:val="auto"/>
+        </w:rPr>
+        <w:t>Manuales (realización de un manual y diccionario de datos para el programa).</w:t>
+      </w:r>
+    </w:p>
+    <w:p>
+      <w:pPr>
+        <w:pStyle w:val="PSI-Normal"/>
+      </w:pPr>
+    </w:p>
+    <w:p>
+      <w:pPr>
+        <w:pStyle w:val="PSI-Comentario"/>
+        <w:rPr>
+          <w:b/>
+          <w:i w:val="0"/>
+          <w:color w:val="auto"/>
+          <w:spacing w:val="-3"/>
+          <w:sz w:val="32"/>
+        </w:rPr>
+      </w:pPr>
+    </w:p>
+    <w:p>
+      <w:pPr>
+        <w:pStyle w:val="PSI-Ttulo1"/>
+      </w:pPr>
+      <w:bookmarkStart w:id="69" w:name="_Toc235010160"/>
+      <w:bookmarkStart w:id="70" w:name="_Toc257619322"/>
+      <w:r>
+        <w:t>Evaluación Financiera</w:t>
+      </w:r>
       <w:bookmarkEnd w:id="69"/>
-    </w:p>
-    <w:p>
-      <w:pPr>
-        <w:pStyle w:val="PSI-Comentario"/>
-      </w:pPr>
-      <w:r>
-        <w:t>[</w:t>
-      </w:r>
-      <w:r>
-        <w:t>E</w:t>
-      </w:r>
-      <w:r>
-        <w:t>specific</w:t>
-      </w:r>
-      <w:r>
-        <w:t>ar</w:t>
-      </w:r>
-      <w:r>
-        <w:t xml:space="preserve"> un plan de trabajo para la ejecución del proyecto, es decir se </w:t>
-      </w:r>
-      <w:r>
-        <w:t xml:space="preserve">debe </w:t>
-      </w:r>
-      <w:r>
-        <w:t>planifica</w:t>
-      </w:r>
-      <w:r>
-        <w:t>r</w:t>
-      </w:r>
-      <w:r>
-        <w:t xml:space="preserve"> las acciones a seguir en forma secuencial y ordenada, distinguiendo tiempo y costo.</w:t>
-      </w:r>
-      <w:r>
-        <w:t>]</w:t>
-      </w:r>
-    </w:p>
-    <w:p>
-      <w:pPr>
-        <w:pStyle w:val="PSI-Comentario"/>
-      </w:pPr>
-    </w:p>
-    <w:p>
-      <w:pPr>
-        <w:pStyle w:val="PSI-Ttulo1"/>
-      </w:pPr>
-      <w:bookmarkStart w:id="70" w:name="_Toc235010160"/>
-      <w:bookmarkStart w:id="71" w:name="_Toc257619322"/>
-      <w:r>
-        <w:t>Evaluación Financiera</w:t>
-      </w:r>
       <w:bookmarkEnd w:id="70"/>
-      <w:bookmarkEnd w:id="71"/>
-    </w:p>
-    <w:p>
-      <w:pPr>
-        <w:pStyle w:val="PSI-Comentario"/>
-      </w:pPr>
-      <w:r>
-        <w:t xml:space="preserve">[Este </w:t>
-      </w:r>
-      <w:r>
-        <w:t>Sección</w:t>
-      </w:r>
-      <w:r>
-        <w:t xml:space="preserve"> comprende la inversión, la proyección de los ingresos y de los gastos.  Se evaluara las fuentes de financiamiento que pueden obtenerse para el proyecto.  Se realizara los estados financieros proyectados con los supuestos desarrollados y se analizara los criterios de evaluación financiera para determinar la rentabilidad del proyecto.]</w:t>
-      </w:r>
-    </w:p>
-    <w:p>
-      <w:pPr>
-        <w:pStyle w:val="PSI-Comentario"/>
-      </w:pPr>
+    </w:p>
+    <w:p>
+      <w:pPr>
+        <w:pStyle w:val="PSI-Normal"/>
+        <w:rPr>
+          <w:color w:val="auto"/>
+          <w:lang w:eastAsia="es-AR"/>
+        </w:rPr>
+      </w:pPr>
+      <w:r>
+        <w:rPr>
+          <w:color w:val="auto"/>
+          <w:lang w:eastAsia="es-AR"/>
+        </w:rPr>
+        <w:t>$16.600 para la categoría de programadores sin experiencia previa (Junior)</w:t>
+      </w:r>
+    </w:p>
+    <w:p>
+      <w:pPr>
+        <w:pStyle w:val="PSI-Normal"/>
+        <w:rPr>
+          <w:color w:val="auto"/>
+          <w:lang w:eastAsia="es-AR"/>
+        </w:rPr>
+      </w:pPr>
+      <w:r>
+        <w:rPr>
+          <w:color w:val="auto"/>
+          <w:lang w:eastAsia="es-AR"/>
+        </w:rPr>
+        <w:t>$24.500 con alguna experiencia (</w:t>
+      </w:r>
+      <w:proofErr w:type="spellStart"/>
+      <w:r>
+        <w:rPr>
+          <w:color w:val="auto"/>
+          <w:lang w:eastAsia="es-AR"/>
+        </w:rPr>
+        <w:t>Semi</w:t>
+      </w:r>
+      <w:proofErr w:type="spellEnd"/>
+      <w:r>
+        <w:rPr>
+          <w:color w:val="auto"/>
+          <w:lang w:eastAsia="es-AR"/>
+        </w:rPr>
+        <w:t>-Senior)</w:t>
+      </w:r>
+    </w:p>
+    <w:p>
+      <w:pPr>
+        <w:pStyle w:val="PSI-Normal"/>
+        <w:rPr>
+          <w:color w:val="auto"/>
+          <w:lang w:eastAsia="es-AR"/>
+        </w:rPr>
+      </w:pPr>
+      <w:r>
+        <w:rPr>
+          <w:color w:val="auto"/>
+          <w:lang w:eastAsia="es-AR"/>
+        </w:rPr>
+        <w:t>$33.000 para los programadores con experiencia (Senior)</w:t>
+      </w:r>
+    </w:p>
+    <w:p>
+      <w:pPr>
+        <w:pStyle w:val="PSI-Normal"/>
+        <w:rPr>
+          <w:color w:val="auto"/>
+        </w:rPr>
+      </w:pPr>
+      <w:r>
+        <w:rPr>
+          <w:color w:val="auto"/>
+        </w:rPr>
+        <w:t>Alrededor de unos $4500 semanales según fuentes provenientes de encuestas no profesionales u oficiales realizadas por grupos de personal de IT.</w:t>
+      </w:r>
     </w:p>
     <w:p>
       <w:pPr>
@@ -6992,30 +7473,85 @@
           <w:color w:val="92D050"/>
         </w:rPr>
       </w:pPr>
-      <w:bookmarkStart w:id="72" w:name="_Toc235010161"/>
-      <w:bookmarkStart w:id="73" w:name="_Toc257619323"/>
+      <w:bookmarkStart w:id="71" w:name="_Toc235010161"/>
+      <w:bookmarkStart w:id="72" w:name="_Toc257619323"/>
       <w:r>
         <w:rPr>
           <w:rFonts w:asciiTheme="minorHAnsi" w:hAnsiTheme="minorHAnsi" w:cstheme="minorHAnsi"/>
           <w:color w:val="92D050"/>
         </w:rPr>
+        <w:lastRenderedPageBreak/>
         <w:t>Inversión</w:t>
       </w:r>
+      <w:bookmarkEnd w:id="71"/>
       <w:bookmarkEnd w:id="72"/>
-      <w:bookmarkEnd w:id="73"/>
     </w:p>
     <w:p>
       <w:pPr>
         <w:pStyle w:val="PSI-Comentario"/>
-      </w:pPr>
-      <w:r>
-        <w:t>[</w:t>
-      </w:r>
-      <w:r>
-        <w:t>Se detallada las inversiones del proyecto bajo la siguiente clasificación: activos fijos, activos nominales y capital de trabajo.  De esta manera se podrá determinar el costo total de la inversión.  Debe presentarse y explicarse un cuadro de costo de inversión.</w:t>
-      </w:r>
-      <w:r>
-        <w:t xml:space="preserve"> ]</w:t>
+        <w:rPr>
+          <w:color w:val="0070C0"/>
+        </w:rPr>
+      </w:pPr>
+      <w:r>
+        <w:rPr>
+          <w:color w:val="0070C0"/>
+        </w:rPr>
+        <w:t>[Se detallada las inversiones del proyecto bajo la siguiente clasificación: activos fijos, activos nominales y capital de trabajo.  De esta manera se podrá determinar el costo total de la inversión.  Debe presentarse y explicarse un cuadro de costo de inversión. ]</w:t>
+      </w:r>
+    </w:p>
+    <w:p>
+      <w:pPr>
+        <w:pStyle w:val="PSI-Normal"/>
+        <w:numPr>
+          <w:ilvl w:val="0"/>
+          <w:numId w:val="18"/>
+        </w:numPr>
+        <w:rPr>
+          <w:color w:val="auto"/>
+        </w:rPr>
+      </w:pPr>
+      <w:r>
+        <w:rPr>
+          <w:color w:val="auto"/>
+        </w:rPr>
+        <w:t>Activos fijos:</w:t>
+      </w:r>
+    </w:p>
+    <w:p>
+      <w:pPr>
+        <w:pStyle w:val="PSI-Normal"/>
+        <w:numPr>
+          <w:ilvl w:val="0"/>
+          <w:numId w:val="18"/>
+        </w:numPr>
+        <w:rPr>
+          <w:color w:val="auto"/>
+        </w:rPr>
+      </w:pPr>
+      <w:r>
+        <w:rPr>
+          <w:color w:val="auto"/>
+        </w:rPr>
+        <w:t>Activos nominales:</w:t>
+      </w:r>
+    </w:p>
+    <w:p>
+      <w:pPr>
+        <w:pStyle w:val="PSI-Normal"/>
+        <w:numPr>
+          <w:ilvl w:val="0"/>
+          <w:numId w:val="18"/>
+        </w:numPr>
+        <w:rPr>
+          <w:color w:val="auto"/>
+        </w:rPr>
+      </w:pPr>
+      <w:r>
+        <w:rPr>
+          <w:color w:val="auto"/>
+        </w:rPr>
+        <w:t>Capital de trabajo:</w:t>
       </w:r>
     </w:p>
     <w:p>
@@ -7045,8 +7581,8 @@
           <w:color w:val="92D050"/>
         </w:rPr>
       </w:pPr>
-      <w:bookmarkStart w:id="74" w:name="_Toc235010162"/>
-      <w:bookmarkStart w:id="75" w:name="_Toc257619324"/>
+      <w:bookmarkStart w:id="73" w:name="_Toc235010162"/>
+      <w:bookmarkStart w:id="74" w:name="_Toc257619324"/>
       <w:r>
         <w:rPr>
           <w:rFonts w:asciiTheme="minorHAnsi" w:hAnsiTheme="minorHAnsi" w:cstheme="minorHAnsi"/>
@@ -7054,21 +7590,57 @@
         </w:rPr>
         <w:t>Ingresos y Gastos</w:t>
       </w:r>
+      <w:bookmarkEnd w:id="73"/>
       <w:bookmarkEnd w:id="74"/>
-      <w:bookmarkEnd w:id="75"/>
     </w:p>
     <w:p>
       <w:pPr>
         <w:pStyle w:val="PSI-Comentario"/>
-      </w:pPr>
-      <w:r>
-        <w:t>[</w:t>
-      </w:r>
-      <w:r>
-        <w:t>Se determina la actividad por la cual se generara ingresos al negocio.  De igual manera se detallaran los gastos de producción y operativos en que incurrirá el mismo.  Para ambos se debe hacer una estimación de los montos anuales.</w:t>
-      </w:r>
-      <w:r>
-        <w:t xml:space="preserve"> ]</w:t>
+        <w:rPr>
+          <w:color w:val="0070C0"/>
+        </w:rPr>
+      </w:pPr>
+      <w:r>
+        <w:rPr>
+          <w:color w:val="0070C0"/>
+        </w:rPr>
+        <w:t>[Se determina la actividad por la cual se generara ingresos al negocio.  De igual manera se detallaran los gastos de producción y operativos en que incurrirá el mismo.  Para ambos se debe hacer una estimación de los montos anuales. ]</w:t>
+      </w:r>
+    </w:p>
+    <w:p>
+      <w:pPr>
+        <w:pStyle w:val="PSI-Normal"/>
+        <w:numPr>
+          <w:ilvl w:val="0"/>
+          <w:numId w:val="19"/>
+        </w:numPr>
+        <w:rPr>
+          <w:color w:val="auto"/>
+        </w:rPr>
+      </w:pPr>
+      <w:r>
+        <w:rPr>
+          <w:color w:val="auto"/>
+        </w:rPr>
+        <w:t>Gastos de producción:</w:t>
+      </w:r>
+    </w:p>
+    <w:p>
+      <w:pPr>
+        <w:pStyle w:val="PSI-Normal"/>
+        <w:numPr>
+          <w:ilvl w:val="0"/>
+          <w:numId w:val="19"/>
+        </w:numPr>
+        <w:rPr>
+          <w:color w:val="auto"/>
+        </w:rPr>
+      </w:pPr>
+      <w:r>
+        <w:rPr>
+          <w:color w:val="auto"/>
+        </w:rPr>
+        <w:t>Gastos operativos:</w:t>
       </w:r>
     </w:p>
     <w:p>
@@ -7098,31 +7670,30 @@
           <w:color w:val="92D050"/>
         </w:rPr>
       </w:pPr>
-      <w:bookmarkStart w:id="76" w:name="_Toc235010163"/>
-      <w:bookmarkStart w:id="77" w:name="_Toc257619325"/>
+      <w:bookmarkStart w:id="75" w:name="_Toc235010163"/>
+      <w:bookmarkStart w:id="76" w:name="_Toc257619325"/>
       <w:r>
         <w:rPr>
           <w:rFonts w:asciiTheme="minorHAnsi" w:hAnsiTheme="minorHAnsi" w:cstheme="minorHAnsi"/>
           <w:color w:val="92D050"/>
         </w:rPr>
-        <w:lastRenderedPageBreak/>
         <w:t>Financiamiento</w:t>
       </w:r>
+      <w:bookmarkEnd w:id="75"/>
       <w:bookmarkEnd w:id="76"/>
-      <w:bookmarkEnd w:id="77"/>
     </w:p>
     <w:p>
       <w:pPr>
         <w:pStyle w:val="PSI-Comentario"/>
-      </w:pPr>
-      <w:r>
-        <w:t>[</w:t>
-      </w:r>
-      <w:r>
-        <w:t>Se buscan las fuentes de financiamiento existes en el mercado para financiar el monto de la inversión.  Posteriormente se realizan un análisis de las opciones (recursos propios, préstamos, otros) para determinar cuál es la que mejores condiciones presenta para el proyecto.  Hay que justificar la alternativa recomendada.  De considerarse la opción de financiamiento externo hay que preparar Servicio de la deuda.</w:t>
-      </w:r>
-      <w:r>
-        <w:t xml:space="preserve"> ]</w:t>
+        <w:rPr>
+          <w:color w:val="0070C0"/>
+        </w:rPr>
+      </w:pPr>
+      <w:r>
+        <w:rPr>
+          <w:color w:val="0070C0"/>
+        </w:rPr>
+        <w:t>[Se buscan las fuentes de financiamiento existes en el mercado para financiar el monto de la inversión.  Posteriormente se realizan un análisis de las opciones (recursos propios, préstamos, otros) para determinar cuál es la que mejores condiciones presenta para el proyecto.  Hay que justificar la alternativa recomendada.  De considerarse la opción de financiamiento externo hay que preparar Servicio de la deuda. ]</w:t>
       </w:r>
     </w:p>
     <w:p>
@@ -7153,8 +7724,8 @@
           <w:color w:val="92D050"/>
         </w:rPr>
       </w:pPr>
-      <w:bookmarkStart w:id="78" w:name="_Toc235010164"/>
-      <w:bookmarkStart w:id="79" w:name="_Toc257619326"/>
+      <w:bookmarkStart w:id="77" w:name="_Toc235010164"/>
+      <w:bookmarkStart w:id="78" w:name="_Toc257619326"/>
       <w:r>
         <w:rPr>
           <w:rFonts w:asciiTheme="minorHAnsi" w:hAnsiTheme="minorHAnsi" w:cstheme="minorHAnsi"/>
@@ -7162,27 +7733,35 @@
         </w:rPr>
         <w:t>Estados Financieros Proyectados</w:t>
       </w:r>
+      <w:bookmarkEnd w:id="77"/>
       <w:bookmarkEnd w:id="78"/>
-      <w:bookmarkEnd w:id="79"/>
     </w:p>
     <w:p>
       <w:pPr>
         <w:pStyle w:val="PSI-Comentario"/>
-      </w:pPr>
-      <w:r>
-        <w:t>[</w:t>
-      </w:r>
-      <w:r>
-        <w:t>Sobre la base de la información de inversión, ingresos y costos se podrá realizar los estados financieros proyect</w:t>
-      </w:r>
-      <w:r>
-        <w:t>ados</w:t>
-      </w:r>
-      <w:r>
-        <w:t>: Estado de Resultados, Flujo de Efectivo y Balance General.</w:t>
-      </w:r>
-      <w:r>
-        <w:t>]</w:t>
+        <w:rPr>
+          <w:color w:val="0070C0"/>
+        </w:rPr>
+      </w:pPr>
+      <w:r>
+        <w:rPr>
+          <w:color w:val="0070C0"/>
+        </w:rPr>
+        <w:t>[Sobre la base de la información de inversión, ingresos y costos se podrá realizar los estados financieros proyectados: Estado de Resultados, Flujo de Efectivo y Balance General.]</w:t>
+      </w:r>
+    </w:p>
+    <w:p>
+      <w:pPr>
+        <w:pStyle w:val="PSI-Normal"/>
+        <w:rPr>
+          <w:color w:val="auto"/>
+        </w:rPr>
+      </w:pPr>
+      <w:r>
+        <w:rPr>
+          <w:color w:val="auto"/>
+        </w:rPr>
+        <w:t>La proyección esperada para el proceso de desarrollo del producto de software estima un valor final del proyecto de $0 (cero pesos argentinos). Esto se debe a que el mismo está pensado para ser realizado sin retribución monetaria y sin coste para la empresa consultora. Elaborando un producto final gratuito para la misma.</w:t>
       </w:r>
     </w:p>
     <w:p>
@@ -7212,57 +7791,108 @@
           <w:color w:val="92D050"/>
         </w:rPr>
       </w:pPr>
-      <w:bookmarkStart w:id="80" w:name="_Toc235010165"/>
-      <w:bookmarkStart w:id="81" w:name="_Toc257619327"/>
+      <w:bookmarkStart w:id="79" w:name="_Toc235010165"/>
+      <w:bookmarkStart w:id="80" w:name="_Toc257619327"/>
       <w:r>
         <w:rPr>
           <w:rFonts w:asciiTheme="minorHAnsi" w:hAnsiTheme="minorHAnsi" w:cstheme="minorHAnsi"/>
           <w:color w:val="92D050"/>
         </w:rPr>
+        <w:lastRenderedPageBreak/>
         <w:t>Flujo de Fondos Netos</w:t>
       </w:r>
+      <w:bookmarkEnd w:id="79"/>
       <w:bookmarkEnd w:id="80"/>
+    </w:p>
+    <w:p>
+      <w:pPr>
+        <w:pStyle w:val="PSI-Comentario"/>
+        <w:rPr>
+          <w:color w:val="0070C0"/>
+        </w:rPr>
+      </w:pPr>
+      <w:r>
+        <w:rPr>
+          <w:color w:val="0070C0"/>
+        </w:rPr>
+        <w:t>[Con la ayuda del flujo de fondos se podrá realizar un análisis de los criterios de evaluación financieros, para determinar la rentabilidad, sobre la base de:</w:t>
+      </w:r>
+    </w:p>
+    <w:p>
+      <w:pPr>
+        <w:pStyle w:val="PSI-ComentarioVieta"/>
+        <w:ind w:left="360"/>
+        <w:rPr>
+          <w:color w:val="0070C0"/>
+        </w:rPr>
+      </w:pPr>
+      <w:r>
+        <w:rPr>
+          <w:color w:val="0070C0"/>
+        </w:rPr>
+        <w:t>Valor Actual Neto (VAN)</w:t>
+      </w:r>
+    </w:p>
+    <w:p>
+      <w:pPr>
+        <w:pStyle w:val="PSI-ComentarioVieta"/>
+        <w:ind w:left="360"/>
+        <w:rPr>
+          <w:color w:val="0070C0"/>
+        </w:rPr>
+      </w:pPr>
+      <w:r>
+        <w:rPr>
+          <w:color w:val="0070C0"/>
+        </w:rPr>
+        <w:t>Tasa Interna de Retorno (TIR)</w:t>
+      </w:r>
+    </w:p>
+    <w:p>
+      <w:pPr>
+        <w:pStyle w:val="PSI-ComentarioVieta"/>
+        <w:ind w:left="360"/>
+        <w:rPr>
+          <w:color w:val="0070C0"/>
+        </w:rPr>
+      </w:pPr>
+      <w:r>
+        <w:rPr>
+          <w:color w:val="0070C0"/>
+        </w:rPr>
+        <w:t>Relación Beneficio/Costo</w:t>
+      </w:r>
+    </w:p>
+    <w:p>
+      <w:pPr>
+        <w:pStyle w:val="PSI-ComentarioVieta"/>
+        <w:numPr>
+          <w:ilvl w:val="0"/>
+          <w:numId w:val="0"/>
+        </w:numPr>
+        <w:ind w:left="360"/>
+        <w:rPr>
+          <w:color w:val="auto"/>
+        </w:rPr>
+      </w:pPr>
+    </w:p>
+    <w:p>
+      <w:pPr>
+        <w:pStyle w:val="PSI-Ttulo1"/>
+        <w:rPr>
+          <w:rFonts w:eastAsia="Times New Roman"/>
+        </w:rPr>
+      </w:pPr>
+      <w:bookmarkStart w:id="81" w:name="_Toc235010166"/>
+      <w:bookmarkStart w:id="82" w:name="_Toc257619328"/>
+      <w:r>
+        <w:rPr>
+          <w:rFonts w:eastAsia="Times New Roman"/>
+        </w:rPr>
+        <w:t>Beneficios esperados del proyecto</w:t>
+      </w:r>
       <w:bookmarkEnd w:id="81"/>
-    </w:p>
-    <w:p>
-      <w:pPr>
-        <w:pStyle w:val="PSI-Comentario"/>
-      </w:pPr>
-      <w:r>
-        <w:t>[</w:t>
-      </w:r>
-      <w:r>
-        <w:t>Con la ayuda del flujo de fondos se podrá realizar un análisis de los criterios de evaluación financieros, para determinar la rentabilidad, sobre la base de:</w:t>
-      </w:r>
-    </w:p>
-    <w:p>
-      <w:pPr>
-        <w:pStyle w:val="PSI-ComentarioVieta"/>
-      </w:pPr>
-      <w:r>
-        <w:t>Valor Actual Neto (VAN)</w:t>
-      </w:r>
-    </w:p>
-    <w:p>
-      <w:pPr>
-        <w:pStyle w:val="PSI-ComentarioVieta"/>
-      </w:pPr>
-      <w:r>
-        <w:t>Tasa Interna de Retorno (TIR)</w:t>
-      </w:r>
-    </w:p>
-    <w:p>
-      <w:pPr>
-        <w:pStyle w:val="PSI-ComentarioVieta"/>
-      </w:pPr>
-      <w:r>
-        <w:t>Relación Beneficio/Costo</w:t>
-      </w:r>
-    </w:p>
-    <w:p>
-      <w:pPr>
-        <w:pStyle w:val="PSI-ComentarioVieta"/>
-      </w:pPr>
+      <w:bookmarkEnd w:id="82"/>
     </w:p>
     <w:p>
       <w:pPr>
@@ -7271,162 +7901,119 @@
           <w:rFonts w:eastAsia="Times New Roman"/>
         </w:rPr>
       </w:pPr>
-      <w:bookmarkStart w:id="82" w:name="_Toc235010166"/>
-      <w:bookmarkStart w:id="83" w:name="_Toc257619328"/>
-      <w:r>
-        <w:rPr>
-          <w:rFonts w:eastAsia="Times New Roman"/>
-        </w:rPr>
-        <w:t>Beneficios esperados del proyecto</w:t>
-      </w:r>
-      <w:bookmarkEnd w:id="82"/>
-      <w:bookmarkEnd w:id="83"/>
-    </w:p>
-    <w:p>
-      <w:pPr>
-        <w:pStyle w:val="PSI-Comentario"/>
-      </w:pPr>
-      <w:r>
-        <w:t>[</w:t>
-      </w:r>
-      <w:r>
-        <w:t>Para identificar los beneficios e</w:t>
-      </w:r>
-      <w:r>
-        <w:t>s</w:t>
-      </w:r>
-      <w:r>
-        <w:t xml:space="preserve"> aconsejable detectar los problemas del sistema actual y los costos que representan. Si el sistema propuesto elimina el problema o reduce su costo, puede decirse que se tendrá un beneficio en la cantidad que en la actualidad representa dicho costo.</w:t>
-      </w:r>
-    </w:p>
-    <w:p>
-      <w:pPr>
-        <w:pStyle w:val="PSI-Comentario"/>
-      </w:pPr>
-      <w:r>
-        <w:t>Beneficios tangibles: son de fácil cuantificación, generalmente están relacionados con la reducción de recursos o talento humano.</w:t>
-      </w:r>
-    </w:p>
-    <w:p>
-      <w:pPr>
-        <w:pStyle w:val="PSI-Comentario"/>
-      </w:pPr>
-      <w:r>
-        <w:t>Beneficios intangibles: no son fácilmente cuantificables y están relacionados con elementos como el impacto sobre aspectos como Good Will o mejora en otros procesos de la organización.</w:t>
-      </w:r>
-    </w:p>
-    <w:p>
-      <w:pPr>
-        <w:pStyle w:val="PSI-Comentario"/>
-      </w:pPr>
-      <w:r>
-        <w:t>Ejemplo de beneficios:</w:t>
-      </w:r>
-    </w:p>
-    <w:p>
-      <w:pPr>
-        <w:pStyle w:val="PSI-ComentarioVieta"/>
-      </w:pPr>
-      <w:r>
-        <w:t>Mejoras en la eficiencia del área bajo estudio.</w:t>
-      </w:r>
-    </w:p>
-    <w:p>
-      <w:pPr>
-        <w:pStyle w:val="PSI-ComentarioVieta"/>
-      </w:pPr>
-      <w:r>
-        <w:t>Reducción de personal.</w:t>
-      </w:r>
-    </w:p>
-    <w:p>
-      <w:pPr>
-        <w:pStyle w:val="PSI-ComentarioVieta"/>
-      </w:pPr>
-      <w:r>
-        <w:t>Reducción de futuras inversiones y costos.</w:t>
-      </w:r>
-    </w:p>
-    <w:p>
-      <w:pPr>
-        <w:pStyle w:val="PSI-ComentarioVieta"/>
-      </w:pPr>
-      <w:r>
-        <w:t>Disponibilidad del recurso humano.</w:t>
-      </w:r>
-    </w:p>
-    <w:p>
-      <w:pPr>
-        <w:pStyle w:val="PSI-ComentarioVieta"/>
-      </w:pPr>
-      <w:r>
-        <w:t>Mejoras en planeación, control y uso de recursos.</w:t>
-      </w:r>
-    </w:p>
-    <w:p>
-      <w:pPr>
-        <w:pStyle w:val="PSI-ComentarioVieta"/>
-      </w:pPr>
-      <w:r>
-        <w:lastRenderedPageBreak/>
-        <w:t>Suministro oportuno de insumos para las operaciones.</w:t>
-      </w:r>
-    </w:p>
-    <w:p>
-      <w:pPr>
-        <w:pStyle w:val="PSI-ComentarioVieta"/>
-      </w:pPr>
-      <w:r>
-        <w:t>Cumplimiento de requerimientos gubernamentales.</w:t>
-      </w:r>
-    </w:p>
-    <w:p>
-      <w:pPr>
-        <w:pStyle w:val="PSI-ComentarioVieta"/>
-      </w:pPr>
-      <w:r>
-        <w:t>Toma acertada de decisiones.</w:t>
-      </w:r>
-    </w:p>
-    <w:p>
-      <w:pPr>
-        <w:pStyle w:val="PSI-ComentarioVieta"/>
-      </w:pPr>
-      <w:r>
-        <w:t>Disponibilidad de información apropiada.</w:t>
-      </w:r>
-    </w:p>
-    <w:p>
-      <w:pPr>
-        <w:pStyle w:val="PSI-ComentarioVieta"/>
-      </w:pPr>
-      <w:r>
-        <w:t>Aumento en la confiabilidad de la información.</w:t>
-      </w:r>
-    </w:p>
-    <w:p>
-      <w:pPr>
-        <w:pStyle w:val="PSI-ComentarioVieta"/>
-      </w:pPr>
-      <w:r>
-        <w:t>Mejor servicio al cliente externo e interno</w:t>
-      </w:r>
-    </w:p>
-    <w:p>
-      <w:pPr>
-        <w:pStyle w:val="PSI-ComentarioVieta"/>
-      </w:pPr>
-      <w:r>
-        <w:t>Logro de ventajas competitivas.</w:t>
-      </w:r>
-    </w:p>
-    <w:p>
-      <w:pPr>
-        <w:pStyle w:val="PSI-ComentarioVieta"/>
-      </w:pPr>
-      <w:r>
-        <w:t>Valor agregado a un producto de la compañía.</w:t>
-      </w:r>
+    </w:p>
+    <w:p>
+      <w:pPr>
+        <w:pStyle w:val="PSI-Normal"/>
+        <w:numPr>
+          <w:ilvl w:val="0"/>
+          <w:numId w:val="17"/>
+        </w:numPr>
+        <w:rPr>
+          <w:color w:val="auto"/>
+        </w:rPr>
+      </w:pPr>
+      <w:r>
+        <w:rPr>
+          <w:color w:val="auto"/>
+        </w:rPr>
+        <w:t>Mejora en el circuito de asistencia a un reclamo.</w:t>
+      </w:r>
+    </w:p>
+    <w:p>
+      <w:pPr>
+        <w:pStyle w:val="PSI-Normal"/>
+        <w:numPr>
+          <w:ilvl w:val="0"/>
+          <w:numId w:val="17"/>
+        </w:numPr>
+        <w:rPr>
+          <w:color w:val="auto"/>
+        </w:rPr>
+      </w:pPr>
+      <w:r>
+        <w:rPr>
+          <w:color w:val="auto"/>
+        </w:rPr>
+        <w:t>Aumento de la imagen positiva de la universidad en cuanto a la respuesta que brinda frente a las molestias de los alumnos en un principio.</w:t>
+      </w:r>
+    </w:p>
+    <w:p>
+      <w:pPr>
+        <w:pStyle w:val="PSI-Normal"/>
+        <w:numPr>
+          <w:ilvl w:val="0"/>
+          <w:numId w:val="17"/>
+        </w:numPr>
+        <w:rPr>
+          <w:color w:val="auto"/>
+        </w:rPr>
+      </w:pPr>
+      <w:r>
+        <w:rPr>
+          <w:color w:val="auto"/>
+        </w:rPr>
+        <w:t>Mejor servicio al cliente externo.</w:t>
+      </w:r>
+    </w:p>
+    <w:p>
+      <w:pPr>
+        <w:pStyle w:val="PSI-Normal"/>
+        <w:numPr>
+          <w:ilvl w:val="0"/>
+          <w:numId w:val="17"/>
+        </w:numPr>
+        <w:rPr>
+          <w:color w:val="auto"/>
+        </w:rPr>
+      </w:pPr>
+      <w:r>
+        <w:rPr>
+          <w:color w:val="auto"/>
+        </w:rPr>
+        <w:t>Mejor control y gestión de los servicios internos.</w:t>
+      </w:r>
+    </w:p>
+    <w:p>
+      <w:pPr>
+        <w:pStyle w:val="PSI-Normal"/>
+        <w:numPr>
+          <w:ilvl w:val="0"/>
+          <w:numId w:val="17"/>
+        </w:numPr>
+        <w:rPr>
+          <w:color w:val="auto"/>
+        </w:rPr>
+      </w:pPr>
+      <w:r>
+        <w:rPr>
+          <w:color w:val="auto"/>
+        </w:rPr>
+        <w:t>Mejoras en la eficiencia de las áreas de servicio.</w:t>
+      </w:r>
+    </w:p>
+    <w:p>
+      <w:pPr>
+        <w:pStyle w:val="PSI-Normal"/>
+        <w:numPr>
+          <w:ilvl w:val="0"/>
+          <w:numId w:val="17"/>
+        </w:numPr>
+        <w:rPr>
+          <w:color w:val="auto"/>
+        </w:rPr>
+      </w:pPr>
+      <w:r>
+        <w:rPr>
+          <w:color w:val="auto"/>
+        </w:rPr>
+        <w:t>Obtención de estadísticas valiosas para la empresa.</w:t>
+      </w:r>
+    </w:p>
+    <w:p>
+      <w:pPr>
+        <w:pStyle w:val="PSI-Normal"/>
+      </w:pPr>
     </w:p>
     <w:p>
       <w:pPr>
@@ -7436,8 +8023,8 @@
           <w:color w:val="92D050"/>
         </w:rPr>
       </w:pPr>
-      <w:bookmarkStart w:id="84" w:name="_Toc235010167"/>
-      <w:bookmarkStart w:id="85" w:name="_Toc257619329"/>
+      <w:bookmarkStart w:id="83" w:name="_Toc235010167"/>
+      <w:bookmarkStart w:id="84" w:name="_Toc257619329"/>
       <w:r>
         <w:rPr>
           <w:rFonts w:asciiTheme="minorHAnsi" w:eastAsia="Times New Roman" w:hAnsiTheme="minorHAnsi" w:cstheme="minorHAnsi"/>
@@ -7445,26 +8032,26 @@
         </w:rPr>
         <w:t>Cuantificación de beneficios</w:t>
       </w:r>
+      <w:bookmarkEnd w:id="83"/>
       <w:bookmarkEnd w:id="84"/>
-      <w:bookmarkEnd w:id="85"/>
     </w:p>
     <w:p>
       <w:pPr>
         <w:pStyle w:val="PSI-Comentario"/>
-      </w:pPr>
-      <w:r>
-        <w:t>[</w:t>
-      </w:r>
-      <w:r>
-        <w:t>Es necesario cuantificar ($) los beneficios cuantificables durante los años de VIDA ÚTIL del sistema. Requerimiento para el cálculo de la relación: Costo/Beneficio.</w:t>
-      </w:r>
-      <w:r>
-        <w:t xml:space="preserve"> ]</w:t>
+        <w:rPr>
+          <w:color w:val="0070C0"/>
+        </w:rPr>
+      </w:pPr>
+      <w:r>
+        <w:rPr>
+          <w:color w:val="0070C0"/>
+        </w:rPr>
+        <w:t>[Es necesario cuantificar ($) los beneficios cuantificables durante los años de VIDA ÚTIL del sistema. Requerimiento para el cálculo de la relación: Costo/Beneficio. ]</w:t>
       </w:r>
     </w:p>
     <w:tbl>
       <w:tblPr>
-        <w:tblStyle w:val="Tabladecuadrcula2-nfasis3"/>
+        <w:tblStyle w:val="GridTable2Accent3"/>
         <w:tblpPr w:leftFromText="180" w:rightFromText="180" w:vertAnchor="text" w:horzAnchor="margin" w:tblpY="379"/>
         <w:tblW w:w="8958" w:type="dxa"/>
         <w:tblLayout w:type="fixed"/>
@@ -7535,7 +8122,27 @@
                 <w:szCs w:val="20"/>
                 <w:lang w:val="es-AR"/>
               </w:rPr>
-              <w:t>Costo Sma. Actual (A)</w:t>
+              <w:t xml:space="preserve">Costo </w:t>
+            </w:r>
+            <w:proofErr w:type="spellStart"/>
+            <w:r>
+              <w:rPr>
+                <w:rFonts w:asciiTheme="minorHAnsi" w:hAnsiTheme="minorHAnsi" w:cstheme="minorHAnsi"/>
+                <w:sz w:val="20"/>
+                <w:szCs w:val="20"/>
+                <w:lang w:val="es-AR"/>
+              </w:rPr>
+              <w:t>Sma</w:t>
+            </w:r>
+            <w:proofErr w:type="spellEnd"/>
+            <w:r>
+              <w:rPr>
+                <w:rFonts w:asciiTheme="minorHAnsi" w:hAnsiTheme="minorHAnsi" w:cstheme="minorHAnsi"/>
+                <w:sz w:val="20"/>
+                <w:szCs w:val="20"/>
+                <w:lang w:val="es-AR"/>
+              </w:rPr>
+              <w:t>. Actual (A)</w:t>
             </w:r>
           </w:p>
         </w:tc>
@@ -7563,7 +8170,27 @@
                 <w:szCs w:val="20"/>
                 <w:lang w:val="es-AR"/>
               </w:rPr>
-              <w:t>Costo Sma. Propuesto (B)</w:t>
+              <w:t xml:space="preserve">Costo </w:t>
+            </w:r>
+            <w:proofErr w:type="spellStart"/>
+            <w:r>
+              <w:rPr>
+                <w:rFonts w:asciiTheme="minorHAnsi" w:hAnsiTheme="minorHAnsi" w:cstheme="minorHAnsi"/>
+                <w:sz w:val="20"/>
+                <w:szCs w:val="20"/>
+                <w:lang w:val="es-AR"/>
+              </w:rPr>
+              <w:t>Sma</w:t>
+            </w:r>
+            <w:proofErr w:type="spellEnd"/>
+            <w:r>
+              <w:rPr>
+                <w:rFonts w:asciiTheme="minorHAnsi" w:hAnsiTheme="minorHAnsi" w:cstheme="minorHAnsi"/>
+                <w:sz w:val="20"/>
+                <w:szCs w:val="20"/>
+                <w:lang w:val="es-AR"/>
+              </w:rPr>
+              <w:t>. Propuesto (B)</w:t>
             </w:r>
           </w:p>
         </w:tc>
@@ -7664,6 +8291,10 @@
           <w:p>
             <w:pPr>
               <w:pStyle w:val="PSI-ComentarioenTabla"/>
+              <w:rPr>
+                <w:color w:val="auto"/>
+                <w:sz w:val="24"/>
+              </w:rPr>
             </w:pPr>
           </w:p>
         </w:tc>
@@ -7674,6 +8305,10 @@
           <w:p>
             <w:pPr>
               <w:pStyle w:val="PSI-ComentarioenTabla"/>
+              <w:rPr>
+                <w:color w:val="auto"/>
+                <w:sz w:val="24"/>
+              </w:rPr>
             </w:pPr>
           </w:p>
         </w:tc>
@@ -7684,6 +8319,10 @@
           <w:p>
             <w:pPr>
               <w:pStyle w:val="PSI-ComentarioenTabla"/>
+              <w:rPr>
+                <w:color w:val="auto"/>
+                <w:sz w:val="24"/>
+              </w:rPr>
             </w:pPr>
           </w:p>
         </w:tc>
@@ -7694,6 +8333,10 @@
           <w:p>
             <w:pPr>
               <w:pStyle w:val="PSI-ComentarioenTabla"/>
+              <w:rPr>
+                <w:color w:val="auto"/>
+                <w:sz w:val="24"/>
+              </w:rPr>
             </w:pPr>
           </w:p>
         </w:tc>
@@ -7704,6 +8347,10 @@
           <w:p>
             <w:pPr>
               <w:pStyle w:val="PSI-ComentarioenTabla"/>
+              <w:rPr>
+                <w:color w:val="auto"/>
+                <w:sz w:val="24"/>
+              </w:rPr>
             </w:pPr>
           </w:p>
         </w:tc>
@@ -7714,6 +8361,10 @@
           <w:p>
             <w:pPr>
               <w:pStyle w:val="PSI-ComentarioenTabla"/>
+              <w:rPr>
+                <w:color w:val="auto"/>
+                <w:sz w:val="24"/>
+              </w:rPr>
             </w:pPr>
           </w:p>
         </w:tc>
@@ -7722,16 +8373,60 @@
     <w:p>
       <w:pPr>
         <w:pStyle w:val="PSI-Comentario"/>
-      </w:pPr>
+        <w:ind w:left="0" w:firstLine="0"/>
+        <w:rPr>
+          <w:b/>
+          <w:i w:val="0"/>
+          <w:color w:val="auto"/>
+          <w:sz w:val="28"/>
+          <w:lang w:val="es-ES"/>
+        </w:rPr>
+      </w:pPr>
+    </w:p>
+    <w:p>
+      <w:pPr>
+        <w:pStyle w:val="PSI-Comentario"/>
+        <w:ind w:left="0" w:firstLine="0"/>
+        <w:rPr>
+          <w:b/>
+          <w:i w:val="0"/>
+          <w:color w:val="auto"/>
+          <w:sz w:val="28"/>
+          <w:lang w:val="es-ES"/>
+        </w:rPr>
+      </w:pPr>
+      <w:r>
+        <w:rPr>
+          <w:color w:val="0070C0"/>
+        </w:rPr>
+        <w:t xml:space="preserve">Se debe de considerar que posiblemente se tenga que contratar un empleado para la administración general del producto final. En ese caso, su sueldo se consideraría el costo semanal esperado. Otra alternativa es asignar esta tarea a </w:t>
+      </w:r>
+      <w:proofErr w:type="spellStart"/>
+      <w:r>
+        <w:rPr>
+          <w:color w:val="0070C0"/>
+        </w:rPr>
+        <w:t>personal</w:t>
+      </w:r>
+      <w:proofErr w:type="spellEnd"/>
+      <w:r>
+        <w:rPr>
+          <w:color w:val="0070C0"/>
+        </w:rPr>
+        <w:t xml:space="preserve"> ya existente dentro de la organización que requiere el producto.</w:t>
+      </w:r>
     </w:p>
     <w:p>
       <w:pPr>
         <w:pStyle w:val="PSI-Ttulo1"/>
+        <w:rPr>
+          <w:lang w:val="es-ES"/>
+        </w:rPr>
       </w:pPr>
     </w:p>
     <w:sectPr>
-      <w:headerReference w:type="default" r:id="rId11"/>
-      <w:footerReference w:type="default" r:id="rId12"/>
+      <w:headerReference w:type="default" r:id="rId12"/>
+      <w:footerReference w:type="default" r:id="rId13"/>
       <w:pgSz w:w="11906" w:h="16838"/>
       <w:pgMar w:top="1985" w:right="1701" w:bottom="1417" w:left="1701" w:header="567" w:footer="572" w:gutter="0"/>
       <w:cols w:space="708"/>
@@ -7743,7 +8438,7 @@
 </file>
 
 <file path=word/endnotes.xml><?xml version="1.0" encoding="utf-8"?>
-<w:endnotes xmlns:wpc="http://schemas.microsoft.com/office/word/2010/wordprocessingCanvas" xmlns:cx="http://schemas.microsoft.com/office/drawing/2014/chartex" xmlns:mc="http://schemas.openxmlformats.org/markup-compatibility/2006" xmlns:o="urn:schemas-microsoft-com:office:office" xmlns:r="http://schemas.openxmlformats.org/officeDocument/2006/relationships" xmlns:m="http://schemas.openxmlformats.org/officeDocument/2006/math" xmlns:v="urn:schemas-microsoft-com:vml" xmlns:wp14="http://schemas.microsoft.com/office/word/2010/wordprocessingDrawing" xmlns:wp="http://schemas.openxmlformats.org/drawingml/2006/wordprocessingDrawing" xmlns:w10="urn:schemas-microsoft-com:office:word" xmlns:w="http://schemas.openxmlformats.org/wordprocessingml/2006/main" xmlns:w14="http://schemas.microsoft.com/office/word/2010/wordml" xmlns:w15="http://schemas.microsoft.com/office/word/2012/wordml" xmlns:w16se="http://schemas.microsoft.com/office/word/2015/wordml/symex" xmlns:wpg="http://schemas.microsoft.com/office/word/2010/wordprocessingGroup" xmlns:wpi="http://schemas.microsoft.com/office/word/2010/wordprocessingInk" xmlns:wne="http://schemas.microsoft.com/office/word/2006/wordml" xmlns:wps="http://schemas.microsoft.com/office/word/2010/wordprocessingShape" mc:Ignorable="w14 w15 w16se wp14">
+<w:endnotes xmlns:wpc="http://schemas.microsoft.com/office/word/2010/wordprocessingCanvas" xmlns:mc="http://schemas.openxmlformats.org/markup-compatibility/2006" xmlns:o="urn:schemas-microsoft-com:office:office" xmlns:r="http://schemas.openxmlformats.org/officeDocument/2006/relationships" xmlns:m="http://schemas.openxmlformats.org/officeDocument/2006/math" xmlns:v="urn:schemas-microsoft-com:vml" xmlns:wp14="http://schemas.microsoft.com/office/word/2010/wordprocessingDrawing" xmlns:wp="http://schemas.openxmlformats.org/drawingml/2006/wordprocessingDrawing" xmlns:w10="urn:schemas-microsoft-com:office:word" xmlns:w="http://schemas.openxmlformats.org/wordprocessingml/2006/main" xmlns:w14="http://schemas.microsoft.com/office/word/2010/wordml" xmlns:wpg="http://schemas.microsoft.com/office/word/2010/wordprocessingGroup" xmlns:wpi="http://schemas.microsoft.com/office/word/2010/wordprocessingInk" xmlns:wne="http://schemas.microsoft.com/office/word/2006/wordml" xmlns:wps="http://schemas.microsoft.com/office/word/2010/wordprocessingShape" mc:Ignorable="w14 wp14">
   <w:endnote w:type="separator" w:id="-1">
     <w:p>
       <w:pPr>
@@ -7770,7 +8465,7 @@
 </file>
 
 <file path=word/footer1.xml><?xml version="1.0" encoding="utf-8"?>
-<w:ftr xmlns:wpc="http://schemas.microsoft.com/office/word/2010/wordprocessingCanvas" xmlns:cx="http://schemas.microsoft.com/office/drawing/2014/chartex" xmlns:mc="http://schemas.openxmlformats.org/markup-compatibility/2006" xmlns:o="urn:schemas-microsoft-com:office:office" xmlns:r="http://schemas.openxmlformats.org/officeDocument/2006/relationships" xmlns:m="http://schemas.openxmlformats.org/officeDocument/2006/math" xmlns:v="urn:schemas-microsoft-com:vml" xmlns:wp14="http://schemas.microsoft.com/office/word/2010/wordprocessingDrawing" xmlns:wp="http://schemas.openxmlformats.org/drawingml/2006/wordprocessingDrawing" xmlns:w10="urn:schemas-microsoft-com:office:word" xmlns:w="http://schemas.openxmlformats.org/wordprocessingml/2006/main" xmlns:w14="http://schemas.microsoft.com/office/word/2010/wordml" xmlns:w15="http://schemas.microsoft.com/office/word/2012/wordml" xmlns:w16se="http://schemas.microsoft.com/office/word/2015/wordml/symex" xmlns:wpg="http://schemas.microsoft.com/office/word/2010/wordprocessingGroup" xmlns:wpi="http://schemas.microsoft.com/office/word/2010/wordprocessingInk" xmlns:wne="http://schemas.microsoft.com/office/word/2006/wordml" xmlns:wps="http://schemas.microsoft.com/office/word/2010/wordprocessingShape" mc:Ignorable="w14 w15 w16se wp14">
+<w:ftr xmlns:wpc="http://schemas.microsoft.com/office/word/2010/wordprocessingCanvas" xmlns:mc="http://schemas.openxmlformats.org/markup-compatibility/2006" xmlns:o="urn:schemas-microsoft-com:office:office" xmlns:r="http://schemas.openxmlformats.org/officeDocument/2006/relationships" xmlns:m="http://schemas.openxmlformats.org/officeDocument/2006/math" xmlns:v="urn:schemas-microsoft-com:vml" xmlns:wp14="http://schemas.microsoft.com/office/word/2010/wordprocessingDrawing" xmlns:wp="http://schemas.openxmlformats.org/drawingml/2006/wordprocessingDrawing" xmlns:w10="urn:schemas-microsoft-com:office:word" xmlns:w="http://schemas.openxmlformats.org/wordprocessingml/2006/main" xmlns:w14="http://schemas.microsoft.com/office/word/2010/wordml" xmlns:wpg="http://schemas.microsoft.com/office/word/2010/wordprocessingGroup" xmlns:wpi="http://schemas.microsoft.com/office/word/2010/wordprocessingInk" xmlns:wne="http://schemas.microsoft.com/office/word/2006/wordml" xmlns:wps="http://schemas.microsoft.com/office/word/2010/wordprocessingShape" mc:Ignorable="w14 wp14">
   <w:p>
     <w:pPr>
       <w:pStyle w:val="Piedepgina"/>
@@ -7778,7 +8473,7 @@
     <w:r>
       <w:rPr>
         <w:noProof/>
-        <w:lang w:val="en-US"/>
+        <w:lang w:val="es-AR" w:eastAsia="es-AR"/>
       </w:rPr>
       <mc:AlternateContent>
         <mc:Choice Requires="wps">
@@ -7846,7 +8541,7 @@
                           <w:r>
                             <w:rPr>
                               <w:noProof/>
-                              <w:lang w:val="en-US"/>
+                              <w:lang w:val="es-AR" w:eastAsia="es-AR"/>
                             </w:rPr>
                             <w:drawing>
                               <wp:inline distT="0" distB="0" distL="0" distR="0" wp14:anchorId="218C0C50" wp14:editId="14C12A23">
@@ -7917,7 +8612,7 @@
         </mc:Choice>
         <mc:Fallback>
           <w:pict>
-            <v:rect w14:anchorId="2E5ED1CD" id="Rectangle 45" o:spid="_x0000_s1035" style="position:absolute;left:0;text-align:left;margin-left:-83.05pt;margin-top:-35.6pt;width:137.8pt;height:76.4pt;z-index:251661312;visibility:visible;mso-wrap-style:square;mso-width-percent:0;mso-height-percent:0;mso-wrap-distance-left:9pt;mso-wrap-distance-top:0;mso-wrap-distance-right:9pt;mso-wrap-distance-bottom:0;mso-position-horizontal:absolute;mso-position-horizontal-relative:text;mso-position-vertical:absolute;mso-position-vertical-relative:text;mso-width-percent:0;mso-height-percent:0;mso-width-relative:page;mso-height-relative:page;v-text-anchor:top" o:gfxdata="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" filled="f" stroked="f">
+            <v:rect id="Rectangle 45" o:spid="_x0000_s1035" style="position:absolute;left:0;text-align:left;margin-left:-83.05pt;margin-top:-35.6pt;width:137.8pt;height:76.4pt;z-index:251661312;visibility:visible;mso-wrap-style:square;mso-width-percent:0;mso-height-percent:0;mso-wrap-distance-left:9pt;mso-wrap-distance-top:0;mso-wrap-distance-right:9pt;mso-wrap-distance-bottom:0;mso-position-horizontal:absolute;mso-position-horizontal-relative:text;mso-position-vertical:absolute;mso-position-vertical-relative:text;mso-width-percent:0;mso-height-percent:0;mso-width-relative:page;mso-height-relative:page;v-text-anchor:top" o:gfxdata="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" filled="f" stroked="f">
               <v:textbox style="mso-fit-shape-to-text:t">
                 <w:txbxContent>
                   <w:p>
@@ -7928,7 +8623,7 @@
                     <w:r>
                       <w:rPr>
                         <w:noProof/>
-                        <w:lang w:val="en-US"/>
+                        <w:lang w:val="es-AR" w:eastAsia="es-AR"/>
                       </w:rPr>
                       <w:drawing>
                         <wp:inline distT="0" distB="0" distL="0" distR="0" wp14:anchorId="218C0C50" wp14:editId="14C12A23">
@@ -7992,7 +8687,7 @@
 </file>
 
 <file path=word/footnotes.xml><?xml version="1.0" encoding="utf-8"?>
-<w:footnotes xmlns:wpc="http://schemas.microsoft.com/office/word/2010/wordprocessingCanvas" xmlns:cx="http://schemas.microsoft.com/office/drawing/2014/chartex" xmlns:mc="http://schemas.openxmlformats.org/markup-compatibility/2006" xmlns:o="urn:schemas-microsoft-com:office:office" xmlns:r="http://schemas.openxmlformats.org/officeDocument/2006/relationships" xmlns:m="http://schemas.openxmlformats.org/officeDocument/2006/math" xmlns:v="urn:schemas-microsoft-com:vml" xmlns:wp14="http://schemas.microsoft.com/office/word/2010/wordprocessingDrawing" xmlns:wp="http://schemas.openxmlformats.org/drawingml/2006/wordprocessingDrawing" xmlns:w10="urn:schemas-microsoft-com:office:word" xmlns:w="http://schemas.openxmlformats.org/wordprocessingml/2006/main" xmlns:w14="http://schemas.microsoft.com/office/word/2010/wordml" xmlns:w15="http://schemas.microsoft.com/office/word/2012/wordml" xmlns:w16se="http://schemas.microsoft.com/office/word/2015/wordml/symex" xmlns:wpg="http://schemas.microsoft.com/office/word/2010/wordprocessingGroup" xmlns:wpi="http://schemas.microsoft.com/office/word/2010/wordprocessingInk" xmlns:wne="http://schemas.microsoft.com/office/word/2006/wordml" xmlns:wps="http://schemas.microsoft.com/office/word/2010/wordprocessingShape" mc:Ignorable="w14 w15 w16se wp14">
+<w:footnotes xmlns:wpc="http://schemas.microsoft.com/office/word/2010/wordprocessingCanvas" xmlns:mc="http://schemas.openxmlformats.org/markup-compatibility/2006" xmlns:o="urn:schemas-microsoft-com:office:office" xmlns:r="http://schemas.openxmlformats.org/officeDocument/2006/relationships" xmlns:m="http://schemas.openxmlformats.org/officeDocument/2006/math" xmlns:v="urn:schemas-microsoft-com:vml" xmlns:wp14="http://schemas.microsoft.com/office/word/2010/wordprocessingDrawing" xmlns:wp="http://schemas.openxmlformats.org/drawingml/2006/wordprocessingDrawing" xmlns:w10="urn:schemas-microsoft-com:office:word" xmlns:w="http://schemas.openxmlformats.org/wordprocessingml/2006/main" xmlns:w14="http://schemas.microsoft.com/office/word/2010/wordml" xmlns:wpg="http://schemas.microsoft.com/office/word/2010/wordprocessingGroup" xmlns:wpi="http://schemas.microsoft.com/office/word/2010/wordprocessingInk" xmlns:wne="http://schemas.microsoft.com/office/word/2006/wordml" xmlns:wps="http://schemas.microsoft.com/office/word/2010/wordprocessingShape" mc:Ignorable="w14 wp14">
   <w:footnote w:type="separator" w:id="-1">
     <w:p>
       <w:pPr>
@@ -8019,7 +8714,7 @@
 </file>
 
 <file path=word/header1.xml><?xml version="1.0" encoding="utf-8"?>
-<w:hdr xmlns:wpc="http://schemas.microsoft.com/office/word/2010/wordprocessingCanvas" xmlns:cx="http://schemas.microsoft.com/office/drawing/2014/chartex" xmlns:mc="http://schemas.openxmlformats.org/markup-compatibility/2006" xmlns:o="urn:schemas-microsoft-com:office:office" xmlns:r="http://schemas.openxmlformats.org/officeDocument/2006/relationships" xmlns:m="http://schemas.openxmlformats.org/officeDocument/2006/math" xmlns:v="urn:schemas-microsoft-com:vml" xmlns:wp14="http://schemas.microsoft.com/office/word/2010/wordprocessingDrawing" xmlns:wp="http://schemas.openxmlformats.org/drawingml/2006/wordprocessingDrawing" xmlns:w10="urn:schemas-microsoft-com:office:word" xmlns:w="http://schemas.openxmlformats.org/wordprocessingml/2006/main" xmlns:w14="http://schemas.microsoft.com/office/word/2010/wordml" xmlns:w15="http://schemas.microsoft.com/office/word/2012/wordml" xmlns:w16se="http://schemas.microsoft.com/office/word/2015/wordml/symex" xmlns:wpg="http://schemas.microsoft.com/office/word/2010/wordprocessingGroup" xmlns:wpi="http://schemas.microsoft.com/office/word/2010/wordprocessingInk" xmlns:wne="http://schemas.microsoft.com/office/word/2006/wordml" xmlns:wps="http://schemas.microsoft.com/office/word/2010/wordprocessingShape" mc:Ignorable="w14 w15 w16se wp14">
+<w:hdr xmlns:wpc="http://schemas.microsoft.com/office/word/2010/wordprocessingCanvas" xmlns:mc="http://schemas.openxmlformats.org/markup-compatibility/2006" xmlns:o="urn:schemas-microsoft-com:office:office" xmlns:r="http://schemas.openxmlformats.org/officeDocument/2006/relationships" xmlns:m="http://schemas.openxmlformats.org/officeDocument/2006/math" xmlns:v="urn:schemas-microsoft-com:vml" xmlns:wp14="http://schemas.microsoft.com/office/word/2010/wordprocessingDrawing" xmlns:wp="http://schemas.openxmlformats.org/drawingml/2006/wordprocessingDrawing" xmlns:w10="urn:schemas-microsoft-com:office:word" xmlns:w="http://schemas.openxmlformats.org/wordprocessingml/2006/main" xmlns:w14="http://schemas.microsoft.com/office/word/2010/wordml" xmlns:wpg="http://schemas.microsoft.com/office/word/2010/wordprocessingGroup" xmlns:wpi="http://schemas.microsoft.com/office/word/2010/wordprocessingInk" xmlns:wne="http://schemas.microsoft.com/office/word/2006/wordml" xmlns:wps="http://schemas.microsoft.com/office/word/2010/wordprocessingShape" mc:Ignorable="w14 wp14">
   <w:p>
     <w:pPr>
       <w:pStyle w:val="Encabezado"/>
@@ -8038,7 +8733,7 @@
       <w:rPr>
         <w:rFonts w:ascii="Cambria" w:eastAsia="Times New Roman" w:hAnsi="Cambria"/>
         <w:noProof/>
-        <w:lang w:val="en-US"/>
+        <w:lang w:val="es-AR" w:eastAsia="es-AR"/>
       </w:rPr>
       <mc:AlternateContent>
         <mc:Choice Requires="wps">
@@ -8109,7 +8804,7 @@
                               <w:noProof/>
                               <w:sz w:val="72"/>
                               <w:szCs w:val="72"/>
-                              <w:lang w:val="en-US"/>
+                              <w:lang w:val="es-AR" w:eastAsia="es-AR"/>
                             </w:rPr>
                             <w:drawing>
                               <wp:inline distT="0" distB="0" distL="0" distR="0" wp14:anchorId="28605F6D" wp14:editId="1439A301">
@@ -8179,7 +8874,7 @@
         </mc:Choice>
         <mc:Fallback>
           <w:pict>
-            <v:rect w14:anchorId="7BBB7326" id="Rectangle 44" o:spid="_x0000_s1034" style="position:absolute;margin-left:168.85pt;margin-top:-36pt;width:98.45pt;height:102.15pt;z-index:251659264;visibility:visible;mso-wrap-style:square;mso-width-percent:0;mso-height-percent:0;mso-wrap-distance-left:9pt;mso-wrap-distance-top:0;mso-wrap-distance-right:9pt;mso-wrap-distance-bottom:0;mso-position-horizontal:absolute;mso-position-horizontal-relative:text;mso-position-vertical:absolute;mso-position-vertical-relative:text;mso-width-percent:0;mso-height-percent:0;mso-width-relative:page;mso-height-relative:page;v-text-anchor:top" o:gfxdata="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" filled="f" stroked="f">
+            <v:rect id="Rectangle 44" o:spid="_x0000_s1034" style="position:absolute;margin-left:168.85pt;margin-top:-36pt;width:98.45pt;height:102.15pt;z-index:251659264;visibility:visible;mso-wrap-style:square;mso-width-percent:0;mso-height-percent:0;mso-wrap-distance-left:9pt;mso-wrap-distance-top:0;mso-wrap-distance-right:9pt;mso-wrap-distance-bottom:0;mso-position-horizontal:absolute;mso-position-horizontal-relative:text;mso-position-vertical:absolute;mso-position-vertical-relative:text;mso-width-percent:0;mso-height-percent:0;mso-width-relative:page;mso-height-relative:page;v-text-anchor:top" o:gfxdata="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" filled="f" stroked="f">
               <v:textbox style="mso-fit-shape-to-text:t">
                 <w:txbxContent>
                   <w:p>
@@ -8193,7 +8888,7 @@
                         <w:noProof/>
                         <w:sz w:val="72"/>
                         <w:szCs w:val="72"/>
-                        <w:lang w:val="en-US"/>
+                        <w:lang w:val="es-AR" w:eastAsia="es-AR"/>
                       </w:rPr>
                       <w:drawing>
                         <wp:inline distT="0" distB="0" distL="0" distR="0" wp14:anchorId="28605F6D" wp14:editId="1439A301">
@@ -8263,8 +8958,8 @@
 </file>
 
 <file path=word/numbering.xml><?xml version="1.0" encoding="utf-8"?>
-<w:numbering xmlns:wpc="http://schemas.microsoft.com/office/word/2010/wordprocessingCanvas" xmlns:cx="http://schemas.microsoft.com/office/drawing/2014/chartex" xmlns:mc="http://schemas.openxmlformats.org/markup-compatibility/2006" xmlns:o="urn:schemas-microsoft-com:office:office" xmlns:r="http://schemas.openxmlformats.org/officeDocument/2006/relationships" xmlns:m="http://schemas.openxmlformats.org/officeDocument/2006/math" xmlns:v="urn:schemas-microsoft-com:vml" xmlns:wp14="http://schemas.microsoft.com/office/word/2010/wordprocessingDrawing" xmlns:wp="http://schemas.openxmlformats.org/drawingml/2006/wordprocessingDrawing" xmlns:w10="urn:schemas-microsoft-com:office:word" xmlns:w="http://schemas.openxmlformats.org/wordprocessingml/2006/main" xmlns:w14="http://schemas.microsoft.com/office/word/2010/wordml" xmlns:w15="http://schemas.microsoft.com/office/word/2012/wordml" xmlns:w16se="http://schemas.microsoft.com/office/word/2015/wordml/symex" xmlns:wpg="http://schemas.microsoft.com/office/word/2010/wordprocessingGroup" xmlns:wpi="http://schemas.microsoft.com/office/word/2010/wordprocessingInk" xmlns:wne="http://schemas.microsoft.com/office/word/2006/wordml" xmlns:wps="http://schemas.microsoft.com/office/word/2010/wordprocessingShape" mc:Ignorable="w14 w15 w16se wp14">
-  <w:abstractNum w:abstractNumId="0" w15:restartNumberingAfterBreak="0">
+<w:numbering xmlns:wpc="http://schemas.microsoft.com/office/word/2010/wordprocessingCanvas" xmlns:mc="http://schemas.openxmlformats.org/markup-compatibility/2006" xmlns:o="urn:schemas-microsoft-com:office:office" xmlns:r="http://schemas.openxmlformats.org/officeDocument/2006/relationships" xmlns:m="http://schemas.openxmlformats.org/officeDocument/2006/math" xmlns:v="urn:schemas-microsoft-com:vml" xmlns:wp14="http://schemas.microsoft.com/office/word/2010/wordprocessingDrawing" xmlns:wp="http://schemas.openxmlformats.org/drawingml/2006/wordprocessingDrawing" xmlns:w10="urn:schemas-microsoft-com:office:word" xmlns:w="http://schemas.openxmlformats.org/wordprocessingml/2006/main" xmlns:w14="http://schemas.microsoft.com/office/word/2010/wordml" xmlns:wpg="http://schemas.microsoft.com/office/word/2010/wordprocessingGroup" xmlns:wpi="http://schemas.microsoft.com/office/word/2010/wordprocessingInk" xmlns:wne="http://schemas.microsoft.com/office/word/2006/wordml" xmlns:wps="http://schemas.microsoft.com/office/word/2010/wordprocessingShape" mc:Ignorable="w14 wp14">
+  <w:abstractNum w:abstractNumId="0">
     <w:nsid w:val="00000003"/>
     <w:multiLevelType w:val="multilevel"/>
     <w:tmpl w:val="00000003"/>
@@ -8422,7 +9117,7 @@
       </w:rPr>
     </w:lvl>
   </w:abstractNum>
-  <w:abstractNum w:abstractNumId="1" w15:restartNumberingAfterBreak="0">
+  <w:abstractNum w:abstractNumId="1">
     <w:nsid w:val="00000004"/>
     <w:multiLevelType w:val="multilevel"/>
     <w:tmpl w:val="796A7516"/>
@@ -8580,7 +9275,7 @@
       </w:rPr>
     </w:lvl>
   </w:abstractNum>
-  <w:abstractNum w:abstractNumId="2" w15:restartNumberingAfterBreak="0">
+  <w:abstractNum w:abstractNumId="2">
     <w:nsid w:val="00000005"/>
     <w:multiLevelType w:val="multilevel"/>
     <w:tmpl w:val="00000005"/>
@@ -8738,7 +9433,7 @@
       </w:rPr>
     </w:lvl>
   </w:abstractNum>
-  <w:abstractNum w:abstractNumId="3" w15:restartNumberingAfterBreak="0">
+  <w:abstractNum w:abstractNumId="3">
     <w:nsid w:val="00000006"/>
     <w:multiLevelType w:val="multilevel"/>
     <w:tmpl w:val="00000006"/>
@@ -8896,7 +9591,120 @@
       </w:rPr>
     </w:lvl>
   </w:abstractNum>
-  <w:abstractNum w:abstractNumId="4" w15:restartNumberingAfterBreak="0">
+  <w:abstractNum w:abstractNumId="4">
+    <w:nsid w:val="03A03F01"/>
+    <w:multiLevelType w:val="hybridMultilevel"/>
+    <w:tmpl w:val="A294A152"/>
+    <w:lvl w:ilvl="0" w:tplc="2C0A0001">
+      <w:start w:val="1"/>
+      <w:numFmt w:val="bullet"/>
+      <w:lvlText w:val=""/>
+      <w:lvlJc w:val="left"/>
+      <w:pPr>
+        <w:ind w:left="360" w:hanging="360"/>
+      </w:pPr>
+      <w:rPr>
+        <w:rFonts w:ascii="Symbol" w:hAnsi="Symbol" w:hint="default"/>
+      </w:rPr>
+    </w:lvl>
+    <w:lvl w:ilvl="1" w:tplc="2C0A0003" w:tentative="1">
+      <w:start w:val="1"/>
+      <w:numFmt w:val="bullet"/>
+      <w:lvlText w:val="o"/>
+      <w:lvlJc w:val="left"/>
+      <w:pPr>
+        <w:ind w:left="1440" w:hanging="360"/>
+      </w:pPr>
+      <w:rPr>
+        <w:rFonts w:ascii="Courier New" w:hAnsi="Courier New" w:cs="Courier New" w:hint="default"/>
+      </w:rPr>
+    </w:lvl>
+    <w:lvl w:ilvl="2" w:tplc="2C0A0005" w:tentative="1">
+      <w:start w:val="1"/>
+      <w:numFmt w:val="bullet"/>
+      <w:lvlText w:val=""/>
+      <w:lvlJc w:val="left"/>
+      <w:pPr>
+        <w:ind w:left="2160" w:hanging="360"/>
+      </w:pPr>
+      <w:rPr>
+        <w:rFonts w:ascii="Wingdings" w:hAnsi="Wingdings" w:hint="default"/>
+      </w:rPr>
+    </w:lvl>
+    <w:lvl w:ilvl="3" w:tplc="2C0A0001" w:tentative="1">
+      <w:start w:val="1"/>
+      <w:numFmt w:val="bullet"/>
+      <w:lvlText w:val=""/>
+      <w:lvlJc w:val="left"/>
+      <w:pPr>
+        <w:ind w:left="2880" w:hanging="360"/>
+      </w:pPr>
+      <w:rPr>
+        <w:rFonts w:ascii="Symbol" w:hAnsi="Symbol" w:hint="default"/>
+      </w:rPr>
+    </w:lvl>
+    <w:lvl w:ilvl="4" w:tplc="2C0A0003" w:tentative="1">
+      <w:start w:val="1"/>
+      <w:numFmt w:val="bullet"/>
+      <w:lvlText w:val="o"/>
+      <w:lvlJc w:val="left"/>
+      <w:pPr>
+        <w:ind w:left="3600" w:hanging="360"/>
+      </w:pPr>
+      <w:rPr>
+        <w:rFonts w:ascii="Courier New" w:hAnsi="Courier New" w:cs="Courier New" w:hint="default"/>
+      </w:rPr>
+    </w:lvl>
+    <w:lvl w:ilvl="5" w:tplc="2C0A0005" w:tentative="1">
+      <w:start w:val="1"/>
+      <w:numFmt w:val="bullet"/>
+      <w:lvlText w:val=""/>
+      <w:lvlJc w:val="left"/>
+      <w:pPr>
+        <w:ind w:left="4320" w:hanging="360"/>
+      </w:pPr>
+      <w:rPr>
+        <w:rFonts w:ascii="Wingdings" w:hAnsi="Wingdings" w:hint="default"/>
+      </w:rPr>
+    </w:lvl>
+    <w:lvl w:ilvl="6" w:tplc="2C0A0001" w:tentative="1">
+      <w:start w:val="1"/>
+      <w:numFmt w:val="bullet"/>
+      <w:lvlText w:val=""/>
+      <w:lvlJc w:val="left"/>
+      <w:pPr>
+        <w:ind w:left="5040" w:hanging="360"/>
+      </w:pPr>
+      <w:rPr>
+        <w:rFonts w:ascii="Symbol" w:hAnsi="Symbol" w:hint="default"/>
+      </w:rPr>
+    </w:lvl>
+    <w:lvl w:ilvl="7" w:tplc="2C0A0003" w:tentative="1">
+      <w:start w:val="1"/>
+      <w:numFmt w:val="bullet"/>
+      <w:lvlText w:val="o"/>
+      <w:lvlJc w:val="left"/>
+      <w:pPr>
+        <w:ind w:left="5760" w:hanging="360"/>
+      </w:pPr>
+      <w:rPr>
+        <w:rFonts w:ascii="Courier New" w:hAnsi="Courier New" w:cs="Courier New" w:hint="default"/>
+      </w:rPr>
+    </w:lvl>
+    <w:lvl w:ilvl="8" w:tplc="2C0A0005" w:tentative="1">
+      <w:start w:val="1"/>
+      <w:numFmt w:val="bullet"/>
+      <w:lvlText w:val=""/>
+      <w:lvlJc w:val="left"/>
+      <w:pPr>
+        <w:ind w:left="6480" w:hanging="360"/>
+      </w:pPr>
+      <w:rPr>
+        <w:rFonts w:ascii="Wingdings" w:hAnsi="Wingdings" w:hint="default"/>
+      </w:rPr>
+    </w:lvl>
+  </w:abstractNum>
+  <w:abstractNum w:abstractNumId="5">
     <w:nsid w:val="11EC450D"/>
     <w:multiLevelType w:val="hybridMultilevel"/>
     <w:tmpl w:val="8D1847A2"/>
@@ -9009,7 +9817,120 @@
       </w:rPr>
     </w:lvl>
   </w:abstractNum>
-  <w:abstractNum w:abstractNumId="5" w15:restartNumberingAfterBreak="0">
+  <w:abstractNum w:abstractNumId="6">
+    <w:nsid w:val="23C73307"/>
+    <w:multiLevelType w:val="hybridMultilevel"/>
+    <w:tmpl w:val="A69C539C"/>
+    <w:lvl w:ilvl="0" w:tplc="2C0A0001">
+      <w:start w:val="1"/>
+      <w:numFmt w:val="bullet"/>
+      <w:lvlText w:val=""/>
+      <w:lvlJc w:val="left"/>
+      <w:pPr>
+        <w:ind w:left="720" w:hanging="360"/>
+      </w:pPr>
+      <w:rPr>
+        <w:rFonts w:ascii="Symbol" w:hAnsi="Symbol" w:hint="default"/>
+      </w:rPr>
+    </w:lvl>
+    <w:lvl w:ilvl="1" w:tplc="2C0A0003" w:tentative="1">
+      <w:start w:val="1"/>
+      <w:numFmt w:val="bullet"/>
+      <w:lvlText w:val="o"/>
+      <w:lvlJc w:val="left"/>
+      <w:pPr>
+        <w:ind w:left="1440" w:hanging="360"/>
+      </w:pPr>
+      <w:rPr>
+        <w:rFonts w:ascii="Courier New" w:hAnsi="Courier New" w:cs="Courier New" w:hint="default"/>
+      </w:rPr>
+    </w:lvl>
+    <w:lvl w:ilvl="2" w:tplc="2C0A0005" w:tentative="1">
+      <w:start w:val="1"/>
+      <w:numFmt w:val="bullet"/>
+      <w:lvlText w:val=""/>
+      <w:lvlJc w:val="left"/>
+      <w:pPr>
+        <w:ind w:left="2160" w:hanging="360"/>
+      </w:pPr>
+      <w:rPr>
+        <w:rFonts w:ascii="Wingdings" w:hAnsi="Wingdings" w:hint="default"/>
+      </w:rPr>
+    </w:lvl>
+    <w:lvl w:ilvl="3" w:tplc="2C0A0001" w:tentative="1">
+      <w:start w:val="1"/>
+      <w:numFmt w:val="bullet"/>
+      <w:lvlText w:val=""/>
+      <w:lvlJc w:val="left"/>
+      <w:pPr>
+        <w:ind w:left="2880" w:hanging="360"/>
+      </w:pPr>
+      <w:rPr>
+        <w:rFonts w:ascii="Symbol" w:hAnsi="Symbol" w:hint="default"/>
+      </w:rPr>
+    </w:lvl>
+    <w:lvl w:ilvl="4" w:tplc="2C0A0003" w:tentative="1">
+      <w:start w:val="1"/>
+      <w:numFmt w:val="bullet"/>
+      <w:lvlText w:val="o"/>
+      <w:lvlJc w:val="left"/>
+      <w:pPr>
+        <w:ind w:left="3600" w:hanging="360"/>
+      </w:pPr>
+      <w:rPr>
+        <w:rFonts w:ascii="Courier New" w:hAnsi="Courier New" w:cs="Courier New" w:hint="default"/>
+      </w:rPr>
+    </w:lvl>
+    <w:lvl w:ilvl="5" w:tplc="2C0A0005" w:tentative="1">
+      <w:start w:val="1"/>
+      <w:numFmt w:val="bullet"/>
+      <w:lvlText w:val=""/>
+      <w:lvlJc w:val="left"/>
+      <w:pPr>
+        <w:ind w:left="4320" w:hanging="360"/>
+      </w:pPr>
+      <w:rPr>
+        <w:rFonts w:ascii="Wingdings" w:hAnsi="Wingdings" w:hint="default"/>
+      </w:rPr>
+    </w:lvl>
+    <w:lvl w:ilvl="6" w:tplc="2C0A0001" w:tentative="1">
+      <w:start w:val="1"/>
+      <w:numFmt w:val="bullet"/>
+      <w:lvlText w:val=""/>
+      <w:lvlJc w:val="left"/>
+      <w:pPr>
+        <w:ind w:left="5040" w:hanging="360"/>
+      </w:pPr>
+      <w:rPr>
+        <w:rFonts w:ascii="Symbol" w:hAnsi="Symbol" w:hint="default"/>
+      </w:rPr>
+    </w:lvl>
+    <w:lvl w:ilvl="7" w:tplc="2C0A0003" w:tentative="1">
+      <w:start w:val="1"/>
+      <w:numFmt w:val="bullet"/>
+      <w:lvlText w:val="o"/>
+      <w:lvlJc w:val="left"/>
+      <w:pPr>
+        <w:ind w:left="5760" w:hanging="360"/>
+      </w:pPr>
+      <w:rPr>
+        <w:rFonts w:ascii="Courier New" w:hAnsi="Courier New" w:cs="Courier New" w:hint="default"/>
+      </w:rPr>
+    </w:lvl>
+    <w:lvl w:ilvl="8" w:tplc="2C0A0005" w:tentative="1">
+      <w:start w:val="1"/>
+      <w:numFmt w:val="bullet"/>
+      <w:lvlText w:val=""/>
+      <w:lvlJc w:val="left"/>
+      <w:pPr>
+        <w:ind w:left="6480" w:hanging="360"/>
+      </w:pPr>
+      <w:rPr>
+        <w:rFonts w:ascii="Wingdings" w:hAnsi="Wingdings" w:hint="default"/>
+      </w:rPr>
+    </w:lvl>
+  </w:abstractNum>
+  <w:abstractNum w:abstractNumId="7">
     <w:nsid w:val="255F5799"/>
     <w:multiLevelType w:val="hybridMultilevel"/>
     <w:tmpl w:val="B8F40458"/>
@@ -9095,7 +10016,120 @@
       </w:pPr>
     </w:lvl>
   </w:abstractNum>
-  <w:abstractNum w:abstractNumId="6" w15:restartNumberingAfterBreak="0">
+  <w:abstractNum w:abstractNumId="8">
+    <w:nsid w:val="26217578"/>
+    <w:multiLevelType w:val="hybridMultilevel"/>
+    <w:tmpl w:val="9AAAEDA6"/>
+    <w:lvl w:ilvl="0" w:tplc="2C0A0003">
+      <w:start w:val="1"/>
+      <w:numFmt w:val="bullet"/>
+      <w:lvlText w:val="o"/>
+      <w:lvlJc w:val="left"/>
+      <w:pPr>
+        <w:ind w:left="720" w:hanging="360"/>
+      </w:pPr>
+      <w:rPr>
+        <w:rFonts w:ascii="Courier New" w:hAnsi="Courier New" w:cs="Courier New" w:hint="default"/>
+      </w:rPr>
+    </w:lvl>
+    <w:lvl w:ilvl="1" w:tplc="2C0A0003" w:tentative="1">
+      <w:start w:val="1"/>
+      <w:numFmt w:val="bullet"/>
+      <w:lvlText w:val="o"/>
+      <w:lvlJc w:val="left"/>
+      <w:pPr>
+        <w:ind w:left="1440" w:hanging="360"/>
+      </w:pPr>
+      <w:rPr>
+        <w:rFonts w:ascii="Courier New" w:hAnsi="Courier New" w:cs="Courier New" w:hint="default"/>
+      </w:rPr>
+    </w:lvl>
+    <w:lvl w:ilvl="2" w:tplc="2C0A0005" w:tentative="1">
+      <w:start w:val="1"/>
+      <w:numFmt w:val="bullet"/>
+      <w:lvlText w:val=""/>
+      <w:lvlJc w:val="left"/>
+      <w:pPr>
+        <w:ind w:left="2160" w:hanging="360"/>
+      </w:pPr>
+      <w:rPr>
+        <w:rFonts w:ascii="Wingdings" w:hAnsi="Wingdings" w:hint="default"/>
+      </w:rPr>
+    </w:lvl>
+    <w:lvl w:ilvl="3" w:tplc="2C0A0001" w:tentative="1">
+      <w:start w:val="1"/>
+      <w:numFmt w:val="bullet"/>
+      <w:lvlText w:val=""/>
+      <w:lvlJc w:val="left"/>
+      <w:pPr>
+        <w:ind w:left="2880" w:hanging="360"/>
+      </w:pPr>
+      <w:rPr>
+        <w:rFonts w:ascii="Symbol" w:hAnsi="Symbol" w:hint="default"/>
+      </w:rPr>
+    </w:lvl>
+    <w:lvl w:ilvl="4" w:tplc="2C0A0003" w:tentative="1">
+      <w:start w:val="1"/>
+      <w:numFmt w:val="bullet"/>
+      <w:lvlText w:val="o"/>
+      <w:lvlJc w:val="left"/>
+      <w:pPr>
+        <w:ind w:left="3600" w:hanging="360"/>
+      </w:pPr>
+      <w:rPr>
+        <w:rFonts w:ascii="Courier New" w:hAnsi="Courier New" w:cs="Courier New" w:hint="default"/>
+      </w:rPr>
+    </w:lvl>
+    <w:lvl w:ilvl="5" w:tplc="2C0A0005" w:tentative="1">
+      <w:start w:val="1"/>
+      <w:numFmt w:val="bullet"/>
+      <w:lvlText w:val=""/>
+      <w:lvlJc w:val="left"/>
+      <w:pPr>
+        <w:ind w:left="4320" w:hanging="360"/>
+      </w:pPr>
+      <w:rPr>
+        <w:rFonts w:ascii="Wingdings" w:hAnsi="Wingdings" w:hint="default"/>
+      </w:rPr>
+    </w:lvl>
+    <w:lvl w:ilvl="6" w:tplc="2C0A0001" w:tentative="1">
+      <w:start w:val="1"/>
+      <w:numFmt w:val="bullet"/>
+      <w:lvlText w:val=""/>
+      <w:lvlJc w:val="left"/>
+      <w:pPr>
+        <w:ind w:left="5040" w:hanging="360"/>
+      </w:pPr>
+      <w:rPr>
+        <w:rFonts w:ascii="Symbol" w:hAnsi="Symbol" w:hint="default"/>
+      </w:rPr>
+    </w:lvl>
+    <w:lvl w:ilvl="7" w:tplc="2C0A0003" w:tentative="1">
+      <w:start w:val="1"/>
+      <w:numFmt w:val="bullet"/>
+      <w:lvlText w:val="o"/>
+      <w:lvlJc w:val="left"/>
+      <w:pPr>
+        <w:ind w:left="5760" w:hanging="360"/>
+      </w:pPr>
+      <w:rPr>
+        <w:rFonts w:ascii="Courier New" w:hAnsi="Courier New" w:cs="Courier New" w:hint="default"/>
+      </w:rPr>
+    </w:lvl>
+    <w:lvl w:ilvl="8" w:tplc="2C0A0005" w:tentative="1">
+      <w:start w:val="1"/>
+      <w:numFmt w:val="bullet"/>
+      <w:lvlText w:val=""/>
+      <w:lvlJc w:val="left"/>
+      <w:pPr>
+        <w:ind w:left="6480" w:hanging="360"/>
+      </w:pPr>
+      <w:rPr>
+        <w:rFonts w:ascii="Wingdings" w:hAnsi="Wingdings" w:hint="default"/>
+      </w:rPr>
+    </w:lvl>
+  </w:abstractNum>
+  <w:abstractNum w:abstractNumId="9">
     <w:nsid w:val="2C0C70A4"/>
     <w:multiLevelType w:val="hybridMultilevel"/>
     <w:tmpl w:val="148204FA"/>
@@ -9208,7 +10242,120 @@
       </w:rPr>
     </w:lvl>
   </w:abstractNum>
-  <w:abstractNum w:abstractNumId="7" w15:restartNumberingAfterBreak="0">
+  <w:abstractNum w:abstractNumId="10">
+    <w:nsid w:val="460023A6"/>
+    <w:multiLevelType w:val="hybridMultilevel"/>
+    <w:tmpl w:val="AB88F724"/>
+    <w:lvl w:ilvl="0" w:tplc="2C0A0001">
+      <w:start w:val="1"/>
+      <w:numFmt w:val="bullet"/>
+      <w:lvlText w:val=""/>
+      <w:lvlJc w:val="left"/>
+      <w:pPr>
+        <w:ind w:left="720" w:hanging="360"/>
+      </w:pPr>
+      <w:rPr>
+        <w:rFonts w:ascii="Symbol" w:hAnsi="Symbol" w:hint="default"/>
+      </w:rPr>
+    </w:lvl>
+    <w:lvl w:ilvl="1" w:tplc="2C0A0003" w:tentative="1">
+      <w:start w:val="1"/>
+      <w:numFmt w:val="bullet"/>
+      <w:lvlText w:val="o"/>
+      <w:lvlJc w:val="left"/>
+      <w:pPr>
+        <w:ind w:left="1440" w:hanging="360"/>
+      </w:pPr>
+      <w:rPr>
+        <w:rFonts w:ascii="Courier New" w:hAnsi="Courier New" w:cs="Courier New" w:hint="default"/>
+      </w:rPr>
+    </w:lvl>
+    <w:lvl w:ilvl="2" w:tplc="2C0A0005" w:tentative="1">
+      <w:start w:val="1"/>
+      <w:numFmt w:val="bullet"/>
+      <w:lvlText w:val=""/>
+      <w:lvlJc w:val="left"/>
+      <w:pPr>
+        <w:ind w:left="2160" w:hanging="360"/>
+      </w:pPr>
+      <w:rPr>
+        <w:rFonts w:ascii="Wingdings" w:hAnsi="Wingdings" w:hint="default"/>
+      </w:rPr>
+    </w:lvl>
+    <w:lvl w:ilvl="3" w:tplc="2C0A0001" w:tentative="1">
+      <w:start w:val="1"/>
+      <w:numFmt w:val="bullet"/>
+      <w:lvlText w:val=""/>
+      <w:lvlJc w:val="left"/>
+      <w:pPr>
+        <w:ind w:left="2880" w:hanging="360"/>
+      </w:pPr>
+      <w:rPr>
+        <w:rFonts w:ascii="Symbol" w:hAnsi="Symbol" w:hint="default"/>
+      </w:rPr>
+    </w:lvl>
+    <w:lvl w:ilvl="4" w:tplc="2C0A0003" w:tentative="1">
+      <w:start w:val="1"/>
+      <w:numFmt w:val="bullet"/>
+      <w:lvlText w:val="o"/>
+      <w:lvlJc w:val="left"/>
+      <w:pPr>
+        <w:ind w:left="3600" w:hanging="360"/>
+      </w:pPr>
+      <w:rPr>
+        <w:rFonts w:ascii="Courier New" w:hAnsi="Courier New" w:cs="Courier New" w:hint="default"/>
+      </w:rPr>
+    </w:lvl>
+    <w:lvl w:ilvl="5" w:tplc="2C0A0005" w:tentative="1">
+      <w:start w:val="1"/>
+      <w:numFmt w:val="bullet"/>
+      <w:lvlText w:val=""/>
+      <w:lvlJc w:val="left"/>
+      <w:pPr>
+        <w:ind w:left="4320" w:hanging="360"/>
+      </w:pPr>
+      <w:rPr>
+        <w:rFonts w:ascii="Wingdings" w:hAnsi="Wingdings" w:hint="default"/>
+      </w:rPr>
+    </w:lvl>
+    <w:lvl w:ilvl="6" w:tplc="2C0A0001" w:tentative="1">
+      <w:start w:val="1"/>
+      <w:numFmt w:val="bullet"/>
+      <w:lvlText w:val=""/>
+      <w:lvlJc w:val="left"/>
+      <w:pPr>
+        <w:ind w:left="5040" w:hanging="360"/>
+      </w:pPr>
+      <w:rPr>
+        <w:rFonts w:ascii="Symbol" w:hAnsi="Symbol" w:hint="default"/>
+      </w:rPr>
+    </w:lvl>
+    <w:lvl w:ilvl="7" w:tplc="2C0A0003" w:tentative="1">
+      <w:start w:val="1"/>
+      <w:numFmt w:val="bullet"/>
+      <w:lvlText w:val="o"/>
+      <w:lvlJc w:val="left"/>
+      <w:pPr>
+        <w:ind w:left="5760" w:hanging="360"/>
+      </w:pPr>
+      <w:rPr>
+        <w:rFonts w:ascii="Courier New" w:hAnsi="Courier New" w:cs="Courier New" w:hint="default"/>
+      </w:rPr>
+    </w:lvl>
+    <w:lvl w:ilvl="8" w:tplc="2C0A0005" w:tentative="1">
+      <w:start w:val="1"/>
+      <w:numFmt w:val="bullet"/>
+      <w:lvlText w:val=""/>
+      <w:lvlJc w:val="left"/>
+      <w:pPr>
+        <w:ind w:left="6480" w:hanging="360"/>
+      </w:pPr>
+      <w:rPr>
+        <w:rFonts w:ascii="Wingdings" w:hAnsi="Wingdings" w:hint="default"/>
+      </w:rPr>
+    </w:lvl>
+  </w:abstractNum>
+  <w:abstractNum w:abstractNumId="11">
     <w:nsid w:val="487036EC"/>
     <w:multiLevelType w:val="hybridMultilevel"/>
     <w:tmpl w:val="BDFE724A"/>
@@ -9294,7 +10441,120 @@
       </w:pPr>
     </w:lvl>
   </w:abstractNum>
-  <w:abstractNum w:abstractNumId="8" w15:restartNumberingAfterBreak="0">
+  <w:abstractNum w:abstractNumId="12">
+    <w:nsid w:val="4CDD74D0"/>
+    <w:multiLevelType w:val="hybridMultilevel"/>
+    <w:tmpl w:val="20C80572"/>
+    <w:lvl w:ilvl="0" w:tplc="2C0A0003">
+      <w:start w:val="1"/>
+      <w:numFmt w:val="bullet"/>
+      <w:lvlText w:val="o"/>
+      <w:lvlJc w:val="left"/>
+      <w:pPr>
+        <w:ind w:left="720" w:hanging="360"/>
+      </w:pPr>
+      <w:rPr>
+        <w:rFonts w:ascii="Courier New" w:hAnsi="Courier New" w:cs="Courier New" w:hint="default"/>
+      </w:rPr>
+    </w:lvl>
+    <w:lvl w:ilvl="1" w:tplc="2C0A0003" w:tentative="1">
+      <w:start w:val="1"/>
+      <w:numFmt w:val="bullet"/>
+      <w:lvlText w:val="o"/>
+      <w:lvlJc w:val="left"/>
+      <w:pPr>
+        <w:ind w:left="1440" w:hanging="360"/>
+      </w:pPr>
+      <w:rPr>
+        <w:rFonts w:ascii="Courier New" w:hAnsi="Courier New" w:cs="Courier New" w:hint="default"/>
+      </w:rPr>
+    </w:lvl>
+    <w:lvl w:ilvl="2" w:tplc="2C0A0005" w:tentative="1">
+      <w:start w:val="1"/>
+      <w:numFmt w:val="bullet"/>
+      <w:lvlText w:val=""/>
+      <w:lvlJc w:val="left"/>
+      <w:pPr>
+        <w:ind w:left="2160" w:hanging="360"/>
+      </w:pPr>
+      <w:rPr>
+        <w:rFonts w:ascii="Wingdings" w:hAnsi="Wingdings" w:hint="default"/>
+      </w:rPr>
+    </w:lvl>
+    <w:lvl w:ilvl="3" w:tplc="2C0A0001" w:tentative="1">
+      <w:start w:val="1"/>
+      <w:numFmt w:val="bullet"/>
+      <w:lvlText w:val=""/>
+      <w:lvlJc w:val="left"/>
+      <w:pPr>
+        <w:ind w:left="2880" w:hanging="360"/>
+      </w:pPr>
+      <w:rPr>
+        <w:rFonts w:ascii="Symbol" w:hAnsi="Symbol" w:hint="default"/>
+      </w:rPr>
+    </w:lvl>
+    <w:lvl w:ilvl="4" w:tplc="2C0A0003" w:tentative="1">
+      <w:start w:val="1"/>
+      <w:numFmt w:val="bullet"/>
+      <w:lvlText w:val="o"/>
+      <w:lvlJc w:val="left"/>
+      <w:pPr>
+        <w:ind w:left="3600" w:hanging="360"/>
+      </w:pPr>
+      <w:rPr>
+        <w:rFonts w:ascii="Courier New" w:hAnsi="Courier New" w:cs="Courier New" w:hint="default"/>
+      </w:rPr>
+    </w:lvl>
+    <w:lvl w:ilvl="5" w:tplc="2C0A0005" w:tentative="1">
+      <w:start w:val="1"/>
+      <w:numFmt w:val="bullet"/>
+      <w:lvlText w:val=""/>
+      <w:lvlJc w:val="left"/>
+      <w:pPr>
+        <w:ind w:left="4320" w:hanging="360"/>
+      </w:pPr>
+      <w:rPr>
+        <w:rFonts w:ascii="Wingdings" w:hAnsi="Wingdings" w:hint="default"/>
+      </w:rPr>
+    </w:lvl>
+    <w:lvl w:ilvl="6" w:tplc="2C0A0001" w:tentative="1">
+      <w:start w:val="1"/>
+      <w:numFmt w:val="bullet"/>
+      <w:lvlText w:val=""/>
+      <w:lvlJc w:val="left"/>
+      <w:pPr>
+        <w:ind w:left="5040" w:hanging="360"/>
+      </w:pPr>
+      <w:rPr>
+        <w:rFonts w:ascii="Symbol" w:hAnsi="Symbol" w:hint="default"/>
+      </w:rPr>
+    </w:lvl>
+    <w:lvl w:ilvl="7" w:tplc="2C0A0003" w:tentative="1">
+      <w:start w:val="1"/>
+      <w:numFmt w:val="bullet"/>
+      <w:lvlText w:val="o"/>
+      <w:lvlJc w:val="left"/>
+      <w:pPr>
+        <w:ind w:left="5760" w:hanging="360"/>
+      </w:pPr>
+      <w:rPr>
+        <w:rFonts w:ascii="Courier New" w:hAnsi="Courier New" w:cs="Courier New" w:hint="default"/>
+      </w:rPr>
+    </w:lvl>
+    <w:lvl w:ilvl="8" w:tplc="2C0A0005" w:tentative="1">
+      <w:start w:val="1"/>
+      <w:numFmt w:val="bullet"/>
+      <w:lvlText w:val=""/>
+      <w:lvlJc w:val="left"/>
+      <w:pPr>
+        <w:ind w:left="6480" w:hanging="360"/>
+      </w:pPr>
+      <w:rPr>
+        <w:rFonts w:ascii="Wingdings" w:hAnsi="Wingdings" w:hint="default"/>
+      </w:rPr>
+    </w:lvl>
+  </w:abstractNum>
+  <w:abstractNum w:abstractNumId="13">
     <w:nsid w:val="52D90BB8"/>
     <w:multiLevelType w:val="hybridMultilevel"/>
     <w:tmpl w:val="1D2461DE"/>
@@ -9408,7 +10668,120 @@
       </w:rPr>
     </w:lvl>
   </w:abstractNum>
-  <w:abstractNum w:abstractNumId="9" w15:restartNumberingAfterBreak="0">
+  <w:abstractNum w:abstractNumId="14">
+    <w:nsid w:val="59B9470F"/>
+    <w:multiLevelType w:val="hybridMultilevel"/>
+    <w:tmpl w:val="BF5A8908"/>
+    <w:lvl w:ilvl="0" w:tplc="2C0A0001">
+      <w:start w:val="1"/>
+      <w:numFmt w:val="bullet"/>
+      <w:lvlText w:val=""/>
+      <w:lvlJc w:val="left"/>
+      <w:pPr>
+        <w:ind w:left="720" w:hanging="360"/>
+      </w:pPr>
+      <w:rPr>
+        <w:rFonts w:ascii="Symbol" w:hAnsi="Symbol" w:hint="default"/>
+      </w:rPr>
+    </w:lvl>
+    <w:lvl w:ilvl="1" w:tplc="2C0A0003" w:tentative="1">
+      <w:start w:val="1"/>
+      <w:numFmt w:val="bullet"/>
+      <w:lvlText w:val="o"/>
+      <w:lvlJc w:val="left"/>
+      <w:pPr>
+        <w:ind w:left="1440" w:hanging="360"/>
+      </w:pPr>
+      <w:rPr>
+        <w:rFonts w:ascii="Courier New" w:hAnsi="Courier New" w:cs="Courier New" w:hint="default"/>
+      </w:rPr>
+    </w:lvl>
+    <w:lvl w:ilvl="2" w:tplc="2C0A0005" w:tentative="1">
+      <w:start w:val="1"/>
+      <w:numFmt w:val="bullet"/>
+      <w:lvlText w:val=""/>
+      <w:lvlJc w:val="left"/>
+      <w:pPr>
+        <w:ind w:left="2160" w:hanging="360"/>
+      </w:pPr>
+      <w:rPr>
+        <w:rFonts w:ascii="Wingdings" w:hAnsi="Wingdings" w:hint="default"/>
+      </w:rPr>
+    </w:lvl>
+    <w:lvl w:ilvl="3" w:tplc="2C0A0001" w:tentative="1">
+      <w:start w:val="1"/>
+      <w:numFmt w:val="bullet"/>
+      <w:lvlText w:val=""/>
+      <w:lvlJc w:val="left"/>
+      <w:pPr>
+        <w:ind w:left="2880" w:hanging="360"/>
+      </w:pPr>
+      <w:rPr>
+        <w:rFonts w:ascii="Symbol" w:hAnsi="Symbol" w:hint="default"/>
+      </w:rPr>
+    </w:lvl>
+    <w:lvl w:ilvl="4" w:tplc="2C0A0003" w:tentative="1">
+      <w:start w:val="1"/>
+      <w:numFmt w:val="bullet"/>
+      <w:lvlText w:val="o"/>
+      <w:lvlJc w:val="left"/>
+      <w:pPr>
+        <w:ind w:left="3600" w:hanging="360"/>
+      </w:pPr>
+      <w:rPr>
+        <w:rFonts w:ascii="Courier New" w:hAnsi="Courier New" w:cs="Courier New" w:hint="default"/>
+      </w:rPr>
+    </w:lvl>
+    <w:lvl w:ilvl="5" w:tplc="2C0A0005" w:tentative="1">
+      <w:start w:val="1"/>
+      <w:numFmt w:val="bullet"/>
+      <w:lvlText w:val=""/>
+      <w:lvlJc w:val="left"/>
+      <w:pPr>
+        <w:ind w:left="4320" w:hanging="360"/>
+      </w:pPr>
+      <w:rPr>
+        <w:rFonts w:ascii="Wingdings" w:hAnsi="Wingdings" w:hint="default"/>
+      </w:rPr>
+    </w:lvl>
+    <w:lvl w:ilvl="6" w:tplc="2C0A0001" w:tentative="1">
+      <w:start w:val="1"/>
+      <w:numFmt w:val="bullet"/>
+      <w:lvlText w:val=""/>
+      <w:lvlJc w:val="left"/>
+      <w:pPr>
+        <w:ind w:left="5040" w:hanging="360"/>
+      </w:pPr>
+      <w:rPr>
+        <w:rFonts w:ascii="Symbol" w:hAnsi="Symbol" w:hint="default"/>
+      </w:rPr>
+    </w:lvl>
+    <w:lvl w:ilvl="7" w:tplc="2C0A0003" w:tentative="1">
+      <w:start w:val="1"/>
+      <w:numFmt w:val="bullet"/>
+      <w:lvlText w:val="o"/>
+      <w:lvlJc w:val="left"/>
+      <w:pPr>
+        <w:ind w:left="5760" w:hanging="360"/>
+      </w:pPr>
+      <w:rPr>
+        <w:rFonts w:ascii="Courier New" w:hAnsi="Courier New" w:cs="Courier New" w:hint="default"/>
+      </w:rPr>
+    </w:lvl>
+    <w:lvl w:ilvl="8" w:tplc="2C0A0005" w:tentative="1">
+      <w:start w:val="1"/>
+      <w:numFmt w:val="bullet"/>
+      <w:lvlText w:val=""/>
+      <w:lvlJc w:val="left"/>
+      <w:pPr>
+        <w:ind w:left="6480" w:hanging="360"/>
+      </w:pPr>
+      <w:rPr>
+        <w:rFonts w:ascii="Wingdings" w:hAnsi="Wingdings" w:hint="default"/>
+      </w:rPr>
+    </w:lvl>
+  </w:abstractNum>
+  <w:abstractNum w:abstractNumId="15">
     <w:nsid w:val="708E589C"/>
     <w:multiLevelType w:val="multilevel"/>
     <w:tmpl w:val="381042DE"/>
@@ -9548,7 +10921,7 @@
       </w:rPr>
     </w:lvl>
   </w:abstractNum>
-  <w:abstractNum w:abstractNumId="10" w15:restartNumberingAfterBreak="0">
+  <w:abstractNum w:abstractNumId="16">
     <w:nsid w:val="7DD64906"/>
     <w:multiLevelType w:val="hybridMultilevel"/>
     <w:tmpl w:val="795E7434"/>
@@ -9663,16 +11036,16 @@
     </w:lvl>
   </w:abstractNum>
   <w:num w:numId="1">
-    <w:abstractNumId w:val="5"/>
+    <w:abstractNumId w:val="7"/>
   </w:num>
   <w:num w:numId="2">
-    <w:abstractNumId w:val="7"/>
+    <w:abstractNumId w:val="11"/>
   </w:num>
   <w:num w:numId="3">
-    <w:abstractNumId w:val="7"/>
+    <w:abstractNumId w:val="11"/>
   </w:num>
   <w:num w:numId="4">
-    <w:abstractNumId w:val="7"/>
+    <w:abstractNumId w:val="11"/>
   </w:num>
   <w:num w:numId="5">
     <w:abstractNumId w:val="1"/>
@@ -9687,25 +11060,43 @@
     <w:abstractNumId w:val="0"/>
   </w:num>
   <w:num w:numId="9">
+    <w:abstractNumId w:val="15"/>
+  </w:num>
+  <w:num w:numId="10">
+    <w:abstractNumId w:val="16"/>
+  </w:num>
+  <w:num w:numId="11">
+    <w:abstractNumId w:val="5"/>
+  </w:num>
+  <w:num w:numId="12">
+    <w:abstractNumId w:val="13"/>
+  </w:num>
+  <w:num w:numId="13">
     <w:abstractNumId w:val="9"/>
   </w:num>
-  <w:num w:numId="10">
+  <w:num w:numId="14">
+    <w:abstractNumId w:val="6"/>
+  </w:num>
+  <w:num w:numId="15">
+    <w:abstractNumId w:val="8"/>
+  </w:num>
+  <w:num w:numId="16">
+    <w:abstractNumId w:val="12"/>
+  </w:num>
+  <w:num w:numId="17">
+    <w:abstractNumId w:val="4"/>
+  </w:num>
+  <w:num w:numId="18">
     <w:abstractNumId w:val="10"/>
   </w:num>
-  <w:num w:numId="11">
-    <w:abstractNumId w:val="4"/>
-  </w:num>
-  <w:num w:numId="12">
-    <w:abstractNumId w:val="8"/>
-  </w:num>
-  <w:num w:numId="13">
-    <w:abstractNumId w:val="6"/>
+  <w:num w:numId="19">
+    <w:abstractNumId w:val="14"/>
   </w:num>
 </w:numbering>
 </file>
 
 <file path=word/styles.xml><?xml version="1.0" encoding="utf-8"?>
-<w:styles xmlns:mc="http://schemas.openxmlformats.org/markup-compatibility/2006" xmlns:r="http://schemas.openxmlformats.org/officeDocument/2006/relationships" xmlns:w="http://schemas.openxmlformats.org/wordprocessingml/2006/main" xmlns:w14="http://schemas.microsoft.com/office/word/2010/wordml" xmlns:w15="http://schemas.microsoft.com/office/word/2012/wordml" xmlns:w16se="http://schemas.microsoft.com/office/word/2015/wordml/symex" mc:Ignorable="w14 w15 w16se">
+<w:styles xmlns:mc="http://schemas.openxmlformats.org/markup-compatibility/2006" xmlns:r="http://schemas.openxmlformats.org/officeDocument/2006/relationships" xmlns:w="http://schemas.openxmlformats.org/wordprocessingml/2006/main" xmlns:w14="http://schemas.microsoft.com/office/word/2010/wordml" mc:Ignorable="w14">
   <w:docDefaults>
     <w:rPrDefault>
       <w:rPr>
@@ -9722,378 +11113,145 @@
       </w:pPr>
     </w:pPrDefault>
   </w:docDefaults>
-  <w:latentStyles w:defLockedState="0" w:defUIPriority="99" w:defSemiHidden="0" w:defUnhideWhenUsed="0" w:defQFormat="0" w:count="371">
-    <w:lsdException w:name="Normal" w:uiPriority="0" w:qFormat="1"/>
-    <w:lsdException w:name="heading 1" w:uiPriority="0" w:qFormat="1"/>
-    <w:lsdException w:name="heading 2" w:semiHidden="1" w:uiPriority="0" w:unhideWhenUsed="1" w:qFormat="1"/>
-    <w:lsdException w:name="heading 3" w:semiHidden="1" w:uiPriority="9" w:unhideWhenUsed="1" w:qFormat="1"/>
-    <w:lsdException w:name="heading 4" w:semiHidden="1" w:uiPriority="9" w:unhideWhenUsed="1" w:qFormat="1"/>
-    <w:lsdException w:name="heading 5" w:semiHidden="1" w:uiPriority="9" w:unhideWhenUsed="1" w:qFormat="1"/>
-    <w:lsdException w:name="heading 6" w:semiHidden="1" w:uiPriority="9" w:unhideWhenUsed="1" w:qFormat="1"/>
-    <w:lsdException w:name="heading 7" w:semiHidden="1" w:uiPriority="9" w:unhideWhenUsed="1" w:qFormat="1"/>
-    <w:lsdException w:name="heading 8" w:semiHidden="1" w:uiPriority="9" w:unhideWhenUsed="1" w:qFormat="1"/>
-    <w:lsdException w:name="heading 9" w:semiHidden="1" w:uiPriority="9" w:unhideWhenUsed="1" w:qFormat="1"/>
-    <w:lsdException w:name="index 1" w:semiHidden="1" w:unhideWhenUsed="1"/>
-    <w:lsdException w:name="index 2" w:semiHidden="1" w:unhideWhenUsed="1"/>
-    <w:lsdException w:name="index 3" w:semiHidden="1" w:unhideWhenUsed="1"/>
-    <w:lsdException w:name="index 4" w:semiHidden="1" w:unhideWhenUsed="1"/>
-    <w:lsdException w:name="index 5" w:semiHidden="1" w:unhideWhenUsed="1"/>
-    <w:lsdException w:name="index 6" w:semiHidden="1" w:unhideWhenUsed="1"/>
-    <w:lsdException w:name="index 7" w:semiHidden="1" w:unhideWhenUsed="1"/>
-    <w:lsdException w:name="index 8" w:semiHidden="1" w:unhideWhenUsed="1"/>
-    <w:lsdException w:name="index 9" w:semiHidden="1" w:unhideWhenUsed="1"/>
-    <w:lsdException w:name="toc 1" w:semiHidden="1" w:uiPriority="39" w:unhideWhenUsed="1" w:qFormat="1"/>
-    <w:lsdException w:name="toc 2" w:semiHidden="1" w:uiPriority="39" w:unhideWhenUsed="1" w:qFormat="1"/>
-    <w:lsdException w:name="toc 3" w:semiHidden="1" w:uiPriority="39" w:unhideWhenUsed="1" w:qFormat="1"/>
-    <w:lsdException w:name="toc 4" w:semiHidden="1" w:uiPriority="39" w:unhideWhenUsed="1"/>
-    <w:lsdException w:name="toc 5" w:semiHidden="1" w:uiPriority="39" w:unhideWhenUsed="1"/>
-    <w:lsdException w:name="toc 6" w:semiHidden="1" w:uiPriority="39" w:unhideWhenUsed="1"/>
-    <w:lsdException w:name="toc 7" w:semiHidden="1" w:uiPriority="39" w:unhideWhenUsed="1"/>
-    <w:lsdException w:name="toc 8" w:semiHidden="1" w:uiPriority="39" w:unhideWhenUsed="1"/>
-    <w:lsdException w:name="toc 9" w:semiHidden="1" w:uiPriority="39" w:unhideWhenUsed="1"/>
-    <w:lsdException w:name="Normal Indent" w:semiHidden="1" w:unhideWhenUsed="1"/>
-    <w:lsdException w:name="footnote text" w:semiHidden="1" w:unhideWhenUsed="1"/>
-    <w:lsdException w:name="annotation text" w:semiHidden="1" w:unhideWhenUsed="1"/>
-    <w:lsdException w:name="header" w:semiHidden="1" w:unhideWhenUsed="1"/>
-    <w:lsdException w:name="footer" w:semiHidden="1" w:unhideWhenUsed="1"/>
-    <w:lsdException w:name="index heading" w:semiHidden="1" w:unhideWhenUsed="1"/>
-    <w:lsdException w:name="caption" w:semiHidden="1" w:uiPriority="35" w:unhideWhenUsed="1" w:qFormat="1"/>
-    <w:lsdException w:name="table of figures" w:semiHidden="1" w:unhideWhenUsed="1"/>
-    <w:lsdException w:name="envelope address" w:semiHidden="1" w:unhideWhenUsed="1"/>
-    <w:lsdException w:name="envelope return" w:semiHidden="1" w:unhideWhenUsed="1"/>
-    <w:lsdException w:name="footnote reference" w:semiHidden="1" w:unhideWhenUsed="1"/>
-    <w:lsdException w:name="annotation reference" w:semiHidden="1" w:unhideWhenUsed="1"/>
-    <w:lsdException w:name="line number" w:semiHidden="1" w:unhideWhenUsed="1"/>
-    <w:lsdException w:name="page number" w:semiHidden="1" w:unhideWhenUsed="1"/>
-    <w:lsdException w:name="endnote reference" w:semiHidden="1" w:unhideWhenUsed="1"/>
-    <w:lsdException w:name="endnote text" w:semiHidden="1" w:unhideWhenUsed="1"/>
-    <w:lsdException w:name="table of authorities" w:semiHidden="1" w:unhideWhenUsed="1"/>
-    <w:lsdException w:name="macro" w:semiHidden="1" w:unhideWhenUsed="1"/>
-    <w:lsdException w:name="toa heading" w:semiHidden="1" w:unhideWhenUsed="1"/>
-    <w:lsdException w:name="List" w:semiHidden="1" w:unhideWhenUsed="1"/>
-    <w:lsdException w:name="List Bullet" w:semiHidden="1" w:unhideWhenUsed="1"/>
-    <w:lsdException w:name="List Number" w:semiHidden="1" w:unhideWhenUsed="1"/>
-    <w:lsdException w:name="List 2" w:semiHidden="1" w:unhideWhenUsed="1"/>
-    <w:lsdException w:name="List 3" w:semiHidden="1" w:unhideWhenUsed="1"/>
-    <w:lsdException w:name="List 4" w:semiHidden="1" w:unhideWhenUsed="1"/>
-    <w:lsdException w:name="List 5" w:semiHidden="1" w:unhideWhenUsed="1"/>
-    <w:lsdException w:name="List Bullet 2" w:semiHidden="1" w:unhideWhenUsed="1"/>
-    <w:lsdException w:name="List Bullet 3" w:semiHidden="1" w:unhideWhenUsed="1"/>
-    <w:lsdException w:name="List Bullet 4" w:semiHidden="1" w:unhideWhenUsed="1"/>
-    <w:lsdException w:name="List Bullet 5" w:semiHidden="1" w:unhideWhenUsed="1"/>
-    <w:lsdException w:name="List Number 2" w:semiHidden="1" w:unhideWhenUsed="1"/>
-    <w:lsdException w:name="List Number 3" w:semiHidden="1" w:unhideWhenUsed="1"/>
-    <w:lsdException w:name="List Number 4" w:semiHidden="1" w:unhideWhenUsed="1"/>
-    <w:lsdException w:name="List Number 5" w:semiHidden="1" w:unhideWhenUsed="1"/>
-    <w:lsdException w:name="Title" w:uiPriority="10" w:qFormat="1"/>
-    <w:lsdException w:name="Closing" w:semiHidden="1" w:unhideWhenUsed="1"/>
-    <w:lsdException w:name="Signature" w:semiHidden="1" w:unhideWhenUsed="1"/>
-    <w:lsdException w:name="Default Paragraph Font" w:semiHidden="1" w:uiPriority="1" w:unhideWhenUsed="1"/>
-    <w:lsdException w:name="Body Text" w:semiHidden="1" w:uiPriority="0" w:unhideWhenUsed="1"/>
-    <w:lsdException w:name="Body Text Indent" w:semiHidden="1" w:unhideWhenUsed="1"/>
-    <w:lsdException w:name="List Continue" w:semiHidden="1" w:unhideWhenUsed="1"/>
-    <w:lsdException w:name="List Continue 2" w:semiHidden="1" w:unhideWhenUsed="1"/>
-    <w:lsdException w:name="List Continue 3" w:semiHidden="1" w:unhideWhenUsed="1"/>
-    <w:lsdException w:name="List Continue 4" w:semiHidden="1" w:unhideWhenUsed="1"/>
-    <w:lsdException w:name="List Continue 5" w:semiHidden="1" w:unhideWhenUsed="1"/>
-    <w:lsdException w:name="Message Header" w:semiHidden="1" w:unhideWhenUsed="1"/>
-    <w:lsdException w:name="Subtitle" w:uiPriority="11" w:qFormat="1"/>
-    <w:lsdException w:name="Salutation" w:semiHidden="1" w:unhideWhenUsed="1"/>
-    <w:lsdException w:name="Date" w:semiHidden="1" w:unhideWhenUsed="1"/>
-    <w:lsdException w:name="Body Text First Indent" w:semiHidden="1" w:unhideWhenUsed="1"/>
-    <w:lsdException w:name="Body Text First Indent 2" w:semiHidden="1" w:unhideWhenUsed="1"/>
-    <w:lsdException w:name="Note Heading" w:semiHidden="1" w:unhideWhenUsed="1"/>
-    <w:lsdException w:name="Body Text 2" w:semiHidden="1" w:unhideWhenUsed="1"/>
-    <w:lsdException w:name="Body Text 3" w:semiHidden="1" w:unhideWhenUsed="1"/>
-    <w:lsdException w:name="Body Text Indent 2" w:semiHidden="1" w:unhideWhenUsed="1"/>
-    <w:lsdException w:name="Body Text Indent 3" w:semiHidden="1" w:unhideWhenUsed="1"/>
-    <w:lsdException w:name="Block Text" w:semiHidden="1" w:unhideWhenUsed="1"/>
-    <w:lsdException w:name="Hyperlink" w:semiHidden="1" w:unhideWhenUsed="1"/>
-    <w:lsdException w:name="FollowedHyperlink" w:semiHidden="1" w:unhideWhenUsed="1"/>
-    <w:lsdException w:name="Strong" w:uiPriority="22" w:qFormat="1"/>
-    <w:lsdException w:name="Emphasis" w:uiPriority="20" w:qFormat="1"/>
-    <w:lsdException w:name="Document Map" w:semiHidden="1" w:unhideWhenUsed="1"/>
-    <w:lsdException w:name="Plain Text" w:semiHidden="1" w:unhideWhenUsed="1"/>
-    <w:lsdException w:name="E-mail Signature" w:semiHidden="1" w:unhideWhenUsed="1"/>
-    <w:lsdException w:name="HTML Top of Form" w:semiHidden="1" w:unhideWhenUsed="1"/>
-    <w:lsdException w:name="HTML Bottom of Form" w:semiHidden="1" w:unhideWhenUsed="1"/>
-    <w:lsdException w:name="Normal (Web)" w:semiHidden="1" w:unhideWhenUsed="1"/>
-    <w:lsdException w:name="HTML Acronym" w:semiHidden="1" w:unhideWhenUsed="1"/>
-    <w:lsdException w:name="HTML Address" w:semiHidden="1" w:unhideWhenUsed="1"/>
-    <w:lsdException w:name="HTML Cite" w:semiHidden="1" w:unhideWhenUsed="1"/>
-    <w:lsdException w:name="HTML Code" w:semiHidden="1" w:unhideWhenUsed="1"/>
-    <w:lsdException w:name="HTML Definition" w:semiHidden="1" w:unhideWhenUsed="1"/>
-    <w:lsdException w:name="HTML Keyboard" w:semiHidden="1" w:unhideWhenUsed="1"/>
-    <w:lsdException w:name="HTML Preformatted" w:semiHidden="1" w:unhideWhenUsed="1"/>
-    <w:lsdException w:name="HTML Sample" w:semiHidden="1" w:unhideWhenUsed="1"/>
-    <w:lsdException w:name="HTML Typewriter" w:semiHidden="1" w:unhideWhenUsed="1"/>
-    <w:lsdException w:name="HTML Variable" w:semiHidden="1" w:unhideWhenUsed="1"/>
-    <w:lsdException w:name="Normal Table" w:semiHidden="1" w:unhideWhenUsed="1"/>
-    <w:lsdException w:name="annotation subject" w:semiHidden="1" w:unhideWhenUsed="1"/>
-    <w:lsdException w:name="No List" w:semiHidden="1" w:unhideWhenUsed="1"/>
-    <w:lsdException w:name="Outline List 1" w:semiHidden="1" w:unhideWhenUsed="1"/>
-    <w:lsdException w:name="Outline List 2" w:semiHidden="1" w:unhideWhenUsed="1"/>
-    <w:lsdException w:name="Outline List 3" w:semiHidden="1" w:unhideWhenUsed="1"/>
-    <w:lsdException w:name="Table Simple 1" w:semiHidden="1" w:unhideWhenUsed="1"/>
-    <w:lsdException w:name="Table Simple 2" w:semiHidden="1" w:unhideWhenUsed="1"/>
-    <w:lsdException w:name="Table Simple 3" w:semiHidden="1" w:unhideWhenUsed="1"/>
-    <w:lsdException w:name="Table Classic 1" w:semiHidden="1" w:unhideWhenUsed="1"/>
-    <w:lsdException w:name="Table Classic 2" w:semiHidden="1" w:unhideWhenUsed="1"/>
-    <w:lsdException w:name="Table Classic 3" w:semiHidden="1" w:unhideWhenUsed="1"/>
-    <w:lsdException w:name="Table Classic 4" w:semiHidden="1" w:unhideWhenUsed="1"/>
-    <w:lsdException w:name="Table Colorful 1" w:semiHidden="1" w:unhideWhenUsed="1"/>
-    <w:lsdException w:name="Table Colorful 2" w:semiHidden="1" w:unhideWhenUsed="1"/>
-    <w:lsdException w:name="Table Colorful 3" w:semiHidden="1" w:unhideWhenUsed="1"/>
-    <w:lsdException w:name="Table Columns 1" w:semiHidden="1" w:unhideWhenUsed="1"/>
-    <w:lsdException w:name="Table Columns 2" w:semiHidden="1" w:unhideWhenUsed="1"/>
-    <w:lsdException w:name="Table Columns 3" w:semiHidden="1" w:unhideWhenUsed="1"/>
-    <w:lsdException w:name="Table Columns 4" w:semiHidden="1" w:unhideWhenUsed="1"/>
-    <w:lsdException w:name="Table Columns 5" w:semiHidden="1" w:unhideWhenUsed="1"/>
-    <w:lsdException w:name="Table Grid 1" w:semiHidden="1" w:unhideWhenUsed="1"/>
-    <w:lsdException w:name="Table Grid 2" w:semiHidden="1" w:unhideWhenUsed="1"/>
-    <w:lsdException w:name="Table Grid 3" w:semiHidden="1" w:unhideWhenUsed="1"/>
-    <w:lsdException w:name="Table Grid 4" w:semiHidden="1" w:unhideWhenUsed="1"/>
-    <w:lsdException w:name="Table Grid 5" w:semiHidden="1" w:unhideWhenUsed="1"/>
-    <w:lsdException w:name="Table Grid 6" w:semiHidden="1" w:unhideWhenUsed="1"/>
-    <w:lsdException w:name="Table Grid 7" w:semiHidden="1" w:unhideWhenUsed="1"/>
-    <w:lsdException w:name="Table Grid 8" w:semiHidden="1" w:unhideWhenUsed="1"/>
-    <w:lsdException w:name="Table List 1" w:semiHidden="1" w:unhideWhenUsed="1"/>
-    <w:lsdException w:name="Table List 2" w:semiHidden="1" w:unhideWhenUsed="1"/>
-    <w:lsdException w:name="Table List 3" w:semiHidden="1" w:unhideWhenUsed="1"/>
-    <w:lsdException w:name="Table List 4" w:semiHidden="1" w:unhideWhenUsed="1"/>
-    <w:lsdException w:name="Table List 5" w:semiHidden="1" w:unhideWhenUsed="1"/>
-    <w:lsdException w:name="Table List 6" w:semiHidden="1" w:unhideWhenUsed="1"/>
-    <w:lsdException w:name="Table List 7" w:semiHidden="1" w:unhideWhenUsed="1"/>
-    <w:lsdException w:name="Table List 8" w:semiHidden="1" w:unhideWhenUsed="1"/>
-    <w:lsdException w:name="Table 3D effects 1" w:semiHidden="1" w:unhideWhenUsed="1"/>
-    <w:lsdException w:name="Table 3D effects 2" w:semiHidden="1" w:unhideWhenUsed="1"/>
-    <w:lsdException w:name="Table 3D effects 3" w:semiHidden="1" w:unhideWhenUsed="1"/>
-    <w:lsdException w:name="Table Contemporary" w:semiHidden="1" w:unhideWhenUsed="1"/>
-    <w:lsdException w:name="Table Elegant" w:semiHidden="1" w:unhideWhenUsed="1"/>
-    <w:lsdException w:name="Table Professional" w:semiHidden="1" w:unhideWhenUsed="1"/>
-    <w:lsdException w:name="Table Subtle 1" w:semiHidden="1" w:unhideWhenUsed="1"/>
-    <w:lsdException w:name="Table Subtle 2" w:semiHidden="1" w:unhideWhenUsed="1"/>
-    <w:lsdException w:name="Table Web 1" w:semiHidden="1" w:unhideWhenUsed="1"/>
-    <w:lsdException w:name="Table Web 2" w:semiHidden="1" w:unhideWhenUsed="1"/>
-    <w:lsdException w:name="Table Web 3" w:semiHidden="1" w:unhideWhenUsed="1"/>
-    <w:lsdException w:name="Balloon Text" w:semiHidden="1" w:unhideWhenUsed="1"/>
-    <w:lsdException w:name="Table Grid" w:uiPriority="59"/>
-    <w:lsdException w:name="Table Theme" w:semiHidden="1" w:unhideWhenUsed="1"/>
-    <w:lsdException w:name="Placeholder Text" w:semiHidden="1"/>
-    <w:lsdException w:name="No Spacing" w:uiPriority="1" w:qFormat="1"/>
-    <w:lsdException w:name="Light Shading" w:uiPriority="60"/>
-    <w:lsdException w:name="Light List" w:uiPriority="61"/>
-    <w:lsdException w:name="Light Grid" w:uiPriority="62"/>
-    <w:lsdException w:name="Medium Shading 1" w:uiPriority="63"/>
-    <w:lsdException w:name="Medium Shading 2" w:uiPriority="64"/>
-    <w:lsdException w:name="Medium List 1" w:uiPriority="65"/>
-    <w:lsdException w:name="Medium List 2" w:uiPriority="66"/>
-    <w:lsdException w:name="Medium Grid 1" w:uiPriority="67"/>
-    <w:lsdException w:name="Medium Grid 2" w:uiPriority="68"/>
-    <w:lsdException w:name="Medium Grid 3" w:uiPriority="69"/>
-    <w:lsdException w:name="Dark List" w:uiPriority="70"/>
-    <w:lsdException w:name="Colorful Shading" w:uiPriority="71"/>
-    <w:lsdException w:name="Colorful List" w:uiPriority="72"/>
-    <w:lsdException w:name="Colorful Grid" w:uiPriority="73"/>
-    <w:lsdException w:name="Light Shading Accent 1" w:uiPriority="60"/>
-    <w:lsdException w:name="Light List Accent 1" w:uiPriority="61"/>
-    <w:lsdException w:name="Light Grid Accent 1" w:uiPriority="62"/>
-    <w:lsdException w:name="Medium Shading 1 Accent 1" w:uiPriority="63"/>
-    <w:lsdException w:name="Medium Shading 2 Accent 1" w:uiPriority="64"/>
-    <w:lsdException w:name="Medium List 1 Accent 1" w:uiPriority="65"/>
-    <w:lsdException w:name="Revision" w:semiHidden="1"/>
-    <w:lsdException w:name="List Paragraph" w:uiPriority="34" w:qFormat="1"/>
-    <w:lsdException w:name="Quote" w:uiPriority="29" w:qFormat="1"/>
-    <w:lsdException w:name="Intense Quote" w:uiPriority="30" w:qFormat="1"/>
-    <w:lsdException w:name="Medium List 2 Accent 1" w:uiPriority="66"/>
-    <w:lsdException w:name="Medium Grid 1 Accent 1" w:uiPriority="67"/>
-    <w:lsdException w:name="Medium Grid 2 Accent 1" w:uiPriority="68"/>
-    <w:lsdException w:name="Medium Grid 3 Accent 1" w:uiPriority="69"/>
-    <w:lsdException w:name="Dark List Accent 1" w:uiPriority="70"/>
-    <w:lsdException w:name="Colorful Shading Accent 1" w:uiPriority="71"/>
-    <w:lsdException w:name="Colorful List Accent 1" w:uiPriority="72"/>
-    <w:lsdException w:name="Colorful Grid Accent 1" w:uiPriority="73"/>
-    <w:lsdException w:name="Light Shading Accent 2" w:uiPriority="60"/>
-    <w:lsdException w:name="Light List Accent 2" w:uiPriority="61"/>
-    <w:lsdException w:name="Light Grid Accent 2" w:uiPriority="62"/>
-    <w:lsdException w:name="Medium Shading 1 Accent 2" w:uiPriority="63"/>
-    <w:lsdException w:name="Medium Shading 2 Accent 2" w:uiPriority="64"/>
-    <w:lsdException w:name="Medium List 1 Accent 2" w:uiPriority="65"/>
-    <w:lsdException w:name="Medium List 2 Accent 2" w:uiPriority="66"/>
-    <w:lsdException w:name="Medium Grid 1 Accent 2" w:uiPriority="67"/>
-    <w:lsdException w:name="Medium Grid 2 Accent 2" w:uiPriority="68"/>
-    <w:lsdException w:name="Medium Grid 3 Accent 2" w:uiPriority="69"/>
-    <w:lsdException w:name="Dark List Accent 2" w:uiPriority="70"/>
-    <w:lsdException w:name="Colorful Shading Accent 2" w:uiPriority="71"/>
-    <w:lsdException w:name="Colorful List Accent 2" w:uiPriority="72"/>
-    <w:lsdException w:name="Colorful Grid Accent 2" w:uiPriority="73"/>
-    <w:lsdException w:name="Light Shading Accent 3" w:uiPriority="60"/>
-    <w:lsdException w:name="Light List Accent 3" w:uiPriority="61"/>
-    <w:lsdException w:name="Light Grid Accent 3" w:uiPriority="62"/>
-    <w:lsdException w:name="Medium Shading 1 Accent 3" w:uiPriority="63"/>
-    <w:lsdException w:name="Medium Shading 2 Accent 3" w:uiPriority="64"/>
-    <w:lsdException w:name="Medium List 1 Accent 3" w:uiPriority="65"/>
-    <w:lsdException w:name="Medium List 2 Accent 3" w:uiPriority="66"/>
-    <w:lsdException w:name="Medium Grid 1 Accent 3" w:uiPriority="67"/>
-    <w:lsdException w:name="Medium Grid 2 Accent 3" w:uiPriority="68"/>
-    <w:lsdException w:name="Medium Grid 3 Accent 3" w:uiPriority="69"/>
-    <w:lsdException w:name="Dark List Accent 3" w:uiPriority="70"/>
-    <w:lsdException w:name="Colorful Shading Accent 3" w:uiPriority="71"/>
-    <w:lsdException w:name="Colorful List Accent 3" w:uiPriority="72"/>
-    <w:lsdException w:name="Colorful Grid Accent 3" w:uiPriority="73"/>
-    <w:lsdException w:name="Light Shading Accent 4" w:uiPriority="60"/>
-    <w:lsdException w:name="Light List Accent 4" w:uiPriority="61"/>
-    <w:lsdException w:name="Light Grid Accent 4" w:uiPriority="62"/>
-    <w:lsdException w:name="Medium Shading 1 Accent 4" w:uiPriority="63"/>
-    <w:lsdException w:name="Medium Shading 2 Accent 4" w:uiPriority="64"/>
-    <w:lsdException w:name="Medium List 1 Accent 4" w:uiPriority="65"/>
-    <w:lsdException w:name="Medium List 2 Accent 4" w:uiPriority="66"/>
-    <w:lsdException w:name="Medium Grid 1 Accent 4" w:uiPriority="67"/>
-    <w:lsdException w:name="Medium Grid 2 Accent 4" w:uiPriority="68"/>
-    <w:lsdException w:name="Medium Grid 3 Accent 4" w:uiPriority="69"/>
-    <w:lsdException w:name="Dark List Accent 4" w:uiPriority="70"/>
-    <w:lsdException w:name="Colorful Shading Accent 4" w:uiPriority="71"/>
-    <w:lsdException w:name="Colorful List Accent 4" w:uiPriority="72"/>
-    <w:lsdException w:name="Colorful Grid Accent 4" w:uiPriority="73"/>
-    <w:lsdException w:name="Light Shading Accent 5" w:uiPriority="60"/>
-    <w:lsdException w:name="Light List Accent 5" w:uiPriority="61"/>
-    <w:lsdException w:name="Light Grid Accent 5" w:uiPriority="62"/>
-    <w:lsdException w:name="Medium Shading 1 Accent 5" w:uiPriority="63"/>
-    <w:lsdException w:name="Medium Shading 2 Accent 5" w:uiPriority="64"/>
-    <w:lsdException w:name="Medium List 1 Accent 5" w:uiPriority="65"/>
-    <w:lsdException w:name="Medium List 2 Accent 5" w:uiPriority="66"/>
-    <w:lsdException w:name="Medium Grid 1 Accent 5" w:uiPriority="67"/>
-    <w:lsdException w:name="Medium Grid 2 Accent 5" w:uiPriority="68"/>
-    <w:lsdException w:name="Medium Grid 3 Accent 5" w:uiPriority="69"/>
-    <w:lsdException w:name="Dark List Accent 5" w:uiPriority="70"/>
-    <w:lsdException w:name="Colorful Shading Accent 5" w:uiPriority="71"/>
-    <w:lsdException w:name="Colorful List Accent 5" w:uiPriority="72"/>
-    <w:lsdException w:name="Colorful Grid Accent 5" w:uiPriority="73"/>
-    <w:lsdException w:name="Light Shading Accent 6" w:uiPriority="60"/>
-    <w:lsdException w:name="Light List Accent 6" w:uiPriority="61"/>
-    <w:lsdException w:name="Light Grid Accent 6" w:uiPriority="62"/>
-    <w:lsdException w:name="Medium Shading 1 Accent 6" w:uiPriority="63"/>
-    <w:lsdException w:name="Medium Shading 2 Accent 6" w:uiPriority="64"/>
-    <w:lsdException w:name="Medium List 1 Accent 6" w:uiPriority="65"/>
-    <w:lsdException w:name="Medium List 2 Accent 6" w:uiPriority="66"/>
-    <w:lsdException w:name="Medium Grid 1 Accent 6" w:uiPriority="67"/>
-    <w:lsdException w:name="Medium Grid 2 Accent 6" w:uiPriority="68"/>
-    <w:lsdException w:name="Medium Grid 3 Accent 6" w:uiPriority="69"/>
-    <w:lsdException w:name="Dark List Accent 6" w:uiPriority="70"/>
-    <w:lsdException w:name="Colorful Shading Accent 6" w:uiPriority="71"/>
-    <w:lsdException w:name="Colorful List Accent 6" w:uiPriority="72"/>
-    <w:lsdException w:name="Colorful Grid Accent 6" w:uiPriority="73"/>
-    <w:lsdException w:name="Subtle Emphasis" w:uiPriority="19" w:qFormat="1"/>
-    <w:lsdException w:name="Intense Emphasis" w:uiPriority="21" w:qFormat="1"/>
-    <w:lsdException w:name="Subtle Reference" w:uiPriority="31" w:qFormat="1"/>
-    <w:lsdException w:name="Intense Reference" w:uiPriority="32" w:qFormat="1"/>
-    <w:lsdException w:name="Book Title" w:uiPriority="33" w:qFormat="1"/>
-    <w:lsdException w:name="Bibliography" w:semiHidden="1" w:uiPriority="37" w:unhideWhenUsed="1"/>
-    <w:lsdException w:name="TOC Heading" w:semiHidden="1" w:uiPriority="39" w:unhideWhenUsed="1" w:qFormat="1"/>
-    <w:lsdException w:name="Plain Table 1" w:uiPriority="41"/>
-    <w:lsdException w:name="Plain Table 2" w:uiPriority="42"/>
-    <w:lsdException w:name="Plain Table 3" w:uiPriority="43"/>
-    <w:lsdException w:name="Plain Table 4" w:uiPriority="44"/>
-    <w:lsdException w:name="Plain Table 5" w:uiPriority="45"/>
-    <w:lsdException w:name="Grid Table Light" w:uiPriority="40"/>
-    <w:lsdException w:name="Grid Table 1 Light" w:uiPriority="46"/>
-    <w:lsdException w:name="Grid Table 2" w:uiPriority="47"/>
-    <w:lsdException w:name="Grid Table 3" w:uiPriority="48"/>
-    <w:lsdException w:name="Grid Table 4" w:uiPriority="49"/>
-    <w:lsdException w:name="Grid Table 5 Dark" w:uiPriority="50"/>
-    <w:lsdException w:name="Grid Table 6 Colorful" w:uiPriority="51"/>
-    <w:lsdException w:name="Grid Table 7 Colorful" w:uiPriority="52"/>
-    <w:lsdException w:name="Grid Table 1 Light Accent 1" w:uiPriority="46"/>
-    <w:lsdException w:name="Grid Table 2 Accent 1" w:uiPriority="47"/>
-    <w:lsdException w:name="Grid Table 3 Accent 1" w:uiPriority="48"/>
-    <w:lsdException w:name="Grid Table 4 Accent 1" w:uiPriority="49"/>
-    <w:lsdException w:name="Grid Table 5 Dark Accent 1" w:uiPriority="50"/>
-    <w:lsdException w:name="Grid Table 6 Colorful Accent 1" w:uiPriority="51"/>
-    <w:lsdException w:name="Grid Table 7 Colorful Accent 1" w:uiPriority="52"/>
-    <w:lsdException w:name="Grid Table 1 Light Accent 2" w:uiPriority="46"/>
-    <w:lsdException w:name="Grid Table 2 Accent 2" w:uiPriority="47"/>
-    <w:lsdException w:name="Grid Table 3 Accent 2" w:uiPriority="48"/>
-    <w:lsdException w:name="Grid Table 4 Accent 2" w:uiPriority="49"/>
-    <w:lsdException w:name="Grid Table 5 Dark Accent 2" w:uiPriority="50"/>
-    <w:lsdException w:name="Grid Table 6 Colorful Accent 2" w:uiPriority="51"/>
-    <w:lsdException w:name="Grid Table 7 Colorful Accent 2" w:uiPriority="52"/>
-    <w:lsdException w:name="Grid Table 1 Light Accent 3" w:uiPriority="46"/>
-    <w:lsdException w:name="Grid Table 2 Accent 3" w:uiPriority="47"/>
-    <w:lsdException w:name="Grid Table 3 Accent 3" w:uiPriority="48"/>
-    <w:lsdException w:name="Grid Table 4 Accent 3" w:uiPriority="49"/>
-    <w:lsdException w:name="Grid Table 5 Dark Accent 3" w:uiPriority="50"/>
-    <w:lsdException w:name="Grid Table 6 Colorful Accent 3" w:uiPriority="51"/>
-    <w:lsdException w:name="Grid Table 7 Colorful Accent 3" w:uiPriority="52"/>
-    <w:lsdException w:name="Grid Table 1 Light Accent 4" w:uiPriority="46"/>
-    <w:lsdException w:name="Grid Table 2 Accent 4" w:uiPriority="47"/>
-    <w:lsdException w:name="Grid Table 3 Accent 4" w:uiPriority="48"/>
-    <w:lsdException w:name="Grid Table 4 Accent 4" w:uiPriority="49"/>
-    <w:lsdException w:name="Grid Table 5 Dark Accent 4" w:uiPriority="50"/>
-    <w:lsdException w:name="Grid Table 6 Colorful Accent 4" w:uiPriority="51"/>
-    <w:lsdException w:name="Grid Table 7 Colorful Accent 4" w:uiPriority="52"/>
-    <w:lsdException w:name="Grid Table 1 Light Accent 5" w:uiPriority="46"/>
-    <w:lsdException w:name="Grid Table 2 Accent 5" w:uiPriority="47"/>
-    <w:lsdException w:name="Grid Table 3 Accent 5" w:uiPriority="48"/>
-    <w:lsdException w:name="Grid Table 4 Accent 5" w:uiPriority="49"/>
-    <w:lsdException w:name="Grid Table 5 Dark Accent 5" w:uiPriority="50"/>
-    <w:lsdException w:name="Grid Table 6 Colorful Accent 5" w:uiPriority="51"/>
-    <w:lsdException w:name="Grid Table 7 Colorful Accent 5" w:uiPriority="52"/>
-    <w:lsdException w:name="Grid Table 1 Light Accent 6" w:uiPriority="46"/>
-    <w:lsdException w:name="Grid Table 2 Accent 6" w:uiPriority="47"/>
-    <w:lsdException w:name="Grid Table 3 Accent 6" w:uiPriority="48"/>
-    <w:lsdException w:name="Grid Table 4 Accent 6" w:uiPriority="49"/>
-    <w:lsdException w:name="Grid Table 5 Dark Accent 6" w:uiPriority="50"/>
-    <w:lsdException w:name="Grid Table 6 Colorful Accent 6" w:uiPriority="51"/>
-    <w:lsdException w:name="Grid Table 7 Colorful Accent 6" w:uiPriority="52"/>
-    <w:lsdException w:name="List Table 1 Light" w:uiPriority="46"/>
-    <w:lsdException w:name="List Table 2" w:uiPriority="47"/>
-    <w:lsdException w:name="List Table 3" w:uiPriority="48"/>
-    <w:lsdException w:name="List Table 4" w:uiPriority="49"/>
-    <w:lsdException w:name="List Table 5 Dark" w:uiPriority="50"/>
-    <w:lsdException w:name="List Table 6 Colorful" w:uiPriority="51"/>
-    <w:lsdException w:name="List Table 7 Colorful" w:uiPriority="52"/>
-    <w:lsdException w:name="List Table 1 Light Accent 1" w:uiPriority="46"/>
-    <w:lsdException w:name="List Table 2 Accent 1" w:uiPriority="47"/>
-    <w:lsdException w:name="List Table 3 Accent 1" w:uiPriority="48"/>
-    <w:lsdException w:name="List Table 4 Accent 1" w:uiPriority="49"/>
-    <w:lsdException w:name="List Table 5 Dark Accent 1" w:uiPriority="50"/>
-    <w:lsdException w:name="List Table 6 Colorful Accent 1" w:uiPriority="51"/>
-    <w:lsdException w:name="List Table 7 Colorful Accent 1" w:uiPriority="52"/>
-    <w:lsdException w:name="List Table 1 Light Accent 2" w:uiPriority="46"/>
-    <w:lsdException w:name="List Table 2 Accent 2" w:uiPriority="47"/>
-    <w:lsdException w:name="List Table 3 Accent 2" w:uiPriority="48"/>
-    <w:lsdException w:name="List Table 4 Accent 2" w:uiPriority="49"/>
-    <w:lsdException w:name="List Table 5 Dark Accent 2" w:uiPriority="50"/>
-    <w:lsdException w:name="List Table 6 Colorful Accent 2" w:uiPriority="51"/>
-    <w:lsdException w:name="List Table 7 Colorful Accent 2" w:uiPriority="52"/>
-    <w:lsdException w:name="List Table 1 Light Accent 3" w:uiPriority="46"/>
-    <w:lsdException w:name="List Table 2 Accent 3" w:uiPriority="47"/>
-    <w:lsdException w:name="List Table 3 Accent 3" w:uiPriority="48"/>
-    <w:lsdException w:name="List Table 4 Accent 3" w:uiPriority="49"/>
-    <w:lsdException w:name="List Table 5 Dark Accent 3" w:uiPriority="50"/>
-    <w:lsdException w:name="List Table 6 Colorful Accent 3" w:uiPriority="51"/>
-    <w:lsdException w:name="List Table 7 Colorful Accent 3" w:uiPriority="52"/>
-    <w:lsdException w:name="List Table 1 Light Accent 4" w:uiPriority="46"/>
-    <w:lsdException w:name="List Table 2 Accent 4" w:uiPriority="47"/>
-    <w:lsdException w:name="List Table 3 Accent 4" w:uiPriority="48"/>
-    <w:lsdException w:name="List Table 4 Accent 4" w:uiPriority="49"/>
-    <w:lsdException w:name="List Table 5 Dark Accent 4" w:uiPriority="50"/>
-    <w:lsdException w:name="List Table 6 Colorful Accent 4" w:uiPriority="51"/>
-    <w:lsdException w:name="List Table 7 Colorful Accent 4" w:uiPriority="52"/>
-    <w:lsdException w:name="List Table 1 Light Accent 5" w:uiPriority="46"/>
-    <w:lsdException w:name="List Table 2 Accent 5" w:uiPriority="47"/>
-    <w:lsdException w:name="List Table 3 Accent 5" w:uiPriority="48"/>
-    <w:lsdException w:name="List Table 4 Accent 5" w:uiPriority="49"/>
-    <w:lsdException w:name="List Table 5 Dark Accent 5" w:uiPriority="50"/>
-    <w:lsdException w:name="List Table 6 Colorful Accent 5" w:uiPriority="51"/>
-    <w:lsdException w:name="List Table 7 Colorful Accent 5" w:uiPriority="52"/>
-    <w:lsdException w:name="List Table 1 Light Accent 6" w:uiPriority="46"/>
-    <w:lsdException w:name="List Table 2 Accent 6" w:uiPriority="47"/>
-    <w:lsdException w:name="List Table 3 Accent 6" w:uiPriority="48"/>
-    <w:lsdException w:name="List Table 4 Accent 6" w:uiPriority="49"/>
-    <w:lsdException w:name="List Table 5 Dark Accent 6" w:uiPriority="50"/>
-    <w:lsdException w:name="List Table 6 Colorful Accent 6" w:uiPriority="51"/>
-    <w:lsdException w:name="List Table 7 Colorful Accent 6" w:uiPriority="52"/>
+  <w:latentStyles w:defLockedState="0" w:defUIPriority="99" w:defSemiHidden="1" w:defUnhideWhenUsed="1" w:defQFormat="0" w:count="267">
+    <w:lsdException w:name="Normal" w:semiHidden="0" w:uiPriority="0" w:unhideWhenUsed="0" w:qFormat="1"/>
+    <w:lsdException w:name="heading 1" w:semiHidden="0" w:uiPriority="0" w:unhideWhenUsed="0" w:qFormat="1"/>
+    <w:lsdException w:name="heading 2" w:uiPriority="0" w:qFormat="1"/>
+    <w:lsdException w:name="heading 3" w:uiPriority="9" w:qFormat="1"/>
+    <w:lsdException w:name="heading 4" w:uiPriority="9" w:qFormat="1"/>
+    <w:lsdException w:name="heading 5" w:uiPriority="9" w:qFormat="1"/>
+    <w:lsdException w:name="heading 6" w:uiPriority="9" w:qFormat="1"/>
+    <w:lsdException w:name="heading 7" w:uiPriority="9" w:qFormat="1"/>
+    <w:lsdException w:name="heading 8" w:uiPriority="9" w:qFormat="1"/>
+    <w:lsdException w:name="heading 9" w:uiPriority="9" w:qFormat="1"/>
+    <w:lsdException w:name="toc 1" w:uiPriority="39" w:qFormat="1"/>
+    <w:lsdException w:name="toc 2" w:uiPriority="39" w:qFormat="1"/>
+    <w:lsdException w:name="toc 3" w:uiPriority="39" w:qFormat="1"/>
+    <w:lsdException w:name="toc 4" w:uiPriority="39"/>
+    <w:lsdException w:name="toc 5" w:uiPriority="39"/>
+    <w:lsdException w:name="toc 6" w:uiPriority="39"/>
+    <w:lsdException w:name="toc 7" w:uiPriority="39"/>
+    <w:lsdException w:name="toc 8" w:uiPriority="39"/>
+    <w:lsdException w:name="toc 9" w:uiPriority="39"/>
+    <w:lsdException w:name="caption" w:uiPriority="35" w:qFormat="1"/>
+    <w:lsdException w:name="Title" w:semiHidden="0" w:uiPriority="10" w:unhideWhenUsed="0" w:qFormat="1"/>
+    <w:lsdException w:name="Default Paragraph Font" w:uiPriority="1"/>
+    <w:lsdException w:name="Body Text" w:uiPriority="0"/>
+    <w:lsdException w:name="Subtitle" w:semiHidden="0" w:uiPriority="11" w:unhideWhenUsed="0" w:qFormat="1"/>
+    <w:lsdException w:name="Strong" w:semiHidden="0" w:uiPriority="22" w:unhideWhenUsed="0" w:qFormat="1"/>
+    <w:lsdException w:name="Emphasis" w:semiHidden="0" w:uiPriority="20" w:unhideWhenUsed="0" w:qFormat="1"/>
+    <w:lsdException w:name="Table Grid" w:semiHidden="0" w:uiPriority="59" w:unhideWhenUsed="0"/>
+    <w:lsdException w:name="Placeholder Text" w:unhideWhenUsed="0"/>
+    <w:lsdException w:name="No Spacing" w:semiHidden="0" w:uiPriority="1" w:unhideWhenUsed="0" w:qFormat="1"/>
+    <w:lsdException w:name="Light Shading" w:semiHidden="0" w:uiPriority="60" w:unhideWhenUsed="0"/>
+    <w:lsdException w:name="Light List" w:semiHidden="0" w:uiPriority="61" w:unhideWhenUsed="0"/>
+    <w:lsdException w:name="Light Grid" w:semiHidden="0" w:uiPriority="62" w:unhideWhenUsed="0"/>
+    <w:lsdException w:name="Medium Shading 1" w:semiHidden="0" w:uiPriority="63" w:unhideWhenUsed="0"/>
+    <w:lsdException w:name="Medium Shading 2" w:semiHidden="0" w:uiPriority="64" w:unhideWhenUsed="0"/>
+    <w:lsdException w:name="Medium List 1" w:semiHidden="0" w:uiPriority="65" w:unhideWhenUsed="0"/>
+    <w:lsdException w:name="Medium List 2" w:semiHidden="0" w:uiPriority="66" w:unhideWhenUsed="0"/>
+    <w:lsdException w:name="Medium Grid 1" w:semiHidden="0" w:uiPriority="67" w:unhideWhenUsed="0"/>
+    <w:lsdException w:name="Medium Grid 2" w:semiHidden="0" w:uiPriority="68" w:unhideWhenUsed="0"/>
+    <w:lsdException w:name="Medium Grid 3" w:semiHidden="0" w:uiPriority="69" w:unhideWhenUsed="0"/>
+    <w:lsdException w:name="Dark List" w:semiHidden="0" w:uiPriority="70" w:unhideWhenUsed="0"/>
+    <w:lsdException w:name="Colorful Shading" w:semiHidden="0" w:uiPriority="71" w:unhideWhenUsed="0"/>
+    <w:lsdException w:name="Colorful List" w:semiHidden="0" w:uiPriority="72" w:unhideWhenUsed="0"/>
+    <w:lsdException w:name="Colorful Grid" w:semiHidden="0" w:uiPriority="73" w:unhideWhenUsed="0"/>
+    <w:lsdException w:name="Light Shading Accent 1" w:semiHidden="0" w:uiPriority="60" w:unhideWhenUsed="0"/>
+    <w:lsdException w:name="Light List Accent 1" w:semiHidden="0" w:uiPriority="61" w:unhideWhenUsed="0"/>
+    <w:lsdException w:name="Light Grid Accent 1" w:semiHidden="0" w:uiPriority="62" w:unhideWhenUsed="0"/>
+    <w:lsdException w:name="Medium Shading 1 Accent 1" w:semiHidden="0" w:uiPriority="63" w:unhideWhenUsed="0"/>
+    <w:lsdException w:name="Medium Shading 2 Accent 1" w:semiHidden="0" w:uiPriority="64" w:unhideWhenUsed="0"/>
+    <w:lsdException w:name="Medium List 1 Accent 1" w:semiHidden="0" w:uiPriority="65" w:unhideWhenUsed="0"/>
+    <w:lsdException w:name="Revision" w:unhideWhenUsed="0"/>
+    <w:lsdException w:name="List Paragraph" w:semiHidden="0" w:uiPriority="34" w:unhideWhenUsed="0" w:qFormat="1"/>
+    <w:lsdException w:name="Quote" w:semiHidden="0" w:uiPriority="29" w:unhideWhenUsed="0" w:qFormat="1"/>
+    <w:lsdException w:name="Intense Quote" w:semiHidden="0" w:uiPriority="30" w:unhideWhenUsed="0" w:qFormat="1"/>
+    <w:lsdException w:name="Medium List 2 Accent 1" w:semiHidden="0" w:uiPriority="66" w:unhideWhenUsed="0"/>
+    <w:lsdException w:name="Medium Grid 1 Accent 1" w:semiHidden="0" w:uiPriority="67" w:unhideWhenUsed="0"/>
+    <w:lsdException w:name="Medium Grid 2 Accent 1" w:semiHidden="0" w:uiPriority="68" w:unhideWhenUsed="0"/>
+    <w:lsdException w:name="Medium Grid 3 Accent 1" w:semiHidden="0" w:uiPriority="69" w:unhideWhenUsed="0"/>
+    <w:lsdException w:name="Dark List Accent 1" w:semiHidden="0" w:uiPriority="70" w:unhideWhenUsed="0"/>
+    <w:lsdException w:name="Colorful Shading Accent 1" w:semiHidden="0" w:uiPriority="71" w:unhideWhenUsed="0"/>
+    <w:lsdException w:name="Colorful List Accent 1" w:semiHidden="0" w:uiPriority="72" w:unhideWhenUsed="0"/>
+    <w:lsdException w:name="Colorful Grid Accent 1" w:semiHidden="0" w:uiPriority="73" w:unhideWhenUsed="0"/>
+    <w:lsdException w:name="Light Shading Accent 2" w:semiHidden="0" w:uiPriority="60" w:unhideWhenUsed="0"/>
+    <w:lsdException w:name="Light List Accent 2" w:semiHidden="0" w:uiPriority="61" w:unhideWhenUsed="0"/>
+    <w:lsdException w:name="Light Grid Accent 2" w:semiHidden="0" w:uiPriority="62" w:unhideWhenUsed="0"/>
+    <w:lsdException w:name="Medium Shading 1 Accent 2" w:semiHidden="0" w:uiPriority="63" w:unhideWhenUsed="0"/>
+    <w:lsdException w:name="Medium Shading 2 Accent 2" w:semiHidden="0" w:uiPriority="64" w:unhideWhenUsed="0"/>
+    <w:lsdException w:name="Medium List 1 Accent 2" w:semiHidden="0" w:uiPriority="65" w:unhideWhenUsed="0"/>
+    <w:lsdException w:name="Medium List 2 Accent 2" w:semiHidden="0" w:uiPriority="66" w:unhideWhenUsed="0"/>
+    <w:lsdException w:name="Medium Grid 1 Accent 2" w:semiHidden="0" w:uiPriority="67" w:unhideWhenUsed="0"/>
+    <w:lsdException w:name="Medium Grid 2 Accent 2" w:semiHidden="0" w:uiPriority="68" w:unhideWhenUsed="0"/>
+    <w:lsdException w:name="Medium Grid 3 Accent 2" w:semiHidden="0" w:uiPriority="69" w:unhideWhenUsed="0"/>
+    <w:lsdException w:name="Dark List Accent 2" w:semiHidden="0" w:uiPriority="70" w:unhideWhenUsed="0"/>
+    <w:lsdException w:name="Colorful Shading Accent 2" w:semiHidden="0" w:uiPriority="71" w:unhideWhenUsed="0"/>
+    <w:lsdException w:name="Colorful List Accent 2" w:semiHidden="0" w:uiPriority="72" w:unhideWhenUsed="0"/>
+    <w:lsdException w:name="Colorful Grid Accent 2" w:semiHidden="0" w:uiPriority="73" w:unhideWhenUsed="0"/>
+    <w:lsdException w:name="Light Shading Accent 3" w:semiHidden="0" w:uiPriority="60" w:unhideWhenUsed="0"/>
+    <w:lsdException w:name="Light List Accent 3" w:semiHidden="0" w:uiPriority="61" w:unhideWhenUsed="0"/>
+    <w:lsdException w:name="Light Grid Accent 3" w:semiHidden="0" w:uiPriority="62" w:unhideWhenUsed="0"/>
+    <w:lsdException w:name="Medium Shading 1 Accent 3" w:semiHidden="0" w:uiPriority="63" w:unhideWhenUsed="0"/>
+    <w:lsdException w:name="Medium Shading 2 Accent 3" w:semiHidden="0" w:uiPriority="64" w:unhideWhenUsed="0"/>
+    <w:lsdException w:name="Medium List 1 Accent 3" w:semiHidden="0" w:uiPriority="65" w:unhideWhenUsed="0"/>
+    <w:lsdException w:name="Medium List 2 Accent 3" w:semiHidden="0" w:uiPriority="66" w:unhideWhenUsed="0"/>
+    <w:lsdException w:name="Medium Grid 1 Accent 3" w:semiHidden="0" w:uiPriority="67" w:unhideWhenUsed="0"/>
+    <w:lsdException w:name="Medium Grid 2 Accent 3" w:semiHidden="0" w:uiPriority="68" w:unhideWhenUsed="0"/>
+    <w:lsdException w:name="Medium Grid 3 Accent 3" w:semiHidden="0" w:uiPriority="69" w:unhideWhenUsed="0"/>
+    <w:lsdException w:name="Dark List Accent 3" w:semiHidden="0" w:uiPriority="70" w:unhideWhenUsed="0"/>
+    <w:lsdException w:name="Colorful Shading Accent 3" w:semiHidden="0" w:uiPriority="71" w:unhideWhenUsed="0"/>
+    <w:lsdException w:name="Colorful List Accent 3" w:semiHidden="0" w:uiPriority="72" w:unhideWhenUsed="0"/>
+    <w:lsdException w:name="Colorful Grid Accent 3" w:semiHidden="0" w:uiPriority="73" w:unhideWhenUsed="0"/>
+    <w:lsdException w:name="Light Shading Accent 4" w:semiHidden="0" w:uiPriority="60" w:unhideWhenUsed="0"/>
+    <w:lsdException w:name="Light List Accent 4" w:semiHidden="0" w:uiPriority="61" w:unhideWhenUsed="0"/>
+    <w:lsdException w:name="Light Grid Accent 4" w:semiHidden="0" w:uiPriority="62" w:unhideWhenUsed="0"/>
+    <w:lsdException w:name="Medium Shading 1 Accent 4" w:semiHidden="0" w:uiPriority="63" w:unhideWhenUsed="0"/>
+    <w:lsdException w:name="Medium Shading 2 Accent 4" w:semiHidden="0" w:uiPriority="64" w:unhideWhenUsed="0"/>
+    <w:lsdException w:name="Medium List 1 Accent 4" w:semiHidden="0" w:uiPriority="65" w:unhideWhenUsed="0"/>
+    <w:lsdException w:name="Medium List 2 Accent 4" w:semiHidden="0" w:uiPriority="66" w:unhideWhenUsed="0"/>
+    <w:lsdException w:name="Medium Grid 1 Accent 4" w:semiHidden="0" w:uiPriority="67" w:unhideWhenUsed="0"/>
+    <w:lsdException w:name="Medium Grid 2 Accent 4" w:semiHidden="0" w:uiPriority="68" w:unhideWhenUsed="0"/>
+    <w:lsdException w:name="Medium Grid 3 Accent 4" w:semiHidden="0" w:uiPriority="69" w:unhideWhenUsed="0"/>
+    <w:lsdException w:name="Dark List Accent 4" w:semiHidden="0" w:uiPriority="70" w:unhideWhenUsed="0"/>
+    <w:lsdException w:name="Colorful Shading Accent 4" w:semiHidden="0" w:uiPriority="71" w:unhideWhenUsed="0"/>
+    <w:lsdException w:name="Colorful List Accent 4" w:semiHidden="0" w:uiPriority="72" w:unhideWhenUsed="0"/>
+    <w:lsdException w:name="Colorful Grid Accent 4" w:semiHidden="0" w:uiPriority="73" w:unhideWhenUsed="0"/>
+    <w:lsdException w:name="Light Shading Accent 5" w:semiHidden="0" w:uiPriority="60" w:unhideWhenUsed="0"/>
+    <w:lsdException w:name="Light List Accent 5" w:semiHidden="0" w:uiPriority="61" w:unhideWhenUsed="0"/>
+    <w:lsdException w:name="Light Grid Accent 5" w:semiHidden="0" w:uiPriority="62" w:unhideWhenUsed="0"/>
+    <w:lsdException w:name="Medium Shading 1 Accent 5" w:semiHidden="0" w:uiPriority="63" w:unhideWhenUsed="0"/>
+    <w:lsdException w:name="Medium Shading 2 Accent 5" w:semiHidden="0" w:uiPriority="64" w:unhideWhenUsed="0"/>
+    <w:lsdException w:name="Medium List 1 Accent 5" w:semiHidden="0" w:uiPriority="65" w:unhideWhenUsed="0"/>
+    <w:lsdException w:name="Medium List 2 Accent 5" w:semiHidden="0" w:uiPriority="66" w:unhideWhenUsed="0"/>
+    <w:lsdException w:name="Medium Grid 1 Accent 5" w:semiHidden="0" w:uiPriority="67" w:unhideWhenUsed="0"/>
+    <w:lsdException w:name="Medium Grid 2 Accent 5" w:semiHidden="0" w:uiPriority="68" w:unhideWhenUsed="0"/>
+    <w:lsdException w:name="Medium Grid 3 Accent 5" w:semiHidden="0" w:uiPriority="69" w:unhideWhenUsed="0"/>
+    <w:lsdException w:name="Dark List Accent 5" w:semiHidden="0" w:uiPriority="70" w:unhideWhenUsed="0"/>
+    <w:lsdException w:name="Colorful Shading Accent 5" w:semiHidden="0" w:uiPriority="71" w:unhideWhenUsed="0"/>
+    <w:lsdException w:name="Colorful List Accent 5" w:semiHidden="0" w:uiPriority="72" w:unhideWhenUsed="0"/>
+    <w:lsdException w:name="Colorful Grid Accent 5" w:semiHidden="0" w:uiPriority="73" w:unhideWhenUsed="0"/>
+    <w:lsdException w:name="Light Shading Accent 6" w:semiHidden="0" w:uiPriority="60" w:unhideWhenUsed="0"/>
+    <w:lsdException w:name="Light List Accent 6" w:semiHidden="0" w:uiPriority="61" w:unhideWhenUsed="0"/>
+    <w:lsdException w:name="Light Grid Accent 6" w:semiHidden="0" w:uiPriority="62" w:unhideWhenUsed="0"/>
+    <w:lsdException w:name="Medium Shading 1 Accent 6" w:semiHidden="0" w:uiPriority="63" w:unhideWhenUsed="0"/>
+    <w:lsdException w:name="Medium Shading 2 Accent 6" w:semiHidden="0" w:uiPriority="64" w:unhideWhenUsed="0"/>
+    <w:lsdException w:name="Medium List 1 Accent 6" w:semiHidden="0" w:uiPriority="65" w:unhideWhenUsed="0"/>
+    <w:lsdException w:name="Medium List 2 Accent 6" w:semiHidden="0" w:uiPriority="66" w:unhideWhenUsed="0"/>
+    <w:lsdException w:name="Medium Grid 1 Accent 6" w:semiHidden="0" w:uiPriority="67" w:unhideWhenUsed="0"/>
+    <w:lsdException w:name="Medium Grid 2 Accent 6" w:semiHidden="0" w:uiPriority="68" w:unhideWhenUsed="0"/>
+    <w:lsdException w:name="Medium Grid 3 Accent 6" w:semiHidden="0" w:uiPriority="69" w:unhideWhenUsed="0"/>
+    <w:lsdException w:name="Dark List Accent 6" w:semiHidden="0" w:uiPriority="70" w:unhideWhenUsed="0"/>
+    <w:lsdException w:name="Colorful Shading Accent 6" w:semiHidden="0" w:uiPriority="71" w:unhideWhenUsed="0"/>
+    <w:lsdException w:name="Colorful List Accent 6" w:semiHidden="0" w:uiPriority="72" w:unhideWhenUsed="0"/>
+    <w:lsdException w:name="Colorful Grid Accent 6" w:semiHidden="0" w:uiPriority="73" w:unhideWhenUsed="0"/>
+    <w:lsdException w:name="Subtle Emphasis" w:semiHidden="0" w:uiPriority="19" w:unhideWhenUsed="0" w:qFormat="1"/>
+    <w:lsdException w:name="Intense Emphasis" w:semiHidden="0" w:uiPriority="21" w:unhideWhenUsed="0" w:qFormat="1"/>
+    <w:lsdException w:name="Subtle Reference" w:semiHidden="0" w:uiPriority="31" w:unhideWhenUsed="0" w:qFormat="1"/>
+    <w:lsdException w:name="Intense Reference" w:semiHidden="0" w:uiPriority="32" w:unhideWhenUsed="0" w:qFormat="1"/>
+    <w:lsdException w:name="Book Title" w:semiHidden="0" w:uiPriority="33" w:unhideWhenUsed="0" w:qFormat="1"/>
+    <w:lsdException w:name="Bibliography" w:uiPriority="37"/>
+    <w:lsdException w:name="TOC Heading" w:uiPriority="39" w:qFormat="1"/>
   </w:latentStyles>
   <w:style w:type="paragraph" w:default="1" w:styleId="Normal">
     <w:name w:val="Normal"/>
@@ -10581,7 +11739,7 @@
       <w:u w:val="single"/>
     </w:rPr>
   </w:style>
-  <w:style w:type="paragraph" w:styleId="TtuloTDC">
+  <w:style w:type="paragraph" w:styleId="TtulodeTDC">
     <w:name w:val="TOC Heading"/>
     <w:basedOn w:val="Ttulo1"/>
     <w:next w:val="Normal"/>
@@ -10809,7 +11967,7 @@
     <w:basedOn w:val="Normal"/>
     <w:autoRedefine/>
     <w:qFormat/>
-    <w:rsid w:val="00DB731C"/>
+    <w:rsid w:val="00304837"/>
     <w:pPr>
       <w:ind w:left="0" w:firstLine="0"/>
       <w:jc w:val="both"/>
@@ -10817,7 +11975,7 @@
     <w:rPr>
       <w:rFonts w:eastAsia="Calibri" w:cstheme="minorHAnsi"/>
       <w:i/>
-      <w:color w:val="FF0000"/>
+      <w:color w:val="0070C0"/>
       <w:lang w:val="es-AR"/>
     </w:rPr>
   </w:style>
@@ -10833,7 +11991,992 @@
       </w:numPr>
     </w:pPr>
   </w:style>
-  <w:style w:type="table" w:styleId="Tabladecuadrcula2-nfasis3">
+  <w:style w:type="table" w:customStyle="1" w:styleId="GridTable2Accent3">
+    <w:name w:val="Grid Table 2 Accent 3"/>
+    <w:basedOn w:val="Tablanormal"/>
+    <w:uiPriority w:val="47"/>
+    <w:rsid w:val="00730BE2"/>
+    <w:pPr>
+      <w:spacing w:line="240" w:lineRule="auto"/>
+    </w:pPr>
+    <w:tblPr>
+      <w:tblStyleRowBandSize w:val="1"/>
+      <w:tblStyleColBandSize w:val="1"/>
+      <w:tblBorders>
+        <w:top w:val="single" w:sz="2" w:space="0" w:color="C2D69B" w:themeColor="accent3" w:themeTint="99"/>
+        <w:bottom w:val="single" w:sz="2" w:space="0" w:color="C2D69B" w:themeColor="accent3" w:themeTint="99"/>
+        <w:insideH w:val="single" w:sz="2" w:space="0" w:color="C2D69B" w:themeColor="accent3" w:themeTint="99"/>
+        <w:insideV w:val="single" w:sz="2" w:space="0" w:color="C2D69B" w:themeColor="accent3" w:themeTint="99"/>
+      </w:tblBorders>
+    </w:tblPr>
+    <w:tblStylePr w:type="firstRow">
+      <w:rPr>
+        <w:b/>
+        <w:bCs/>
+      </w:rPr>
+      <w:tblPr/>
+      <w:tcPr>
+        <w:tcBorders>
+          <w:top w:val="nil"/>
+          <w:bottom w:val="single" w:sz="12" w:space="0" w:color="C2D69B" w:themeColor="accent3" w:themeTint="99"/>
+          <w:insideH w:val="nil"/>
+          <w:insideV w:val="nil"/>
+        </w:tcBorders>
+        <w:shd w:val="clear" w:color="auto" w:fill="FFFFFF" w:themeFill="background1"/>
+      </w:tcPr>
+    </w:tblStylePr>
+    <w:tblStylePr w:type="lastRow">
+      <w:rPr>
+        <w:b/>
+        <w:bCs/>
+      </w:rPr>
+      <w:tblPr/>
+      <w:tcPr>
+        <w:tcBorders>
+          <w:top w:val="double" w:sz="2" w:space="0" w:color="C2D69B" w:themeColor="accent3" w:themeTint="99"/>
+          <w:bottom w:val="nil"/>
+          <w:insideH w:val="nil"/>
+          <w:insideV w:val="nil"/>
+        </w:tcBorders>
+        <w:shd w:val="clear" w:color="auto" w:fill="FFFFFF" w:themeFill="background1"/>
+      </w:tcPr>
+    </w:tblStylePr>
+    <w:tblStylePr w:type="firstCol">
+      <w:rPr>
+        <w:b/>
+        <w:bCs/>
+      </w:rPr>
+    </w:tblStylePr>
+    <w:tblStylePr w:type="lastCol">
+      <w:rPr>
+        <w:b/>
+        <w:bCs/>
+      </w:rPr>
+    </w:tblStylePr>
+    <w:tblStylePr w:type="band1Vert">
+      <w:tblPr/>
+      <w:tcPr>
+        <w:shd w:val="clear" w:color="auto" w:fill="EAF1DD" w:themeFill="accent3" w:themeFillTint="33"/>
+      </w:tcPr>
+    </w:tblStylePr>
+    <w:tblStylePr w:type="band1Horz">
+      <w:tblPr/>
+      <w:tcPr>
+        <w:shd w:val="clear" w:color="auto" w:fill="EAF1DD" w:themeFill="accent3" w:themeFillTint="33"/>
+      </w:tcPr>
+    </w:tblStylePr>
+  </w:style>
+  <w:style w:type="paragraph" w:styleId="Prrafodelista">
+    <w:name w:val="List Paragraph"/>
+    <w:basedOn w:val="Normal"/>
+    <w:uiPriority w:val="34"/>
+    <w:qFormat/>
+    <w:rsid w:val="00275F04"/>
+    <w:pPr>
+      <w:ind w:left="720"/>
+      <w:contextualSpacing/>
+    </w:pPr>
+  </w:style>
+</w:styles>
+</file>
+
+<file path=word/stylesWithEffects.xml><?xml version="1.0" encoding="utf-8"?>
+<w:styles xmlns:wpc="http://schemas.microsoft.com/office/word/2010/wordprocessingCanvas" xmlns:mc="http://schemas.openxmlformats.org/markup-compatibility/2006" xmlns:o="urn:schemas-microsoft-com:office:office" xmlns:r="http://schemas.openxmlformats.org/officeDocument/2006/relationships" xmlns:m="http://schemas.openxmlformats.org/officeDocument/2006/math" xmlns:v="urn:schemas-microsoft-com:vml" xmlns:wp14="http://schemas.microsoft.com/office/word/2010/wordprocessingDrawing" xmlns:wp="http://schemas.openxmlformats.org/drawingml/2006/wordprocessingDrawing" xmlns:w10="urn:schemas-microsoft-com:office:word" xmlns:w="http://schemas.openxmlformats.org/wordprocessingml/2006/main" xmlns:w14="http://schemas.microsoft.com/office/word/2010/wordml" xmlns:wpg="http://schemas.microsoft.com/office/word/2010/wordprocessingGroup" xmlns:wpi="http://schemas.microsoft.com/office/word/2010/wordprocessingInk" xmlns:wne="http://schemas.microsoft.com/office/word/2006/wordml" xmlns:wps="http://schemas.microsoft.com/office/word/2010/wordprocessingShape" mc:Ignorable="w14 wp14">
+  <w:docDefaults>
+    <w:rPrDefault>
+      <w:rPr>
+        <w:rFonts w:asciiTheme="minorHAnsi" w:eastAsiaTheme="minorHAnsi" w:hAnsiTheme="minorHAnsi" w:cstheme="minorBidi"/>
+        <w:sz w:val="22"/>
+        <w:szCs w:val="22"/>
+        <w:lang w:val="es-ES" w:eastAsia="en-US" w:bidi="ar-SA"/>
+      </w:rPr>
+    </w:rPrDefault>
+    <w:pPrDefault>
+      <w:pPr>
+        <w:spacing w:before="200" w:line="276" w:lineRule="auto"/>
+        <w:ind w:left="357" w:hanging="357"/>
+      </w:pPr>
+    </w:pPrDefault>
+  </w:docDefaults>
+  <w:latentStyles w:defLockedState="0" w:defUIPriority="99" w:defSemiHidden="1" w:defUnhideWhenUsed="1" w:defQFormat="0" w:count="267">
+    <w:lsdException w:name="Normal" w:semiHidden="0" w:uiPriority="0" w:unhideWhenUsed="0" w:qFormat="1"/>
+    <w:lsdException w:name="heading 1" w:semiHidden="0" w:uiPriority="0" w:unhideWhenUsed="0" w:qFormat="1"/>
+    <w:lsdException w:name="heading 2" w:uiPriority="0" w:qFormat="1"/>
+    <w:lsdException w:name="heading 3" w:uiPriority="9" w:qFormat="1"/>
+    <w:lsdException w:name="heading 4" w:uiPriority="9" w:qFormat="1"/>
+    <w:lsdException w:name="heading 5" w:uiPriority="9" w:qFormat="1"/>
+    <w:lsdException w:name="heading 6" w:uiPriority="9" w:qFormat="1"/>
+    <w:lsdException w:name="heading 7" w:uiPriority="9" w:qFormat="1"/>
+    <w:lsdException w:name="heading 8" w:uiPriority="9" w:qFormat="1"/>
+    <w:lsdException w:name="heading 9" w:uiPriority="9" w:qFormat="1"/>
+    <w:lsdException w:name="toc 1" w:uiPriority="39" w:qFormat="1"/>
+    <w:lsdException w:name="toc 2" w:uiPriority="39" w:qFormat="1"/>
+    <w:lsdException w:name="toc 3" w:uiPriority="39" w:qFormat="1"/>
+    <w:lsdException w:name="toc 4" w:uiPriority="39"/>
+    <w:lsdException w:name="toc 5" w:uiPriority="39"/>
+    <w:lsdException w:name="toc 6" w:uiPriority="39"/>
+    <w:lsdException w:name="toc 7" w:uiPriority="39"/>
+    <w:lsdException w:name="toc 8" w:uiPriority="39"/>
+    <w:lsdException w:name="toc 9" w:uiPriority="39"/>
+    <w:lsdException w:name="caption" w:uiPriority="35" w:qFormat="1"/>
+    <w:lsdException w:name="Title" w:semiHidden="0" w:uiPriority="10" w:unhideWhenUsed="0" w:qFormat="1"/>
+    <w:lsdException w:name="Default Paragraph Font" w:uiPriority="1"/>
+    <w:lsdException w:name="Body Text" w:uiPriority="0"/>
+    <w:lsdException w:name="Subtitle" w:semiHidden="0" w:uiPriority="11" w:unhideWhenUsed="0" w:qFormat="1"/>
+    <w:lsdException w:name="Strong" w:semiHidden="0" w:uiPriority="22" w:unhideWhenUsed="0" w:qFormat="1"/>
+    <w:lsdException w:name="Emphasis" w:semiHidden="0" w:uiPriority="20" w:unhideWhenUsed="0" w:qFormat="1"/>
+    <w:lsdException w:name="Table Grid" w:semiHidden="0" w:uiPriority="59" w:unhideWhenUsed="0"/>
+    <w:lsdException w:name="Placeholder Text" w:unhideWhenUsed="0"/>
+    <w:lsdException w:name="No Spacing" w:semiHidden="0" w:uiPriority="1" w:unhideWhenUsed="0" w:qFormat="1"/>
+    <w:lsdException w:name="Light Shading" w:semiHidden="0" w:uiPriority="60" w:unhideWhenUsed="0"/>
+    <w:lsdException w:name="Light List" w:semiHidden="0" w:uiPriority="61" w:unhideWhenUsed="0"/>
+    <w:lsdException w:name="Light Grid" w:semiHidden="0" w:uiPriority="62" w:unhideWhenUsed="0"/>
+    <w:lsdException w:name="Medium Shading 1" w:semiHidden="0" w:uiPriority="63" w:unhideWhenUsed="0"/>
+    <w:lsdException w:name="Medium Shading 2" w:semiHidden="0" w:uiPriority="64" w:unhideWhenUsed="0"/>
+    <w:lsdException w:name="Medium List 1" w:semiHidden="0" w:uiPriority="65" w:unhideWhenUsed="0"/>
+    <w:lsdException w:name="Medium List 2" w:semiHidden="0" w:uiPriority="66" w:unhideWhenUsed="0"/>
+    <w:lsdException w:name="Medium Grid 1" w:semiHidden="0" w:uiPriority="67" w:unhideWhenUsed="0"/>
+    <w:lsdException w:name="Medium Grid 2" w:semiHidden="0" w:uiPriority="68" w:unhideWhenUsed="0"/>
+    <w:lsdException w:name="Medium Grid 3" w:semiHidden="0" w:uiPriority="69" w:unhideWhenUsed="0"/>
+    <w:lsdException w:name="Dark List" w:semiHidden="0" w:uiPriority="70" w:unhideWhenUsed="0"/>
+    <w:lsdException w:name="Colorful Shading" w:semiHidden="0" w:uiPriority="71" w:unhideWhenUsed="0"/>
+    <w:lsdException w:name="Colorful List" w:semiHidden="0" w:uiPriority="72" w:unhideWhenUsed="0"/>
+    <w:lsdException w:name="Colorful Grid" w:semiHidden="0" w:uiPriority="73" w:unhideWhenUsed="0"/>
+    <w:lsdException w:name="Light Shading Accent 1" w:semiHidden="0" w:uiPriority="60" w:unhideWhenUsed="0"/>
+    <w:lsdException w:name="Light List Accent 1" w:semiHidden="0" w:uiPriority="61" w:unhideWhenUsed="0"/>
+    <w:lsdException w:name="Light Grid Accent 1" w:semiHidden="0" w:uiPriority="62" w:unhideWhenUsed="0"/>
+    <w:lsdException w:name="Medium Shading 1 Accent 1" w:semiHidden="0" w:uiPriority="63" w:unhideWhenUsed="0"/>
+    <w:lsdException w:name="Medium Shading 2 Accent 1" w:semiHidden="0" w:uiPriority="64" w:unhideWhenUsed="0"/>
+    <w:lsdException w:name="Medium List 1 Accent 1" w:semiHidden="0" w:uiPriority="65" w:unhideWhenUsed="0"/>
+    <w:lsdException w:name="Revision" w:unhideWhenUsed="0"/>
+    <w:lsdException w:name="List Paragraph" w:semiHidden="0" w:uiPriority="34" w:unhideWhenUsed="0" w:qFormat="1"/>
+    <w:lsdException w:name="Quote" w:semiHidden="0" w:uiPriority="29" w:unhideWhenUsed="0" w:qFormat="1"/>
+    <w:lsdException w:name="Intense Quote" w:semiHidden="0" w:uiPriority="30" w:unhideWhenUsed="0" w:qFormat="1"/>
+    <w:lsdException w:name="Medium List 2 Accent 1" w:semiHidden="0" w:uiPriority="66" w:unhideWhenUsed="0"/>
+    <w:lsdException w:name="Medium Grid 1 Accent 1" w:semiHidden="0" w:uiPriority="67" w:unhideWhenUsed="0"/>
+    <w:lsdException w:name="Medium Grid 2 Accent 1" w:semiHidden="0" w:uiPriority="68" w:unhideWhenUsed="0"/>
+    <w:lsdException w:name="Medium Grid 3 Accent 1" w:semiHidden="0" w:uiPriority="69" w:unhideWhenUsed="0"/>
+    <w:lsdException w:name="Dark List Accent 1" w:semiHidden="0" w:uiPriority="70" w:unhideWhenUsed="0"/>
+    <w:lsdException w:name="Colorful Shading Accent 1" w:semiHidden="0" w:uiPriority="71" w:unhideWhenUsed="0"/>
+    <w:lsdException w:name="Colorful List Accent 1" w:semiHidden="0" w:uiPriority="72" w:unhideWhenUsed="0"/>
+    <w:lsdException w:name="Colorful Grid Accent 1" w:semiHidden="0" w:uiPriority="73" w:unhideWhenUsed="0"/>
+    <w:lsdException w:name="Light Shading Accent 2" w:semiHidden="0" w:uiPriority="60" w:unhideWhenUsed="0"/>
+    <w:lsdException w:name="Light List Accent 2" w:semiHidden="0" w:uiPriority="61" w:unhideWhenUsed="0"/>
+    <w:lsdException w:name="Light Grid Accent 2" w:semiHidden="0" w:uiPriority="62" w:unhideWhenUsed="0"/>
+    <w:lsdException w:name="Medium Shading 1 Accent 2" w:semiHidden="0" w:uiPriority="63" w:unhideWhenUsed="0"/>
+    <w:lsdException w:name="Medium Shading 2 Accent 2" w:semiHidden="0" w:uiPriority="64" w:unhideWhenUsed="0"/>
+    <w:lsdException w:name="Medium List 1 Accent 2" w:semiHidden="0" w:uiPriority="65" w:unhideWhenUsed="0"/>
+    <w:lsdException w:name="Medium List 2 Accent 2" w:semiHidden="0" w:uiPriority="66" w:unhideWhenUsed="0"/>
+    <w:lsdException w:name="Medium Grid 1 Accent 2" w:semiHidden="0" w:uiPriority="67" w:unhideWhenUsed="0"/>
+    <w:lsdException w:name="Medium Grid 2 Accent 2" w:semiHidden="0" w:uiPriority="68" w:unhideWhenUsed="0"/>
+    <w:lsdException w:name="Medium Grid 3 Accent 2" w:semiHidden="0" w:uiPriority="69" w:unhideWhenUsed="0"/>
+    <w:lsdException w:name="Dark List Accent 2" w:semiHidden="0" w:uiPriority="70" w:unhideWhenUsed="0"/>
+    <w:lsdException w:name="Colorful Shading Accent 2" w:semiHidden="0" w:uiPriority="71" w:unhideWhenUsed="0"/>
+    <w:lsdException w:name="Colorful List Accent 2" w:semiHidden="0" w:uiPriority="72" w:unhideWhenUsed="0"/>
+    <w:lsdException w:name="Colorful Grid Accent 2" w:semiHidden="0" w:uiPriority="73" w:unhideWhenUsed="0"/>
+    <w:lsdException w:name="Light Shading Accent 3" w:semiHidden="0" w:uiPriority="60" w:unhideWhenUsed="0"/>
+    <w:lsdException w:name="Light List Accent 3" w:semiHidden="0" w:uiPriority="61" w:unhideWhenUsed="0"/>
+    <w:lsdException w:name="Light Grid Accent 3" w:semiHidden="0" w:uiPriority="62" w:unhideWhenUsed="0"/>
+    <w:lsdException w:name="Medium Shading 1 Accent 3" w:semiHidden="0" w:uiPriority="63" w:unhideWhenUsed="0"/>
+    <w:lsdException w:name="Medium Shading 2 Accent 3" w:semiHidden="0" w:uiPriority="64" w:unhideWhenUsed="0"/>
+    <w:lsdException w:name="Medium List 1 Accent 3" w:semiHidden="0" w:uiPriority="65" w:unhideWhenUsed="0"/>
+    <w:lsdException w:name="Medium List 2 Accent 3" w:semiHidden="0" w:uiPriority="66" w:unhideWhenUsed="0"/>
+    <w:lsdException w:name="Medium Grid 1 Accent 3" w:semiHidden="0" w:uiPriority="67" w:unhideWhenUsed="0"/>
+    <w:lsdException w:name="Medium Grid 2 Accent 3" w:semiHidden="0" w:uiPriority="68" w:unhideWhenUsed="0"/>
+    <w:lsdException w:name="Medium Grid 3 Accent 3" w:semiHidden="0" w:uiPriority="69" w:unhideWhenUsed="0"/>
+    <w:lsdException w:name="Dark List Accent 3" w:semiHidden="0" w:uiPriority="70" w:unhideWhenUsed="0"/>
+    <w:lsdException w:name="Colorful Shading Accent 3" w:semiHidden="0" w:uiPriority="71" w:unhideWhenUsed="0"/>
+    <w:lsdException w:name="Colorful List Accent 3" w:semiHidden="0" w:uiPriority="72" w:unhideWhenUsed="0"/>
+    <w:lsdException w:name="Colorful Grid Accent 3" w:semiHidden="0" w:uiPriority="73" w:unhideWhenUsed="0"/>
+    <w:lsdException w:name="Light Shading Accent 4" w:semiHidden="0" w:uiPriority="60" w:unhideWhenUsed="0"/>
+    <w:lsdException w:name="Light List Accent 4" w:semiHidden="0" w:uiPriority="61" w:unhideWhenUsed="0"/>
+    <w:lsdException w:name="Light Grid Accent 4" w:semiHidden="0" w:uiPriority="62" w:unhideWhenUsed="0"/>
+    <w:lsdException w:name="Medium Shading 1 Accent 4" w:semiHidden="0" w:uiPriority="63" w:unhideWhenUsed="0"/>
+    <w:lsdException w:name="Medium Shading 2 Accent 4" w:semiHidden="0" w:uiPriority="64" w:unhideWhenUsed="0"/>
+    <w:lsdException w:name="Medium List 1 Accent 4" w:semiHidden="0" w:uiPriority="65" w:unhideWhenUsed="0"/>
+    <w:lsdException w:name="Medium List 2 Accent 4" w:semiHidden="0" w:uiPriority="66" w:unhideWhenUsed="0"/>
+    <w:lsdException w:name="Medium Grid 1 Accent 4" w:semiHidden="0" w:uiPriority="67" w:unhideWhenUsed="0"/>
+    <w:lsdException w:name="Medium Grid 2 Accent 4" w:semiHidden="0" w:uiPriority="68" w:unhideWhenUsed="0"/>
+    <w:lsdException w:name="Medium Grid 3 Accent 4" w:semiHidden="0" w:uiPriority="69" w:unhideWhenUsed="0"/>
+    <w:lsdException w:name="Dark List Accent 4" w:semiHidden="0" w:uiPriority="70" w:unhideWhenUsed="0"/>
+    <w:lsdException w:name="Colorful Shading Accent 4" w:semiHidden="0" w:uiPriority="71" w:unhideWhenUsed="0"/>
+    <w:lsdException w:name="Colorful List Accent 4" w:semiHidden="0" w:uiPriority="72" w:unhideWhenUsed="0"/>
+    <w:lsdException w:name="Colorful Grid Accent 4" w:semiHidden="0" w:uiPriority="73" w:unhideWhenUsed="0"/>
+    <w:lsdException w:name="Light Shading Accent 5" w:semiHidden="0" w:uiPriority="60" w:unhideWhenUsed="0"/>
+    <w:lsdException w:name="Light List Accent 5" w:semiHidden="0" w:uiPriority="61" w:unhideWhenUsed="0"/>
+    <w:lsdException w:name="Light Grid Accent 5" w:semiHidden="0" w:uiPriority="62" w:unhideWhenUsed="0"/>
+    <w:lsdException w:name="Medium Shading 1 Accent 5" w:semiHidden="0" w:uiPriority="63" w:unhideWhenUsed="0"/>
+    <w:lsdException w:name="Medium Shading 2 Accent 5" w:semiHidden="0" w:uiPriority="64" w:unhideWhenUsed="0"/>
+    <w:lsdException w:name="Medium List 1 Accent 5" w:semiHidden="0" w:uiPriority="65" w:unhideWhenUsed="0"/>
+    <w:lsdException w:name="Medium List 2 Accent 5" w:semiHidden="0" w:uiPriority="66" w:unhideWhenUsed="0"/>
+    <w:lsdException w:name="Medium Grid 1 Accent 5" w:semiHidden="0" w:uiPriority="67" w:unhideWhenUsed="0"/>
+    <w:lsdException w:name="Medium Grid 2 Accent 5" w:semiHidden="0" w:uiPriority="68" w:unhideWhenUsed="0"/>
+    <w:lsdException w:name="Medium Grid 3 Accent 5" w:semiHidden="0" w:uiPriority="69" w:unhideWhenUsed="0"/>
+    <w:lsdException w:name="Dark List Accent 5" w:semiHidden="0" w:uiPriority="70" w:unhideWhenUsed="0"/>
+    <w:lsdException w:name="Colorful Shading Accent 5" w:semiHidden="0" w:uiPriority="71" w:unhideWhenUsed="0"/>
+    <w:lsdException w:name="Colorful List Accent 5" w:semiHidden="0" w:uiPriority="72" w:unhideWhenUsed="0"/>
+    <w:lsdException w:name="Colorful Grid Accent 5" w:semiHidden="0" w:uiPriority="73" w:unhideWhenUsed="0"/>
+    <w:lsdException w:name="Light Shading Accent 6" w:semiHidden="0" w:uiPriority="60" w:unhideWhenUsed="0"/>
+    <w:lsdException w:name="Light List Accent 6" w:semiHidden="0" w:uiPriority="61" w:unhideWhenUsed="0"/>
+    <w:lsdException w:name="Light Grid Accent 6" w:semiHidden="0" w:uiPriority="62" w:unhideWhenUsed="0"/>
+    <w:lsdException w:name="Medium Shading 1 Accent 6" w:semiHidden="0" w:uiPriority="63" w:unhideWhenUsed="0"/>
+    <w:lsdException w:name="Medium Shading 2 Accent 6" w:semiHidden="0" w:uiPriority="64" w:unhideWhenUsed="0"/>
+    <w:lsdException w:name="Medium List 1 Accent 6" w:semiHidden="0" w:uiPriority="65" w:unhideWhenUsed="0"/>
+    <w:lsdException w:name="Medium List 2 Accent 6" w:semiHidden="0" w:uiPriority="66" w:unhideWhenUsed="0"/>
+    <w:lsdException w:name="Medium Grid 1 Accent 6" w:semiHidden="0" w:uiPriority="67" w:unhideWhenUsed="0"/>
+    <w:lsdException w:name="Medium Grid 2 Accent 6" w:semiHidden="0" w:uiPriority="68" w:unhideWhenUsed="0"/>
+    <w:lsdException w:name="Medium Grid 3 Accent 6" w:semiHidden="0" w:uiPriority="69" w:unhideWhenUsed="0"/>
+    <w:lsdException w:name="Dark List Accent 6" w:semiHidden="0" w:uiPriority="70" w:unhideWhenUsed="0"/>
+    <w:lsdException w:name="Colorful Shading Accent 6" w:semiHidden="0" w:uiPriority="71" w:unhideWhenUsed="0"/>
+    <w:lsdException w:name="Colorful List Accent 6" w:semiHidden="0" w:uiPriority="72" w:unhideWhenUsed="0"/>
+    <w:lsdException w:name="Colorful Grid Accent 6" w:semiHidden="0" w:uiPriority="73" w:unhideWhenUsed="0"/>
+    <w:lsdException w:name="Subtle Emphasis" w:semiHidden="0" w:uiPriority="19" w:unhideWhenUsed="0" w:qFormat="1"/>
+    <w:lsdException w:name="Intense Emphasis" w:semiHidden="0" w:uiPriority="21" w:unhideWhenUsed="0" w:qFormat="1"/>
+    <w:lsdException w:name="Subtle Reference" w:semiHidden="0" w:uiPriority="31" w:unhideWhenUsed="0" w:qFormat="1"/>
+    <w:lsdException w:name="Intense Reference" w:semiHidden="0" w:uiPriority="32" w:unhideWhenUsed="0" w:qFormat="1"/>
+    <w:lsdException w:name="Book Title" w:semiHidden="0" w:uiPriority="33" w:unhideWhenUsed="0" w:qFormat="1"/>
+    <w:lsdException w:name="Bibliography" w:uiPriority="37"/>
+    <w:lsdException w:name="TOC Heading" w:uiPriority="39" w:qFormat="1"/>
+  </w:latentStyles>
+  <w:style w:type="paragraph" w:default="1" w:styleId="Normal">
+    <w:name w:val="Normal"/>
+    <w:qFormat/>
+    <w:rsid w:val="00A0436A"/>
+  </w:style>
+  <w:style w:type="paragraph" w:styleId="Ttulo1">
+    <w:name w:val="heading 1"/>
+    <w:basedOn w:val="Normal"/>
+    <w:next w:val="Normal"/>
+    <w:link w:val="Ttulo1Car"/>
+    <w:qFormat/>
+    <w:rsid w:val="007F38C0"/>
+    <w:pPr>
+      <w:keepNext/>
+      <w:keepLines/>
+      <w:spacing w:before="480"/>
+      <w:outlineLvl w:val="0"/>
+    </w:pPr>
+    <w:rPr>
+      <w:rFonts w:asciiTheme="majorHAnsi" w:eastAsiaTheme="majorEastAsia" w:hAnsiTheme="majorHAnsi" w:cstheme="majorBidi"/>
+      <w:b/>
+      <w:bCs/>
+      <w:color w:val="365F91" w:themeColor="accent1" w:themeShade="BF"/>
+      <w:sz w:val="28"/>
+      <w:szCs w:val="28"/>
+    </w:rPr>
+  </w:style>
+  <w:style w:type="paragraph" w:styleId="Ttulo2">
+    <w:name w:val="heading 2"/>
+    <w:basedOn w:val="Normal"/>
+    <w:next w:val="Normal"/>
+    <w:link w:val="Ttulo2Car"/>
+    <w:unhideWhenUsed/>
+    <w:qFormat/>
+    <w:rsid w:val="00A670E3"/>
+    <w:pPr>
+      <w:keepNext/>
+      <w:keepLines/>
+      <w:outlineLvl w:val="1"/>
+    </w:pPr>
+    <w:rPr>
+      <w:rFonts w:asciiTheme="majorHAnsi" w:eastAsiaTheme="majorEastAsia" w:hAnsiTheme="majorHAnsi" w:cstheme="majorBidi"/>
+      <w:b/>
+      <w:bCs/>
+      <w:color w:val="4F81BD" w:themeColor="accent1"/>
+      <w:sz w:val="26"/>
+      <w:szCs w:val="26"/>
+    </w:rPr>
+  </w:style>
+  <w:style w:type="paragraph" w:styleId="Ttulo3">
+    <w:name w:val="heading 3"/>
+    <w:basedOn w:val="Normal"/>
+    <w:next w:val="Normal"/>
+    <w:link w:val="Ttulo3Car"/>
+    <w:uiPriority w:val="9"/>
+    <w:unhideWhenUsed/>
+    <w:qFormat/>
+    <w:rsid w:val="007F38C0"/>
+    <w:pPr>
+      <w:keepNext/>
+      <w:keepLines/>
+      <w:outlineLvl w:val="2"/>
+    </w:pPr>
+    <w:rPr>
+      <w:rFonts w:asciiTheme="majorHAnsi" w:eastAsiaTheme="majorEastAsia" w:hAnsiTheme="majorHAnsi" w:cstheme="majorBidi"/>
+      <w:b/>
+      <w:bCs/>
+      <w:color w:val="4F81BD" w:themeColor="accent1"/>
+    </w:rPr>
+  </w:style>
+  <w:style w:type="paragraph" w:styleId="Ttulo4">
+    <w:name w:val="heading 4"/>
+    <w:basedOn w:val="Normal"/>
+    <w:next w:val="Normal"/>
+    <w:link w:val="Ttulo4Car"/>
+    <w:uiPriority w:val="9"/>
+    <w:unhideWhenUsed/>
+    <w:qFormat/>
+    <w:rsid w:val="005F60BA"/>
+    <w:pPr>
+      <w:keepNext/>
+      <w:keepLines/>
+      <w:outlineLvl w:val="3"/>
+    </w:pPr>
+    <w:rPr>
+      <w:rFonts w:asciiTheme="majorHAnsi" w:eastAsiaTheme="majorEastAsia" w:hAnsiTheme="majorHAnsi" w:cstheme="majorBidi"/>
+      <w:b/>
+      <w:bCs/>
+      <w:i/>
+      <w:iCs/>
+      <w:color w:val="4F81BD" w:themeColor="accent1"/>
+    </w:rPr>
+  </w:style>
+  <w:style w:type="character" w:default="1" w:styleId="Fuentedeprrafopredeter">
+    <w:name w:val="Default Paragraph Font"/>
+    <w:uiPriority w:val="1"/>
+    <w:semiHidden/>
+    <w:unhideWhenUsed/>
+  </w:style>
+  <w:style w:type="table" w:default="1" w:styleId="Tablanormal">
+    <w:name w:val="Normal Table"/>
+    <w:uiPriority w:val="99"/>
+    <w:semiHidden/>
+    <w:unhideWhenUsed/>
+    <w:tblPr>
+      <w:tblInd w:w="0" w:type="dxa"/>
+      <w:tblCellMar>
+        <w:top w:w="0" w:type="dxa"/>
+        <w:left w:w="108" w:type="dxa"/>
+        <w:bottom w:w="0" w:type="dxa"/>
+        <w:right w:w="108" w:type="dxa"/>
+      </w:tblCellMar>
+    </w:tblPr>
+  </w:style>
+  <w:style w:type="numbering" w:default="1" w:styleId="Sinlista">
+    <w:name w:val="No List"/>
+    <w:uiPriority w:val="99"/>
+    <w:semiHidden/>
+    <w:unhideWhenUsed/>
+  </w:style>
+  <w:style w:type="paragraph" w:customStyle="1" w:styleId="PSI-Comentario">
+    <w:name w:val="PSI - Comentario"/>
+    <w:basedOn w:val="Normal"/>
+    <w:autoRedefine/>
+    <w:qFormat/>
+    <w:rsid w:val="00275F04"/>
+    <w:pPr>
+      <w:tabs>
+        <w:tab w:val="left" w:pos="0"/>
+      </w:tabs>
+      <w:ind w:left="115" w:hanging="6"/>
+      <w:jc w:val="both"/>
+    </w:pPr>
+    <w:rPr>
+      <w:rFonts w:eastAsia="Calibri" w:cstheme="minorHAnsi"/>
+      <w:i/>
+      <w:color w:val="FF0000"/>
+      <w:lang w:val="es-AR"/>
+    </w:rPr>
+  </w:style>
+  <w:style w:type="paragraph" w:customStyle="1" w:styleId="PSI-ComentarioenTabla">
+    <w:name w:val="PSI - Comentario en Tabla"/>
+    <w:basedOn w:val="PSI-Comentario"/>
+    <w:autoRedefine/>
+    <w:qFormat/>
+    <w:rsid w:val="008B3B0F"/>
+  </w:style>
+  <w:style w:type="paragraph" w:customStyle="1" w:styleId="PSI-DescripcindelDocumentos">
+    <w:name w:val="PSI - Descripción del Documentos"/>
+    <w:basedOn w:val="Normal"/>
+    <w:autoRedefine/>
+    <w:qFormat/>
+    <w:rsid w:val="00730BE2"/>
+    <w:pPr>
+      <w:shd w:val="clear" w:color="auto" w:fill="FFFFFF" w:themeFill="background1"/>
+      <w:ind w:left="0" w:firstLine="0"/>
+      <w:jc w:val="both"/>
+    </w:pPr>
+    <w:rPr>
+      <w:i/>
+      <w:szCs w:val="21"/>
+      <w:lang w:val="es-AR"/>
+    </w:rPr>
+  </w:style>
+  <w:style w:type="character" w:customStyle="1" w:styleId="Ttulo2Car">
+    <w:name w:val="Título 2 Car"/>
+    <w:basedOn w:val="Fuentedeprrafopredeter"/>
+    <w:link w:val="Ttulo2"/>
+    <w:uiPriority w:val="9"/>
+    <w:rsid w:val="00A670E3"/>
+    <w:rPr>
+      <w:rFonts w:asciiTheme="majorHAnsi" w:eastAsiaTheme="majorEastAsia" w:hAnsiTheme="majorHAnsi" w:cstheme="majorBidi"/>
+      <w:b/>
+      <w:bCs/>
+      <w:color w:val="4F81BD" w:themeColor="accent1"/>
+      <w:sz w:val="26"/>
+      <w:szCs w:val="26"/>
+    </w:rPr>
+  </w:style>
+  <w:style w:type="paragraph" w:customStyle="1" w:styleId="PSI-Ttulo1">
+    <w:name w:val="PSI - Título 1"/>
+    <w:basedOn w:val="Ttulo1"/>
+    <w:autoRedefine/>
+    <w:qFormat/>
+    <w:rsid w:val="00730BE2"/>
+    <w:pPr>
+      <w:keepLines w:val="0"/>
+      <w:widowControl w:val="0"/>
+      <w:tabs>
+        <w:tab w:val="left" w:pos="0"/>
+      </w:tabs>
+      <w:suppressAutoHyphens/>
+      <w:spacing w:before="120" w:after="60" w:line="240" w:lineRule="atLeast"/>
+      <w:ind w:left="0" w:firstLine="0"/>
+    </w:pPr>
+    <w:rPr>
+      <w:rFonts w:asciiTheme="minorHAnsi" w:hAnsiTheme="minorHAnsi" w:cstheme="minorHAnsi"/>
+      <w:color w:val="00B050"/>
+      <w:lang w:val="es-AR"/>
+    </w:rPr>
+  </w:style>
+  <w:style w:type="paragraph" w:customStyle="1" w:styleId="PSI-ComentarioVieta">
+    <w:name w:val="PSI - Comentario + Viñeta"/>
+    <w:basedOn w:val="PSI-Comentario"/>
+    <w:autoRedefine/>
+    <w:qFormat/>
+    <w:rsid w:val="008B3B0F"/>
+    <w:pPr>
+      <w:numPr>
+        <w:numId w:val="10"/>
+      </w:numPr>
+      <w:spacing w:before="0" w:line="360" w:lineRule="auto"/>
+    </w:pPr>
+  </w:style>
+  <w:style w:type="paragraph" w:customStyle="1" w:styleId="PSI-Ttulo2">
+    <w:name w:val="PSI - Título 2"/>
+    <w:basedOn w:val="Ttulo2"/>
+    <w:qFormat/>
+    <w:rsid w:val="008B3B0F"/>
+    <w:rPr>
+      <w:lang w:val="es-AR"/>
+    </w:rPr>
+  </w:style>
+  <w:style w:type="paragraph" w:styleId="TDC4">
+    <w:name w:val="toc 4"/>
+    <w:basedOn w:val="Normal"/>
+    <w:next w:val="Normal"/>
+    <w:autoRedefine/>
+    <w:uiPriority w:val="39"/>
+    <w:unhideWhenUsed/>
+    <w:rsid w:val="000F79DF"/>
+    <w:pPr>
+      <w:spacing w:before="0"/>
+      <w:ind w:left="660"/>
+    </w:pPr>
+    <w:rPr>
+      <w:sz w:val="20"/>
+      <w:szCs w:val="20"/>
+    </w:rPr>
+  </w:style>
+  <w:style w:type="paragraph" w:styleId="TDC5">
+    <w:name w:val="toc 5"/>
+    <w:basedOn w:val="Normal"/>
+    <w:next w:val="Normal"/>
+    <w:autoRedefine/>
+    <w:uiPriority w:val="39"/>
+    <w:unhideWhenUsed/>
+    <w:rsid w:val="000F79DF"/>
+    <w:pPr>
+      <w:spacing w:before="0"/>
+      <w:ind w:left="880"/>
+    </w:pPr>
+    <w:rPr>
+      <w:sz w:val="20"/>
+      <w:szCs w:val="20"/>
+    </w:rPr>
+  </w:style>
+  <w:style w:type="paragraph" w:styleId="TDC6">
+    <w:name w:val="toc 6"/>
+    <w:basedOn w:val="Normal"/>
+    <w:next w:val="Normal"/>
+    <w:autoRedefine/>
+    <w:uiPriority w:val="39"/>
+    <w:unhideWhenUsed/>
+    <w:rsid w:val="000F79DF"/>
+    <w:pPr>
+      <w:spacing w:before="0"/>
+      <w:ind w:left="1100"/>
+    </w:pPr>
+    <w:rPr>
+      <w:sz w:val="20"/>
+      <w:szCs w:val="20"/>
+    </w:rPr>
+  </w:style>
+  <w:style w:type="paragraph" w:styleId="TDC7">
+    <w:name w:val="toc 7"/>
+    <w:basedOn w:val="Normal"/>
+    <w:next w:val="Normal"/>
+    <w:autoRedefine/>
+    <w:uiPriority w:val="39"/>
+    <w:unhideWhenUsed/>
+    <w:rsid w:val="000F79DF"/>
+    <w:pPr>
+      <w:spacing w:before="0"/>
+      <w:ind w:left="1320"/>
+    </w:pPr>
+    <w:rPr>
+      <w:sz w:val="20"/>
+      <w:szCs w:val="20"/>
+    </w:rPr>
+  </w:style>
+  <w:style w:type="paragraph" w:styleId="Encabezado">
+    <w:name w:val="header"/>
+    <w:basedOn w:val="Normal"/>
+    <w:link w:val="EncabezadoCar"/>
+    <w:uiPriority w:val="99"/>
+    <w:unhideWhenUsed/>
+    <w:rsid w:val="00C94FBE"/>
+    <w:pPr>
+      <w:tabs>
+        <w:tab w:val="center" w:pos="4252"/>
+        <w:tab w:val="right" w:pos="8504"/>
+      </w:tabs>
+      <w:spacing w:before="0" w:line="240" w:lineRule="auto"/>
+    </w:pPr>
+  </w:style>
+  <w:style w:type="character" w:customStyle="1" w:styleId="EncabezadoCar">
+    <w:name w:val="Encabezado Car"/>
+    <w:basedOn w:val="Fuentedeprrafopredeter"/>
+    <w:link w:val="Encabezado"/>
+    <w:uiPriority w:val="99"/>
+    <w:rsid w:val="00C94FBE"/>
+  </w:style>
+  <w:style w:type="paragraph" w:styleId="Piedepgina">
+    <w:name w:val="footer"/>
+    <w:basedOn w:val="Normal"/>
+    <w:link w:val="PiedepginaCar"/>
+    <w:uiPriority w:val="99"/>
+    <w:unhideWhenUsed/>
+    <w:rsid w:val="00C94FBE"/>
+    <w:pPr>
+      <w:tabs>
+        <w:tab w:val="center" w:pos="4252"/>
+        <w:tab w:val="right" w:pos="8504"/>
+      </w:tabs>
+      <w:spacing w:before="0" w:line="240" w:lineRule="auto"/>
+    </w:pPr>
+  </w:style>
+  <w:style w:type="character" w:customStyle="1" w:styleId="PiedepginaCar">
+    <w:name w:val="Pie de página Car"/>
+    <w:basedOn w:val="Fuentedeprrafopredeter"/>
+    <w:link w:val="Piedepgina"/>
+    <w:uiPriority w:val="99"/>
+    <w:rsid w:val="00C94FBE"/>
+  </w:style>
+  <w:style w:type="paragraph" w:customStyle="1" w:styleId="14B321CC4E794F07AD0E6FF1AA38FC7C">
+    <w:name w:val="14B321CC4E794F07AD0E6FF1AA38FC7C"/>
+    <w:rsid w:val="00C94FBE"/>
+    <w:pPr>
+      <w:spacing w:before="0" w:after="200"/>
+      <w:ind w:left="0" w:firstLine="0"/>
+    </w:pPr>
+    <w:rPr>
+      <w:rFonts w:eastAsiaTheme="minorEastAsia"/>
+      <w:lang w:val="en-US"/>
+    </w:rPr>
+  </w:style>
+  <w:style w:type="paragraph" w:styleId="Textodeglobo">
+    <w:name w:val="Balloon Text"/>
+    <w:basedOn w:val="Normal"/>
+    <w:link w:val="TextodegloboCar"/>
+    <w:uiPriority w:val="99"/>
+    <w:semiHidden/>
+    <w:unhideWhenUsed/>
+    <w:rsid w:val="00C94FBE"/>
+    <w:pPr>
+      <w:spacing w:before="0" w:line="240" w:lineRule="auto"/>
+    </w:pPr>
+    <w:rPr>
+      <w:rFonts w:ascii="Tahoma" w:hAnsi="Tahoma" w:cs="Tahoma"/>
+      <w:sz w:val="16"/>
+      <w:szCs w:val="16"/>
+    </w:rPr>
+  </w:style>
+  <w:style w:type="character" w:customStyle="1" w:styleId="TextodegloboCar">
+    <w:name w:val="Texto de globo Car"/>
+    <w:basedOn w:val="Fuentedeprrafopredeter"/>
+    <w:link w:val="Textodeglobo"/>
+    <w:uiPriority w:val="99"/>
+    <w:semiHidden/>
+    <w:rsid w:val="00C94FBE"/>
+    <w:rPr>
+      <w:rFonts w:ascii="Tahoma" w:hAnsi="Tahoma" w:cs="Tahoma"/>
+      <w:sz w:val="16"/>
+      <w:szCs w:val="16"/>
+    </w:rPr>
+  </w:style>
+  <w:style w:type="paragraph" w:styleId="Sinespaciado">
+    <w:name w:val="No Spacing"/>
+    <w:link w:val="SinespaciadoCar"/>
+    <w:uiPriority w:val="1"/>
+    <w:qFormat/>
+    <w:rsid w:val="00C94FBE"/>
+    <w:pPr>
+      <w:spacing w:before="0" w:line="240" w:lineRule="auto"/>
+      <w:ind w:left="0" w:firstLine="0"/>
+    </w:pPr>
+    <w:rPr>
+      <w:rFonts w:eastAsiaTheme="minorEastAsia"/>
+    </w:rPr>
+  </w:style>
+  <w:style w:type="character" w:customStyle="1" w:styleId="SinespaciadoCar">
+    <w:name w:val="Sin espaciado Car"/>
+    <w:basedOn w:val="Fuentedeprrafopredeter"/>
+    <w:link w:val="Sinespaciado"/>
+    <w:uiPriority w:val="1"/>
+    <w:rsid w:val="00C94FBE"/>
+    <w:rPr>
+      <w:rFonts w:eastAsiaTheme="minorEastAsia"/>
+    </w:rPr>
+  </w:style>
+  <w:style w:type="character" w:customStyle="1" w:styleId="Ttulo1Car">
+    <w:name w:val="Título 1 Car"/>
+    <w:basedOn w:val="Fuentedeprrafopredeter"/>
+    <w:link w:val="Ttulo1"/>
+    <w:uiPriority w:val="9"/>
+    <w:rsid w:val="007F38C0"/>
+    <w:rPr>
+      <w:rFonts w:asciiTheme="majorHAnsi" w:eastAsiaTheme="majorEastAsia" w:hAnsiTheme="majorHAnsi" w:cstheme="majorBidi"/>
+      <w:b/>
+      <w:bCs/>
+      <w:color w:val="365F91" w:themeColor="accent1" w:themeShade="BF"/>
+      <w:sz w:val="28"/>
+      <w:szCs w:val="28"/>
+    </w:rPr>
+  </w:style>
+  <w:style w:type="character" w:customStyle="1" w:styleId="Ttulo3Car">
+    <w:name w:val="Título 3 Car"/>
+    <w:basedOn w:val="Fuentedeprrafopredeter"/>
+    <w:link w:val="Ttulo3"/>
+    <w:uiPriority w:val="9"/>
+    <w:rsid w:val="007F38C0"/>
+    <w:rPr>
+      <w:rFonts w:asciiTheme="majorHAnsi" w:eastAsiaTheme="majorEastAsia" w:hAnsiTheme="majorHAnsi" w:cstheme="majorBidi"/>
+      <w:b/>
+      <w:bCs/>
+      <w:color w:val="4F81BD" w:themeColor="accent1"/>
+    </w:rPr>
+  </w:style>
+  <w:style w:type="paragraph" w:styleId="TDC1">
+    <w:name w:val="toc 1"/>
+    <w:basedOn w:val="Normal"/>
+    <w:next w:val="Normal"/>
+    <w:autoRedefine/>
+    <w:uiPriority w:val="39"/>
+    <w:unhideWhenUsed/>
+    <w:qFormat/>
+    <w:rsid w:val="005E6A95"/>
+    <w:pPr>
+      <w:tabs>
+        <w:tab w:val="right" w:leader="dot" w:pos="8505"/>
+      </w:tabs>
+      <w:spacing w:before="240" w:after="120"/>
+      <w:ind w:left="0"/>
+    </w:pPr>
+    <w:rPr>
+      <w:b/>
+      <w:bCs/>
+      <w:sz w:val="20"/>
+      <w:szCs w:val="20"/>
+    </w:rPr>
+  </w:style>
+  <w:style w:type="paragraph" w:styleId="TDC2">
+    <w:name w:val="toc 2"/>
+    <w:basedOn w:val="Normal"/>
+    <w:next w:val="Normal"/>
+    <w:autoRedefine/>
+    <w:uiPriority w:val="39"/>
+    <w:unhideWhenUsed/>
+    <w:qFormat/>
+    <w:rsid w:val="005E6A95"/>
+    <w:pPr>
+      <w:tabs>
+        <w:tab w:val="right" w:leader="dot" w:pos="8505"/>
+      </w:tabs>
+      <w:spacing w:before="120"/>
+      <w:ind w:left="220"/>
+    </w:pPr>
+    <w:rPr>
+      <w:i/>
+      <w:iCs/>
+      <w:sz w:val="20"/>
+      <w:szCs w:val="20"/>
+    </w:rPr>
+  </w:style>
+  <w:style w:type="character" w:styleId="Hipervnculo">
+    <w:name w:val="Hyperlink"/>
+    <w:basedOn w:val="Fuentedeprrafopredeter"/>
+    <w:uiPriority w:val="99"/>
+    <w:unhideWhenUsed/>
+    <w:rsid w:val="007F38C0"/>
+    <w:rPr>
+      <w:color w:val="0000FF" w:themeColor="hyperlink"/>
+      <w:u w:val="single"/>
+    </w:rPr>
+  </w:style>
+  <w:style w:type="paragraph" w:styleId="TtulodeTDC">
+    <w:name w:val="TOC Heading"/>
+    <w:basedOn w:val="Ttulo1"/>
+    <w:next w:val="Normal"/>
+    <w:uiPriority w:val="39"/>
+    <w:unhideWhenUsed/>
+    <w:qFormat/>
+    <w:rsid w:val="00A13DBA"/>
+    <w:pPr>
+      <w:ind w:left="0" w:firstLine="0"/>
+      <w:outlineLvl w:val="9"/>
+    </w:pPr>
+  </w:style>
+  <w:style w:type="paragraph" w:styleId="TDC3">
+    <w:name w:val="toc 3"/>
+    <w:basedOn w:val="Normal"/>
+    <w:next w:val="Normal"/>
+    <w:autoRedefine/>
+    <w:uiPriority w:val="39"/>
+    <w:unhideWhenUsed/>
+    <w:qFormat/>
+    <w:rsid w:val="005E6A95"/>
+    <w:pPr>
+      <w:tabs>
+        <w:tab w:val="right" w:leader="dot" w:pos="8505"/>
+      </w:tabs>
+      <w:spacing w:before="0"/>
+      <w:ind w:left="440"/>
+    </w:pPr>
+    <w:rPr>
+      <w:sz w:val="20"/>
+      <w:szCs w:val="20"/>
+    </w:rPr>
+  </w:style>
+  <w:style w:type="character" w:styleId="Textodelmarcadordeposicin">
+    <w:name w:val="Placeholder Text"/>
+    <w:basedOn w:val="Fuentedeprrafopredeter"/>
+    <w:uiPriority w:val="99"/>
+    <w:semiHidden/>
+    <w:rsid w:val="00570F4F"/>
+    <w:rPr>
+      <w:color w:val="808080"/>
+    </w:rPr>
+  </w:style>
+  <w:style w:type="paragraph" w:styleId="Textoindependiente">
+    <w:name w:val="Body Text"/>
+    <w:basedOn w:val="Normal"/>
+    <w:link w:val="TextoindependienteCar"/>
+    <w:semiHidden/>
+    <w:rsid w:val="00570F4F"/>
+    <w:pPr>
+      <w:keepLines/>
+      <w:widowControl w:val="0"/>
+      <w:suppressAutoHyphens/>
+      <w:spacing w:before="0" w:after="120" w:line="240" w:lineRule="atLeast"/>
+      <w:ind w:left="720" w:firstLine="0"/>
+    </w:pPr>
+    <w:rPr>
+      <w:rFonts w:ascii="Times New Roman" w:eastAsia="Times New Roman" w:hAnsi="Times New Roman" w:cs="Times New Roman"/>
+      <w:sz w:val="20"/>
+      <w:szCs w:val="20"/>
+      <w:lang w:val="en-US" w:eastAsia="ar-SA"/>
+    </w:rPr>
+  </w:style>
+  <w:style w:type="character" w:customStyle="1" w:styleId="TextoindependienteCar">
+    <w:name w:val="Texto independiente Car"/>
+    <w:basedOn w:val="Fuentedeprrafopredeter"/>
+    <w:link w:val="Textoindependiente"/>
+    <w:semiHidden/>
+    <w:rsid w:val="00570F4F"/>
+    <w:rPr>
+      <w:rFonts w:ascii="Times New Roman" w:eastAsia="Times New Roman" w:hAnsi="Times New Roman" w:cs="Times New Roman"/>
+      <w:sz w:val="20"/>
+      <w:szCs w:val="20"/>
+      <w:lang w:val="en-US" w:eastAsia="ar-SA"/>
+    </w:rPr>
+  </w:style>
+  <w:style w:type="paragraph" w:styleId="TDC8">
+    <w:name w:val="toc 8"/>
+    <w:basedOn w:val="Normal"/>
+    <w:next w:val="Normal"/>
+    <w:autoRedefine/>
+    <w:uiPriority w:val="39"/>
+    <w:unhideWhenUsed/>
+    <w:rsid w:val="000F79DF"/>
+    <w:pPr>
+      <w:spacing w:before="0"/>
+      <w:ind w:left="1540"/>
+    </w:pPr>
+    <w:rPr>
+      <w:sz w:val="20"/>
+      <w:szCs w:val="20"/>
+    </w:rPr>
+  </w:style>
+  <w:style w:type="paragraph" w:customStyle="1" w:styleId="TableContents">
+    <w:name w:val="Table Contents"/>
+    <w:basedOn w:val="Normal"/>
+    <w:rsid w:val="00570F4F"/>
+    <w:pPr>
+      <w:widowControl w:val="0"/>
+      <w:suppressLineNumbers/>
+      <w:suppressAutoHyphens/>
+      <w:spacing w:before="0" w:line="240" w:lineRule="auto"/>
+      <w:ind w:left="0" w:firstLine="0"/>
+    </w:pPr>
+    <w:rPr>
+      <w:rFonts w:ascii="Nimbus Roman No9 L" w:eastAsia="DejaVu Sans" w:hAnsi="Nimbus Roman No9 L" w:cs="DejaVu Sans"/>
+      <w:sz w:val="24"/>
+      <w:szCs w:val="24"/>
+      <w:lang w:val="es-VE" w:eastAsia="es-ES_tradnl" w:bidi="es-ES_tradnl"/>
+    </w:rPr>
+  </w:style>
+  <w:style w:type="paragraph" w:customStyle="1" w:styleId="MNormal">
+    <w:name w:val="MNormal"/>
+    <w:basedOn w:val="Normal"/>
+    <w:rsid w:val="008B3B0F"/>
+    <w:pPr>
+      <w:spacing w:before="0" w:after="60" w:line="240" w:lineRule="auto"/>
+      <w:ind w:left="0" w:firstLine="0"/>
+    </w:pPr>
+    <w:rPr>
+      <w:rFonts w:ascii="Verdana" w:eastAsia="Times New Roman" w:hAnsi="Verdana" w:cs="Arial"/>
+      <w:sz w:val="20"/>
+      <w:szCs w:val="24"/>
+      <w:lang w:eastAsia="es-ES"/>
+    </w:rPr>
+  </w:style>
+  <w:style w:type="paragraph" w:styleId="TDC9">
+    <w:name w:val="toc 9"/>
+    <w:basedOn w:val="Normal"/>
+    <w:next w:val="Normal"/>
+    <w:autoRedefine/>
+    <w:uiPriority w:val="39"/>
+    <w:unhideWhenUsed/>
+    <w:rsid w:val="000F79DF"/>
+    <w:pPr>
+      <w:spacing w:before="0"/>
+      <w:ind w:left="1760"/>
+    </w:pPr>
+    <w:rPr>
+      <w:sz w:val="20"/>
+      <w:szCs w:val="20"/>
+    </w:rPr>
+  </w:style>
+  <w:style w:type="paragraph" w:customStyle="1" w:styleId="PSI-Ttulo3">
+    <w:name w:val="PSI - Título 3"/>
+    <w:basedOn w:val="Ttulo3"/>
+    <w:autoRedefine/>
+    <w:qFormat/>
+    <w:rsid w:val="00730BE2"/>
+    <w:rPr>
+      <w:rFonts w:asciiTheme="minorHAnsi" w:hAnsiTheme="minorHAnsi" w:cstheme="minorHAnsi"/>
+      <w:color w:val="E36C0A" w:themeColor="accent6" w:themeShade="BF"/>
+    </w:rPr>
+  </w:style>
+  <w:style w:type="character" w:customStyle="1" w:styleId="Ttulo4Car">
+    <w:name w:val="Título 4 Car"/>
+    <w:basedOn w:val="Fuentedeprrafopredeter"/>
+    <w:link w:val="Ttulo4"/>
+    <w:uiPriority w:val="9"/>
+    <w:rsid w:val="005F60BA"/>
+    <w:rPr>
+      <w:rFonts w:asciiTheme="majorHAnsi" w:eastAsiaTheme="majorEastAsia" w:hAnsiTheme="majorHAnsi" w:cstheme="majorBidi"/>
+      <w:b/>
+      <w:bCs/>
+      <w:i/>
+      <w:iCs/>
+      <w:color w:val="4F81BD" w:themeColor="accent1"/>
+    </w:rPr>
+  </w:style>
+  <w:style w:type="paragraph" w:customStyle="1" w:styleId="PSI-Ttulo4">
+    <w:name w:val="PSI - Título 4"/>
+    <w:basedOn w:val="Ttulo4"/>
+    <w:autoRedefine/>
+    <w:qFormat/>
+    <w:rsid w:val="005F60BA"/>
+  </w:style>
+  <w:style w:type="paragraph" w:styleId="Ttulo">
+    <w:name w:val="Title"/>
+    <w:basedOn w:val="Normal"/>
+    <w:next w:val="Normal"/>
+    <w:link w:val="TtuloCar"/>
+    <w:uiPriority w:val="10"/>
+    <w:qFormat/>
+    <w:rsid w:val="009A3173"/>
+    <w:pPr>
+      <w:pBdr>
+        <w:bottom w:val="single" w:sz="8" w:space="4" w:color="4F81BD" w:themeColor="accent1"/>
+      </w:pBdr>
+      <w:spacing w:before="0" w:after="300" w:line="240" w:lineRule="auto"/>
+      <w:contextualSpacing/>
+    </w:pPr>
+    <w:rPr>
+      <w:rFonts w:asciiTheme="majorHAnsi" w:eastAsiaTheme="majorEastAsia" w:hAnsiTheme="majorHAnsi" w:cstheme="majorBidi"/>
+      <w:color w:val="17365D" w:themeColor="text2" w:themeShade="BF"/>
+      <w:spacing w:val="5"/>
+      <w:kern w:val="28"/>
+      <w:sz w:val="52"/>
+      <w:szCs w:val="52"/>
+    </w:rPr>
+  </w:style>
+  <w:style w:type="character" w:customStyle="1" w:styleId="TtuloCar">
+    <w:name w:val="Título Car"/>
+    <w:basedOn w:val="Fuentedeprrafopredeter"/>
+    <w:link w:val="Ttulo"/>
+    <w:uiPriority w:val="10"/>
+    <w:rsid w:val="009A3173"/>
+    <w:rPr>
+      <w:rFonts w:asciiTheme="majorHAnsi" w:eastAsiaTheme="majorEastAsia" w:hAnsiTheme="majorHAnsi" w:cstheme="majorBidi"/>
+      <w:color w:val="17365D" w:themeColor="text2" w:themeShade="BF"/>
+      <w:spacing w:val="5"/>
+      <w:kern w:val="28"/>
+      <w:sz w:val="52"/>
+      <w:szCs w:val="52"/>
+    </w:rPr>
+  </w:style>
+  <w:style w:type="paragraph" w:customStyle="1" w:styleId="PSI-Ttulo">
+    <w:name w:val="PSI - Título"/>
+    <w:basedOn w:val="Ttulo"/>
+    <w:autoRedefine/>
+    <w:qFormat/>
+    <w:rsid w:val="009A3173"/>
+  </w:style>
+  <w:style w:type="paragraph" w:customStyle="1" w:styleId="PSI-Normal">
+    <w:name w:val="PSI - Normal"/>
+    <w:basedOn w:val="Normal"/>
+    <w:autoRedefine/>
+    <w:qFormat/>
+    <w:rsid w:val="00304837"/>
+    <w:pPr>
+      <w:ind w:left="0" w:firstLine="0"/>
+      <w:jc w:val="both"/>
+    </w:pPr>
+    <w:rPr>
+      <w:rFonts w:eastAsia="Calibri" w:cstheme="minorHAnsi"/>
+      <w:i/>
+      <w:color w:val="0070C0"/>
+      <w:lang w:val="es-AR"/>
+    </w:rPr>
+  </w:style>
+  <w:style w:type="paragraph" w:customStyle="1" w:styleId="PSI-ComentarioNumeracin">
+    <w:name w:val="PSI - Comentario + Numeración"/>
+    <w:basedOn w:val="PSI-ComentarioVieta"/>
+    <w:autoRedefine/>
+    <w:qFormat/>
+    <w:rsid w:val="00346864"/>
+    <w:pPr>
+      <w:numPr>
+        <w:numId w:val="12"/>
+      </w:numPr>
+    </w:pPr>
+  </w:style>
+  <w:style w:type="table" w:customStyle="1" w:styleId="GridTable2Accent3">
     <w:name w:val="Grid Table 2 Accent 3"/>
     <w:basedOn w:val="Tablanormal"/>
     <w:uiPriority w:val="47"/>
@@ -11229,7 +13372,7 @@
 </file>
 
 <file path=customXml/itemProps2.xml><?xml version="1.0" encoding="utf-8"?>
-<ds:datastoreItem xmlns:ds="http://schemas.openxmlformats.org/officeDocument/2006/customXml" ds:itemID="{340E3601-05A2-401E-B2C1-1EB6BF4F20EC}">
+<ds:datastoreItem xmlns:ds="http://schemas.openxmlformats.org/officeDocument/2006/customXml" ds:itemID="{9571A92B-5EDA-4FFC-8CA1-615D9AAAC816}">
   <ds:schemaRefs>
     <ds:schemaRef ds:uri="http://schemas.openxmlformats.org/officeDocument/2006/bibliography"/>
   </ds:schemaRefs>

</xml_diff>

<commit_message>
actualizacion del Modelo de Negocio.docx. Se hace referencia a servicios en general, en lugar de solo limpieza
</commit_message>
<xml_diff>
--- a/Analisis y Diseño/Estudio de Factibilidad/Estudio de Factibilidad-1.docx
+++ b/Analisis y Diseño/Estudio de Factibilidad/Estudio de Factibilidad-1.docx
@@ -604,6 +604,7 @@
                   <w:szCs w:val="36"/>
                 </w:rPr>
               </w:pPr>
+              <w:proofErr w:type="spellStart"/>
               <w:r>
                 <w:rPr>
                   <w:rFonts w:eastAsiaTheme="majorEastAsia" w:cstheme="minorHAnsi"/>
@@ -612,6 +613,7 @@
                 </w:rPr>
                 <w:t>CheckPoint</w:t>
               </w:r>
+              <w:proofErr w:type="spellEnd"/>
             </w:p>
           </w:sdtContent>
         </w:sdt>
@@ -792,7 +794,7 @@
               </mc:Choice>
               <mc:Fallback>
                 <w:pict>
-                  <v:rect w14:anchorId="20146877" id="Rectangle 17" o:spid="_x0000_s1026" style="position:absolute;margin-left:315.9pt;margin-top:-102.95pt;width:195.35pt;height:870.95pt;z-index:-251645952;visibility:visible;mso-wrap-style:square;mso-width-percent:0;mso-height-percent:0;mso-wrap-distance-left:9pt;mso-wrap-distance-top:0;mso-wrap-distance-right:9pt;mso-wrap-distance-bottom:0;mso-position-horizontal:absolute;mso-position-horizontal-relative:margin;mso-position-vertical:absolute;mso-position-vertical-relative:margin;mso-width-percent:0;mso-height-percent:0;mso-width-relative:page;mso-height-relative:page;v-text-anchor:top" o:gfxdata="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" fillcolor="#92d050" strokecolor="#ffc000">
+                  <v:rect w14:anchorId="50E68F2A" id="Rectangle 17" o:spid="_x0000_s1026" style="position:absolute;margin-left:315.9pt;margin-top:-102.95pt;width:195.35pt;height:870.95pt;z-index:-251645952;visibility:visible;mso-wrap-style:square;mso-width-percent:0;mso-height-percent:0;mso-wrap-distance-left:9pt;mso-wrap-distance-top:0;mso-wrap-distance-right:9pt;mso-wrap-distance-bottom:0;mso-position-horizontal:absolute;mso-position-horizontal-relative:margin;mso-position-vertical:absolute;mso-position-vertical-relative:margin;mso-width-percent:0;mso-height-percent:0;mso-width-relative:page;mso-height-relative:page;v-text-anchor:top" o:gfxdata="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" fillcolor="#92d050" strokecolor="#ffc000">
                     <w10:wrap type="square" anchorx="margin" anchory="margin"/>
                   </v:rect>
                 </w:pict>
@@ -980,7 +982,15 @@
             <w:pStyle w:val="PSI-Comentario"/>
           </w:pPr>
           <w:r>
-            <w:t>Para actualizar los campos en Microsoft Word (los cuales se muestran sobre un fondo gris cuando se selecciona], ir a Archivo &gt; Propiedades &gt; Resumen y reemplazar los campos “Asunto” con el Nombre del Proyecto  y “Autor” con el nombre del autor de este documento después ir a Personalizar y actualizar el valor “Numero de Documento” en la lista de propiedades del mismo dialogo, por el nuevo número de versión. Posteriormente cerrar el dialogo actualizar el documento seleccionando en el menú Editar &gt; Seleccionar todo o Ctrl–E y presionar F9, o simplemente dar un clic sobre el campo y presionar F9. Esto debe repetirse también en el índice, encabezado y  pie de página, en todas sus secciones.]</w:t>
+            <w:t xml:space="preserve">Para actualizar los campos en Microsoft Word (los cuales se muestran sobre un fondo gris cuando se selecciona], ir a Archivo &gt; Propiedades &gt; Resumen y reemplazar los campos “Asunto” con el Nombre del Proyecto  y “Autor” con el nombre del autor de este documento después ir a Personalizar y actualizar el valor “Numero de Documento” en la lista de propiedades del mismo dialogo, por el nuevo número de versión. Posteriormente cerrar el dialogo actualizar el documento seleccionando en el menú Editar &gt; Seleccionar todo o </w:t>
+          </w:r>
+          <w:proofErr w:type="spellStart"/>
+          <w:r>
+            <w:t>Ctrl</w:t>
+          </w:r>
+          <w:proofErr w:type="spellEnd"/>
+          <w:r>
+            <w:t>–E y presionar F9, o simplemente dar un clic sobre el campo y presionar F9. Esto debe repetirse también en el índice, encabezado y  pie de página, en todas sus secciones.]</w:t>
           </w:r>
         </w:p>
         <w:p>
@@ -4610,7 +4620,23 @@
           <w:i/>
           <w:lang w:val="es-AR"/>
         </w:rPr>
-        <w:t>Nuestro grupo de desarrollo les trae la solución, sugerimos la implementación de una aplicación que permita socializar las dificultades de manejar el estado de los servicios. Nuestra aplicación está destinada a la generación de reclamos sobre un determinado servicio y podrá ser utilizada por cualquier integrante de la comunidad universitaria que cuente con un celular.</w:t>
+        <w:t>Nuestro grupo de desarrollo les trae la solución, sugerimos la implementación de una aplicación que permita socializar las dificultades de manejar el estado de los servicios. Nuestra aplicación está destinada a la generación de reclamos</w:t>
+      </w:r>
+      <w:r>
+        <w:rPr>
+          <w:rFonts w:eastAsia="Calibri" w:cstheme="minorHAnsi"/>
+          <w:i/>
+          <w:lang w:val="es-AR"/>
+        </w:rPr>
+        <w:t xml:space="preserve"> y apreciaciones</w:t>
+      </w:r>
+      <w:r>
+        <w:rPr>
+          <w:rFonts w:eastAsia="Calibri" w:cstheme="minorHAnsi"/>
+          <w:i/>
+          <w:lang w:val="es-AR"/>
+        </w:rPr>
+        <w:t xml:space="preserve"> sobre un determinado servicio y podrá ser utilizada por cualquier integrante de la comunidad universitaria que cuente con un celular.</w:t>
       </w:r>
     </w:p>
     <w:p>
@@ -4654,7 +4680,23 @@
           <w:i/>
           <w:lang w:val="es-AR"/>
         </w:rPr>
-        <w:t>La agilidad de poder realizar un reclamo por medio de la misma supone un estado de ánimo y predisposición del usuario muy distinto a si tuviera que hacerlo en persona en una oficina, quizás del otro lado del campus.</w:t>
+        <w:t>La agilidad de poder realizar un reclamo</w:t>
+      </w:r>
+      <w:r>
+        <w:rPr>
+          <w:rFonts w:eastAsia="Calibri" w:cstheme="minorHAnsi"/>
+          <w:i/>
+          <w:lang w:val="es-AR"/>
+        </w:rPr>
+        <w:t xml:space="preserve"> o apreciación</w:t>
+      </w:r>
+      <w:r>
+        <w:rPr>
+          <w:rFonts w:eastAsia="Calibri" w:cstheme="minorHAnsi"/>
+          <w:i/>
+          <w:lang w:val="es-AR"/>
+        </w:rPr>
+        <w:t xml:space="preserve"> por medio de la misma supone un estado de ánimo y predisposición del usuario muy distinto a si tuviera que hacerlo en persona en una oficina, quizás del otro lado del campus.</w:t>
       </w:r>
     </w:p>
     <w:p>
@@ -4760,7 +4802,7 @@
           <w:i/>
           <w:lang w:val="es-AR"/>
         </w:rPr>
-        <w:t xml:space="preserve">Esta implementación no se traduce en ganancias monetarias para la institución pero, lo que es mucho más redituable en este caso, las ganancias en calidad de servicios y bienestar, tanto de la comunidad universitaria que da uso de ellos como de los encargados de mantenerlos será de gran impacto, por un lado facilitando la detección de las deficiencias y por otro brindando la sensación de participación y respuestas oportunas. Esto se ve reflejado en el logotipo de </w:t>
+        <w:t xml:space="preserve">Esta implementación no se traduce en ganancias monetarias para la institución pero, lo que es mucho más redituable en este caso, las ganancias en calidad de servicios y bienestar, tanto de la comunidad universitaria que da uso de ellos como de los encargados de mantenerlos será de gran impacto, por un lado facilitando la detección de las deficiencias y por otro brindando la </w:t>
       </w:r>
       <w:r>
         <w:rPr>
@@ -4769,7 +4811,7 @@
           <w:lang w:val="es-AR"/>
         </w:rPr>
         <w:lastRenderedPageBreak/>
-        <w:t>aplicación que presentamos donde los dos visados representan la idea de “Un problema,…Una solución”.</w:t>
+        <w:t>sensación de participación y respuestas oportunas. Esto se ve reflejado en el logotipo de aplicación que presentamos donde los dos visados representan la idea de “Un problema,…Una solución”.</w:t>
       </w:r>
     </w:p>
     <w:p>
@@ -4816,6 +4858,7 @@
           <w:lang w:val="es-AR"/>
         </w:rPr>
       </w:pPr>
+      <w:proofErr w:type="spellStart"/>
       <w:r>
         <w:rPr>
           <w:rFonts w:eastAsia="Calibri" w:cstheme="minorHAnsi"/>
@@ -4825,6 +4868,7 @@
         </w:rPr>
         <w:t>CheckPoint</w:t>
       </w:r>
+      <w:proofErr w:type="spellEnd"/>
       <w:r>
         <w:rPr>
           <w:rFonts w:eastAsia="Calibri" w:cstheme="minorHAnsi"/>
@@ -5103,7 +5147,7 @@
           <w:i/>
           <w:lang w:val="es-AR"/>
         </w:rPr>
-        <w:t>Una solución a esta problemática, parcialmente adoptada para el servicio de limpieza, se presenta en la socialización de la dificultad, es decir, darle a los usuarios de los servicios la posibilidad de generar un reclamo sobre falencias en el servicio. En el caso particular de la limpieza se implementó por un rudimentario sistema de “cuadernos” distribuidos en diferentes sectores, donde los usuarios asientan sus reclamos y luego pueden leer algún tipo de devolución respecto de ello.</w:t>
+        <w:t>Una solución a esta problemática, parcialmente adoptada para el servicio de limpieza, se presenta en la socialización de la dificultad, es decir, dar a los usuarios de los servicios la posibilidad de generar un reclamo sobre falencias en el servicio. En el caso particular de la limpieza se implementó por un rudimentario sistema de “cuadernos” distribuidos en diferentes sectores, donde los usuarios asientan sus reclamos y luego pueden leer algún tipo de devolución respecto de ello.</w:t>
       </w:r>
     </w:p>
     <w:p>
@@ -5125,16 +5169,24 @@
           <w:i/>
           <w:lang w:val="es-AR"/>
         </w:rPr>
-        <w:t xml:space="preserve">Esta socialización le brinda participación a los usuarios y la sensación de participación en la mejora, desplazando la carga negativa que significa generar un reclamo, y dando lugar a una </w:t>
-      </w:r>
-      <w:r>
-        <w:rPr>
-          <w:rFonts w:eastAsia="Calibri" w:cstheme="minorHAnsi"/>
-          <w:i/>
-          <w:lang w:val="es-AR"/>
-        </w:rPr>
         <w:lastRenderedPageBreak/>
-        <w:t>mirada completamente diferente donde prevalece la idea de ser escuchado y recibir las soluciones respecto a lo planteado.</w:t>
+        <w:t xml:space="preserve">Esta socialización </w:t>
+      </w:r>
+      <w:r>
+        <w:rPr>
+          <w:rFonts w:eastAsia="Calibri" w:cstheme="minorHAnsi"/>
+          <w:i/>
+          <w:lang w:val="es-AR"/>
+        </w:rPr>
+        <w:t>les</w:t>
+      </w:r>
+      <w:r>
+        <w:rPr>
+          <w:rFonts w:eastAsia="Calibri" w:cstheme="minorHAnsi"/>
+          <w:i/>
+          <w:lang w:val="es-AR"/>
+        </w:rPr>
+        <w:t xml:space="preserve"> brinda participación a los usuarios y la sensación de participación en la mejora, desplazando la carga negativa que significa generar un reclamo, y dando lugar a una mirada completamente diferente donde prevalece la idea de ser escuchado y recibir las soluciones respecto a lo planteado.</w:t>
       </w:r>
     </w:p>
     <w:p>
@@ -5156,7 +5208,41 @@
           <w:i/>
           <w:lang w:val="es-AR"/>
         </w:rPr>
-        <w:t>En principio, podemos decir, que la solución planteada para el sector de limpieza captura la esencia de la solución que brindaremos, pero presenta falencias; por un lado , las devoluciones pueden ser hechas, y de hecho asi sucede, por el personal a cargo del encargado de servicio, esto se presenta como una falencia en el circuito de control que este debe mantener.</w:t>
+        <w:t xml:space="preserve">En principio, podemos decir, que la solución planteada para el sector de limpieza captura la esencia de la solución que brindaremos, pero presenta falencias; por un </w:t>
+      </w:r>
+      <w:proofErr w:type="gramStart"/>
+      <w:r>
+        <w:rPr>
+          <w:rFonts w:eastAsia="Calibri" w:cstheme="minorHAnsi"/>
+          <w:i/>
+          <w:lang w:val="es-AR"/>
+        </w:rPr>
+        <w:t>lado ,</w:t>
+      </w:r>
+      <w:proofErr w:type="gramEnd"/>
+      <w:r>
+        <w:rPr>
+          <w:rFonts w:eastAsia="Calibri" w:cstheme="minorHAnsi"/>
+          <w:i/>
+          <w:lang w:val="es-AR"/>
+        </w:rPr>
+        <w:t xml:space="preserve"> las devoluciones pueden ser hechas, y de hecho </w:t>
+      </w:r>
+      <w:r>
+        <w:rPr>
+          <w:rFonts w:eastAsia="Calibri" w:cstheme="minorHAnsi"/>
+          <w:i/>
+          <w:lang w:val="es-AR"/>
+        </w:rPr>
+        <w:t>así</w:t>
+      </w:r>
+      <w:r>
+        <w:rPr>
+          <w:rFonts w:eastAsia="Calibri" w:cstheme="minorHAnsi"/>
+          <w:i/>
+          <w:lang w:val="es-AR"/>
+        </w:rPr>
+        <w:t xml:space="preserve"> sucede, por el personal a cargo del encargado de servicio, esto se presenta como una falencia en el circuito de control que este debe mantener.</w:t>
       </w:r>
     </w:p>
     <w:p>
@@ -5302,7 +5388,23 @@
           <w:i/>
           <w:lang w:val="es-AR"/>
         </w:rPr>
-        <w:t>Si se observa la forma en la que se generan los servicios y los reclamos asociados nos presentan dos ventajas; por un lado, se trata de un sistema abierto, lo que le garantiza a la institución la posibilidad de generar nuevos servicios y reclamos asociados, aun después de que el proyecto y la relación con nuestro grupo de desarrollo termine. Por otro, los tipos de reclamos asociados a un servicio son generados por el encargado de dicho servicio, solucionando así la problemática existente en el sistema de cuadernos, donde los usuarios podían poner los reclamos más variados aun cuando estos no estuviesen contemplados como parte del servicio.</w:t>
+        <w:t xml:space="preserve">Si se observa la forma en la que se generan los servicios y los reclamos asociados nos presentan dos ventajas; por un lado, se trata de un sistema abierto, lo que le garantiza a la institución la posibilidad de generar nuevos servicios y reclamos asociados, aun después de que el proyecto y la relación con nuestro grupo de desarrollo </w:t>
+      </w:r>
+      <w:r>
+        <w:rPr>
+          <w:rFonts w:eastAsia="Calibri" w:cstheme="minorHAnsi"/>
+          <w:i/>
+          <w:lang w:val="es-AR"/>
+        </w:rPr>
+        <w:t>terminen</w:t>
+      </w:r>
+      <w:r>
+        <w:rPr>
+          <w:rFonts w:eastAsia="Calibri" w:cstheme="minorHAnsi"/>
+          <w:i/>
+          <w:lang w:val="es-AR"/>
+        </w:rPr>
+        <w:t>. Por otro, los tipos de reclamos asociados a un servicio son generados por el encargado de dicho servicio, solucionando así la problemática existente en el sistema de cuadernos, donde los usuarios podían poner los reclamos más variados aun cuando estos no estuviesen contemplados como parte del servicio.</w:t>
       </w:r>
     </w:p>
     <w:p>
@@ -5324,7 +5426,23 @@
           <w:i/>
           <w:lang w:val="es-AR"/>
         </w:rPr>
-        <w:t>En lo que respecta a la interfaz para el administrador de servicio, le permitirá, además de generar los reclamos asociados a su servicio, generar estadísticas sobre esos datos, destinadas a cuestiones como evaluación de rendimientos del personal que supervisa, o estudio de los reclamos cargados para tener una dimensión más aproximada de la utilidad o no de uno de ellos, permitiendo ir mejorando el sistema en función de los reclamos mas solicitados.</w:t>
+        <w:t xml:space="preserve">En lo que respecta a la interfaz para el administrador de servicio, le permitirá, además de generar los reclamos asociados a su servicio, generar estadísticas sobre esos datos, destinadas a cuestiones como evaluación de rendimientos del personal que supervisa, o estudio de los reclamos cargados para tener una dimensión más aproximada de la utilidad o no de uno de ellos, permitiendo ir mejorando el sistema en función de los reclamos </w:t>
+      </w:r>
+      <w:r>
+        <w:rPr>
+          <w:rFonts w:eastAsia="Calibri" w:cstheme="minorHAnsi"/>
+          <w:i/>
+          <w:lang w:val="es-AR"/>
+        </w:rPr>
+        <w:t>más</w:t>
+      </w:r>
+      <w:r>
+        <w:rPr>
+          <w:rFonts w:eastAsia="Calibri" w:cstheme="minorHAnsi"/>
+          <w:i/>
+          <w:lang w:val="es-AR"/>
+        </w:rPr>
+        <w:t xml:space="preserve"> solicitados.</w:t>
       </w:r>
     </w:p>
     <w:p>
@@ -5346,16 +5464,8 @@
           <w:i/>
           <w:lang w:val="es-AR"/>
         </w:rPr>
-        <w:t xml:space="preserve">La posibilidad de generar informes y estadísticas por medio de los cuadernos era sin dudas muy tediosa, requería por lo menos la revisión de los datos plasmados hoja por hoja, y la carga en </w:t>
-      </w:r>
-      <w:r>
-        <w:rPr>
-          <w:rFonts w:eastAsia="Calibri" w:cstheme="minorHAnsi"/>
-          <w:i/>
-          <w:lang w:val="es-AR"/>
-        </w:rPr>
         <w:lastRenderedPageBreak/>
-        <w:t>una hoja de cálculo o el uso de calculadora para poder obtener algo estadísticamente útil, sin contar que durante la generación de estadísticas el cuaderno de reclamos no estará disponible.</w:t>
+        <w:t>La posibilidad de generar informes y estadísticas por medio de los cuadernos era sin dudas muy tediosa, requería por lo menos la revisión de los datos plasmados hoja por hoja, y la carga en una hoja de cálculo o el uso de calculadora para poder obtener algo estadísticamente útil, sin contar que durante la generación de estadísticas el cuaderno de reclamos no estará disponible.</w:t>
       </w:r>
     </w:p>
     <w:p>
@@ -5437,7 +5547,23 @@
           <w:i/>
           <w:lang w:val="es-AR"/>
         </w:rPr>
-        <w:t>El uso de código QR tiene dos finalidades, agilizar la carga del reclamo, reduciendo trabajo del lado del usuario e incentivando el uso, pero además es una de las primeras barreras para garantizar que los reclamos sean efectuados dentro del campus universitario.</w:t>
+        <w:t>El uso de código QR tiene dos finalidades, agilizar la carga del reclamo, reduciendo trabajo del lado del usuario e incentivando el uso, pero además es una de las primeras barreras para garantizar que los reclamos sean efect</w:t>
+      </w:r>
+      <w:r>
+        <w:rPr>
+          <w:rFonts w:eastAsia="Calibri" w:cstheme="minorHAnsi"/>
+          <w:i/>
+          <w:lang w:val="es-AR"/>
+        </w:rPr>
+        <w:t>uados dentro del Campus U</w:t>
+      </w:r>
+      <w:r>
+        <w:rPr>
+          <w:rFonts w:eastAsia="Calibri" w:cstheme="minorHAnsi"/>
+          <w:i/>
+          <w:lang w:val="es-AR"/>
+        </w:rPr>
+        <w:t>niversitario.</w:t>
       </w:r>
     </w:p>
     <w:p>
@@ -5481,7 +5607,15 @@
           <w:i/>
           <w:lang w:val="es-AR"/>
         </w:rPr>
-        <w:t>Solucionando así la dificultad de los cuadernos donde cualquier empleado del sector munido de una birome respondía.</w:t>
+        <w:t>De esta manera pondría solución a</w:t>
+      </w:r>
+      <w:r>
+        <w:rPr>
+          <w:rFonts w:eastAsia="Calibri" w:cstheme="minorHAnsi"/>
+          <w:i/>
+          <w:lang w:val="es-AR"/>
+        </w:rPr>
+        <w:t xml:space="preserve"> la dificultad de los cuadernos donde cualquier empleado del sector munido de una birome respondía.</w:t>
       </w:r>
     </w:p>
     <w:p>
@@ -5680,7 +5814,16 @@
           <w:i/>
           <w:lang w:val="es-AR"/>
         </w:rPr>
-        <w:t>ministradores de sistema y una p</w:t>
+        <w:t xml:space="preserve">ministradores de sistema y una </w:t>
+      </w:r>
+      <w:r>
+        <w:rPr>
+          <w:rFonts w:eastAsia="Calibri" w:cstheme="minorHAnsi"/>
+          <w:i/>
+          <w:lang w:val="es-AR"/>
+        </w:rPr>
+        <w:lastRenderedPageBreak/>
+        <w:t>p</w:t>
       </w:r>
       <w:r>
         <w:rPr>
@@ -5691,11 +5834,7 @@
         <w:t>or administrador de servicio, pero actualmente se cuenta con dicho equipamiento, por ultimo</w:t>
       </w:r>
       <w:r>
-        <w:t xml:space="preserve"> </w:t>
-      </w:r>
-      <w:r>
-        <w:lastRenderedPageBreak/>
-        <w:t>sería necesario implementar un servidor para almacenar los reclamos, pero ya se encuentra disponible.</w:t>
+        <w:t xml:space="preserve"> sería necesario implementar un servidor para almacenar los reclamos, pero ya se encuentra disponible.</w:t>
       </w:r>
     </w:p>
     <w:p>
@@ -5825,7 +5964,25 @@
           <w:i/>
           <w:lang w:val="es-AR"/>
         </w:rPr>
-        <w:t>Nuestra visión parte de la gestión colaborativa de los servicios, haciendo participe al conjunto de la comunidad universitaria, facilitando el funcionamiento y dejando en clara la idea central de “Un problema, …Una solución”.</w:t>
+        <w:t>Nuestra visión parte de la gestión colaborativa de los servicios, haciendo participe al conjunto de la comunidad universitaria, facilitando el funcionamiento y dejando en clara la idea central de “Un problema</w:t>
+      </w:r>
+      <w:proofErr w:type="gramStart"/>
+      <w:r>
+        <w:rPr>
+          <w:rFonts w:eastAsia="Calibri" w:cstheme="minorHAnsi"/>
+          <w:i/>
+          <w:lang w:val="es-AR"/>
+        </w:rPr>
+        <w:t>, …</w:t>
+      </w:r>
+      <w:proofErr w:type="gramEnd"/>
+      <w:r>
+        <w:rPr>
+          <w:rFonts w:eastAsia="Calibri" w:cstheme="minorHAnsi"/>
+          <w:i/>
+          <w:lang w:val="es-AR"/>
+        </w:rPr>
+        <w:t>Una solución”.</w:t>
       </w:r>
       <w:bookmarkStart w:id="23" w:name="_Toc235010137"/>
     </w:p>
@@ -6421,7 +6578,15 @@
         <w:t>misma</w:t>
       </w:r>
       <w:r>
-        <w:t>, y la recomendación que parte o porcentaje del mercado va ha ser cubierto con el desarrollo del proyecto.</w:t>
+        <w:t xml:space="preserve">, y la recomendación que parte o porcentaje del mercado va </w:t>
+      </w:r>
+      <w:proofErr w:type="spellStart"/>
+      <w:r>
+        <w:t>ha</w:t>
+      </w:r>
+      <w:proofErr w:type="spellEnd"/>
+      <w:r>
+        <w:t xml:space="preserve"> ser cubierto con el desarrollo del proyecto.</w:t>
       </w:r>
       <w:r>
         <w:t>]</w:t>
@@ -6446,7 +6611,39 @@
           <w:i/>
           <w:lang w:val="es-AR"/>
         </w:rPr>
-        <w:t>Se trata de una demanda insatisfecha porque actualmente no hay un procedimiento establecido para que los miembros del Campus efectúen las sugerencias, reclamos o quejas.</w:t>
+        <w:t>Se trata de una demanda insatisfecha porque actualmente no hay un procedimiento establecido para que los miembros del Campus efec</w:t>
+      </w:r>
+      <w:r>
+        <w:rPr>
+          <w:rFonts w:eastAsia="Calibri" w:cstheme="minorHAnsi"/>
+          <w:i/>
+          <w:lang w:val="es-AR"/>
+        </w:rPr>
+        <w:t>túen las sugerencias, reclamos,</w:t>
+      </w:r>
+      <w:r>
+        <w:rPr>
+          <w:rFonts w:eastAsia="Calibri" w:cstheme="minorHAnsi"/>
+          <w:i/>
+          <w:lang w:val="es-AR"/>
+        </w:rPr>
+        <w:t xml:space="preserve"> quejas</w:t>
+      </w:r>
+      <w:r>
+        <w:rPr>
+          <w:rFonts w:eastAsia="Calibri" w:cstheme="minorHAnsi"/>
+          <w:i/>
+          <w:lang w:val="es-AR"/>
+        </w:rPr>
+        <w:t xml:space="preserve"> o apreciaciones</w:t>
+      </w:r>
+      <w:r>
+        <w:rPr>
+          <w:rFonts w:eastAsia="Calibri" w:cstheme="minorHAnsi"/>
+          <w:i/>
+          <w:lang w:val="es-AR"/>
+        </w:rPr>
+        <w:t>.</w:t>
       </w:r>
     </w:p>
     <w:p>
@@ -6579,15 +6776,79 @@
           <w:i/>
           <w:lang w:val="es-AR"/>
         </w:rPr>
-        <w:t>Actualmente no hay un procedimiento que este operativo y sea eficaz, en el que se atiendan los requerimientos de los miembros del campus, respecto a sugerencias, quejas o reclamos. Hubo en existencia</w:t>
-      </w:r>
-      <w:r>
-        <w:rPr>
-          <w:rFonts w:eastAsia="Calibri" w:cstheme="minorHAnsi"/>
-          <w:i/>
-          <w:lang w:val="es-AR"/>
-        </w:rPr>
-        <w:t xml:space="preserve"> un cuaderno en el que se registraban los reclamos pero no tuvo éxito en su funcionamiento.</w:t>
+        <w:t>Actualmente no hay un procedimiento que este operativo y sea eficaz, en el que se atiendan los requerimientos de los miembros del campus,</w:t>
+      </w:r>
+      <w:r>
+        <w:rPr>
+          <w:rFonts w:eastAsia="Calibri" w:cstheme="minorHAnsi"/>
+          <w:i/>
+          <w:lang w:val="es-AR"/>
+        </w:rPr>
+        <w:t xml:space="preserve"> respecto a sugerencias, quejas,</w:t>
+      </w:r>
+      <w:r>
+        <w:rPr>
+          <w:rFonts w:eastAsia="Calibri" w:cstheme="minorHAnsi"/>
+          <w:i/>
+          <w:lang w:val="es-AR"/>
+        </w:rPr>
+        <w:t xml:space="preserve"> reclamos</w:t>
+      </w:r>
+      <w:r>
+        <w:rPr>
+          <w:rFonts w:eastAsia="Calibri" w:cstheme="minorHAnsi"/>
+          <w:i/>
+          <w:lang w:val="es-AR"/>
+        </w:rPr>
+        <w:t xml:space="preserve"> o apreciaciones</w:t>
+      </w:r>
+      <w:r>
+        <w:rPr>
+          <w:rFonts w:eastAsia="Calibri" w:cstheme="minorHAnsi"/>
+          <w:i/>
+          <w:lang w:val="es-AR"/>
+        </w:rPr>
+        <w:t xml:space="preserve">. </w:t>
+      </w:r>
+      <w:r>
+        <w:rPr>
+          <w:rFonts w:eastAsia="Calibri" w:cstheme="minorHAnsi"/>
+          <w:i/>
+          <w:lang w:val="es-AR"/>
+        </w:rPr>
+        <w:t>En el caso del servicio de limpieza, h</w:t>
+      </w:r>
+      <w:r>
+        <w:rPr>
+          <w:rFonts w:eastAsia="Calibri" w:cstheme="minorHAnsi"/>
+          <w:i/>
+          <w:lang w:val="es-AR"/>
+        </w:rPr>
+        <w:t>ubo en existencia</w:t>
+      </w:r>
+      <w:r>
+        <w:rPr>
+          <w:rFonts w:eastAsia="Calibri" w:cstheme="minorHAnsi"/>
+          <w:i/>
+          <w:lang w:val="es-AR"/>
+        </w:rPr>
+        <w:t xml:space="preserve"> un cuaderno en el que se registraban los reclamos pero no tuvo éxito en su funcionamiento</w:t>
+      </w:r>
+      <w:r>
+        <w:rPr>
+          <w:rFonts w:eastAsia="Calibri" w:cstheme="minorHAnsi"/>
+          <w:i/>
+          <w:lang w:val="es-AR"/>
+        </w:rPr>
+        <w:t>, incluso llegando a perderse</w:t>
+      </w:r>
+      <w:r>
+        <w:rPr>
+          <w:rFonts w:eastAsia="Calibri" w:cstheme="minorHAnsi"/>
+          <w:i/>
+          <w:lang w:val="es-AR"/>
+        </w:rPr>
+        <w:t>.</w:t>
       </w:r>
     </w:p>
     <w:p>
@@ -6674,7 +6935,31 @@
           <w:i/>
           <w:lang w:val="es-AR"/>
         </w:rPr>
-        <w:t>parte del cursado de la materia “Laboratorio de Desarrollo de Software” de las carreras de Analista de Sistema / Licenciatura en Sistemas de la UNPA-UARG. Para el desarrollo se interactuara directamente con los miembros de la comunidad universitaria.</w:t>
+        <w:t>parte del cursado de la materia “Laboratorio de Desarrollo de Software” de las carreras de Analista de Sistema / Licenciatura en Sistemas de la UNPA-UARG. Par</w:t>
+      </w:r>
+      <w:r>
+        <w:rPr>
+          <w:rFonts w:eastAsia="Calibri" w:cstheme="minorHAnsi"/>
+          <w:i/>
+          <w:lang w:val="es-AR"/>
+        </w:rPr>
+        <w:t xml:space="preserve">a el desarrollo se interactuará </w:t>
+      </w:r>
+      <w:r>
+        <w:rPr>
+          <w:rFonts w:eastAsia="Calibri" w:cstheme="minorHAnsi"/>
+          <w:i/>
+          <w:lang w:val="es-AR"/>
+        </w:rPr>
+        <w:t>directamente con los miembros de la comunidad universitaria.</w:t>
+      </w:r>
+      <w:r>
+        <w:rPr>
+          <w:rFonts w:eastAsia="Calibri" w:cstheme="minorHAnsi"/>
+          <w:i/>
+          <w:lang w:val="es-AR"/>
+        </w:rPr>
+        <w:t xml:space="preserve"> La aplicación estará disponible para su descarga desde las plataformas de aplicaciones de los sistemas operativos móviles más populares de Argentina.</w:t>
       </w:r>
     </w:p>
     <w:p>
@@ -6733,6 +7018,7 @@
       <w:bookmarkStart w:id="53" w:name="_Toc235010152"/>
       <w:bookmarkStart w:id="54" w:name="_Toc257619314"/>
       <w:r>
+        <w:lastRenderedPageBreak/>
         <w:t>Plaza</w:t>
       </w:r>
       <w:bookmarkEnd w:id="53"/>
@@ -6771,16 +7057,39 @@
           <w:i/>
           <w:lang w:val="es-AR"/>
         </w:rPr>
-        <w:lastRenderedPageBreak/>
-        <w:t>Esta solución software será distribuida a través de Internet por medio de las principales plataformas de aplicaciones para dispositivos móviles actuales en la Provincia</w:t>
-      </w:r>
-      <w:r>
-        <w:rPr>
-          <w:rFonts w:eastAsia="Calibri" w:cstheme="minorHAnsi"/>
-          <w:i/>
-          <w:lang w:val="es-AR"/>
-        </w:rPr>
-        <w:t xml:space="preserve"> y en los sitios de la Universidad.</w:t>
+        <w:t xml:space="preserve">Esta solución software </w:t>
+      </w:r>
+      <w:r>
+        <w:rPr>
+          <w:rFonts w:eastAsia="Calibri" w:cstheme="minorHAnsi"/>
+          <w:i/>
+          <w:lang w:val="es-AR"/>
+        </w:rPr>
+        <w:t xml:space="preserve">se enviará a las </w:t>
+      </w:r>
+      <w:r>
+        <w:rPr>
+          <w:rFonts w:eastAsia="Calibri" w:cstheme="minorHAnsi"/>
+          <w:i/>
+          <w:lang w:val="es-AR"/>
+        </w:rPr>
+        <w:t>principales plataformas de aplicaciones para dispositivos móviles actuales en la Provincia</w:t>
+      </w:r>
+      <w:r>
+        <w:rPr>
+          <w:rFonts w:eastAsia="Calibri" w:cstheme="minorHAnsi"/>
+          <w:i/>
+          <w:lang w:val="es-AR"/>
+        </w:rPr>
+        <w:t xml:space="preserve"> y podrán ser descargadas desde los Smartphone</w:t>
+      </w:r>
+      <w:r>
+        <w:rPr>
+          <w:rFonts w:eastAsia="Calibri" w:cstheme="minorHAnsi"/>
+          <w:i/>
+          <w:lang w:val="es-AR"/>
+        </w:rPr>
+        <w:t>.</w:t>
       </w:r>
     </w:p>
     <w:p>
@@ -6840,7 +7149,37 @@
         <w:rPr>
           <w:color w:val="auto"/>
         </w:rPr>
-        <w:t>donde se informará que está a la disposición de todos, la aplicación para ser descargados desde sus Smartphone. También se anunciará en el sitio web de la Universidad. Se difundirá por medio de las redes sociales institucionales y por medio de todos los medios audiovisuales con los que cuenta la Universidad.</w:t>
+        <w:t xml:space="preserve">en las instalaciones del Campus UARG </w:t>
+      </w:r>
+      <w:r>
+        <w:rPr>
+          <w:color w:val="auto"/>
+        </w:rPr>
+        <w:t xml:space="preserve">donde se informará que está a la disposición de todos, la aplicación para ser descargados desde sus Smartphone. También se anunciará en el sitio web de la Universidad. Se difundirá por medio </w:t>
+      </w:r>
+      <w:r>
+        <w:rPr>
+          <w:color w:val="auto"/>
+        </w:rPr>
+        <w:t xml:space="preserve">del área de prensa y </w:t>
+      </w:r>
+      <w:r>
+        <w:rPr>
+          <w:color w:val="auto"/>
+        </w:rPr>
+        <w:t>de las redes sociales institucionales</w:t>
+      </w:r>
+      <w:r>
+        <w:rPr>
+          <w:color w:val="auto"/>
+        </w:rPr>
+        <w:t xml:space="preserve">, </w:t>
+      </w:r>
+      <w:r>
+        <w:rPr>
+          <w:color w:val="auto"/>
+        </w:rPr>
+        <w:t xml:space="preserve"> y por medio de todos los medios audiovisuales con los que cuenta la Universidad.</w:t>
       </w:r>
     </w:p>
     <w:p>
@@ -6960,40 +7299,87 @@
           <w:sz w:val="24"/>
           <w:lang w:val="es-ES"/>
         </w:rPr>
-        <w:t>[Estimación no disponible aú</w:t>
-      </w:r>
-      <w:bookmarkStart w:id="61" w:name="_GoBack"/>
+        <w:t>[Estimación no disponible aún]</w:t>
+      </w:r>
+    </w:p>
+    <w:p>
+      <w:pPr>
+        <w:pStyle w:val="PSI-Ttulo2"/>
+        <w:rPr>
+          <w:rFonts w:asciiTheme="minorHAnsi" w:hAnsiTheme="minorHAnsi" w:cstheme="minorHAnsi"/>
+          <w:color w:val="92D050"/>
+        </w:rPr>
+      </w:pPr>
+      <w:bookmarkStart w:id="61" w:name="_Toc257619318"/>
+      <w:r>
+        <w:rPr>
+          <w:rFonts w:asciiTheme="minorHAnsi" w:hAnsiTheme="minorHAnsi" w:cstheme="minorHAnsi"/>
+          <w:color w:val="92D050"/>
+        </w:rPr>
+        <w:t>Organización</w:t>
+      </w:r>
       <w:bookmarkEnd w:id="61"/>
-      <w:r>
+    </w:p>
+    <w:p>
+      <w:pPr>
+        <w:pStyle w:val="Textoindependiente"/>
         <w:rPr>
           <w:rFonts w:asciiTheme="minorHAnsi" w:hAnsiTheme="minorHAnsi" w:cstheme="minorHAnsi"/>
           <w:sz w:val="24"/>
           <w:lang w:val="es-ES"/>
         </w:rPr>
-        <w:t>n]</w:t>
-      </w:r>
-    </w:p>
-    <w:p>
-      <w:pPr>
-        <w:pStyle w:val="PSI-Ttulo2"/>
-        <w:rPr>
-          <w:rFonts w:asciiTheme="minorHAnsi" w:hAnsiTheme="minorHAnsi" w:cstheme="minorHAnsi"/>
-          <w:color w:val="92D050"/>
-        </w:rPr>
-      </w:pPr>
-      <w:bookmarkStart w:id="62" w:name="_Toc257619318"/>
-      <w:r>
-        <w:rPr>
-          <w:rFonts w:asciiTheme="minorHAnsi" w:hAnsiTheme="minorHAnsi" w:cstheme="minorHAnsi"/>
-          <w:color w:val="92D050"/>
-        </w:rPr>
-        <w:t>Organización</w:t>
+      </w:pPr>
+    </w:p>
+    <w:p>
+      <w:pPr>
+        <w:pStyle w:val="PSI-Ttulo3"/>
+      </w:pPr>
+      <w:bookmarkStart w:id="62" w:name="_Toc235010157"/>
+      <w:bookmarkStart w:id="63" w:name="_Toc257619319"/>
+      <w:r>
+        <w:t>Estructura de la organización</w:t>
       </w:r>
       <w:bookmarkEnd w:id="62"/>
+      <w:bookmarkEnd w:id="63"/>
+    </w:p>
+    <w:p>
+      <w:pPr>
+        <w:pStyle w:val="PSI-Normal"/>
+      </w:pPr>
+      <w:r>
+        <w:t>[Se diseña la estructura organizacional con la cual se llevara la operación del proyecto.  La misma debe ser diseñada sobre la base de las necesidades que la organización tiene. ]</w:t>
+      </w:r>
+    </w:p>
+    <w:p>
+      <w:pPr>
+        <w:pStyle w:val="PSI-Normal"/>
+        <w:rPr>
+          <w:color w:val="auto"/>
+        </w:rPr>
+      </w:pPr>
+      <w:r>
+        <w:rPr>
+          <w:color w:val="auto"/>
+        </w:rPr>
+        <w:t xml:space="preserve">La organización actual posee una estructura en la cual los tres integrantes del equipo de desarrollo cuentan con el mismo cargo, como directores, desarrolladores y personal de </w:t>
+      </w:r>
+      <w:r>
+        <w:rPr>
+          <w:color w:val="auto"/>
+        </w:rPr>
+        <w:lastRenderedPageBreak/>
+        <w:t>contacto con el cliente. Todos los miembros de esta organización poseen las mismas obligaciones, responsabilidades y capacidades en la concepción de la organización.</w:t>
+      </w:r>
+    </w:p>
+    <w:p>
+      <w:pPr>
+        <w:pStyle w:val="PSI-Normal"/>
+      </w:pPr>
     </w:p>
     <w:p>
       <w:pPr>
         <w:pStyle w:val="Textoindependiente"/>
+        <w:ind w:left="0"/>
         <w:rPr>
           <w:rFonts w:asciiTheme="minorHAnsi" w:hAnsiTheme="minorHAnsi" w:cstheme="minorHAnsi"/>
           <w:sz w:val="24"/>
@@ -7005,64 +7391,13 @@
       <w:pPr>
         <w:pStyle w:val="PSI-Ttulo3"/>
       </w:pPr>
-      <w:bookmarkStart w:id="63" w:name="_Toc235010157"/>
-      <w:bookmarkStart w:id="64" w:name="_Toc257619319"/>
-      <w:r>
-        <w:t>Estructura de la organización</w:t>
-      </w:r>
-      <w:bookmarkEnd w:id="63"/>
+      <w:bookmarkStart w:id="64" w:name="_Toc235010158"/>
+      <w:bookmarkStart w:id="65" w:name="_Toc257619320"/>
+      <w:r>
+        <w:t>Recurso humano</w:t>
+      </w:r>
       <w:bookmarkEnd w:id="64"/>
-    </w:p>
-    <w:p>
-      <w:pPr>
-        <w:pStyle w:val="PSI-Normal"/>
-      </w:pPr>
-      <w:r>
-        <w:t>[Se diseña la estructura organizacional con la cual se llevara la operación del proyecto.  La misma debe ser diseñada sobre la base de las necesidades que la organización tiene. ]</w:t>
-      </w:r>
-    </w:p>
-    <w:p>
-      <w:pPr>
-        <w:pStyle w:val="PSI-Normal"/>
-        <w:rPr>
-          <w:color w:val="auto"/>
-        </w:rPr>
-      </w:pPr>
-      <w:r>
-        <w:rPr>
-          <w:color w:val="auto"/>
-        </w:rPr>
-        <w:t>La organización actual posee una estructura en la cual los tres integrantes del equipo de desarrollo cuentan con el mismo cargo, como directores, desarrolladores y personal de contacto con el cliente. Todos los miembros de esta organización poseen las mismas obligaciones, responsabilidades y capacidades en la concepción de la organización.</w:t>
-      </w:r>
-    </w:p>
-    <w:p>
-      <w:pPr>
-        <w:pStyle w:val="PSI-Normal"/>
-      </w:pPr>
-    </w:p>
-    <w:p>
-      <w:pPr>
-        <w:pStyle w:val="Textoindependiente"/>
-        <w:ind w:left="0"/>
-        <w:rPr>
-          <w:rFonts w:asciiTheme="minorHAnsi" w:hAnsiTheme="minorHAnsi" w:cstheme="minorHAnsi"/>
-          <w:sz w:val="24"/>
-          <w:lang w:val="es-ES"/>
-        </w:rPr>
-      </w:pPr>
-    </w:p>
-    <w:p>
-      <w:pPr>
-        <w:pStyle w:val="PSI-Ttulo3"/>
-      </w:pPr>
-      <w:bookmarkStart w:id="65" w:name="_Toc235010158"/>
-      <w:bookmarkStart w:id="66" w:name="_Toc257619320"/>
-      <w:r>
-        <w:lastRenderedPageBreak/>
-        <w:t>Recurso humano</w:t>
-      </w:r>
       <w:bookmarkEnd w:id="65"/>
-      <w:bookmarkEnd w:id="66"/>
     </w:p>
     <w:p>
       <w:pPr>
@@ -7089,11 +7424,19 @@
           <w:color w:val="auto"/>
         </w:rPr>
       </w:pPr>
+      <w:proofErr w:type="spellStart"/>
       <w:r>
         <w:rPr>
           <w:color w:val="auto"/>
         </w:rPr>
-        <w:t>Guanuco Gustavo,</w:t>
+        <w:t>Guanuco</w:t>
+      </w:r>
+      <w:proofErr w:type="spellEnd"/>
+      <w:r>
+        <w:rPr>
+          <w:color w:val="auto"/>
+        </w:rPr>
+        <w:t xml:space="preserve"> Gustavo,</w:t>
       </w:r>
     </w:p>
     <w:p>
@@ -7143,7 +7486,21 @@
         <w:rPr>
           <w:color w:val="auto"/>
         </w:rPr>
-        <w:t xml:space="preserve">Todos los actores nombrados formaran parte de todos los procesos y etapas del desarrollo, repartiendo e intercambiando sus roles a lo largo del transcurso de todo el proceso de desarrollo. </w:t>
+        <w:t>Tod</w:t>
+      </w:r>
+      <w:r>
+        <w:rPr>
+          <w:color w:val="auto"/>
+        </w:rPr>
+        <w:t>os los actores nombrados formará</w:t>
+      </w:r>
+      <w:bookmarkStart w:id="66" w:name="_GoBack"/>
+      <w:bookmarkEnd w:id="66"/>
+      <w:r>
+        <w:rPr>
+          <w:color w:val="auto"/>
+        </w:rPr>
+        <w:t xml:space="preserve">n parte de todos los procesos y etapas del desarrollo, repartiendo e intercambiando sus roles a lo largo del transcurso de todo el proceso de desarrollo. </w:t>
       </w:r>
     </w:p>
     <w:p>
@@ -7157,7 +7514,21 @@
         <w:rPr>
           <w:color w:val="auto"/>
         </w:rPr>
-        <w:t>Algunos de estos roles son: Coordinador de actividades del desarrollo, Director de actividades del desarrollo, Controlador de actividades del desarrollo, Elaborador de documentos entregables, Programador, Director de desarrollo del proyecto, Asesor, Supervisor de desarrollo del proyecto, tester, diseñador, entre otros.</w:t>
+        <w:t xml:space="preserve">Algunos de estos roles son: Coordinador de actividades del desarrollo, Director de actividades del desarrollo, Controlador de actividades del desarrollo, Elaborador de documentos entregables, Programador, Director de desarrollo del proyecto, Asesor, Supervisor de desarrollo del proyecto, </w:t>
+      </w:r>
+      <w:proofErr w:type="spellStart"/>
+      <w:r>
+        <w:rPr>
+          <w:color w:val="auto"/>
+        </w:rPr>
+        <w:t>tester</w:t>
+      </w:r>
+      <w:proofErr w:type="spellEnd"/>
+      <w:r>
+        <w:rPr>
+          <w:color w:val="auto"/>
+        </w:rPr>
+        <w:t>, diseñador, entre otros.</w:t>
       </w:r>
     </w:p>
     <w:p>
@@ -7312,6 +7683,7 @@
         <w:rPr>
           <w:color w:val="auto"/>
         </w:rPr>
+        <w:lastRenderedPageBreak/>
         <w:t xml:space="preserve">Gestión del proyecto (documento de estimación del proyecto, gestión de calidad, planificación, reuniones de equipo de desarrollo), </w:t>
       </w:r>
     </w:p>
@@ -7378,7 +7750,6 @@
         <w:rPr>
           <w:color w:val="auto"/>
         </w:rPr>
-        <w:lastRenderedPageBreak/>
         <w:t>Manuales (realización de un manual y diccionario de datos para el programa).</w:t>
       </w:r>
     </w:p>
@@ -7440,23 +7811,55 @@
           <w:color w:val="auto"/>
           <w:lang w:eastAsia="es-AR"/>
         </w:rPr>
-        <w:t>$24.500 con alguna experiencia (Semi-Senior)</w:t>
-      </w:r>
-    </w:p>
-    <w:p>
-      <w:pPr>
-        <w:pStyle w:val="PSI-Normal"/>
+        <w:t>$24.500 con alguna experiencia (</w:t>
+      </w:r>
+      <w:proofErr w:type="spellStart"/>
+      <w:r>
         <w:rPr>
           <w:color w:val="auto"/>
           <w:lang w:eastAsia="es-AR"/>
         </w:rPr>
-      </w:pPr>
+        <w:t>Semi-Senior</w:t>
+      </w:r>
+      <w:proofErr w:type="spellEnd"/>
       <w:r>
         <w:rPr>
           <w:color w:val="auto"/>
           <w:lang w:eastAsia="es-AR"/>
         </w:rPr>
-        <w:t>$33.000 para los programadores con experiencia (Senior)</w:t>
+        <w:t>)</w:t>
+      </w:r>
+    </w:p>
+    <w:p>
+      <w:pPr>
+        <w:pStyle w:val="PSI-Normal"/>
+        <w:rPr>
+          <w:color w:val="auto"/>
+          <w:lang w:eastAsia="es-AR"/>
+        </w:rPr>
+      </w:pPr>
+      <w:r>
+        <w:rPr>
+          <w:color w:val="auto"/>
+          <w:lang w:eastAsia="es-AR"/>
+        </w:rPr>
+        <w:t>$33.000 para los programadores con experiencia (</w:t>
+      </w:r>
+      <w:proofErr w:type="spellStart"/>
+      <w:r>
+        <w:rPr>
+          <w:color w:val="auto"/>
+          <w:lang w:eastAsia="es-AR"/>
+        </w:rPr>
+        <w:t>Senior</w:t>
+      </w:r>
+      <w:proofErr w:type="spellEnd"/>
+      <w:r>
+        <w:rPr>
+          <w:color w:val="auto"/>
+          <w:lang w:eastAsia="es-AR"/>
+        </w:rPr>
+        <w:t>)</w:t>
       </w:r>
     </w:p>
     <w:p>
@@ -7684,6 +8087,7 @@
           <w:rFonts w:asciiTheme="minorHAnsi" w:hAnsiTheme="minorHAnsi" w:cstheme="minorHAnsi"/>
           <w:color w:val="92D050"/>
         </w:rPr>
+        <w:lastRenderedPageBreak/>
         <w:t>Financiamiento</w:t>
       </w:r>
       <w:bookmarkEnd w:id="75"/>
@@ -7700,14 +8104,7 @@
         <w:rPr>
           <w:color w:val="0070C0"/>
         </w:rPr>
-        <w:t xml:space="preserve">[Se buscan las fuentes de financiamiento existes en el mercado para financiar el monto de la inversión.  Posteriormente se realizan un análisis de las opciones (recursos propios, préstamos, otros) para determinar cuál es la que mejores condiciones presenta para el </w:t>
-      </w:r>
-      <w:r>
-        <w:rPr>
-          <w:color w:val="0070C0"/>
-        </w:rPr>
-        <w:lastRenderedPageBreak/>
-        <w:t>proyecto.  Hay que justificar la alternativa recomendada.  De considerarse la opción de financiamiento externo hay que preparar Servicio de la deuda. ]</w:t>
+        <w:t>[Se buscan las fuentes de financiamiento existes en el mercado para financiar el monto de la inversión.  Posteriormente se realizan un análisis de las opciones (recursos propios, préstamos, otros) para determinar cuál es la que mejores condiciones presenta para el proyecto.  Hay que justificar la alternativa recomendada.  De considerarse la opción de financiamiento externo hay que preparar Servicio de la deuda. ]</w:t>
       </w:r>
     </w:p>
     <w:p>
@@ -8043,7 +8440,6 @@
           <w:rFonts w:asciiTheme="minorHAnsi" w:eastAsia="Times New Roman" w:hAnsiTheme="minorHAnsi" w:cstheme="minorHAnsi"/>
           <w:color w:val="92D050"/>
         </w:rPr>
-        <w:lastRenderedPageBreak/>
         <w:t>Cuantificación de beneficios</w:t>
       </w:r>
       <w:bookmarkEnd w:id="83"/>
@@ -8136,7 +8532,27 @@
                 <w:szCs w:val="20"/>
                 <w:lang w:val="es-AR"/>
               </w:rPr>
-              <w:t>Costo Sma. Actual (A)</w:t>
+              <w:t xml:space="preserve">Costo </w:t>
+            </w:r>
+            <w:proofErr w:type="spellStart"/>
+            <w:r>
+              <w:rPr>
+                <w:rFonts w:asciiTheme="minorHAnsi" w:hAnsiTheme="minorHAnsi" w:cstheme="minorHAnsi"/>
+                <w:sz w:val="20"/>
+                <w:szCs w:val="20"/>
+                <w:lang w:val="es-AR"/>
+              </w:rPr>
+              <w:t>Sma</w:t>
+            </w:r>
+            <w:proofErr w:type="spellEnd"/>
+            <w:r>
+              <w:rPr>
+                <w:rFonts w:asciiTheme="minorHAnsi" w:hAnsiTheme="minorHAnsi" w:cstheme="minorHAnsi"/>
+                <w:sz w:val="20"/>
+                <w:szCs w:val="20"/>
+                <w:lang w:val="es-AR"/>
+              </w:rPr>
+              <w:t>. Actual (A)</w:t>
             </w:r>
           </w:p>
         </w:tc>
@@ -8164,7 +8580,27 @@
                 <w:szCs w:val="20"/>
                 <w:lang w:val="es-AR"/>
               </w:rPr>
-              <w:t>Costo Sma. Propuesto (B)</w:t>
+              <w:t xml:space="preserve">Costo </w:t>
+            </w:r>
+            <w:proofErr w:type="spellStart"/>
+            <w:r>
+              <w:rPr>
+                <w:rFonts w:asciiTheme="minorHAnsi" w:hAnsiTheme="minorHAnsi" w:cstheme="minorHAnsi"/>
+                <w:sz w:val="20"/>
+                <w:szCs w:val="20"/>
+                <w:lang w:val="es-AR"/>
+              </w:rPr>
+              <w:t>Sma</w:t>
+            </w:r>
+            <w:proofErr w:type="spellEnd"/>
+            <w:r>
+              <w:rPr>
+                <w:rFonts w:asciiTheme="minorHAnsi" w:hAnsiTheme="minorHAnsi" w:cstheme="minorHAnsi"/>
+                <w:sz w:val="20"/>
+                <w:szCs w:val="20"/>
+                <w:lang w:val="es-AR"/>
+              </w:rPr>
+              <w:t>. Propuesto (B)</w:t>
             </w:r>
           </w:p>
         </w:tc>
@@ -8373,7 +8809,21 @@
         <w:rPr>
           <w:color w:val="0070C0"/>
         </w:rPr>
-        <w:t>Se debe de considerar que posiblemente se tenga que contratar un empleado para la administración general del producto final. En ese caso, su sueldo se consideraría el costo semanal esperado. Otra alternativa es asignar esta tarea a personal ya existente dentro de la organización que requiere el producto.</w:t>
+        <w:t xml:space="preserve">Se debe de considerar que posiblemente se tenga que contratar un empleado para la administración general del producto final. En ese caso, su sueldo se consideraría el costo semanal esperado. Otra alternativa es asignar esta tarea a </w:t>
+      </w:r>
+      <w:proofErr w:type="spellStart"/>
+      <w:r>
+        <w:rPr>
+          <w:color w:val="0070C0"/>
+        </w:rPr>
+        <w:t>personal</w:t>
+      </w:r>
+      <w:proofErr w:type="spellEnd"/>
+      <w:r>
+        <w:rPr>
+          <w:color w:val="0070C0"/>
+        </w:rPr>
+        <w:t xml:space="preserve"> ya existente dentro de la organización que requiere el producto.</w:t>
       </w:r>
     </w:p>
     <w:p>
@@ -12587,7 +13037,7 @@
 </file>
 
 <file path=customXml/itemProps2.xml><?xml version="1.0" encoding="utf-8"?>
-<ds:datastoreItem xmlns:ds="http://schemas.openxmlformats.org/officeDocument/2006/customXml" ds:itemID="{386C7CF8-9D16-4E21-B1E0-53BE01963C94}">
+<ds:datastoreItem xmlns:ds="http://schemas.openxmlformats.org/officeDocument/2006/customXml" ds:itemID="{04486559-E276-48CB-8B84-55D75F53CF46}">
   <ds:schemaRefs>
     <ds:schemaRef ds:uri="http://schemas.openxmlformats.org/officeDocument/2006/bibliography"/>
   </ds:schemaRefs>

</xml_diff>

<commit_message>
modificaciones minimas factibildad y terminos nuevos en glosario
</commit_message>
<xml_diff>
--- a/Analisis y Diseño/Estudio de Factibilidad/Estudio de Factibilidad-1.docx
+++ b/Analisis y Diseño/Estudio de Factibilidad/Estudio de Factibilidad-1.docx
@@ -1,6 +1,6 @@
 
 <file path=word/document.xml><?xml version="1.0" encoding="utf-8"?>
-<w:document xmlns:ve="http://schemas.openxmlformats.org/markup-compatibility/2006" xmlns:o="urn:schemas-microsoft-com:office:office" xmlns:r="http://schemas.openxmlformats.org/officeDocument/2006/relationships" xmlns:m="http://schemas.openxmlformats.org/officeDocument/2006/math" xmlns:v="urn:schemas-microsoft-com:vml" xmlns:wp="http://schemas.openxmlformats.org/drawingml/2006/wordprocessingDrawing" xmlns:w10="urn:schemas-microsoft-com:office:word" xmlns:w="http://schemas.openxmlformats.org/wordprocessingml/2006/main" xmlns:wne="http://schemas.microsoft.com/office/word/2006/wordml">
+<w:document xmlns:wpc="http://schemas.microsoft.com/office/word/2010/wordprocessingCanvas" xmlns:cx="http://schemas.microsoft.com/office/drawing/2014/chartex" xmlns:mc="http://schemas.openxmlformats.org/markup-compatibility/2006" xmlns:o="urn:schemas-microsoft-com:office:office" xmlns:r="http://schemas.openxmlformats.org/officeDocument/2006/relationships" xmlns:m="http://schemas.openxmlformats.org/officeDocument/2006/math" xmlns:v="urn:schemas-microsoft-com:vml" xmlns:wp14="http://schemas.microsoft.com/office/word/2010/wordprocessingDrawing" xmlns:wp="http://schemas.openxmlformats.org/drawingml/2006/wordprocessingDrawing" xmlns:w10="urn:schemas-microsoft-com:office:word" xmlns:w="http://schemas.openxmlformats.org/wordprocessingml/2006/main" xmlns:w14="http://schemas.microsoft.com/office/word/2010/wordml" xmlns:w15="http://schemas.microsoft.com/office/word/2012/wordml" xmlns:w16se="http://schemas.microsoft.com/office/word/2015/wordml/symex" xmlns:wpg="http://schemas.microsoft.com/office/word/2010/wordprocessingGroup" xmlns:wpi="http://schemas.microsoft.com/office/word/2010/wordprocessingInk" xmlns:wne="http://schemas.microsoft.com/office/word/2006/wordml" xmlns:wps="http://schemas.microsoft.com/office/word/2010/wordprocessingShape" mc:Ignorable="w14 w15 w16se wp14">
   <w:body>
     <w:sdt>
       <w:sdtPr>
@@ -57,7 +57,7 @@
                           <w:r>
                             <w:rPr>
                               <w:noProof/>
-                              <w:lang w:eastAsia="es-ES"/>
+                              <w:lang w:val="en-US"/>
                             </w:rPr>
                             <w:drawing>
                               <wp:inline distT="0" distB="0" distL="0" distR="0">
@@ -80,7 +80,7 @@
                                         <a:blip r:embed="rId9">
                                           <a:extLst>
                                             <a:ext uri="{28A0092B-C50C-407E-A947-70E740481C1C}">
-                                              <a14:useLocalDpi xmlns:a14="http://schemas.microsoft.com/office/drawing/2010/main" xmlns:wps="http://schemas.microsoft.com/office/word/2010/wordprocessingShape" xmlns:wpi="http://schemas.microsoft.com/office/word/2010/wordprocessingInk" xmlns:wpg="http://schemas.microsoft.com/office/word/2010/wordprocessingGroup" xmlns:w15="http://schemas.microsoft.com/office/word/2012/wordml" xmlns:w14="http://schemas.microsoft.com/office/word/2010/wordml" xmlns:w="http://schemas.openxmlformats.org/wordprocessingml/2006/main" xmlns:w10="urn:schemas-microsoft-com:office:word" xmlns:wp14="http://schemas.microsoft.com/office/word/2010/wordprocessingDrawing" xmlns:v="urn:schemas-microsoft-com:vml" xmlns:o="urn:schemas-microsoft-com:office:office" xmlns:mc="http://schemas.openxmlformats.org/markup-compatibility/2006" xmlns:wpc="http://schemas.microsoft.com/office/word/2010/wordprocessingCanvas" xmlns="" val="0"/>
+                                              <a14:useLocalDpi xmlns:a14="http://schemas.microsoft.com/office/drawing/2010/main" val="0"/>
                                             </a:ext>
                                           </a:extLst>
                                         </a:blip>
@@ -127,7 +127,7 @@
                             <w:noProof/>
                             <w:sz w:val="72"/>
                             <w:szCs w:val="72"/>
-                            <w:lang w:eastAsia="es-ES"/>
+                            <w:lang w:val="en-US"/>
                           </w:rPr>
                           <w:drawing>
                             <wp:inline distT="0" distB="0" distL="0" distR="0">
@@ -150,7 +150,7 @@
                                       <a:blip r:embed="rId10">
                                         <a:extLst>
                                           <a:ext uri="{28A0092B-C50C-407E-A947-70E740481C1C}">
-                                            <a14:useLocalDpi xmlns:a14="http://schemas.microsoft.com/office/drawing/2010/main" xmlns:wps="http://schemas.microsoft.com/office/word/2010/wordprocessingShape" xmlns:wpi="http://schemas.microsoft.com/office/word/2010/wordprocessingInk" xmlns:wpg="http://schemas.microsoft.com/office/word/2010/wordprocessingGroup" xmlns:w15="http://schemas.microsoft.com/office/word/2012/wordml" xmlns:w14="http://schemas.microsoft.com/office/word/2010/wordml" xmlns:w="http://schemas.openxmlformats.org/wordprocessingml/2006/main" xmlns:w10="urn:schemas-microsoft-com:office:word" xmlns:wp14="http://schemas.microsoft.com/office/word/2010/wordprocessingDrawing" xmlns:v="urn:schemas-microsoft-com:vml" xmlns:o="urn:schemas-microsoft-com:office:office" xmlns:mc="http://schemas.openxmlformats.org/markup-compatibility/2006" xmlns:wpc="http://schemas.microsoft.com/office/word/2010/wordprocessingCanvas" xmlns="" val="0"/>
+                                            <a14:useLocalDpi xmlns:a14="http://schemas.microsoft.com/office/drawing/2010/main" val="0"/>
                                           </a:ext>
                                         </a:extLst>
                                       </a:blip>
@@ -216,6 +216,7 @@
               <w:dataBinding w:prefixMappings="xmlns:ns0='http://schemas.openxmlformats.org/package/2006/metadata/core-properties' xmlns:ns1='http://purl.org/dc/elements/1.1/'" w:xpath="/ns0:coreProperties[1]/ns1:title[1]" w:storeItemID="{6C3C8BC8-F283-45AE-878A-BAB7291924A1}"/>
               <w:text/>
             </w:sdtPr>
+            <w:sdtEndPr/>
             <w:sdtContent>
               <w:r>
                 <w:rPr>
@@ -241,6 +242,7 @@
             <w:dataBinding w:prefixMappings="xmlns:ns0='http://schemas.openxmlformats.org/package/2006/metadata/core-properties' xmlns:ns1='http://purl.org/dc/elements/1.1/'" w:xpath="/ns0:coreProperties[1]/ns1:subject[1]" w:storeItemID="{6C3C8BC8-F283-45AE-878A-BAB7291924A1}"/>
             <w:text/>
           </w:sdtPr>
+          <w:sdtEndPr/>
           <w:sdtContent>
             <w:p>
               <w:pPr>
@@ -251,6 +253,7 @@
                   <w:szCs w:val="36"/>
                 </w:rPr>
               </w:pPr>
+              <w:proofErr w:type="spellStart"/>
               <w:r>
                 <w:rPr>
                   <w:rFonts w:eastAsiaTheme="majorEastAsia" w:cstheme="minorHAnsi"/>
@@ -259,6 +262,7 @@
                 </w:rPr>
                 <w:t>CheckPoint</w:t>
               </w:r>
+              <w:proofErr w:type="spellEnd"/>
             </w:p>
           </w:sdtContent>
         </w:sdt>
@@ -304,6 +308,7 @@
             <w:dataBinding w:prefixMappings="xmlns:ns0='http://schemas.openxmlformats.org/officeDocument/2006/extended-properties' " w:xpath="/ns0:Properties[1]/ns0:Company[1]" w:storeItemID="{6668398D-A668-4E3E-A5EB-62B293D839F1}"/>
             <w:text/>
           </w:sdtPr>
+          <w:sdtEndPr/>
           <w:sdtContent>
             <w:p>
               <w:pPr>
@@ -332,6 +337,7 @@
             <w:dataBinding w:prefixMappings="xmlns:ns0='http://schemas.openxmlformats.org/package/2006/metadata/core-properties' xmlns:ns1='http://purl.org/dc/elements/1.1/'" w:xpath="/ns0:coreProperties[1]/ns1:creator[1]" w:storeItemID="{6C3C8BC8-F283-45AE-878A-BAB7291924A1}"/>
             <w:text/>
           </w:sdtPr>
+          <w:sdtEndPr/>
           <w:sdtContent>
             <w:p>
               <w:pPr>
@@ -451,10 +457,11 @@
           <w:docPartUnique/>
         </w:docPartObj>
       </w:sdtPr>
+      <w:sdtEndPr/>
       <w:sdtContent>
         <w:p>
           <w:pPr>
-            <w:pStyle w:val="TtulodeTDC"/>
+            <w:pStyle w:val="TtuloTDC"/>
             <w:tabs>
               <w:tab w:val="left" w:pos="5954"/>
             </w:tabs>
@@ -3787,6 +3794,7 @@
         <w:dataBinding w:prefixMappings="xmlns:ns0='http://purl.org/dc/elements/1.1/' xmlns:ns1='http://schemas.openxmlformats.org/package/2006/metadata/core-properties' " w:xpath="/ns1:coreProperties[1]/ns0:title[1]" w:storeItemID="{6C3C8BC8-F283-45AE-878A-BAB7291924A1}"/>
         <w:text/>
       </w:sdtPr>
+      <w:sdtEndPr/>
       <w:sdtContent>
         <w:p>
           <w:pPr>
@@ -3961,15 +3969,31 @@
           <w:i/>
           <w:lang w:val="es-AR"/>
         </w:rPr>
-        <w:t>Nuestro grupo de desarrollo les trae la solución, sugerimos la implementación de una aplicación que permita socializar las dificultades de manejar el estado de los servicios. Nuestra aplicación está destinada a la generación de reclamos</w:t>
-      </w:r>
-      <w:r>
-        <w:rPr>
-          <w:rFonts w:eastAsia="Calibri" w:cstheme="minorHAnsi"/>
-          <w:i/>
-          <w:lang w:val="es-AR"/>
-        </w:rPr>
-        <w:t xml:space="preserve"> y apreciaciones</w:t>
+        <w:t xml:space="preserve">Nuestro grupo de desarrollo les trae la solución, sugerimos la implementación de una aplicación que </w:t>
+      </w:r>
+      <w:r>
+        <w:rPr>
+          <w:rFonts w:eastAsia="Calibri" w:cstheme="minorHAnsi"/>
+          <w:i/>
+          <w:lang w:val="es-AR"/>
+        </w:rPr>
+        <w:t>brinde un canal de comunicación confiable y ágil, destinado a mantener informado al encargado del servicio de cualquier inconveniente que este pudiera presentar.</w:t>
+      </w:r>
+      <w:r>
+        <w:rPr>
+          <w:rFonts w:eastAsia="Calibri" w:cstheme="minorHAnsi"/>
+          <w:i/>
+          <w:lang w:val="es-AR"/>
+        </w:rPr>
+        <w:t xml:space="preserve"> Nuestra aplicación está destinada a la </w:t>
+      </w:r>
+      <w:r>
+        <w:rPr>
+          <w:rFonts w:eastAsia="Calibri" w:cstheme="minorHAnsi"/>
+          <w:i/>
+          <w:lang w:val="es-AR"/>
+        </w:rPr>
+        <w:t>valoración</w:t>
       </w:r>
       <w:r>
         <w:rPr>
@@ -4021,15 +4045,31 @@
           <w:i/>
           <w:lang w:val="es-AR"/>
         </w:rPr>
-        <w:t>La agilidad de poder realizar un reclamo</w:t>
-      </w:r>
-      <w:r>
-        <w:rPr>
-          <w:rFonts w:eastAsia="Calibri" w:cstheme="minorHAnsi"/>
-          <w:i/>
-          <w:lang w:val="es-AR"/>
-        </w:rPr>
-        <w:t xml:space="preserve"> o apreciación</w:t>
+        <w:t>La agilidad de poder realizar un</w:t>
+      </w:r>
+      <w:r>
+        <w:rPr>
+          <w:rFonts w:eastAsia="Calibri" w:cstheme="minorHAnsi"/>
+          <w:i/>
+          <w:lang w:val="es-AR"/>
+        </w:rPr>
+        <w:t>a</w:t>
+      </w:r>
+      <w:r>
+        <w:rPr>
+          <w:rFonts w:eastAsia="Calibri" w:cstheme="minorHAnsi"/>
+          <w:i/>
+          <w:lang w:val="es-AR"/>
+        </w:rPr>
+        <w:t xml:space="preserve"> </w:t>
+      </w:r>
+      <w:r>
+        <w:rPr>
+          <w:rFonts w:eastAsia="Calibri" w:cstheme="minorHAnsi"/>
+          <w:i/>
+          <w:lang w:val="es-AR"/>
+        </w:rPr>
+        <w:t>valoración</w:t>
       </w:r>
       <w:r>
         <w:rPr>
@@ -4059,7 +4099,23 @@
           <w:i/>
           <w:lang w:val="es-AR"/>
         </w:rPr>
-        <w:t>Los reclamos van al administrador del servicio, por lo que se reduce el esfuerzo y el tiempo en el que este es anoticiado sobre la existencia de dicha falencia, reduciendo también los tiempos de respuesta.</w:t>
+        <w:t xml:space="preserve">Los reclamos van al </w:t>
+      </w:r>
+      <w:r>
+        <w:rPr>
+          <w:rFonts w:eastAsia="Calibri" w:cstheme="minorHAnsi"/>
+          <w:i/>
+          <w:lang w:val="es-AR"/>
+        </w:rPr>
+        <w:t>encargado</w:t>
+      </w:r>
+      <w:r>
+        <w:rPr>
+          <w:rFonts w:eastAsia="Calibri" w:cstheme="minorHAnsi"/>
+          <w:i/>
+          <w:lang w:val="es-AR"/>
+        </w:rPr>
+        <w:t xml:space="preserve"> del servicio, por lo que se reduce el esfuerzo y el tiempo en el que este es anoticiado sobre la existencia de dicha falencia, reduciendo también los tiempos de respuesta.</w:t>
       </w:r>
     </w:p>
     <w:p>
@@ -4081,7 +4137,23 @@
           <w:i/>
           <w:lang w:val="es-AR"/>
         </w:rPr>
-        <w:t xml:space="preserve">Este administrador tiene la posibilidad de brindar una </w:t>
+        <w:t xml:space="preserve">Este </w:t>
+      </w:r>
+      <w:r>
+        <w:rPr>
+          <w:rFonts w:eastAsia="Calibri" w:cstheme="minorHAnsi"/>
+          <w:i/>
+          <w:lang w:val="es-AR"/>
+        </w:rPr>
+        <w:t>encargado</w:t>
+      </w:r>
+      <w:r>
+        <w:rPr>
+          <w:rFonts w:eastAsia="Calibri" w:cstheme="minorHAnsi"/>
+          <w:i/>
+          <w:lang w:val="es-AR"/>
+        </w:rPr>
+        <w:t xml:space="preserve"> tiene la posibilidad de brindar una </w:t>
       </w:r>
       <w:r>
         <w:rPr>
@@ -4143,7 +4215,77 @@
           <w:i/>
           <w:lang w:val="es-AR"/>
         </w:rPr>
-        <w:t>Esta implementación no se traduce en ganancias monetarias para la institución pero, lo que es mucho más redituable en este caso, las ganancias en calidad de servicios y bienestar, tanto de la comunidad universitaria que da uso de ellos como de los encargados de mantenerlos será de gran impacto, por un lado facilitando la detección de las deficiencias y por otro brindando la sensación de participación y respuestas oportunas. Esto se ve reflejado en el logotipo de aplicación que presentamos donde los dos visados representan la idea de “Un problema,…Una solución”.</w:t>
+        <w:t xml:space="preserve">Esta implementación no se traduce en ganancias monetarias para la </w:t>
+      </w:r>
+      <w:proofErr w:type="gramStart"/>
+      <w:r>
+        <w:rPr>
+          <w:rFonts w:eastAsia="Calibri" w:cstheme="minorHAnsi"/>
+          <w:i/>
+          <w:lang w:val="es-AR"/>
+        </w:rPr>
+        <w:t>institución</w:t>
+      </w:r>
+      <w:proofErr w:type="gramEnd"/>
+      <w:r>
+        <w:rPr>
+          <w:rFonts w:eastAsia="Calibri" w:cstheme="minorHAnsi"/>
+          <w:i/>
+          <w:lang w:val="es-AR"/>
+        </w:rPr>
+        <w:t xml:space="preserve"> pero, lo que es mucho más redituable en este caso, las ganancias en calidad de servicios y bienestar, tanto de la comunidad universitaria que </w:t>
+      </w:r>
+      <w:r>
+        <w:rPr>
+          <w:rFonts w:eastAsia="Calibri" w:cstheme="minorHAnsi"/>
+          <w:i/>
+          <w:lang w:val="es-AR"/>
+        </w:rPr>
+        <w:t>hace</w:t>
+      </w:r>
+      <w:r>
+        <w:rPr>
+          <w:rFonts w:eastAsia="Calibri" w:cstheme="minorHAnsi"/>
+          <w:i/>
+          <w:lang w:val="es-AR"/>
+        </w:rPr>
+        <w:t xml:space="preserve"> uso de ellos como de los encargados de mantenerlos será de gran impacto, por un lado facilitando la detección de las deficiencias y por otro brindando la sensación de participación y respuestas oportunas. Esto se ve reflejado en el </w:t>
+      </w:r>
+      <w:proofErr w:type="spellStart"/>
+      <w:r>
+        <w:rPr>
+          <w:rFonts w:eastAsia="Calibri" w:cstheme="minorHAnsi"/>
+          <w:i/>
+          <w:lang w:val="es-AR"/>
+        </w:rPr>
+        <w:t>isologo</w:t>
+      </w:r>
+      <w:proofErr w:type="spellEnd"/>
+      <w:r>
+        <w:rPr>
+          <w:rFonts w:eastAsia="Calibri" w:cstheme="minorHAnsi"/>
+          <w:i/>
+          <w:lang w:val="es-AR"/>
+        </w:rPr>
+        <w:t xml:space="preserve"> de aplicación que presentamos donde los dos visados representan la idea de “Un </w:t>
+      </w:r>
+      <w:proofErr w:type="gramStart"/>
+      <w:r>
+        <w:rPr>
+          <w:rFonts w:eastAsia="Calibri" w:cstheme="minorHAnsi"/>
+          <w:i/>
+          <w:lang w:val="es-AR"/>
+        </w:rPr>
+        <w:t>problema,…</w:t>
+      </w:r>
+      <w:proofErr w:type="gramEnd"/>
+      <w:r>
+        <w:rPr>
+          <w:rFonts w:eastAsia="Calibri" w:cstheme="minorHAnsi"/>
+          <w:i/>
+          <w:lang w:val="es-AR"/>
+        </w:rPr>
+        <w:t>Una solución”.</w:t>
       </w:r>
     </w:p>
     <w:p>
@@ -4191,6 +4333,7 @@
           <w:lang w:val="es-AR"/>
         </w:rPr>
       </w:pPr>
+      <w:proofErr w:type="spellStart"/>
       <w:r>
         <w:rPr>
           <w:rFonts w:eastAsia="Calibri" w:cstheme="minorHAnsi"/>
@@ -4200,6 +4343,7 @@
         </w:rPr>
         <w:t>CheckPoint</w:t>
       </w:r>
+      <w:proofErr w:type="spellEnd"/>
       <w:r>
         <w:rPr>
           <w:rFonts w:eastAsia="Calibri" w:cstheme="minorHAnsi"/>
@@ -4214,7 +4358,35 @@
           <w:rFonts w:eastAsia="Calibri" w:cstheme="minorHAnsi"/>
           <w:lang w:val="es-AR"/>
         </w:rPr>
-        <w:t>“Sistema integral de gestión de servicios y reclamos”.</w:t>
+        <w:t xml:space="preserve">“Sistema </w:t>
+      </w:r>
+      <w:r>
+        <w:rPr>
+          <w:rFonts w:eastAsia="Calibri" w:cstheme="minorHAnsi"/>
+          <w:lang w:val="es-AR"/>
+        </w:rPr>
+        <w:t>de comunicación</w:t>
+      </w:r>
+      <w:r>
+        <w:rPr>
+          <w:rFonts w:eastAsia="Calibri" w:cstheme="minorHAnsi"/>
+          <w:lang w:val="es-AR"/>
+        </w:rPr>
+        <w:t xml:space="preserve"> </w:t>
+      </w:r>
+      <w:r>
+        <w:rPr>
+          <w:rFonts w:eastAsia="Calibri" w:cstheme="minorHAnsi"/>
+          <w:lang w:val="es-AR"/>
+        </w:rPr>
+        <w:t>ágil entre usuarios y encargados de servicios</w:t>
+      </w:r>
+      <w:r>
+        <w:rPr>
+          <w:rFonts w:eastAsia="Calibri" w:cstheme="minorHAnsi"/>
+          <w:lang w:val="es-AR"/>
+        </w:rPr>
+        <w:t>”.</w:t>
       </w:r>
     </w:p>
     <w:p>
@@ -4330,7 +4502,25 @@
           <w:i/>
           <w:lang w:val="es-AR"/>
         </w:rPr>
-        <w:t>Es deseable, que cuando un servicio no está funcionando como está previsto, esto se solucione, pero además, que se solucione en lo inmediato para generar en los usuarios del mismo un estado de ánimo positivo. Es real que las dimensiones del campus suponen una dificultad para el encargado de un determinado servicio que se encuentra disperso. Si este encargado debe atender el servicio y verificar su correcto funcionamiento desplazándose de un sector a otro es probable que no pueda dar todas las respuestas que la comunidad demanda, o en el mejor de los casos, las dé fuera de los tiempos en que todavía se consideran de interés.</w:t>
+        <w:t xml:space="preserve">Es deseable, que cuando un servicio no está funcionando como está previsto, esto se solucione, </w:t>
+      </w:r>
+      <w:proofErr w:type="gramStart"/>
+      <w:r>
+        <w:rPr>
+          <w:rFonts w:eastAsia="Calibri" w:cstheme="minorHAnsi"/>
+          <w:i/>
+          <w:lang w:val="es-AR"/>
+        </w:rPr>
+        <w:t>pero</w:t>
+      </w:r>
+      <w:proofErr w:type="gramEnd"/>
+      <w:r>
+        <w:rPr>
+          <w:rFonts w:eastAsia="Calibri" w:cstheme="minorHAnsi"/>
+          <w:i/>
+          <w:lang w:val="es-AR"/>
+        </w:rPr>
+        <w:t xml:space="preserve"> además, que se solucione en lo inmediato para generar en los usuarios del mismo un estado de ánimo positivo. Es real que las dimensiones del campus suponen una dificultad para el encargado de un determinado servicio que se encuentra disperso. Si este encargado debe atender el servicio y verificar su correcto funcionamiento desplazándose de un sector a otro es probable que no pueda dar todas las respuestas que la comunidad demanda, o en el mejor de los casos, las dé fuera de los tiempos en que todavía se consideran de interés.</w:t>
       </w:r>
     </w:p>
     <w:p>
@@ -4357,26 +4547,6 @@
     </w:p>
     <w:p>
       <w:pPr>
-        <w:pStyle w:val="PSI-Ttulo2"/>
-        <w:rPr>
-          <w:rFonts w:asciiTheme="minorHAnsi" w:hAnsiTheme="minorHAnsi" w:cstheme="minorHAnsi"/>
-          <w:color w:val="92D050"/>
-        </w:rPr>
-      </w:pPr>
-      <w:bookmarkStart w:id="13" w:name="_Toc235010132"/>
-      <w:bookmarkStart w:id="14" w:name="_Toc257619294"/>
-      <w:r>
-        <w:rPr>
-          <w:rFonts w:asciiTheme="minorHAnsi" w:hAnsiTheme="minorHAnsi" w:cstheme="minorHAnsi"/>
-          <w:color w:val="92D050"/>
-        </w:rPr>
-        <w:t>Antecedentes</w:t>
-      </w:r>
-      <w:bookmarkEnd w:id="13"/>
-      <w:bookmarkEnd w:id="14"/>
-    </w:p>
-    <w:p>
-      <w:pPr>
         <w:tabs>
           <w:tab w:val="left" w:pos="0"/>
         </w:tabs>
@@ -4394,8 +4564,28 @@
           <w:i/>
           <w:lang w:val="es-AR"/>
         </w:rPr>
-        <w:t>Una solución a esta problemática, parcialmente adoptada para el servicio de limpieza, se presenta en la socialización de la dificultad, es decir, dar a los usuarios de los servicios la posibilidad de generar un reclamo sobre falencias en el servicio. En el caso particular de la limpieza se implementó por un rudimentario sistema de “cuadernos” distribuidos en diferentes sectores, donde los usuarios asientan sus reclamos y luego pueden leer algún tipo de devolución respecto de ello.</w:t>
-      </w:r>
+        <w:t>Es probable que se desee calificar un servicio, nuestra aplicación brinda esta posibilidad, tratándose de una sistema altamente configurable, es el encargado de servicio quien decide la carga conceptual que le va a dar a las valoraciones de su servicio, por dar un ejemplo, estas podrían representar desde deficiencias que pueden sufrir los servicio (permitiendo a los valoradores informar sobre la presencia de las mismas) o valoraciones cualitativas (destinadas a recabar información sobre la calidad de dicho servicio) del tipo bueno, malo o regular, entre tantas otras que el encargado pueda definir según sus necesidades.</w:t>
+      </w:r>
+    </w:p>
+    <w:p>
+      <w:pPr>
+        <w:pStyle w:val="PSI-Ttulo2"/>
+        <w:rPr>
+          <w:rFonts w:asciiTheme="minorHAnsi" w:hAnsiTheme="minorHAnsi" w:cstheme="minorHAnsi"/>
+          <w:color w:val="92D050"/>
+        </w:rPr>
+      </w:pPr>
+      <w:bookmarkStart w:id="13" w:name="_Toc235010132"/>
+      <w:bookmarkStart w:id="14" w:name="_Toc257619294"/>
+      <w:r>
+        <w:rPr>
+          <w:rFonts w:asciiTheme="minorHAnsi" w:hAnsiTheme="minorHAnsi" w:cstheme="minorHAnsi"/>
+          <w:color w:val="92D050"/>
+        </w:rPr>
+        <w:t>Antecedentes</w:t>
+      </w:r>
+      <w:bookmarkEnd w:id="13"/>
+      <w:bookmarkEnd w:id="14"/>
     </w:p>
     <w:p>
       <w:pPr>
@@ -4416,23 +4606,7 @@
           <w:i/>
           <w:lang w:val="es-AR"/>
         </w:rPr>
-        <w:t xml:space="preserve">Esta socialización </w:t>
-      </w:r>
-      <w:r>
-        <w:rPr>
-          <w:rFonts w:eastAsia="Calibri" w:cstheme="minorHAnsi"/>
-          <w:i/>
-          <w:lang w:val="es-AR"/>
-        </w:rPr>
-        <w:t>les</w:t>
-      </w:r>
-      <w:r>
-        <w:rPr>
-          <w:rFonts w:eastAsia="Calibri" w:cstheme="minorHAnsi"/>
-          <w:i/>
-          <w:lang w:val="es-AR"/>
-        </w:rPr>
-        <w:t xml:space="preserve"> brinda participación a los usuarios y la sensación de participación en la mejora, desplazando la carga negativa que significa generar un reclamo, y dando lugar a una mirada completamente diferente donde prevalece la idea de ser escuchado y recibir las soluciones respecto a lo planteado.</w:t>
+        <w:t>Una solución a esta problemática, parcialmente adoptada para el servicio de limpieza, se presenta en la socialización de la dificultad, es decir, dar a los usuarios de los servicios la posibilidad de generar un reclamo sobre falencias en el servicio. En el caso particular de la limpieza se implementó por un rudimentario sistema de “cuadernos” distribuidos en diferentes sectores, donde los usuarios asientan sus reclamos y luego pueden leer algún tipo de devolución respecto de ello.</w:t>
       </w:r>
     </w:p>
     <w:p>
@@ -4454,23 +4628,23 @@
           <w:i/>
           <w:lang w:val="es-AR"/>
         </w:rPr>
-        <w:t xml:space="preserve">En principio, podemos decir, que la solución planteada para el sector de limpieza captura la esencia de la solución que brindaremos, pero presenta falencias; por un lado , las devoluciones pueden ser hechas, y de hecho </w:t>
-      </w:r>
-      <w:r>
-        <w:rPr>
-          <w:rFonts w:eastAsia="Calibri" w:cstheme="minorHAnsi"/>
-          <w:i/>
-          <w:lang w:val="es-AR"/>
-        </w:rPr>
-        <w:t>así</w:t>
-      </w:r>
-      <w:r>
-        <w:rPr>
-          <w:rFonts w:eastAsia="Calibri" w:cstheme="minorHAnsi"/>
-          <w:i/>
-          <w:lang w:val="es-AR"/>
-        </w:rPr>
-        <w:t xml:space="preserve"> sucede, por el personal a cargo del encargado de servicio, esto se presenta como una falencia en el circuito de control que este debe mantener.</w:t>
+        <w:t xml:space="preserve">Esta socialización </w:t>
+      </w:r>
+      <w:r>
+        <w:rPr>
+          <w:rFonts w:eastAsia="Calibri" w:cstheme="minorHAnsi"/>
+          <w:i/>
+          <w:lang w:val="es-AR"/>
+        </w:rPr>
+        <w:t>les</w:t>
+      </w:r>
+      <w:r>
+        <w:rPr>
+          <w:rFonts w:eastAsia="Calibri" w:cstheme="minorHAnsi"/>
+          <w:i/>
+          <w:lang w:val="es-AR"/>
+        </w:rPr>
+        <w:t xml:space="preserve"> brinda participación a los usuarios y la sensación de participación en la mejora, desplazando la carga negativa que significa generar un reclamo, y dando lugar a una mirada completamente diferente donde prevalece la idea de ser escuchado y recibir las soluciones respecto a lo planteado.</w:t>
       </w:r>
     </w:p>
     <w:p>
@@ -4492,7 +4666,24 @@
           <w:i/>
           <w:lang w:val="es-AR"/>
         </w:rPr>
-        <w:t xml:space="preserve">Otra problemática latente es la desaparición de dichos cuadernos o el movimiento de un sector a otro. </w:t>
+        <w:lastRenderedPageBreak/>
+        <w:t xml:space="preserve">En principio, podemos decir, que la solución planteada para el sector de limpieza captura la esencia de la solución que brindaremos, pero presenta falencias; por un lado, las devoluciones pueden ser hechas, y de hecho </w:t>
+      </w:r>
+      <w:r>
+        <w:rPr>
+          <w:rFonts w:eastAsia="Calibri" w:cstheme="minorHAnsi"/>
+          <w:i/>
+          <w:lang w:val="es-AR"/>
+        </w:rPr>
+        <w:t>así</w:t>
+      </w:r>
+      <w:r>
+        <w:rPr>
+          <w:rFonts w:eastAsia="Calibri" w:cstheme="minorHAnsi"/>
+          <w:i/>
+          <w:lang w:val="es-AR"/>
+        </w:rPr>
+        <w:t xml:space="preserve"> sucede, por el personal a cargo del encargado de servicio, esto se presenta como una falencia en el circuito de control que este debe mantener.</w:t>
       </w:r>
     </w:p>
     <w:p>
@@ -4514,29 +4705,8 @@
           <w:i/>
           <w:lang w:val="es-AR"/>
         </w:rPr>
-        <w:lastRenderedPageBreak/>
-        <w:t>Los reclamos son abiertos, y dado el desconocimiento de los usuarios sobre los alcances de algunos servicios, puede generar que soliciten atenciones que no corresponden, y en última instancia su descontento al no recibir una respuesta sobre dicho reclamo.</w:t>
-      </w:r>
-    </w:p>
-    <w:p>
-      <w:pPr>
-        <w:pStyle w:val="PSI-Ttulo2"/>
-        <w:rPr>
-          <w:rFonts w:asciiTheme="minorHAnsi" w:hAnsiTheme="minorHAnsi" w:cstheme="minorHAnsi"/>
-          <w:color w:val="92D050"/>
-        </w:rPr>
-      </w:pPr>
-      <w:bookmarkStart w:id="15" w:name="_Toc235010133"/>
-      <w:bookmarkStart w:id="16" w:name="_Toc257619295"/>
-      <w:r>
-        <w:rPr>
-          <w:rFonts w:asciiTheme="minorHAnsi" w:hAnsiTheme="minorHAnsi" w:cstheme="minorHAnsi"/>
-          <w:color w:val="92D050"/>
-        </w:rPr>
-        <w:t>Justificación del proyecto</w:t>
-      </w:r>
-      <w:bookmarkEnd w:id="15"/>
-      <w:bookmarkEnd w:id="16"/>
+        <w:t xml:space="preserve">Otra problemática latente es la desaparición de dichos cuadernos o el movimiento de un sector a otro. </w:t>
+      </w:r>
     </w:p>
     <w:p>
       <w:pPr>
@@ -4557,8 +4727,28 @@
           <w:i/>
           <w:lang w:val="es-AR"/>
         </w:rPr>
-        <w:t>La utilización de cuadernos en el circuito de gestión del servicio de limpieza deja al descubierto la problemática, pero no brinda una solución acorde.</w:t>
-      </w:r>
+        <w:t>Los reclamos son abiertos, y dado el desconocimiento de los usuarios sobre los alcances de algunos servicios, puede generar que soliciten atenciones que no corresponden, y en última instancia su descontento al no recibir una respuesta sobre dicho reclamo.</w:t>
+      </w:r>
+    </w:p>
+    <w:p>
+      <w:pPr>
+        <w:pStyle w:val="PSI-Ttulo2"/>
+        <w:rPr>
+          <w:rFonts w:asciiTheme="minorHAnsi" w:hAnsiTheme="minorHAnsi" w:cstheme="minorHAnsi"/>
+          <w:color w:val="92D050"/>
+        </w:rPr>
+      </w:pPr>
+      <w:bookmarkStart w:id="15" w:name="_Toc235010133"/>
+      <w:bookmarkStart w:id="16" w:name="_Toc257619295"/>
+      <w:r>
+        <w:rPr>
+          <w:rFonts w:asciiTheme="minorHAnsi" w:hAnsiTheme="minorHAnsi" w:cstheme="minorHAnsi"/>
+          <w:color w:val="92D050"/>
+        </w:rPr>
+        <w:t>Justificación del proyecto</w:t>
+      </w:r>
+      <w:bookmarkEnd w:id="15"/>
+      <w:bookmarkEnd w:id="16"/>
     </w:p>
     <w:p>
       <w:pPr>
@@ -4579,15 +4769,7 @@
           <w:i/>
           <w:lang w:val="es-AR"/>
         </w:rPr>
-        <w:t>Con la implementación de nuestro sistema, por medio de la interfaz web el administrador se encargará de crear los servicios que se consideren necesarios y designarle un administrador de servicio.</w:t>
-      </w:r>
-      <w:r>
-        <w:rPr>
-          <w:rFonts w:eastAsia="Calibri" w:cstheme="minorHAnsi"/>
-          <w:i/>
-          <w:lang w:val="es-AR"/>
-        </w:rPr>
-        <w:t xml:space="preserve"> Estos administradores de servicio serán los encargados de generar los reclamos que consideren oportunos.</w:t>
+        <w:t>La utilización de cuadernos en el circuito de gestión del servicio de limpieza deja al descubierto la problemática, pero no brinda una solución acorde.</w:t>
       </w:r>
     </w:p>
     <w:p>
@@ -4609,23 +4791,143 @@
           <w:i/>
           <w:lang w:val="es-AR"/>
         </w:rPr>
-        <w:t xml:space="preserve">Si se observa la forma en la que se generan los servicios y los reclamos asociados nos presentan dos ventajas; por un lado, se trata de un sistema abierto, lo que le garantiza a la institución la posibilidad de generar nuevos servicios y reclamos asociados, aun después de que el proyecto y la relación con nuestro grupo de desarrollo </w:t>
-      </w:r>
-      <w:r>
-        <w:rPr>
-          <w:rFonts w:eastAsia="Calibri" w:cstheme="minorHAnsi"/>
-          <w:i/>
-          <w:lang w:val="es-AR"/>
-        </w:rPr>
-        <w:t>terminen</w:t>
-      </w:r>
-      <w:r>
-        <w:rPr>
-          <w:rFonts w:eastAsia="Calibri" w:cstheme="minorHAnsi"/>
-          <w:i/>
-          <w:lang w:val="es-AR"/>
-        </w:rPr>
-        <w:t>. Por otro, los tipos de reclamos asociados a un servicio son generados por el encargado de dicho servicio, solucionando así la problemática existente en el sistema de cuadernos, donde los usuarios podían poner los reclamos más variados aun cuando estos no estuviesen contemplados como parte del servicio.</w:t>
+        <w:t xml:space="preserve">Con la implementación de nuestro sistema, por medio de la </w:t>
+      </w:r>
+      <w:r>
+        <w:rPr>
+          <w:rFonts w:eastAsia="Calibri" w:cstheme="minorHAnsi"/>
+          <w:i/>
+          <w:lang w:val="es-AR"/>
+        </w:rPr>
+        <w:t>aplicación</w:t>
+      </w:r>
+      <w:r>
+        <w:rPr>
+          <w:rFonts w:eastAsia="Calibri" w:cstheme="minorHAnsi"/>
+          <w:i/>
+          <w:lang w:val="es-AR"/>
+        </w:rPr>
+        <w:t xml:space="preserve"> web el administrador se encargará de crear los servicios que se consideren necesarios y designarle un </w:t>
+      </w:r>
+      <w:r>
+        <w:rPr>
+          <w:rFonts w:eastAsia="Calibri" w:cstheme="minorHAnsi"/>
+          <w:i/>
+          <w:lang w:val="es-AR"/>
+        </w:rPr>
+        <w:t>encargado</w:t>
+      </w:r>
+      <w:r>
+        <w:rPr>
+          <w:rFonts w:eastAsia="Calibri" w:cstheme="minorHAnsi"/>
+          <w:i/>
+          <w:lang w:val="es-AR"/>
+        </w:rPr>
+        <w:t xml:space="preserve"> de servicio.</w:t>
+      </w:r>
+      <w:r>
+        <w:rPr>
+          <w:rFonts w:eastAsia="Calibri" w:cstheme="minorHAnsi"/>
+          <w:i/>
+          <w:lang w:val="es-AR"/>
+        </w:rPr>
+        <w:t xml:space="preserve"> Estos </w:t>
+      </w:r>
+      <w:r>
+        <w:rPr>
+          <w:rFonts w:eastAsia="Calibri" w:cstheme="minorHAnsi"/>
+          <w:i/>
+          <w:lang w:val="es-AR"/>
+        </w:rPr>
+        <w:t>encargados</w:t>
+      </w:r>
+      <w:r>
+        <w:rPr>
+          <w:rFonts w:eastAsia="Calibri" w:cstheme="minorHAnsi"/>
+          <w:i/>
+          <w:lang w:val="es-AR"/>
+        </w:rPr>
+        <w:t xml:space="preserve"> de servicio generar</w:t>
+      </w:r>
+      <w:r>
+        <w:rPr>
+          <w:rFonts w:eastAsia="Calibri" w:cstheme="minorHAnsi"/>
+          <w:i/>
+          <w:lang w:val="es-AR"/>
+        </w:rPr>
+        <w:t>an</w:t>
+      </w:r>
+      <w:r>
+        <w:rPr>
+          <w:rFonts w:eastAsia="Calibri" w:cstheme="minorHAnsi"/>
+          <w:i/>
+          <w:lang w:val="es-AR"/>
+        </w:rPr>
+        <w:t xml:space="preserve"> l</w:t>
+      </w:r>
+      <w:r>
+        <w:rPr>
+          <w:rFonts w:eastAsia="Calibri" w:cstheme="minorHAnsi"/>
+          <w:i/>
+          <w:lang w:val="es-AR"/>
+        </w:rPr>
+        <w:t>a</w:t>
+      </w:r>
+      <w:r>
+        <w:rPr>
+          <w:rFonts w:eastAsia="Calibri" w:cstheme="minorHAnsi"/>
+          <w:i/>
+          <w:lang w:val="es-AR"/>
+        </w:rPr>
+        <w:t xml:space="preserve">s </w:t>
+      </w:r>
+      <w:r>
+        <w:rPr>
+          <w:rFonts w:eastAsia="Calibri" w:cstheme="minorHAnsi"/>
+          <w:i/>
+          <w:lang w:val="es-AR"/>
+        </w:rPr>
+        <w:t>valoraciones</w:t>
+      </w:r>
+      <w:r>
+        <w:rPr>
+          <w:rFonts w:eastAsia="Calibri" w:cstheme="minorHAnsi"/>
+          <w:i/>
+          <w:lang w:val="es-AR"/>
+        </w:rPr>
+        <w:t xml:space="preserve"> que consideren oportun</w:t>
+      </w:r>
+      <w:r>
+        <w:rPr>
+          <w:rFonts w:eastAsia="Calibri" w:cstheme="minorHAnsi"/>
+          <w:i/>
+          <w:lang w:val="es-AR"/>
+        </w:rPr>
+        <w:t>a</w:t>
+      </w:r>
+      <w:r>
+        <w:rPr>
+          <w:rFonts w:eastAsia="Calibri" w:cstheme="minorHAnsi"/>
+          <w:i/>
+          <w:lang w:val="es-AR"/>
+        </w:rPr>
+        <w:t>s</w:t>
+      </w:r>
+      <w:r>
+        <w:rPr>
+          <w:rFonts w:eastAsia="Calibri" w:cstheme="minorHAnsi"/>
+          <w:i/>
+          <w:lang w:val="es-AR"/>
+        </w:rPr>
+        <w:t xml:space="preserve"> sobre el servicio que administran</w:t>
+      </w:r>
+      <w:r>
+        <w:rPr>
+          <w:rFonts w:eastAsia="Calibri" w:cstheme="minorHAnsi"/>
+          <w:i/>
+          <w:lang w:val="es-AR"/>
+        </w:rPr>
+        <w:t>.</w:t>
       </w:r>
     </w:p>
     <w:p>
@@ -4647,23 +4949,119 @@
           <w:i/>
           <w:lang w:val="es-AR"/>
         </w:rPr>
-        <w:t xml:space="preserve">En lo que respecta a la interfaz para el administrador de servicio, le permitirá, además de generar los reclamos asociados a su servicio, generar estadísticas sobre esos datos, destinadas a cuestiones como evaluación de rendimientos del personal que supervisa, o estudio de los reclamos cargados para tener una dimensión más aproximada de la utilidad o no de uno de ellos, permitiendo ir mejorando el sistema en función de los reclamos </w:t>
-      </w:r>
-      <w:r>
-        <w:rPr>
-          <w:rFonts w:eastAsia="Calibri" w:cstheme="minorHAnsi"/>
-          <w:i/>
-          <w:lang w:val="es-AR"/>
-        </w:rPr>
-        <w:t>más</w:t>
-      </w:r>
-      <w:r>
-        <w:rPr>
-          <w:rFonts w:eastAsia="Calibri" w:cstheme="minorHAnsi"/>
-          <w:i/>
-          <w:lang w:val="es-AR"/>
-        </w:rPr>
-        <w:t xml:space="preserve"> solicitados.</w:t>
+        <w:t>Si se observa la forma en la que se generan los servicios y l</w:t>
+      </w:r>
+      <w:r>
+        <w:rPr>
+          <w:rFonts w:eastAsia="Calibri" w:cstheme="minorHAnsi"/>
+          <w:i/>
+          <w:lang w:val="es-AR"/>
+        </w:rPr>
+        <w:t>a</w:t>
+      </w:r>
+      <w:r>
+        <w:rPr>
+          <w:rFonts w:eastAsia="Calibri" w:cstheme="minorHAnsi"/>
+          <w:i/>
+          <w:lang w:val="es-AR"/>
+        </w:rPr>
+        <w:t xml:space="preserve">s </w:t>
+      </w:r>
+      <w:r>
+        <w:rPr>
+          <w:rFonts w:eastAsia="Calibri" w:cstheme="minorHAnsi"/>
+          <w:i/>
+          <w:lang w:val="es-AR"/>
+        </w:rPr>
+        <w:t xml:space="preserve">valoraciones </w:t>
+      </w:r>
+      <w:r>
+        <w:rPr>
+          <w:rFonts w:eastAsia="Calibri" w:cstheme="minorHAnsi"/>
+          <w:i/>
+          <w:lang w:val="es-AR"/>
+        </w:rPr>
+        <w:t xml:space="preserve">asociados nos presentan dos ventajas; por un lado, se trata de un sistema abierto, lo que le garantiza a la institución la posibilidad de generar nuevos servicios y </w:t>
+      </w:r>
+      <w:r>
+        <w:rPr>
+          <w:rFonts w:eastAsia="Calibri" w:cstheme="minorHAnsi"/>
+          <w:i/>
+          <w:lang w:val="es-AR"/>
+        </w:rPr>
+        <w:t>valoraciones</w:t>
+      </w:r>
+      <w:r>
+        <w:rPr>
+          <w:rFonts w:eastAsia="Calibri" w:cstheme="minorHAnsi"/>
+          <w:i/>
+          <w:lang w:val="es-AR"/>
+        </w:rPr>
+        <w:t xml:space="preserve"> asociad</w:t>
+      </w:r>
+      <w:r>
+        <w:rPr>
+          <w:rFonts w:eastAsia="Calibri" w:cstheme="minorHAnsi"/>
+          <w:i/>
+          <w:lang w:val="es-AR"/>
+        </w:rPr>
+        <w:t>a</w:t>
+      </w:r>
+      <w:r>
+        <w:rPr>
+          <w:rFonts w:eastAsia="Calibri" w:cstheme="minorHAnsi"/>
+          <w:i/>
+          <w:lang w:val="es-AR"/>
+        </w:rPr>
+        <w:t xml:space="preserve">s, aun después de que el proyecto y la relación con nuestro grupo de desarrollo </w:t>
+      </w:r>
+      <w:r>
+        <w:rPr>
+          <w:rFonts w:eastAsia="Calibri" w:cstheme="minorHAnsi"/>
+          <w:i/>
+          <w:lang w:val="es-AR"/>
+        </w:rPr>
+        <w:t>terminen</w:t>
+      </w:r>
+      <w:r>
+        <w:rPr>
+          <w:rFonts w:eastAsia="Calibri" w:cstheme="minorHAnsi"/>
+          <w:i/>
+          <w:lang w:val="es-AR"/>
+        </w:rPr>
+        <w:t xml:space="preserve">. Por otro, los tipos de </w:t>
+      </w:r>
+      <w:r>
+        <w:rPr>
+          <w:rFonts w:eastAsia="Calibri" w:cstheme="minorHAnsi"/>
+          <w:i/>
+          <w:lang w:val="es-AR"/>
+        </w:rPr>
+        <w:t>valoraciones</w:t>
+      </w:r>
+      <w:r>
+        <w:rPr>
+          <w:rFonts w:eastAsia="Calibri" w:cstheme="minorHAnsi"/>
+          <w:i/>
+          <w:lang w:val="es-AR"/>
+        </w:rPr>
+        <w:t xml:space="preserve"> asociad</w:t>
+      </w:r>
+      <w:r>
+        <w:rPr>
+          <w:rFonts w:eastAsia="Calibri" w:cstheme="minorHAnsi"/>
+          <w:i/>
+          <w:lang w:val="es-AR"/>
+        </w:rPr>
+        <w:t>a</w:t>
+      </w:r>
+      <w:r>
+        <w:rPr>
+          <w:rFonts w:eastAsia="Calibri" w:cstheme="minorHAnsi"/>
+          <w:i/>
+          <w:lang w:val="es-AR"/>
+        </w:rPr>
+        <w:t>s a un servicio son generados por el encargado de dicho servicio, solucionando así la problemática existente en el sistema de cuadernos, donde los usuarios podían poner los reclamos más variados aun cuando estos no estuviesen contemplados como parte del servicio.</w:t>
       </w:r>
     </w:p>
     <w:p>
@@ -4685,7 +5083,215 @@
           <w:i/>
           <w:lang w:val="es-AR"/>
         </w:rPr>
-        <w:t>La posibilidad de generar informes y estadísticas por medio de los cuadernos era sin dudas muy tediosa, requería por lo menos la revisión de los datos plasmados hoja por hoja, y la carga en una hoja de cálculo o el uso de calculadora para poder obtener algo estadísticamente útil, sin contar que durante la generación de estadísticas el cuaderno de reclamos no estará disponible.</w:t>
+        <w:t xml:space="preserve">En lo que respecta a la interfaz para el </w:t>
+      </w:r>
+      <w:r>
+        <w:rPr>
+          <w:rFonts w:eastAsia="Calibri" w:cstheme="minorHAnsi"/>
+          <w:i/>
+          <w:lang w:val="es-AR"/>
+        </w:rPr>
+        <w:t>encargado</w:t>
+      </w:r>
+      <w:r>
+        <w:rPr>
+          <w:rFonts w:eastAsia="Calibri" w:cstheme="minorHAnsi"/>
+          <w:i/>
+          <w:lang w:val="es-AR"/>
+        </w:rPr>
+        <w:t xml:space="preserve"> de servicio, le permitirá, además de </w:t>
+      </w:r>
+      <w:r>
+        <w:rPr>
+          <w:rFonts w:eastAsia="Calibri" w:cstheme="minorHAnsi"/>
+          <w:i/>
+          <w:lang w:val="es-AR"/>
+        </w:rPr>
+        <w:t>tipificar</w:t>
+      </w:r>
+      <w:r>
+        <w:rPr>
+          <w:rFonts w:eastAsia="Calibri" w:cstheme="minorHAnsi"/>
+          <w:i/>
+          <w:lang w:val="es-AR"/>
+        </w:rPr>
+        <w:t xml:space="preserve"> l</w:t>
+      </w:r>
+      <w:r>
+        <w:rPr>
+          <w:rFonts w:eastAsia="Calibri" w:cstheme="minorHAnsi"/>
+          <w:i/>
+          <w:lang w:val="es-AR"/>
+        </w:rPr>
+        <w:t>a</w:t>
+      </w:r>
+      <w:r>
+        <w:rPr>
+          <w:rFonts w:eastAsia="Calibri" w:cstheme="minorHAnsi"/>
+          <w:i/>
+          <w:lang w:val="es-AR"/>
+        </w:rPr>
+        <w:t xml:space="preserve">s </w:t>
+      </w:r>
+      <w:r>
+        <w:rPr>
+          <w:rFonts w:eastAsia="Calibri" w:cstheme="minorHAnsi"/>
+          <w:i/>
+          <w:lang w:val="es-AR"/>
+        </w:rPr>
+        <w:t>valoraciones</w:t>
+      </w:r>
+      <w:r>
+        <w:rPr>
+          <w:rFonts w:eastAsia="Calibri" w:cstheme="minorHAnsi"/>
+          <w:i/>
+          <w:lang w:val="es-AR"/>
+        </w:rPr>
+        <w:t xml:space="preserve"> asociados a su servicio, generar estadísticas sobre </w:t>
+      </w:r>
+      <w:r>
+        <w:rPr>
+          <w:rFonts w:eastAsia="Calibri" w:cstheme="minorHAnsi"/>
+          <w:i/>
+          <w:lang w:val="es-AR"/>
+        </w:rPr>
+        <w:t>los datos obtenidos</w:t>
+      </w:r>
+      <w:r>
+        <w:rPr>
+          <w:rFonts w:eastAsia="Calibri" w:cstheme="minorHAnsi"/>
+          <w:i/>
+          <w:lang w:val="es-AR"/>
+        </w:rPr>
+        <w:t>, destinadas a cuestiones como evaluación de rendimientos del personal que supervisa, o estudio de l</w:t>
+      </w:r>
+      <w:r>
+        <w:rPr>
+          <w:rFonts w:eastAsia="Calibri" w:cstheme="minorHAnsi"/>
+          <w:i/>
+          <w:lang w:val="es-AR"/>
+        </w:rPr>
+        <w:t>a</w:t>
+      </w:r>
+      <w:r>
+        <w:rPr>
+          <w:rFonts w:eastAsia="Calibri" w:cstheme="minorHAnsi"/>
+          <w:i/>
+          <w:lang w:val="es-AR"/>
+        </w:rPr>
+        <w:t xml:space="preserve">s </w:t>
+      </w:r>
+      <w:r>
+        <w:rPr>
+          <w:rFonts w:eastAsia="Calibri" w:cstheme="minorHAnsi"/>
+          <w:i/>
+          <w:lang w:val="es-AR"/>
+        </w:rPr>
+        <w:t>valoraciones</w:t>
+      </w:r>
+      <w:r>
+        <w:rPr>
+          <w:rFonts w:eastAsia="Calibri" w:cstheme="minorHAnsi"/>
+          <w:i/>
+          <w:lang w:val="es-AR"/>
+        </w:rPr>
+        <w:t xml:space="preserve"> </w:t>
+      </w:r>
+      <w:r>
+        <w:rPr>
+          <w:rFonts w:eastAsia="Calibri" w:cstheme="minorHAnsi"/>
+          <w:i/>
+          <w:lang w:val="es-AR"/>
+        </w:rPr>
+        <w:t>existentes</w:t>
+      </w:r>
+      <w:r>
+        <w:rPr>
+          <w:rFonts w:eastAsia="Calibri" w:cstheme="minorHAnsi"/>
+          <w:i/>
+          <w:lang w:val="es-AR"/>
+        </w:rPr>
+        <w:t xml:space="preserve"> para tener una dimensión más aproximada de la utilidad o no de un</w:t>
+      </w:r>
+      <w:r>
+        <w:rPr>
+          <w:rFonts w:eastAsia="Calibri" w:cstheme="minorHAnsi"/>
+          <w:i/>
+          <w:lang w:val="es-AR"/>
+        </w:rPr>
+        <w:t>a</w:t>
+      </w:r>
+      <w:r>
+        <w:rPr>
+          <w:rFonts w:eastAsia="Calibri" w:cstheme="minorHAnsi"/>
+          <w:i/>
+          <w:lang w:val="es-AR"/>
+        </w:rPr>
+        <w:t xml:space="preserve"> de ellos, permitiendo ir mejorando el sistema en función de l</w:t>
+      </w:r>
+      <w:r>
+        <w:rPr>
+          <w:rFonts w:eastAsia="Calibri" w:cstheme="minorHAnsi"/>
+          <w:i/>
+          <w:lang w:val="es-AR"/>
+        </w:rPr>
+        <w:t>a</w:t>
+      </w:r>
+      <w:r>
+        <w:rPr>
+          <w:rFonts w:eastAsia="Calibri" w:cstheme="minorHAnsi"/>
+          <w:i/>
+          <w:lang w:val="es-AR"/>
+        </w:rPr>
+        <w:t xml:space="preserve">s </w:t>
+      </w:r>
+      <w:r>
+        <w:rPr>
+          <w:rFonts w:eastAsia="Calibri" w:cstheme="minorHAnsi"/>
+          <w:i/>
+          <w:lang w:val="es-AR"/>
+        </w:rPr>
+        <w:t>valoraciones</w:t>
+      </w:r>
+      <w:r>
+        <w:rPr>
+          <w:rFonts w:eastAsia="Calibri" w:cstheme="minorHAnsi"/>
+          <w:i/>
+          <w:lang w:val="es-AR"/>
+        </w:rPr>
+        <w:t xml:space="preserve"> </w:t>
+      </w:r>
+      <w:r>
+        <w:rPr>
+          <w:rFonts w:eastAsia="Calibri" w:cstheme="minorHAnsi"/>
+          <w:i/>
+          <w:lang w:val="es-AR"/>
+        </w:rPr>
+        <w:t>más</w:t>
+      </w:r>
+      <w:r>
+        <w:rPr>
+          <w:rFonts w:eastAsia="Calibri" w:cstheme="minorHAnsi"/>
+          <w:i/>
+          <w:lang w:val="es-AR"/>
+        </w:rPr>
+        <w:t xml:space="preserve"> </w:t>
+      </w:r>
+      <w:r>
+        <w:rPr>
+          <w:rFonts w:eastAsia="Calibri" w:cstheme="minorHAnsi"/>
+          <w:i/>
+          <w:lang w:val="es-AR"/>
+        </w:rPr>
+        <w:t>seleccionadas por los valoradores</w:t>
+      </w:r>
+      <w:r>
+        <w:rPr>
+          <w:rFonts w:eastAsia="Calibri" w:cstheme="minorHAnsi"/>
+          <w:i/>
+          <w:lang w:val="es-AR"/>
+        </w:rPr>
+        <w:t>.</w:t>
       </w:r>
     </w:p>
     <w:p>
@@ -4707,23 +5313,7 @@
           <w:i/>
           <w:lang w:val="es-AR"/>
         </w:rPr>
-        <w:t xml:space="preserve">Los servicios se dan por sectores dentro de la universidad, la aplicación por medio de la cual un usuario podrá efectuar un reclamo será capaz de leer un código QR, pegados en los diferentes sectores que </w:t>
-      </w:r>
-      <w:r>
-        <w:rPr>
-          <w:rFonts w:eastAsia="Calibri" w:cstheme="minorHAnsi"/>
-          <w:i/>
-          <w:lang w:val="es-AR"/>
-        </w:rPr>
-        <w:t>aligerará</w:t>
-      </w:r>
-      <w:r>
-        <w:rPr>
-          <w:rFonts w:eastAsia="Calibri" w:cstheme="minorHAnsi"/>
-          <w:i/>
-          <w:lang w:val="es-AR"/>
-        </w:rPr>
-        <w:t xml:space="preserve"> la carga de los datos de ubicación del servicio con inconveniente.</w:t>
+        <w:t>La posibilidad de generar informes y estadísticas por medio de los cuadernos era sin dudas muy tediosa, requería por lo menos la revisión de los datos plasmados hoja por hoja, y la carga en una hoja de cálculo o el uso de calculadora para poder obtener algo estadísticamente útil, sin contar que durante la generación de estadísticas el cuaderno de reclamos no estará disponible.</w:t>
       </w:r>
     </w:p>
     <w:p>
@@ -4745,8 +5335,84 @@
           <w:i/>
           <w:lang w:val="es-AR"/>
         </w:rPr>
-        <w:t>Puede darse el caso de que algunos usuarios no cuenten con cámara en el celular (necesaria para escaneo QR) o este dañada, no por esto debe estar imposibilitado de generar un reclamo, en ese sentido se les permitirá realizar la carga de ubicación a mano y efectuar su reclamo de manera normal.</w:t>
-      </w:r>
+        <w:t>Los servicios se dan por sectores dentro de la universidad, la aplicación por medio de la cual un usuario podrá efectuar un</w:t>
+      </w:r>
+      <w:r>
+        <w:rPr>
+          <w:rFonts w:eastAsia="Calibri" w:cstheme="minorHAnsi"/>
+          <w:i/>
+          <w:lang w:val="es-AR"/>
+        </w:rPr>
+        <w:t>a</w:t>
+      </w:r>
+      <w:r>
+        <w:rPr>
+          <w:rFonts w:eastAsia="Calibri" w:cstheme="minorHAnsi"/>
+          <w:i/>
+          <w:lang w:val="es-AR"/>
+        </w:rPr>
+        <w:t xml:space="preserve"> </w:t>
+      </w:r>
+      <w:proofErr w:type="spellStart"/>
+      <w:r>
+        <w:rPr>
+          <w:rFonts w:eastAsia="Calibri" w:cstheme="minorHAnsi"/>
+          <w:i/>
+          <w:lang w:val="es-AR"/>
+        </w:rPr>
+        <w:t>valoracion</w:t>
+      </w:r>
+      <w:proofErr w:type="spellEnd"/>
+      <w:r>
+        <w:rPr>
+          <w:rFonts w:eastAsia="Calibri" w:cstheme="minorHAnsi"/>
+          <w:i/>
+          <w:lang w:val="es-AR"/>
+        </w:rPr>
+        <w:t xml:space="preserve"> será capaz de leer un código QR, pegados en los diferentes sectores que </w:t>
+      </w:r>
+      <w:r>
+        <w:rPr>
+          <w:rFonts w:eastAsia="Calibri" w:cstheme="minorHAnsi"/>
+          <w:i/>
+          <w:lang w:val="es-AR"/>
+        </w:rPr>
+        <w:t>aligerará</w:t>
+      </w:r>
+      <w:r>
+        <w:rPr>
+          <w:rFonts w:eastAsia="Calibri" w:cstheme="minorHAnsi"/>
+          <w:i/>
+          <w:lang w:val="es-AR"/>
+        </w:rPr>
+        <w:t xml:space="preserve"> la carga de los datos de ubicación del servicio </w:t>
+      </w:r>
+      <w:r>
+        <w:rPr>
+          <w:rFonts w:eastAsia="Calibri" w:cstheme="minorHAnsi"/>
+          <w:i/>
+          <w:lang w:val="es-AR"/>
+        </w:rPr>
+        <w:t xml:space="preserve">a </w:t>
+      </w:r>
+      <w:proofErr w:type="gramStart"/>
+      <w:r>
+        <w:rPr>
+          <w:rFonts w:eastAsia="Calibri" w:cstheme="minorHAnsi"/>
+          <w:i/>
+          <w:lang w:val="es-AR"/>
+        </w:rPr>
+        <w:t>valorar.</w:t>
+      </w:r>
+      <w:r>
+        <w:rPr>
+          <w:rFonts w:eastAsia="Calibri" w:cstheme="minorHAnsi"/>
+          <w:i/>
+          <w:lang w:val="es-AR"/>
+        </w:rPr>
+        <w:t>.</w:t>
+      </w:r>
+      <w:proofErr w:type="gramEnd"/>
     </w:p>
     <w:p>
       <w:pPr>
@@ -4767,23 +5433,40 @@
           <w:i/>
           <w:lang w:val="es-AR"/>
         </w:rPr>
-        <w:t>El uso de código QR tiene dos finalidades, agilizar la carga del reclamo, reduciendo trabajo del lado del usuario e incentivando el uso, pero además es una de las primeras barreras para garantizar que los reclamos sean efect</w:t>
-      </w:r>
-      <w:r>
-        <w:rPr>
-          <w:rFonts w:eastAsia="Calibri" w:cstheme="minorHAnsi"/>
-          <w:i/>
-          <w:lang w:val="es-AR"/>
-        </w:rPr>
-        <w:t>uados dentro del Campus U</w:t>
-      </w:r>
-      <w:r>
-        <w:rPr>
-          <w:rFonts w:eastAsia="Calibri" w:cstheme="minorHAnsi"/>
-          <w:i/>
-          <w:lang w:val="es-AR"/>
-        </w:rPr>
-        <w:t>niversitario.</w:t>
+        <w:lastRenderedPageBreak/>
+        <w:t>Puede darse el caso de que algunos usuarios no cuenten con cámara en el celular (necesaria para escaneo QR) o este dañada, no por esto debe estar imposibilitado de generar un</w:t>
+      </w:r>
+      <w:r>
+        <w:rPr>
+          <w:rFonts w:eastAsia="Calibri" w:cstheme="minorHAnsi"/>
+          <w:i/>
+          <w:lang w:val="es-AR"/>
+        </w:rPr>
+        <w:t>a valoración,</w:t>
+      </w:r>
+      <w:r>
+        <w:rPr>
+          <w:rFonts w:eastAsia="Calibri" w:cstheme="minorHAnsi"/>
+          <w:i/>
+          <w:lang w:val="es-AR"/>
+        </w:rPr>
+        <w:t xml:space="preserve"> en ese sentido se les permitirá realizar la carga de ubicación a mano y efectuar su </w:t>
+      </w:r>
+      <w:r>
+        <w:rPr>
+          <w:rFonts w:eastAsia="Calibri" w:cstheme="minorHAnsi"/>
+          <w:i/>
+          <w:lang w:val="es-AR"/>
+        </w:rPr>
+        <w:t>valoración</w:t>
+      </w:r>
+      <w:r>
+        <w:rPr>
+          <w:rFonts w:eastAsia="Calibri" w:cstheme="minorHAnsi"/>
+          <w:i/>
+          <w:lang w:val="es-AR"/>
+        </w:rPr>
+        <w:t xml:space="preserve"> de manera normal.</w:t>
       </w:r>
     </w:p>
     <w:p>
@@ -4805,8 +5488,135 @@
           <w:i/>
           <w:lang w:val="es-AR"/>
         </w:rPr>
-        <w:lastRenderedPageBreak/>
-        <w:t>Como los reclamos se efectúan por aplicación, siempre será posible efectuarlos, aun cuando el administrador se encuentre haciendo informes y estadísticas, solo basta con escanear el punto de control (QR) y efectuar el reclamo, que podrá ser respondido directamente por el administrador.</w:t>
+        <w:t>El uso de código QR tiene dos finalidades, agilizar la carga de</w:t>
+      </w:r>
+      <w:r>
+        <w:rPr>
+          <w:rFonts w:eastAsia="Calibri" w:cstheme="minorHAnsi"/>
+          <w:i/>
+          <w:lang w:val="es-AR"/>
+        </w:rPr>
+        <w:t xml:space="preserve"> </w:t>
+      </w:r>
+      <w:r>
+        <w:rPr>
+          <w:rFonts w:eastAsia="Calibri" w:cstheme="minorHAnsi"/>
+          <w:i/>
+          <w:lang w:val="es-AR"/>
+        </w:rPr>
+        <w:t>l</w:t>
+      </w:r>
+      <w:r>
+        <w:rPr>
+          <w:rFonts w:eastAsia="Calibri" w:cstheme="minorHAnsi"/>
+          <w:i/>
+          <w:lang w:val="es-AR"/>
+        </w:rPr>
+        <w:t>a</w:t>
+      </w:r>
+      <w:r>
+        <w:rPr>
+          <w:rFonts w:eastAsia="Calibri" w:cstheme="minorHAnsi"/>
+          <w:i/>
+          <w:lang w:val="es-AR"/>
+        </w:rPr>
+        <w:t xml:space="preserve"> </w:t>
+      </w:r>
+      <w:r>
+        <w:rPr>
+          <w:rFonts w:eastAsia="Calibri" w:cstheme="minorHAnsi"/>
+          <w:i/>
+          <w:lang w:val="es-AR"/>
+        </w:rPr>
+        <w:t>valoración</w:t>
+      </w:r>
+      <w:r>
+        <w:rPr>
+          <w:rFonts w:eastAsia="Calibri" w:cstheme="minorHAnsi"/>
+          <w:i/>
+          <w:lang w:val="es-AR"/>
+        </w:rPr>
+        <w:t>, reduciendo trabajo del lado del usuario e incentivando el uso, pero además es una de las primeras barreras para garantizar que l</w:t>
+      </w:r>
+      <w:r>
+        <w:rPr>
+          <w:rFonts w:eastAsia="Calibri" w:cstheme="minorHAnsi"/>
+          <w:i/>
+          <w:lang w:val="es-AR"/>
+        </w:rPr>
+        <w:t>a</w:t>
+      </w:r>
+      <w:r>
+        <w:rPr>
+          <w:rFonts w:eastAsia="Calibri" w:cstheme="minorHAnsi"/>
+          <w:i/>
+          <w:lang w:val="es-AR"/>
+        </w:rPr>
+        <w:t xml:space="preserve">s </w:t>
+      </w:r>
+      <w:r>
+        <w:rPr>
+          <w:rFonts w:eastAsia="Calibri" w:cstheme="minorHAnsi"/>
+          <w:i/>
+          <w:lang w:val="es-AR"/>
+        </w:rPr>
+        <w:t>valoraciones</w:t>
+      </w:r>
+      <w:r>
+        <w:rPr>
+          <w:rFonts w:eastAsia="Calibri" w:cstheme="minorHAnsi"/>
+          <w:i/>
+          <w:lang w:val="es-AR"/>
+        </w:rPr>
+        <w:t xml:space="preserve"> sean efect</w:t>
+      </w:r>
+      <w:r>
+        <w:rPr>
+          <w:rFonts w:eastAsia="Calibri" w:cstheme="minorHAnsi"/>
+          <w:i/>
+          <w:lang w:val="es-AR"/>
+        </w:rPr>
+        <w:t>uad</w:t>
+      </w:r>
+      <w:r>
+        <w:rPr>
+          <w:rFonts w:eastAsia="Calibri" w:cstheme="minorHAnsi"/>
+          <w:i/>
+          <w:lang w:val="es-AR"/>
+        </w:rPr>
+        <w:t>a</w:t>
+      </w:r>
+      <w:r>
+        <w:rPr>
+          <w:rFonts w:eastAsia="Calibri" w:cstheme="minorHAnsi"/>
+          <w:i/>
+          <w:lang w:val="es-AR"/>
+        </w:rPr>
+        <w:t>s dentro del Campus U</w:t>
+      </w:r>
+      <w:r>
+        <w:rPr>
+          <w:rFonts w:eastAsia="Calibri" w:cstheme="minorHAnsi"/>
+          <w:i/>
+          <w:lang w:val="es-AR"/>
+        </w:rPr>
+        <w:t>niversitario</w:t>
+      </w:r>
+      <w:r>
+        <w:rPr>
+          <w:rFonts w:eastAsia="Calibri" w:cstheme="minorHAnsi"/>
+          <w:i/>
+          <w:lang w:val="es-AR"/>
+        </w:rPr>
+        <w:t>, solicitado expresamente por el usuario</w:t>
+      </w:r>
+      <w:r>
+        <w:rPr>
+          <w:rFonts w:eastAsia="Calibri" w:cstheme="minorHAnsi"/>
+          <w:i/>
+          <w:lang w:val="es-AR"/>
+        </w:rPr>
+        <w:t>.</w:t>
       </w:r>
     </w:p>
     <w:p>
@@ -4828,52 +5638,104 @@
           <w:i/>
           <w:lang w:val="es-AR"/>
         </w:rPr>
-        <w:t>De esta manera pondría solución a</w:t>
-      </w:r>
-      <w:r>
-        <w:rPr>
-          <w:rFonts w:eastAsia="Calibri" w:cstheme="minorHAnsi"/>
-          <w:i/>
-          <w:lang w:val="es-AR"/>
-        </w:rPr>
-        <w:t xml:space="preserve"> la dificultad de los cuadernos donde cualquier empleado del sector </w:t>
-      </w:r>
-      <w:r>
-        <w:rPr>
-          <w:rFonts w:eastAsia="Calibri" w:cstheme="minorHAnsi"/>
-          <w:i/>
-          <w:lang w:val="es-AR"/>
-        </w:rPr>
-        <w:t>muñido</w:t>
-      </w:r>
-      <w:r>
-        <w:rPr>
-          <w:rFonts w:eastAsia="Calibri" w:cstheme="minorHAnsi"/>
-          <w:i/>
-          <w:lang w:val="es-AR"/>
-        </w:rPr>
-        <w:t xml:space="preserve"> de una birome respondía.</w:t>
-      </w:r>
-    </w:p>
-    <w:p>
-      <w:pPr>
-        <w:pStyle w:val="PSI-Ttulo2"/>
-        <w:rPr>
-          <w:rFonts w:asciiTheme="minorHAnsi" w:hAnsiTheme="minorHAnsi" w:cstheme="minorHAnsi"/>
-          <w:color w:val="92D050"/>
-        </w:rPr>
-      </w:pPr>
-      <w:bookmarkStart w:id="17" w:name="_Toc235010134"/>
-      <w:bookmarkStart w:id="18" w:name="_Toc257619296"/>
-      <w:r>
-        <w:rPr>
-          <w:rFonts w:asciiTheme="minorHAnsi" w:hAnsiTheme="minorHAnsi" w:cstheme="minorHAnsi"/>
-          <w:color w:val="92D050"/>
-        </w:rPr>
-        <w:t>Descripción del proyecto</w:t>
-      </w:r>
-      <w:bookmarkEnd w:id="17"/>
-      <w:bookmarkEnd w:id="18"/>
+        <w:t>Como l</w:t>
+      </w:r>
+      <w:r>
+        <w:rPr>
+          <w:rFonts w:eastAsia="Calibri" w:cstheme="minorHAnsi"/>
+          <w:i/>
+          <w:lang w:val="es-AR"/>
+        </w:rPr>
+        <w:t>a</w:t>
+      </w:r>
+      <w:r>
+        <w:rPr>
+          <w:rFonts w:eastAsia="Calibri" w:cstheme="minorHAnsi"/>
+          <w:i/>
+          <w:lang w:val="es-AR"/>
+        </w:rPr>
+        <w:t xml:space="preserve">s </w:t>
+      </w:r>
+      <w:r>
+        <w:rPr>
+          <w:rFonts w:eastAsia="Calibri" w:cstheme="minorHAnsi"/>
+          <w:i/>
+          <w:lang w:val="es-AR"/>
+        </w:rPr>
+        <w:t>valoraciones</w:t>
+      </w:r>
+      <w:r>
+        <w:rPr>
+          <w:rFonts w:eastAsia="Calibri" w:cstheme="minorHAnsi"/>
+          <w:i/>
+          <w:lang w:val="es-AR"/>
+        </w:rPr>
+        <w:t xml:space="preserve"> se efectúan por aplicación, siempre será posible efectuarl</w:t>
+      </w:r>
+      <w:r>
+        <w:rPr>
+          <w:rFonts w:eastAsia="Calibri" w:cstheme="minorHAnsi"/>
+          <w:i/>
+          <w:lang w:val="es-AR"/>
+        </w:rPr>
+        <w:t xml:space="preserve">as, aun cuando el encargado de servicio o el administrador del mismo </w:t>
+      </w:r>
+      <w:r>
+        <w:rPr>
+          <w:rFonts w:eastAsia="Calibri" w:cstheme="minorHAnsi"/>
+          <w:i/>
+          <w:lang w:val="es-AR"/>
+        </w:rPr>
+        <w:t xml:space="preserve">se encuentre haciendo informes y estadísticas, solo basta con escanear el punto de control (QR) y efectuar </w:t>
+      </w:r>
+      <w:r>
+        <w:rPr>
+          <w:rFonts w:eastAsia="Calibri" w:cstheme="minorHAnsi"/>
+          <w:i/>
+          <w:lang w:val="es-AR"/>
+        </w:rPr>
+        <w:t>la valoración</w:t>
+      </w:r>
+      <w:r>
+        <w:rPr>
+          <w:rFonts w:eastAsia="Calibri" w:cstheme="minorHAnsi"/>
+          <w:i/>
+          <w:lang w:val="es-AR"/>
+        </w:rPr>
+        <w:t>, que podrá ser respondid</w:t>
+      </w:r>
+      <w:r>
+        <w:rPr>
+          <w:rFonts w:eastAsia="Calibri" w:cstheme="minorHAnsi"/>
+          <w:i/>
+          <w:lang w:val="es-AR"/>
+        </w:rPr>
+        <w:t>a</w:t>
+      </w:r>
+      <w:r>
+        <w:rPr>
+          <w:rFonts w:eastAsia="Calibri" w:cstheme="minorHAnsi"/>
+          <w:i/>
+          <w:lang w:val="es-AR"/>
+        </w:rPr>
+        <w:t xml:space="preserve"> directamente por el </w:t>
+      </w:r>
+      <w:r>
+        <w:rPr>
+          <w:rFonts w:eastAsia="Calibri" w:cstheme="minorHAnsi"/>
+          <w:i/>
+          <w:lang w:val="es-AR"/>
+        </w:rPr>
+        <w:t>encargado de dicho servicio</w:t>
+      </w:r>
+      <w:r>
+        <w:rPr>
+          <w:rFonts w:eastAsia="Calibri" w:cstheme="minorHAnsi"/>
+          <w:i/>
+          <w:lang w:val="es-AR"/>
+        </w:rPr>
+        <w:t>.</w:t>
+      </w:r>
     </w:p>
     <w:p>
       <w:pPr>
@@ -4894,24 +5756,102 @@
           <w:i/>
           <w:lang w:val="es-AR"/>
         </w:rPr>
-        <w:t xml:space="preserve">El sistema se compone de tres interfaces, 2 de tipo web, una será utilizada por el administrador del </w:t>
-      </w:r>
-      <w:r>
-        <w:rPr>
-          <w:rFonts w:eastAsia="Calibri" w:cstheme="minorHAnsi"/>
-          <w:i/>
-          <w:lang w:val="es-AR"/>
-        </w:rPr>
-        <w:t>sistema</w:t>
-      </w:r>
-      <w:r>
-        <w:rPr>
-          <w:rFonts w:eastAsia="Calibri" w:cstheme="minorHAnsi"/>
-          <w:i/>
-          <w:lang w:val="es-AR"/>
-        </w:rPr>
-        <w:t xml:space="preserve"> para crear servicios y designar administradores de los mismos, y la segunda para el administrador de servicio, que le permitirá definir los reclamos para el servicio que administra, generar informe y estadísticas en función de los datos recibidos.</w:t>
-      </w:r>
+        <w:t xml:space="preserve">De esta manera </w:t>
+      </w:r>
+      <w:r>
+        <w:rPr>
+          <w:rFonts w:eastAsia="Calibri" w:cstheme="minorHAnsi"/>
+          <w:i/>
+          <w:lang w:val="es-AR"/>
+        </w:rPr>
+        <w:t>brinda una solución</w:t>
+      </w:r>
+      <w:r>
+        <w:rPr>
+          <w:rFonts w:eastAsia="Calibri" w:cstheme="minorHAnsi"/>
+          <w:i/>
+          <w:lang w:val="es-AR"/>
+        </w:rPr>
+        <w:t xml:space="preserve"> a</w:t>
+      </w:r>
+      <w:r>
+        <w:rPr>
+          <w:rFonts w:eastAsia="Calibri" w:cstheme="minorHAnsi"/>
+          <w:i/>
+          <w:lang w:val="es-AR"/>
+        </w:rPr>
+        <w:t xml:space="preserve"> la dificultad de los cuadernos donde cualquier empleado del sector </w:t>
+      </w:r>
+      <w:r>
+        <w:rPr>
+          <w:rFonts w:eastAsia="Calibri" w:cstheme="minorHAnsi"/>
+          <w:i/>
+          <w:lang w:val="es-AR"/>
+        </w:rPr>
+        <w:t>muñido</w:t>
+      </w:r>
+      <w:r>
+        <w:rPr>
+          <w:rFonts w:eastAsia="Calibri" w:cstheme="minorHAnsi"/>
+          <w:i/>
+          <w:lang w:val="es-AR"/>
+        </w:rPr>
+        <w:t xml:space="preserve"> de </w:t>
+      </w:r>
+      <w:proofErr w:type="gramStart"/>
+      <w:r>
+        <w:rPr>
+          <w:rFonts w:eastAsia="Calibri" w:cstheme="minorHAnsi"/>
+          <w:i/>
+          <w:lang w:val="es-AR"/>
+        </w:rPr>
+        <w:t>una birome</w:t>
+      </w:r>
+      <w:proofErr w:type="gramEnd"/>
+      <w:r>
+        <w:rPr>
+          <w:rFonts w:eastAsia="Calibri" w:cstheme="minorHAnsi"/>
+          <w:i/>
+          <w:lang w:val="es-AR"/>
+        </w:rPr>
+        <w:t xml:space="preserve"> respondía</w:t>
+      </w:r>
+      <w:r>
+        <w:rPr>
+          <w:rFonts w:eastAsia="Calibri" w:cstheme="minorHAnsi"/>
+          <w:i/>
+          <w:lang w:val="es-AR"/>
+        </w:rPr>
+        <w:t xml:space="preserve"> sobre alguna de las valoraciones recibidas</w:t>
+      </w:r>
+      <w:r>
+        <w:rPr>
+          <w:rFonts w:eastAsia="Calibri" w:cstheme="minorHAnsi"/>
+          <w:i/>
+          <w:lang w:val="es-AR"/>
+        </w:rPr>
+        <w:t>.</w:t>
+      </w:r>
+    </w:p>
+    <w:p>
+      <w:pPr>
+        <w:pStyle w:val="PSI-Ttulo2"/>
+        <w:rPr>
+          <w:rFonts w:asciiTheme="minorHAnsi" w:hAnsiTheme="minorHAnsi" w:cstheme="minorHAnsi"/>
+          <w:color w:val="92D050"/>
+        </w:rPr>
+      </w:pPr>
+      <w:bookmarkStart w:id="17" w:name="_Toc235010134"/>
+      <w:bookmarkStart w:id="18" w:name="_Toc257619296"/>
+      <w:r>
+        <w:rPr>
+          <w:rFonts w:asciiTheme="minorHAnsi" w:hAnsiTheme="minorHAnsi" w:cstheme="minorHAnsi"/>
+          <w:color w:val="92D050"/>
+        </w:rPr>
+        <w:t>Descripción del proyecto</w:t>
+      </w:r>
+      <w:bookmarkEnd w:id="17"/>
+      <w:bookmarkEnd w:id="18"/>
     </w:p>
     <w:p>
       <w:pPr>
@@ -4932,23 +5872,161 @@
           <w:i/>
           <w:lang w:val="es-AR"/>
         </w:rPr>
-        <w:t xml:space="preserve">La tercer interfaz es de tipo móvil, se presenta como una aplicación de celular, que permite el escaneo de códigos QR que identificaran las áreas donde existen servicios y permiten precargar algunos datos aligerando la tarea por parte del usuario, pero se </w:t>
-      </w:r>
-      <w:r>
-        <w:rPr>
-          <w:rFonts w:eastAsia="Calibri" w:cstheme="minorHAnsi"/>
-          <w:i/>
-          <w:lang w:val="es-AR"/>
-        </w:rPr>
-        <w:t>contemplara</w:t>
-      </w:r>
-      <w:r>
-        <w:rPr>
-          <w:rFonts w:eastAsia="Calibri" w:cstheme="minorHAnsi"/>
-          <w:i/>
-          <w:lang w:val="es-AR"/>
-        </w:rPr>
-        <w:t xml:space="preserve"> permitir la carga sin uso de QR.</w:t>
+        <w:t xml:space="preserve">El sistema se compone de </w:t>
+      </w:r>
+      <w:r>
+        <w:rPr>
+          <w:rFonts w:eastAsia="Calibri" w:cstheme="minorHAnsi"/>
+          <w:i/>
+          <w:lang w:val="es-AR"/>
+        </w:rPr>
+        <w:t>dos</w:t>
+      </w:r>
+      <w:r>
+        <w:rPr>
+          <w:rFonts w:eastAsia="Calibri" w:cstheme="minorHAnsi"/>
+          <w:i/>
+          <w:lang w:val="es-AR"/>
+        </w:rPr>
+        <w:t xml:space="preserve"> interfaces, </w:t>
+      </w:r>
+      <w:r>
+        <w:rPr>
+          <w:rFonts w:eastAsia="Calibri" w:cstheme="minorHAnsi"/>
+          <w:i/>
+          <w:lang w:val="es-AR"/>
+        </w:rPr>
+        <w:t>1 aplicación</w:t>
+      </w:r>
+      <w:r>
+        <w:rPr>
+          <w:rFonts w:eastAsia="Calibri" w:cstheme="minorHAnsi"/>
+          <w:i/>
+          <w:lang w:val="es-AR"/>
+        </w:rPr>
+        <w:t xml:space="preserve"> web, utilizada por el administrador del </w:t>
+      </w:r>
+      <w:r>
+        <w:rPr>
+          <w:rFonts w:eastAsia="Calibri" w:cstheme="minorHAnsi"/>
+          <w:i/>
+          <w:lang w:val="es-AR"/>
+        </w:rPr>
+        <w:t>sistema</w:t>
+      </w:r>
+      <w:r>
+        <w:rPr>
+          <w:rFonts w:eastAsia="Calibri" w:cstheme="minorHAnsi"/>
+          <w:i/>
+          <w:lang w:val="es-AR"/>
+        </w:rPr>
+        <w:t xml:space="preserve"> para crear servicios y designar </w:t>
+      </w:r>
+      <w:r>
+        <w:rPr>
+          <w:rFonts w:eastAsia="Calibri" w:cstheme="minorHAnsi"/>
+          <w:i/>
+          <w:lang w:val="es-AR"/>
+        </w:rPr>
+        <w:t>encargados</w:t>
+      </w:r>
+      <w:r>
+        <w:rPr>
+          <w:rFonts w:eastAsia="Calibri" w:cstheme="minorHAnsi"/>
+          <w:i/>
+          <w:lang w:val="es-AR"/>
+        </w:rPr>
+        <w:t xml:space="preserve"> de los mismos, </w:t>
+      </w:r>
+      <w:r>
+        <w:rPr>
+          <w:rFonts w:eastAsia="Calibri" w:cstheme="minorHAnsi"/>
+          <w:i/>
+          <w:lang w:val="es-AR"/>
+        </w:rPr>
+        <w:t>y también</w:t>
+      </w:r>
+      <w:r>
+        <w:rPr>
+          <w:rFonts w:eastAsia="Calibri" w:cstheme="minorHAnsi"/>
+          <w:i/>
+          <w:lang w:val="es-AR"/>
+        </w:rPr>
+        <w:t xml:space="preserve"> para el </w:t>
+      </w:r>
+      <w:r>
+        <w:rPr>
+          <w:rFonts w:eastAsia="Calibri" w:cstheme="minorHAnsi"/>
+          <w:i/>
+          <w:lang w:val="es-AR"/>
+        </w:rPr>
+        <w:t>encargado</w:t>
+      </w:r>
+      <w:r>
+        <w:rPr>
+          <w:rFonts w:eastAsia="Calibri" w:cstheme="minorHAnsi"/>
+          <w:i/>
+          <w:lang w:val="es-AR"/>
+        </w:rPr>
+        <w:t xml:space="preserve"> de servicio, que le permitirá definir l</w:t>
+      </w:r>
+      <w:r>
+        <w:rPr>
+          <w:rFonts w:eastAsia="Calibri" w:cstheme="minorHAnsi"/>
+          <w:i/>
+          <w:lang w:val="es-AR"/>
+        </w:rPr>
+        <w:t>a</w:t>
+      </w:r>
+      <w:r>
+        <w:rPr>
+          <w:rFonts w:eastAsia="Calibri" w:cstheme="minorHAnsi"/>
+          <w:i/>
+          <w:lang w:val="es-AR"/>
+        </w:rPr>
+        <w:t xml:space="preserve">s </w:t>
+      </w:r>
+      <w:r>
+        <w:rPr>
+          <w:rFonts w:eastAsia="Calibri" w:cstheme="minorHAnsi"/>
+          <w:i/>
+          <w:lang w:val="es-AR"/>
+        </w:rPr>
+        <w:t>valoraciones</w:t>
+      </w:r>
+      <w:r>
+        <w:rPr>
+          <w:rFonts w:eastAsia="Calibri" w:cstheme="minorHAnsi"/>
+          <w:i/>
+          <w:lang w:val="es-AR"/>
+        </w:rPr>
+        <w:t xml:space="preserve"> para el servicio que administra, generar informe y estadísticas en función de los datos recibidos.</w:t>
+      </w:r>
+      <w:r>
+        <w:rPr>
+          <w:rFonts w:eastAsia="Calibri" w:cstheme="minorHAnsi"/>
+          <w:i/>
+          <w:lang w:val="es-AR"/>
+        </w:rPr>
+        <w:t xml:space="preserve"> Los permisos y accesos serán manejados por medio de </w:t>
+      </w:r>
+      <w:proofErr w:type="spellStart"/>
+      <w:r>
+        <w:rPr>
+          <w:rFonts w:eastAsia="Calibri" w:cstheme="minorHAnsi"/>
+          <w:i/>
+          <w:lang w:val="es-AR"/>
+        </w:rPr>
+        <w:t>login</w:t>
+      </w:r>
+      <w:proofErr w:type="spellEnd"/>
+      <w:r>
+        <w:rPr>
+          <w:rFonts w:eastAsia="Calibri" w:cstheme="minorHAnsi"/>
+          <w:i/>
+          <w:lang w:val="es-AR"/>
+        </w:rPr>
+        <w:t>, permitiendo así la visualización de la parte de aplicación para la que cuenta con permisos.</w:t>
       </w:r>
     </w:p>
     <w:p>
@@ -4970,7 +6048,55 @@
           <w:i/>
           <w:lang w:val="es-AR"/>
         </w:rPr>
-        <w:t>Esta interfaz permitirá efectuar el reclamo sobre el servicio y será dirigido al administrador de servicio, quien podrá realizar una devolución sobre dicho reclamo.</w:t>
+        <w:t xml:space="preserve">La </w:t>
+      </w:r>
+      <w:r>
+        <w:rPr>
+          <w:rFonts w:eastAsia="Calibri" w:cstheme="minorHAnsi"/>
+          <w:i/>
+          <w:lang w:val="es-AR"/>
+        </w:rPr>
+        <w:t>otra</w:t>
+      </w:r>
+      <w:r>
+        <w:rPr>
+          <w:rFonts w:eastAsia="Calibri" w:cstheme="minorHAnsi"/>
+          <w:i/>
+          <w:lang w:val="es-AR"/>
+        </w:rPr>
+        <w:t xml:space="preserve"> interfaz es </w:t>
+      </w:r>
+      <w:r>
+        <w:rPr>
+          <w:rFonts w:eastAsia="Calibri" w:cstheme="minorHAnsi"/>
+          <w:i/>
+          <w:lang w:val="es-AR"/>
+        </w:rPr>
+        <w:t>una aplicación</w:t>
+      </w:r>
+      <w:r>
+        <w:rPr>
+          <w:rFonts w:eastAsia="Calibri" w:cstheme="minorHAnsi"/>
+          <w:i/>
+          <w:lang w:val="es-AR"/>
+        </w:rPr>
+        <w:t xml:space="preserve"> móvil, se presenta como una aplicación de celular, que permite el escaneo de códigos QR que identificaran las áreas donde existen servicios y permiten precargar algunos datos aligerando la tarea por parte del usuario, pero se </w:t>
+      </w:r>
+      <w:r>
+        <w:rPr>
+          <w:rFonts w:eastAsia="Calibri" w:cstheme="minorHAnsi"/>
+          <w:i/>
+          <w:lang w:val="es-AR"/>
+        </w:rPr>
+        <w:t>contemplara</w:t>
+      </w:r>
+      <w:r>
+        <w:rPr>
+          <w:rFonts w:eastAsia="Calibri" w:cstheme="minorHAnsi"/>
+          <w:i/>
+          <w:lang w:val="es-AR"/>
+        </w:rPr>
+        <w:t xml:space="preserve"> permitir la carga sin uso de QR.</w:t>
       </w:r>
     </w:p>
     <w:p>
@@ -4980,81 +6106,67 @@
         </w:tabs>
         <w:ind w:left="0" w:firstLine="0"/>
         <w:jc w:val="both"/>
-      </w:pPr>
-      <w:r>
-        <w:rPr>
-          <w:rFonts w:eastAsia="Calibri" w:cstheme="minorHAnsi"/>
-          <w:i/>
-          <w:lang w:val="es-AR"/>
-        </w:rPr>
-        <w:t xml:space="preserve">Los costos del proyecto serán </w:t>
-      </w:r>
-      <w:r>
-        <w:rPr>
-          <w:rFonts w:eastAsia="Calibri" w:cstheme="minorHAnsi"/>
-          <w:i/>
-          <w:lang w:val="es-AR"/>
-        </w:rPr>
-        <w:t>mínimos</w:t>
-      </w:r>
-      <w:r>
-        <w:rPr>
-          <w:rFonts w:eastAsia="Calibri" w:cstheme="minorHAnsi"/>
-          <w:i/>
-          <w:lang w:val="es-AR"/>
-        </w:rPr>
-        <w:t xml:space="preserve">, lo que cueste imprimir códigos </w:t>
-      </w:r>
-      <w:r>
-        <w:rPr>
-          <w:rFonts w:eastAsia="Calibri" w:cstheme="minorHAnsi"/>
-          <w:i/>
-          <w:lang w:val="es-AR"/>
-        </w:rPr>
-        <w:t>QR para identificar las á</w:t>
-      </w:r>
-      <w:r>
-        <w:rPr>
-          <w:rFonts w:eastAsia="Calibri" w:cstheme="minorHAnsi"/>
-          <w:i/>
-          <w:lang w:val="es-AR"/>
-        </w:rPr>
-        <w:t>r</w:t>
-      </w:r>
-      <w:r>
-        <w:rPr>
-          <w:rFonts w:eastAsia="Calibri" w:cstheme="minorHAnsi"/>
-          <w:i/>
-          <w:lang w:val="es-AR"/>
-        </w:rPr>
-        <w:t>e</w:t>
-      </w:r>
-      <w:r>
-        <w:rPr>
-          <w:rFonts w:eastAsia="Calibri" w:cstheme="minorHAnsi"/>
-          <w:i/>
-          <w:lang w:val="es-AR"/>
-        </w:rPr>
-        <w:t>as, en materia de hardware se apoya fundamentalmente en los aparatos celulares de los usuarios, luego alguna computadora de escritorio para los ad</w:t>
-      </w:r>
-      <w:r>
-        <w:rPr>
-          <w:rFonts w:eastAsia="Calibri" w:cstheme="minorHAnsi"/>
-          <w:i/>
-          <w:lang w:val="es-AR"/>
-        </w:rPr>
-        <w:t>ministradores de sistema y una p</w:t>
-      </w:r>
-      <w:r>
-        <w:rPr>
-          <w:rFonts w:eastAsia="Calibri" w:cstheme="minorHAnsi"/>
-          <w:i/>
-          <w:lang w:val="es-AR"/>
-        </w:rPr>
-        <w:t>or administrador de servicio, pero actualmente se cuenta con dicho equipamiento, por ultimo</w:t>
-      </w:r>
-      <w:r>
-        <w:t xml:space="preserve"> sería necesario implementar un servidor para almacenar los reclamos, pero ya se encuentra disponible.</w:t>
+        <w:rPr>
+          <w:rFonts w:eastAsia="Calibri" w:cstheme="minorHAnsi"/>
+          <w:i/>
+          <w:lang w:val="es-AR"/>
+        </w:rPr>
+      </w:pPr>
+      <w:r>
+        <w:rPr>
+          <w:rFonts w:eastAsia="Calibri" w:cstheme="minorHAnsi"/>
+          <w:i/>
+          <w:lang w:val="es-AR"/>
+        </w:rPr>
+        <w:t xml:space="preserve">Esta interfaz permitirá efectuar </w:t>
+      </w:r>
+      <w:r>
+        <w:rPr>
+          <w:rFonts w:eastAsia="Calibri" w:cstheme="minorHAnsi"/>
+          <w:i/>
+          <w:lang w:val="es-AR"/>
+        </w:rPr>
+        <w:t>la valoración d</w:t>
+      </w:r>
+      <w:r>
+        <w:rPr>
+          <w:rFonts w:eastAsia="Calibri" w:cstheme="minorHAnsi"/>
+          <w:i/>
+          <w:lang w:val="es-AR"/>
+        </w:rPr>
+        <w:t xml:space="preserve">el servicio y será dirigido al </w:t>
+      </w:r>
+      <w:r>
+        <w:rPr>
+          <w:rFonts w:eastAsia="Calibri" w:cstheme="minorHAnsi"/>
+          <w:i/>
+          <w:lang w:val="es-AR"/>
+        </w:rPr>
+        <w:t>encargado</w:t>
+      </w:r>
+      <w:r>
+        <w:rPr>
+          <w:rFonts w:eastAsia="Calibri" w:cstheme="minorHAnsi"/>
+          <w:i/>
+          <w:lang w:val="es-AR"/>
+        </w:rPr>
+        <w:t xml:space="preserve">, quien podrá realizar una devolución sobre </w:t>
+      </w:r>
+      <w:r>
+        <w:rPr>
+          <w:rFonts w:eastAsia="Calibri" w:cstheme="minorHAnsi"/>
+          <w:i/>
+          <w:lang w:val="es-AR"/>
+        </w:rPr>
+        <w:t>la misma</w:t>
+      </w:r>
+      <w:r>
+        <w:rPr>
+          <w:rFonts w:eastAsia="Calibri" w:cstheme="minorHAnsi"/>
+          <w:i/>
+          <w:lang w:val="es-AR"/>
+        </w:rPr>
+        <w:t>.</w:t>
       </w:r>
     </w:p>
     <w:p>
@@ -5064,19 +6176,150 @@
         </w:tabs>
         <w:ind w:left="0" w:firstLine="0"/>
         <w:jc w:val="both"/>
-        <w:rPr>
-          <w:rFonts w:eastAsia="Calibri" w:cstheme="minorHAnsi"/>
-          <w:i/>
-          <w:lang w:val="es-AR"/>
-        </w:rPr>
-      </w:pPr>
-      <w:r>
-        <w:rPr>
-          <w:rFonts w:eastAsia="Calibri" w:cstheme="minorHAnsi"/>
-          <w:i/>
-          <w:lang w:val="es-AR"/>
-        </w:rPr>
-        <w:t>El proyecto beneficiara a toda la comunidad universitaria, estamos hablando de un promedio de 3500 alumnos anuales sumados a los docentes y no docentes que se desempeñan en el campus, es de notar que la porción de mercado a la que está dirigida la aplicación es amplia, y que la solución planteada demanda costos mínimos, lo que se traduce en grandes beneficios para la institución.</w:t>
+      </w:pPr>
+      <w:r>
+        <w:rPr>
+          <w:rFonts w:eastAsia="Calibri" w:cstheme="minorHAnsi"/>
+          <w:i/>
+          <w:lang w:val="es-AR"/>
+        </w:rPr>
+        <w:t xml:space="preserve">Los costos del proyecto serán </w:t>
+      </w:r>
+      <w:r>
+        <w:rPr>
+          <w:rFonts w:eastAsia="Calibri" w:cstheme="minorHAnsi"/>
+          <w:i/>
+          <w:lang w:val="es-AR"/>
+        </w:rPr>
+        <w:t>mínimos</w:t>
+      </w:r>
+      <w:r>
+        <w:rPr>
+          <w:rFonts w:eastAsia="Calibri" w:cstheme="minorHAnsi"/>
+          <w:i/>
+          <w:lang w:val="es-AR"/>
+        </w:rPr>
+        <w:t xml:space="preserve">, lo que cueste imprimir códigos </w:t>
+      </w:r>
+      <w:r>
+        <w:rPr>
+          <w:rFonts w:eastAsia="Calibri" w:cstheme="minorHAnsi"/>
+          <w:i/>
+          <w:lang w:val="es-AR"/>
+        </w:rPr>
+        <w:t>QR para identificar las á</w:t>
+      </w:r>
+      <w:r>
+        <w:rPr>
+          <w:rFonts w:eastAsia="Calibri" w:cstheme="minorHAnsi"/>
+          <w:i/>
+          <w:lang w:val="es-AR"/>
+        </w:rPr>
+        <w:t>r</w:t>
+      </w:r>
+      <w:r>
+        <w:rPr>
+          <w:rFonts w:eastAsia="Calibri" w:cstheme="minorHAnsi"/>
+          <w:i/>
+          <w:lang w:val="es-AR"/>
+        </w:rPr>
+        <w:t>e</w:t>
+      </w:r>
+      <w:r>
+        <w:rPr>
+          <w:rFonts w:eastAsia="Calibri" w:cstheme="minorHAnsi"/>
+          <w:i/>
+          <w:lang w:val="es-AR"/>
+        </w:rPr>
+        <w:t>as, en materia de hardware se apoya fundamentalmente en los aparatos celulares de los usuarios</w:t>
+      </w:r>
+      <w:r>
+        <w:rPr>
+          <w:rFonts w:eastAsia="Calibri" w:cstheme="minorHAnsi"/>
+          <w:i/>
+          <w:lang w:val="es-AR"/>
+        </w:rPr>
+        <w:t xml:space="preserve"> valoradores</w:t>
+      </w:r>
+      <w:r>
+        <w:rPr>
+          <w:rFonts w:eastAsia="Calibri" w:cstheme="minorHAnsi"/>
+          <w:i/>
+          <w:lang w:val="es-AR"/>
+        </w:rPr>
+        <w:t>, luego alguna computadora de escritorio para los ad</w:t>
+      </w:r>
+      <w:r>
+        <w:rPr>
+          <w:rFonts w:eastAsia="Calibri" w:cstheme="minorHAnsi"/>
+          <w:i/>
+          <w:lang w:val="es-AR"/>
+        </w:rPr>
+        <w:t>ministradores de sistema y una p</w:t>
+      </w:r>
+      <w:r>
+        <w:rPr>
+          <w:rFonts w:eastAsia="Calibri" w:cstheme="minorHAnsi"/>
+          <w:i/>
+          <w:lang w:val="es-AR"/>
+        </w:rPr>
+        <w:t xml:space="preserve">or </w:t>
+      </w:r>
+      <w:r>
+        <w:rPr>
+          <w:rFonts w:eastAsia="Calibri" w:cstheme="minorHAnsi"/>
+          <w:i/>
+          <w:lang w:val="es-AR"/>
+        </w:rPr>
+        <w:t>encargado</w:t>
+      </w:r>
+      <w:r>
+        <w:rPr>
+          <w:rFonts w:eastAsia="Calibri" w:cstheme="minorHAnsi"/>
+          <w:i/>
+          <w:lang w:val="es-AR"/>
+        </w:rPr>
+        <w:t xml:space="preserve"> de servicio, pero actualmente se cuenta con dicho equipamiento, por ultimo</w:t>
+      </w:r>
+      <w:r>
+        <w:t xml:space="preserve"> sería necesario implementar un servidor para almacenar los </w:t>
+      </w:r>
+      <w:r>
+        <w:t>datos de servicios y valoraciones</w:t>
+      </w:r>
+      <w:r>
+        <w:t>, pero ya se encuentra disponible.</w:t>
+      </w:r>
+    </w:p>
+    <w:p>
+      <w:pPr>
+        <w:tabs>
+          <w:tab w:val="left" w:pos="0"/>
+        </w:tabs>
+        <w:ind w:left="0" w:firstLine="0"/>
+        <w:jc w:val="both"/>
+        <w:rPr>
+          <w:rFonts w:eastAsia="Calibri" w:cstheme="minorHAnsi"/>
+          <w:i/>
+          <w:lang w:val="es-AR"/>
+        </w:rPr>
+      </w:pPr>
+      <w:r>
+        <w:rPr>
+          <w:rFonts w:eastAsia="Calibri" w:cstheme="minorHAnsi"/>
+          <w:i/>
+          <w:lang w:val="es-AR"/>
+        </w:rPr>
+        <w:t xml:space="preserve">El proyecto beneficiara a toda la comunidad universitaria, estamos hablando de un promedio de 3500 alumnos anuales sumados a los docentes y no docentes que se desempeñan en el campus, es de notar que la porción de mercado a la que está dirigida la aplicación es amplia, y </w:t>
+      </w:r>
+      <w:r>
+        <w:rPr>
+          <w:rFonts w:eastAsia="Calibri" w:cstheme="minorHAnsi"/>
+          <w:i/>
+          <w:lang w:val="es-AR"/>
+        </w:rPr>
+        <w:lastRenderedPageBreak/>
+        <w:t>que la solución planteada demanda costos mínimos, lo que se traduce en grandes beneficios para la institución.</w:t>
       </w:r>
     </w:p>
     <w:p>
@@ -5155,7 +6398,47 @@
           <w:i/>
           <w:lang w:val="es-AR"/>
         </w:rPr>
-        <w:t>Nuestra visión parte de la gestión colaborativa de los servicios, haciendo participe al conjunto de la comunidad universitaria, facilitando el funcionamiento y dejando en clara la idea central de “Un problema, …Una solución”.</w:t>
+        <w:t xml:space="preserve">Nuestra visión es generar un canal ágil de comunicación </w:t>
+      </w:r>
+      <w:r>
+        <w:rPr>
+          <w:rFonts w:eastAsia="Calibri" w:cstheme="minorHAnsi"/>
+          <w:i/>
+          <w:lang w:val="es-AR"/>
+        </w:rPr>
+        <w:t>entre</w:t>
+      </w:r>
+      <w:r>
+        <w:rPr>
+          <w:rFonts w:eastAsia="Calibri" w:cstheme="minorHAnsi"/>
+          <w:i/>
+          <w:lang w:val="es-AR"/>
+        </w:rPr>
+        <w:t xml:space="preserve"> los usuarios y los encargados de mantener los servicios de la universidad</w:t>
+      </w:r>
+      <w:r>
+        <w:rPr>
+          <w:rFonts w:eastAsia="Calibri" w:cstheme="minorHAnsi"/>
+          <w:i/>
+          <w:lang w:val="es-AR"/>
+        </w:rPr>
+        <w:t xml:space="preserve">, </w:t>
+      </w:r>
+      <w:r>
+        <w:rPr>
+          <w:rFonts w:eastAsia="Calibri" w:cstheme="minorHAnsi"/>
+          <w:i/>
+          <w:lang w:val="es-AR"/>
+        </w:rPr>
+        <w:t>esto permitirá mejorar la calidad de los servicios y estudiar la valoración que la comunidad universitaria estima sobre ellos</w:t>
+      </w:r>
+      <w:r>
+        <w:rPr>
+          <w:rFonts w:eastAsia="Calibri" w:cstheme="minorHAnsi"/>
+          <w:i/>
+          <w:lang w:val="es-AR"/>
+        </w:rPr>
+        <w:t>, facilitando el funcionamiento y dejando en clara la idea central de “Un problema, …Una solución”.</w:t>
       </w:r>
       <w:bookmarkStart w:id="23" w:name="_Toc235010137"/>
     </w:p>
@@ -5173,7 +6456,6 @@
           <w:rFonts w:asciiTheme="minorHAnsi" w:hAnsiTheme="minorHAnsi" w:cstheme="minorHAnsi"/>
           <w:color w:val="92D050"/>
         </w:rPr>
-        <w:lastRenderedPageBreak/>
         <w:t>Misión</w:t>
       </w:r>
       <w:bookmarkEnd w:id="23"/>
@@ -5214,23 +6496,47 @@
           <w:i/>
           <w:lang w:val="es-AR"/>
         </w:rPr>
-        <w:t xml:space="preserve">la construcción de un sistema que permita gestionar los servicios que la unidad </w:t>
-      </w:r>
-      <w:r>
-        <w:rPr>
-          <w:rFonts w:eastAsia="Calibri" w:cstheme="minorHAnsi"/>
-          <w:i/>
-          <w:lang w:val="es-AR"/>
-        </w:rPr>
-        <w:t>académica</w:t>
-      </w:r>
-      <w:r>
-        <w:rPr>
-          <w:rFonts w:eastAsia="Calibri" w:cstheme="minorHAnsi"/>
-          <w:i/>
-          <w:lang w:val="es-AR"/>
-        </w:rPr>
-        <w:t xml:space="preserve"> brinda al conjunto de la comunidad universitaria, de una manera eficiente, permitiendo la mejora continua y el crecimiento en materia de calidad</w:t>
+        <w:t xml:space="preserve">la construcción de un sistema que permita </w:t>
+      </w:r>
+      <w:r>
+        <w:rPr>
+          <w:rFonts w:eastAsia="Calibri" w:cstheme="minorHAnsi"/>
+          <w:i/>
+          <w:lang w:val="es-AR"/>
+        </w:rPr>
+        <w:t xml:space="preserve">implementar este canal, por medio de dos aplicaciones, una web, destinada a la administración de los servicios, valoraciones y generación de datos estadísticos y, una móvil, que facilite efectuar valoraciones de manera rápida, en el momento y lugar en que el valorador se </w:t>
+      </w:r>
+      <w:r>
+        <w:rPr>
+          <w:rFonts w:eastAsia="Calibri" w:cstheme="minorHAnsi"/>
+          <w:i/>
+          <w:lang w:val="es-AR"/>
+        </w:rPr>
+        <w:t>encuentre</w:t>
+      </w:r>
+      <w:r>
+        <w:rPr>
+          <w:rFonts w:eastAsia="Calibri" w:cstheme="minorHAnsi"/>
+          <w:i/>
+          <w:lang w:val="es-AR"/>
+        </w:rPr>
+        <w:t>, permitiendo</w:t>
+      </w:r>
+      <w:r>
+        <w:rPr>
+          <w:rFonts w:eastAsia="Calibri" w:cstheme="minorHAnsi"/>
+          <w:i/>
+          <w:lang w:val="es-AR"/>
+        </w:rPr>
+        <w:t xml:space="preserve"> la mejora continua y el c</w:t>
+      </w:r>
+      <w:r>
+        <w:rPr>
+          <w:rFonts w:eastAsia="Calibri" w:cstheme="minorHAnsi"/>
+          <w:i/>
+          <w:lang w:val="es-AR"/>
+        </w:rPr>
+        <w:t>recimiento de la calidad brindada en materia de servicios</w:t>
       </w:r>
       <w:r>
         <w:rPr>
@@ -5453,140 +6759,17 @@
           <w:rFonts w:asciiTheme="minorHAnsi" w:hAnsiTheme="minorHAnsi" w:cstheme="minorHAnsi"/>
           <w:color w:val="92D050"/>
         </w:rPr>
-        <w:t>Entorno económica</w:t>
+        <w:t>Entorno económic</w:t>
       </w:r>
       <w:bookmarkEnd w:id="31"/>
       <w:bookmarkEnd w:id="32"/>
-    </w:p>
-    <w:p>
-      <w:pPr>
-        <w:pStyle w:val="Textoindependiente"/>
-        <w:rPr>
-          <w:rFonts w:asciiTheme="minorHAnsi" w:eastAsia="Calibri" w:hAnsiTheme="minorHAnsi" w:cstheme="minorHAnsi"/>
-          <w:i/>
-          <w:sz w:val="22"/>
-          <w:szCs w:val="22"/>
-          <w:lang w:val="es-AR" w:eastAsia="en-US"/>
-        </w:rPr>
-      </w:pPr>
-      <w:r>
-        <w:rPr>
-          <w:rFonts w:asciiTheme="minorHAnsi" w:eastAsia="Calibri" w:hAnsiTheme="minorHAnsi" w:cstheme="minorHAnsi"/>
-          <w:i/>
-          <w:sz w:val="22"/>
-          <w:szCs w:val="22"/>
-          <w:lang w:val="es-AR" w:eastAsia="en-US"/>
-        </w:rPr>
-        <w:t>Este proyecto tendrá un valor monetario de $ [resultado de estimación]</w:t>
-      </w:r>
-      <w:r>
-        <w:rPr>
-          <w:rFonts w:asciiTheme="minorHAnsi" w:eastAsia="Calibri" w:hAnsiTheme="minorHAnsi" w:cstheme="minorHAnsi"/>
-          <w:i/>
-          <w:sz w:val="22"/>
-          <w:szCs w:val="22"/>
-          <w:lang w:val="es-AR" w:eastAsia="en-US"/>
-        </w:rPr>
-        <w:t>. El retorno económico se traduce en mejora de la calidad de los servicios, maximizando la efici</w:t>
-      </w:r>
-      <w:r>
-        <w:rPr>
-          <w:rFonts w:asciiTheme="minorHAnsi" w:eastAsia="Calibri" w:hAnsiTheme="minorHAnsi" w:cstheme="minorHAnsi"/>
-          <w:i/>
-          <w:sz w:val="22"/>
-          <w:szCs w:val="22"/>
-          <w:lang w:val="es-AR" w:eastAsia="en-US"/>
-        </w:rPr>
-        <w:t>encia de las tareas realizadas.</w:t>
-      </w:r>
-    </w:p>
-    <w:p>
-      <w:pPr>
-        <w:pStyle w:val="PSI-Ttulo2"/>
+      <w:r>
         <w:rPr>
           <w:rFonts w:asciiTheme="minorHAnsi" w:hAnsiTheme="minorHAnsi" w:cstheme="minorHAnsi"/>
           <w:color w:val="92D050"/>
         </w:rPr>
-      </w:pPr>
-      <w:bookmarkStart w:id="33" w:name="_Toc235010142"/>
-      <w:bookmarkStart w:id="34" w:name="_Toc257619304"/>
-      <w:r>
-        <w:rPr>
-          <w:rFonts w:asciiTheme="minorHAnsi" w:hAnsiTheme="minorHAnsi" w:cstheme="minorHAnsi"/>
-          <w:color w:val="92D050"/>
-        </w:rPr>
-        <w:t>Entorno Legal</w:t>
-      </w:r>
-      <w:bookmarkEnd w:id="33"/>
-      <w:bookmarkEnd w:id="34"/>
-    </w:p>
-    <w:p>
-      <w:pPr>
-        <w:pStyle w:val="PSI-Comentario"/>
-      </w:pPr>
-      <w:r>
-        <w:t>El proyecto se limita a crear un canal de comunicación entre la comunidad universitaria del Campus de la UARG y los encargados de los servicios que el administrador del sistema configure. No se contempla en la aplicación el manejo de datos sensibles, ni su almacenamiento. Esta aplicación no es responsable de los servicios y sus categorías que pudieran ser configuradas y de las normas o leyes que pudiera infringir.</w:t>
-      </w:r>
-    </w:p>
-    <w:p>
-      <w:pPr>
-        <w:pStyle w:val="PSI-Ttulo1"/>
-      </w:pPr>
-      <w:bookmarkStart w:id="35" w:name="_Toc235010143"/>
-      <w:bookmarkStart w:id="36" w:name="_Toc257619305"/>
-      <w:r>
-        <w:t>Estudio de Mercado</w:t>
-      </w:r>
-      <w:bookmarkEnd w:id="35"/>
-      <w:bookmarkEnd w:id="36"/>
-    </w:p>
-    <w:p>
-      <w:pPr>
-        <w:pStyle w:val="PSI-Comentario"/>
-      </w:pPr>
-    </w:p>
-    <w:p>
-      <w:pPr>
-        <w:pStyle w:val="PSI-Ttulo2"/>
-        <w:rPr>
-          <w:rFonts w:asciiTheme="minorHAnsi" w:hAnsiTheme="minorHAnsi" w:cstheme="minorHAnsi"/>
-          <w:color w:val="92D050"/>
-        </w:rPr>
-      </w:pPr>
-      <w:bookmarkStart w:id="37" w:name="_Toc235010144"/>
-      <w:bookmarkStart w:id="38" w:name="_Toc257619306"/>
-      <w:r>
-        <w:rPr>
-          <w:rFonts w:asciiTheme="minorHAnsi" w:hAnsiTheme="minorHAnsi" w:cstheme="minorHAnsi"/>
-          <w:color w:val="92D050"/>
-        </w:rPr>
-        <w:t>Demanda</w:t>
-      </w:r>
-      <w:bookmarkEnd w:id="37"/>
-      <w:bookmarkEnd w:id="38"/>
-    </w:p>
-    <w:p>
-      <w:pPr>
-        <w:pStyle w:val="Textoindependiente"/>
-        <w:rPr>
-          <w:rFonts w:asciiTheme="minorHAnsi" w:hAnsiTheme="minorHAnsi" w:cstheme="minorHAnsi"/>
-          <w:b/>
-          <w:sz w:val="24"/>
-          <w:lang w:val="es-ES"/>
-        </w:rPr>
-      </w:pPr>
-    </w:p>
-    <w:p>
-      <w:pPr>
-        <w:pStyle w:val="PSI-Ttulo3"/>
-      </w:pPr>
-      <w:bookmarkStart w:id="39" w:name="_Toc235010145"/>
-      <w:bookmarkStart w:id="40" w:name="_Toc257619307"/>
-      <w:r>
-        <w:t>Población objetivo</w:t>
-      </w:r>
-      <w:bookmarkEnd w:id="39"/>
-      <w:bookmarkEnd w:id="40"/>
+        <w:t>o</w:t>
+      </w:r>
     </w:p>
     <w:p>
       <w:pPr>
@@ -5607,21 +6790,121 @@
           <w:i/>
           <w:lang w:val="es-AR"/>
         </w:rPr>
-        <w:t>Con la realización de este proyecto, se desea dar soluciones a todos los miembros del Campus Universitario de la UNPA-UARG, principalmente Alumnos, Docentes, personal administrativo y en general, los que habitan o visitan periódicamente sus instalaciones edilicias</w:t>
-      </w:r>
+        <w:t>Este proyecto tendrá un valor monetario de $ [resultado de estimación]</w:t>
+      </w:r>
+      <w:r>
+        <w:rPr>
+          <w:rFonts w:eastAsia="Calibri" w:cstheme="minorHAnsi"/>
+          <w:i/>
+          <w:lang w:val="es-AR"/>
+        </w:rPr>
+        <w:t>. El retorno económico se traduce en mejora de la calidad de los servicios, maximizando la efici</w:t>
+      </w:r>
+      <w:r>
+        <w:rPr>
+          <w:rFonts w:eastAsia="Calibri" w:cstheme="minorHAnsi"/>
+          <w:i/>
+          <w:lang w:val="es-AR"/>
+        </w:rPr>
+        <w:t>encia de las tareas realizadas.</w:t>
+      </w:r>
+    </w:p>
+    <w:p>
+      <w:pPr>
+        <w:pStyle w:val="PSI-Ttulo2"/>
+        <w:rPr>
+          <w:rFonts w:asciiTheme="minorHAnsi" w:hAnsiTheme="minorHAnsi" w:cstheme="minorHAnsi"/>
+          <w:color w:val="92D050"/>
+        </w:rPr>
+      </w:pPr>
+      <w:bookmarkStart w:id="33" w:name="_Toc235010142"/>
+      <w:bookmarkStart w:id="34" w:name="_Toc257619304"/>
+      <w:r>
+        <w:rPr>
+          <w:rFonts w:asciiTheme="minorHAnsi" w:hAnsiTheme="minorHAnsi" w:cstheme="minorHAnsi"/>
+          <w:color w:val="92D050"/>
+        </w:rPr>
+        <w:t>Entorno Legal</w:t>
+      </w:r>
+      <w:bookmarkEnd w:id="33"/>
+      <w:bookmarkEnd w:id="34"/>
+    </w:p>
+    <w:p>
+      <w:pPr>
+        <w:pStyle w:val="PSI-Comentario"/>
+      </w:pPr>
+      <w:r>
+        <w:t>El proyecto se limita a crear un canal de comunicación entre</w:t>
+      </w:r>
+      <w:bookmarkStart w:id="35" w:name="_GoBack"/>
+      <w:bookmarkEnd w:id="35"/>
+      <w:r>
+        <w:t xml:space="preserve"> la comunidad universitaria del Campus de la UARG y los encargados de los servicios que el administrador del sistema </w:t>
+      </w:r>
+      <w:r>
+        <w:lastRenderedPageBreak/>
+        <w:t>configure. No se contempla en la aplicación el manejo de datos sensibles, ni su almacenamiento. Esta aplicación no es responsable de los servicios y sus categorías que pudieran ser configuradas y de las normas o leyes que pudiera infringir.</w:t>
+      </w:r>
+    </w:p>
+    <w:p>
+      <w:pPr>
+        <w:pStyle w:val="PSI-Ttulo1"/>
+      </w:pPr>
+      <w:bookmarkStart w:id="36" w:name="_Toc235010143"/>
+      <w:bookmarkStart w:id="37" w:name="_Toc257619305"/>
+      <w:r>
+        <w:t>Estudio de Mercado</w:t>
+      </w:r>
+      <w:bookmarkEnd w:id="36"/>
+      <w:bookmarkEnd w:id="37"/>
+    </w:p>
+    <w:p>
+      <w:pPr>
+        <w:pStyle w:val="PSI-Comentario"/>
+      </w:pPr>
+    </w:p>
+    <w:p>
+      <w:pPr>
+        <w:pStyle w:val="PSI-Ttulo2"/>
+        <w:rPr>
+          <w:rFonts w:asciiTheme="minorHAnsi" w:hAnsiTheme="minorHAnsi" w:cstheme="minorHAnsi"/>
+          <w:color w:val="92D050"/>
+        </w:rPr>
+      </w:pPr>
+      <w:bookmarkStart w:id="38" w:name="_Toc235010144"/>
+      <w:bookmarkStart w:id="39" w:name="_Toc257619306"/>
+      <w:r>
+        <w:rPr>
+          <w:rFonts w:asciiTheme="minorHAnsi" w:hAnsiTheme="minorHAnsi" w:cstheme="minorHAnsi"/>
+          <w:color w:val="92D050"/>
+        </w:rPr>
+        <w:t>Demanda</w:t>
+      </w:r>
+      <w:bookmarkEnd w:id="38"/>
+      <w:bookmarkEnd w:id="39"/>
+    </w:p>
+    <w:p>
+      <w:pPr>
+        <w:pStyle w:val="Textoindependiente"/>
+        <w:rPr>
+          <w:rFonts w:asciiTheme="minorHAnsi" w:hAnsiTheme="minorHAnsi" w:cstheme="minorHAnsi"/>
+          <w:b/>
+          <w:sz w:val="24"/>
+          <w:lang w:val="es-ES"/>
+        </w:rPr>
+      </w:pPr>
     </w:p>
     <w:p>
       <w:pPr>
         <w:pStyle w:val="PSI-Ttulo3"/>
       </w:pPr>
-      <w:bookmarkStart w:id="41" w:name="_Toc235010146"/>
-      <w:bookmarkStart w:id="42" w:name="_Toc257619308"/>
-      <w:r>
-        <w:lastRenderedPageBreak/>
-        <w:t>Análisis de la demanda</w:t>
-      </w:r>
+      <w:bookmarkStart w:id="40" w:name="_Toc235010145"/>
+      <w:bookmarkStart w:id="41" w:name="_Toc257619307"/>
+      <w:r>
+        <w:t>Población objetivo</w:t>
+      </w:r>
+      <w:bookmarkEnd w:id="40"/>
       <w:bookmarkEnd w:id="41"/>
-      <w:bookmarkEnd w:id="42"/>
     </w:p>
     <w:p>
       <w:pPr>
@@ -5642,40 +6925,20 @@
           <w:i/>
           <w:lang w:val="es-AR"/>
         </w:rPr>
-        <w:t>Se trata de una demanda insatisfecha porque actualmente no hay un procedimiento establecido para que los miembros del Campus efec</w:t>
-      </w:r>
-      <w:r>
-        <w:rPr>
-          <w:rFonts w:eastAsia="Calibri" w:cstheme="minorHAnsi"/>
-          <w:i/>
-          <w:lang w:val="es-AR"/>
-        </w:rPr>
-        <w:t>túen las sugerencias, reclamos,</w:t>
-      </w:r>
-      <w:r>
-        <w:rPr>
-          <w:rFonts w:eastAsia="Calibri" w:cstheme="minorHAnsi"/>
-          <w:i/>
-          <w:lang w:val="es-AR"/>
-        </w:rPr>
-        <w:t xml:space="preserve"> quejas</w:t>
-      </w:r>
-      <w:r>
-        <w:rPr>
-          <w:rFonts w:eastAsia="Calibri" w:cstheme="minorHAnsi"/>
-          <w:i/>
-          <w:lang w:val="es-AR"/>
-        </w:rPr>
-        <w:t xml:space="preserve"> o apreciaciones</w:t>
-      </w:r>
-      <w:r>
-        <w:rPr>
-          <w:rFonts w:eastAsia="Calibri" w:cstheme="minorHAnsi"/>
-          <w:i/>
-          <w:lang w:val="es-AR"/>
-        </w:rPr>
-        <w:t>.</w:t>
-      </w:r>
+        <w:t>Con la realización de este proyecto, se desea dar soluciones a todos los miembros del Campus Universitario de la UNPA-UARG, principalmente Alumnos, Docentes, personal administrativo y en general, los que habitan o visitan periódicamente sus instalaciones edilicias</w:t>
+      </w:r>
+    </w:p>
+    <w:p>
+      <w:pPr>
+        <w:pStyle w:val="PSI-Ttulo3"/>
+      </w:pPr>
+      <w:bookmarkStart w:id="42" w:name="_Toc235010146"/>
+      <w:bookmarkStart w:id="43" w:name="_Toc257619308"/>
+      <w:r>
+        <w:t>Análisis de la demanda</w:t>
+      </w:r>
+      <w:bookmarkEnd w:id="42"/>
+      <w:bookmarkEnd w:id="43"/>
     </w:p>
     <w:p>
       <w:pPr>
@@ -5696,7 +6959,39 @@
           <w:i/>
           <w:lang w:val="es-AR"/>
         </w:rPr>
-        <w:t>Es una demanda de bien social y necesaria, que son los que la sociedad requiere para su desarrollo y crecimiento. La implementación de este proyecto contribuye a mejorar la calidad de los servicios ofrecidos por la Universidad a sus miembros.</w:t>
+        <w:t>Se trata de una demanda insatisfecha porque actualmente no hay un procedimiento establecido para que los miembros del Campus efec</w:t>
+      </w:r>
+      <w:r>
+        <w:rPr>
+          <w:rFonts w:eastAsia="Calibri" w:cstheme="minorHAnsi"/>
+          <w:i/>
+          <w:lang w:val="es-AR"/>
+        </w:rPr>
+        <w:t>túen las sugerencias, reclamos,</w:t>
+      </w:r>
+      <w:r>
+        <w:rPr>
+          <w:rFonts w:eastAsia="Calibri" w:cstheme="minorHAnsi"/>
+          <w:i/>
+          <w:lang w:val="es-AR"/>
+        </w:rPr>
+        <w:t xml:space="preserve"> quejas</w:t>
+      </w:r>
+      <w:r>
+        <w:rPr>
+          <w:rFonts w:eastAsia="Calibri" w:cstheme="minorHAnsi"/>
+          <w:i/>
+          <w:lang w:val="es-AR"/>
+        </w:rPr>
+        <w:t xml:space="preserve"> o apreciaciones</w:t>
+      </w:r>
+      <w:r>
+        <w:rPr>
+          <w:rFonts w:eastAsia="Calibri" w:cstheme="minorHAnsi"/>
+          <w:i/>
+          <w:lang w:val="es-AR"/>
+        </w:rPr>
+        <w:t>.</w:t>
       </w:r>
     </w:p>
     <w:p>
@@ -5718,51 +7013,8 @@
           <w:i/>
           <w:lang w:val="es-AR"/>
         </w:rPr>
-        <w:t>Es una demanda continua y en crecimiento, ya que año a año se va incrementando la cantidad de personas que desean ser parte de la comunidad universitaria, como alumnos, docentes, investigadores, etc. A la fecha también se sigue realizando la creación de nuevos edificios y ampliando los que ya existen.</w:t>
-      </w:r>
-    </w:p>
-    <w:p>
-      <w:pPr>
-        <w:pStyle w:val="PSI-Ttulo2"/>
-        <w:rPr>
-          <w:rFonts w:asciiTheme="minorHAnsi" w:hAnsiTheme="minorHAnsi" w:cstheme="minorHAnsi"/>
-          <w:color w:val="92D050"/>
-        </w:rPr>
-      </w:pPr>
-      <w:bookmarkStart w:id="43" w:name="_Toc235010147"/>
-      <w:bookmarkStart w:id="44" w:name="_Toc257619309"/>
-      <w:r>
-        <w:rPr>
-          <w:rFonts w:asciiTheme="minorHAnsi" w:hAnsiTheme="minorHAnsi" w:cstheme="minorHAnsi"/>
-          <w:color w:val="92D050"/>
-        </w:rPr>
-        <w:t>Oferta</w:t>
-      </w:r>
-      <w:bookmarkEnd w:id="43"/>
-      <w:bookmarkEnd w:id="44"/>
-    </w:p>
-    <w:p>
-      <w:pPr>
-        <w:pStyle w:val="Textoindependiente"/>
-        <w:rPr>
-          <w:rFonts w:asciiTheme="minorHAnsi" w:hAnsiTheme="minorHAnsi" w:cstheme="minorHAnsi"/>
-          <w:b/>
-          <w:sz w:val="24"/>
-          <w:lang w:val="es-ES"/>
-        </w:rPr>
-      </w:pPr>
-    </w:p>
-    <w:p>
-      <w:pPr>
-        <w:pStyle w:val="PSI-Ttulo3"/>
-      </w:pPr>
-      <w:bookmarkStart w:id="45" w:name="_Toc235010148"/>
-      <w:bookmarkStart w:id="46" w:name="_Toc257619310"/>
-      <w:r>
-        <w:t>Análisis de la oferta</w:t>
-      </w:r>
-      <w:bookmarkEnd w:id="45"/>
-      <w:bookmarkEnd w:id="46"/>
+        <w:t>Es una demanda de bien social y necesaria, que son los que la sociedad requiere para su desarrollo y crecimiento. La implementación de este proyecto contribuye a mejorar la calidad de los servicios ofrecidos por la Universidad a sus miembros.</w:t>
+      </w:r>
     </w:p>
     <w:p>
       <w:pPr>
@@ -5783,79 +7035,7 @@
           <w:i/>
           <w:lang w:val="es-AR"/>
         </w:rPr>
-        <w:t>Actualmente no hay un procedimiento que este operativo y sea eficaz, en el que se atiendan los requerimientos de los miembros del campus,</w:t>
-      </w:r>
-      <w:r>
-        <w:rPr>
-          <w:rFonts w:eastAsia="Calibri" w:cstheme="minorHAnsi"/>
-          <w:i/>
-          <w:lang w:val="es-AR"/>
-        </w:rPr>
-        <w:t xml:space="preserve"> respecto a sugerencias, quejas,</w:t>
-      </w:r>
-      <w:r>
-        <w:rPr>
-          <w:rFonts w:eastAsia="Calibri" w:cstheme="minorHAnsi"/>
-          <w:i/>
-          <w:lang w:val="es-AR"/>
-        </w:rPr>
-        <w:t xml:space="preserve"> reclamos</w:t>
-      </w:r>
-      <w:r>
-        <w:rPr>
-          <w:rFonts w:eastAsia="Calibri" w:cstheme="minorHAnsi"/>
-          <w:i/>
-          <w:lang w:val="es-AR"/>
-        </w:rPr>
-        <w:t xml:space="preserve"> o apreciaciones</w:t>
-      </w:r>
-      <w:r>
-        <w:rPr>
-          <w:rFonts w:eastAsia="Calibri" w:cstheme="minorHAnsi"/>
-          <w:i/>
-          <w:lang w:val="es-AR"/>
-        </w:rPr>
-        <w:t xml:space="preserve">. </w:t>
-      </w:r>
-      <w:r>
-        <w:rPr>
-          <w:rFonts w:eastAsia="Calibri" w:cstheme="minorHAnsi"/>
-          <w:i/>
-          <w:lang w:val="es-AR"/>
-        </w:rPr>
-        <w:t>En el caso del servicio de limpieza, h</w:t>
-      </w:r>
-      <w:r>
-        <w:rPr>
-          <w:rFonts w:eastAsia="Calibri" w:cstheme="minorHAnsi"/>
-          <w:i/>
-          <w:lang w:val="es-AR"/>
-        </w:rPr>
-        <w:t>ubo en existencia</w:t>
-      </w:r>
-      <w:r>
-        <w:rPr>
-          <w:rFonts w:eastAsia="Calibri" w:cstheme="minorHAnsi"/>
-          <w:i/>
-          <w:lang w:val="es-AR"/>
-        </w:rPr>
-        <w:t xml:space="preserve"> un cuaderno en el que se registraban los reclamos pero no tuvo éxito en su funcionamiento</w:t>
-      </w:r>
-      <w:r>
-        <w:rPr>
-          <w:rFonts w:eastAsia="Calibri" w:cstheme="minorHAnsi"/>
-          <w:i/>
-          <w:lang w:val="es-AR"/>
-        </w:rPr>
-        <w:t>, incluso llegando a perderse</w:t>
-      </w:r>
-      <w:r>
-        <w:rPr>
-          <w:rFonts w:eastAsia="Calibri" w:cstheme="minorHAnsi"/>
-          <w:i/>
-          <w:lang w:val="es-AR"/>
-        </w:rPr>
-        <w:t>.</w:t>
+        <w:t>Es una demanda continua y en crecimiento, ya que año a año se va incrementando la cantidad de personas que desean ser parte de la comunidad universitaria, como alumnos, docentes, investigadores, etc. A la fecha también se sigue realizando la creación de nuevos edificios y ampliando los que ya existen.</w:t>
       </w:r>
     </w:p>
     <w:p>
@@ -5866,17 +7046,17 @@
           <w:color w:val="92D050"/>
         </w:rPr>
       </w:pPr>
-      <w:bookmarkStart w:id="47" w:name="_Toc235010149"/>
-      <w:bookmarkStart w:id="48" w:name="_Toc257619311"/>
+      <w:bookmarkStart w:id="44" w:name="_Toc235010147"/>
+      <w:bookmarkStart w:id="45" w:name="_Toc257619309"/>
       <w:r>
         <w:rPr>
           <w:rFonts w:asciiTheme="minorHAnsi" w:hAnsiTheme="minorHAnsi" w:cstheme="minorHAnsi"/>
           <w:color w:val="92D050"/>
         </w:rPr>
-        <w:t>Comercialización</w:t>
-      </w:r>
-      <w:bookmarkEnd w:id="47"/>
-      <w:bookmarkEnd w:id="48"/>
+        <w:t>Oferta</w:t>
+      </w:r>
+      <w:bookmarkEnd w:id="44"/>
+      <w:bookmarkEnd w:id="45"/>
     </w:p>
     <w:p>
       <w:pPr>
@@ -5893,13 +7073,13 @@
       <w:pPr>
         <w:pStyle w:val="PSI-Ttulo3"/>
       </w:pPr>
-      <w:bookmarkStart w:id="49" w:name="_Toc235010150"/>
-      <w:bookmarkStart w:id="50" w:name="_Toc257619312"/>
-      <w:r>
-        <w:t>Producto</w:t>
-      </w:r>
-      <w:bookmarkEnd w:id="49"/>
-      <w:bookmarkEnd w:id="50"/>
+      <w:bookmarkStart w:id="46" w:name="_Toc235010148"/>
+      <w:bookmarkStart w:id="47" w:name="_Toc257619310"/>
+      <w:r>
+        <w:t>Análisis de la oferta</w:t>
+      </w:r>
+      <w:bookmarkEnd w:id="46"/>
+      <w:bookmarkEnd w:id="47"/>
     </w:p>
     <w:p>
       <w:pPr>
@@ -5920,52 +7100,118 @@
           <w:i/>
           <w:lang w:val="es-AR"/>
         </w:rPr>
-        <w:t xml:space="preserve">El producto se desarrollara íntegramente por el grupo de desarrollo GVR como </w:t>
-      </w:r>
-      <w:r>
-        <w:rPr>
-          <w:rFonts w:eastAsia="Calibri" w:cstheme="minorHAnsi"/>
-          <w:i/>
-          <w:lang w:val="es-AR"/>
-        </w:rPr>
-        <w:t>parte del cursado de la materia “Laboratorio de Desarrollo de Software” de las carreras de Analista de Sistema / Licenciatura en Sistemas de la UNPA-UARG. Par</w:t>
-      </w:r>
-      <w:r>
-        <w:rPr>
-          <w:rFonts w:eastAsia="Calibri" w:cstheme="minorHAnsi"/>
-          <w:i/>
-          <w:lang w:val="es-AR"/>
-        </w:rPr>
-        <w:t xml:space="preserve">a el desarrollo se interactuará </w:t>
-      </w:r>
-      <w:r>
-        <w:rPr>
-          <w:rFonts w:eastAsia="Calibri" w:cstheme="minorHAnsi"/>
-          <w:i/>
-          <w:lang w:val="es-AR"/>
-        </w:rPr>
-        <w:t>directamente con los miembros de la comunidad universitaria.</w:t>
-      </w:r>
-      <w:r>
-        <w:rPr>
-          <w:rFonts w:eastAsia="Calibri" w:cstheme="minorHAnsi"/>
-          <w:i/>
-          <w:lang w:val="es-AR"/>
-        </w:rPr>
-        <w:t xml:space="preserve"> La aplicación estará disponible para su descarga desde las plataformas de aplicaciones de los sistemas operativos móviles más populares de Argentina.</w:t>
-      </w:r>
-    </w:p>
-    <w:p>
-      <w:pPr>
-        <w:pStyle w:val="PSI-Ttulo3"/>
-      </w:pPr>
-      <w:bookmarkStart w:id="51" w:name="_Toc235010151"/>
-      <w:bookmarkStart w:id="52" w:name="_Toc257619313"/>
-      <w:r>
-        <w:t>Precio y Volumen de Ventas</w:t>
-      </w:r>
-      <w:bookmarkEnd w:id="51"/>
-      <w:bookmarkEnd w:id="52"/>
+        <w:t>Actualmente no hay un procedimiento que este operativo y sea eficaz, en el que se atiendan los requerimientos de los miembros del campus,</w:t>
+      </w:r>
+      <w:r>
+        <w:rPr>
+          <w:rFonts w:eastAsia="Calibri" w:cstheme="minorHAnsi"/>
+          <w:i/>
+          <w:lang w:val="es-AR"/>
+        </w:rPr>
+        <w:t xml:space="preserve"> respecto a sugerencias, quejas,</w:t>
+      </w:r>
+      <w:r>
+        <w:rPr>
+          <w:rFonts w:eastAsia="Calibri" w:cstheme="minorHAnsi"/>
+          <w:i/>
+          <w:lang w:val="es-AR"/>
+        </w:rPr>
+        <w:t xml:space="preserve"> reclamos</w:t>
+      </w:r>
+      <w:r>
+        <w:rPr>
+          <w:rFonts w:eastAsia="Calibri" w:cstheme="minorHAnsi"/>
+          <w:i/>
+          <w:lang w:val="es-AR"/>
+        </w:rPr>
+        <w:t xml:space="preserve"> o apreciaciones</w:t>
+      </w:r>
+      <w:r>
+        <w:rPr>
+          <w:rFonts w:eastAsia="Calibri" w:cstheme="minorHAnsi"/>
+          <w:i/>
+          <w:lang w:val="es-AR"/>
+        </w:rPr>
+        <w:t xml:space="preserve">. </w:t>
+      </w:r>
+      <w:r>
+        <w:rPr>
+          <w:rFonts w:eastAsia="Calibri" w:cstheme="minorHAnsi"/>
+          <w:i/>
+          <w:lang w:val="es-AR"/>
+        </w:rPr>
+        <w:t>En el caso del servicio de limpieza, h</w:t>
+      </w:r>
+      <w:r>
+        <w:rPr>
+          <w:rFonts w:eastAsia="Calibri" w:cstheme="minorHAnsi"/>
+          <w:i/>
+          <w:lang w:val="es-AR"/>
+        </w:rPr>
+        <w:t>ubo en existencia</w:t>
+      </w:r>
+      <w:r>
+        <w:rPr>
+          <w:rFonts w:eastAsia="Calibri" w:cstheme="minorHAnsi"/>
+          <w:i/>
+          <w:lang w:val="es-AR"/>
+        </w:rPr>
+        <w:t xml:space="preserve"> un cuaderno en el que se registraban los </w:t>
+      </w:r>
+      <w:proofErr w:type="gramStart"/>
+      <w:r>
+        <w:rPr>
+          <w:rFonts w:eastAsia="Calibri" w:cstheme="minorHAnsi"/>
+          <w:i/>
+          <w:lang w:val="es-AR"/>
+        </w:rPr>
+        <w:t>reclamos</w:t>
+      </w:r>
+      <w:proofErr w:type="gramEnd"/>
+      <w:r>
+        <w:rPr>
+          <w:rFonts w:eastAsia="Calibri" w:cstheme="minorHAnsi"/>
+          <w:i/>
+          <w:lang w:val="es-AR"/>
+        </w:rPr>
+        <w:t xml:space="preserve"> pero no tuvo éxito en su funcionamiento</w:t>
+      </w:r>
+      <w:r>
+        <w:rPr>
+          <w:rFonts w:eastAsia="Calibri" w:cstheme="minorHAnsi"/>
+          <w:i/>
+          <w:lang w:val="es-AR"/>
+        </w:rPr>
+        <w:t>, incluso llegando a perderse</w:t>
+      </w:r>
+      <w:r>
+        <w:rPr>
+          <w:rFonts w:eastAsia="Calibri" w:cstheme="minorHAnsi"/>
+          <w:i/>
+          <w:lang w:val="es-AR"/>
+        </w:rPr>
+        <w:t>.</w:t>
+      </w:r>
+    </w:p>
+    <w:p>
+      <w:pPr>
+        <w:pStyle w:val="PSI-Ttulo2"/>
+        <w:rPr>
+          <w:rFonts w:asciiTheme="minorHAnsi" w:hAnsiTheme="minorHAnsi" w:cstheme="minorHAnsi"/>
+          <w:color w:val="92D050"/>
+        </w:rPr>
+      </w:pPr>
+      <w:bookmarkStart w:id="48" w:name="_Toc235010149"/>
+      <w:bookmarkStart w:id="49" w:name="_Toc257619311"/>
+      <w:r>
+        <w:rPr>
+          <w:rFonts w:asciiTheme="minorHAnsi" w:hAnsiTheme="minorHAnsi" w:cstheme="minorHAnsi"/>
+          <w:color w:val="92D050"/>
+        </w:rPr>
+        <w:t>Comercialización</w:t>
+      </w:r>
+      <w:bookmarkEnd w:id="48"/>
+      <w:bookmarkEnd w:id="49"/>
     </w:p>
     <w:p>
       <w:pPr>
@@ -5977,36 +7223,19 @@
           <w:lang w:val="es-ES"/>
         </w:rPr>
       </w:pPr>
-      <w:r>
-        <w:rPr>
-          <w:rFonts w:asciiTheme="minorHAnsi" w:hAnsiTheme="minorHAnsi" w:cstheme="minorHAnsi"/>
-          <w:b/>
-          <w:sz w:val="24"/>
-          <w:lang w:val="es-ES"/>
-        </w:rPr>
-        <w:t xml:space="preserve"> </w:t>
-      </w:r>
-      <w:r>
-        <w:rPr>
-          <w:rFonts w:asciiTheme="minorHAnsi" w:hAnsiTheme="minorHAnsi" w:cstheme="minorHAnsi"/>
-          <w:b/>
-          <w:sz w:val="24"/>
-          <w:lang w:val="es-ES"/>
-        </w:rPr>
-        <w:t>[El precio aún no se estima]</w:t>
-      </w:r>
     </w:p>
     <w:p>
       <w:pPr>
         <w:pStyle w:val="PSI-Ttulo3"/>
       </w:pPr>
-      <w:bookmarkStart w:id="53" w:name="_Toc235010152"/>
-      <w:bookmarkStart w:id="54" w:name="_Toc257619314"/>
-      <w:r>
-        <w:t>Plaza</w:t>
-      </w:r>
-      <w:bookmarkEnd w:id="53"/>
-      <w:bookmarkEnd w:id="54"/>
+      <w:bookmarkStart w:id="50" w:name="_Toc235010150"/>
+      <w:bookmarkStart w:id="51" w:name="_Toc257619312"/>
+      <w:r>
+        <w:lastRenderedPageBreak/>
+        <w:t>Producto</w:t>
+      </w:r>
+      <w:bookmarkEnd w:id="50"/>
+      <w:bookmarkEnd w:id="51"/>
     </w:p>
     <w:p>
       <w:pPr>
@@ -6027,40 +7256,70 @@
           <w:i/>
           <w:lang w:val="es-AR"/>
         </w:rPr>
-        <w:t xml:space="preserve">Esta solución software </w:t>
-      </w:r>
-      <w:r>
-        <w:rPr>
-          <w:rFonts w:eastAsia="Calibri" w:cstheme="minorHAnsi"/>
-          <w:i/>
-          <w:lang w:val="es-AR"/>
-        </w:rPr>
-        <w:t xml:space="preserve">se enviará a las </w:t>
-      </w:r>
-      <w:r>
-        <w:rPr>
-          <w:rFonts w:eastAsia="Calibri" w:cstheme="minorHAnsi"/>
-          <w:i/>
-          <w:lang w:val="es-AR"/>
-        </w:rPr>
-        <w:t>principales plataformas de aplicaciones para dispositivos móviles actuales en la Provincia</w:t>
-      </w:r>
-      <w:r>
-        <w:rPr>
-          <w:rFonts w:eastAsia="Calibri" w:cstheme="minorHAnsi"/>
-          <w:i/>
-          <w:lang w:val="es-AR"/>
-        </w:rPr>
-        <w:t xml:space="preserve"> y podrán ser descargadas desde los Smartphone</w:t>
-      </w:r>
-      <w:r>
-        <w:rPr>
-          <w:rFonts w:eastAsia="Calibri" w:cstheme="minorHAnsi"/>
-          <w:i/>
-          <w:lang w:val="es-AR"/>
-        </w:rPr>
-        <w:t>.</w:t>
-      </w:r>
+        <w:t xml:space="preserve">El producto se </w:t>
+      </w:r>
+      <w:proofErr w:type="gramStart"/>
+      <w:r>
+        <w:rPr>
+          <w:rFonts w:eastAsia="Calibri" w:cstheme="minorHAnsi"/>
+          <w:i/>
+          <w:lang w:val="es-AR"/>
+        </w:rPr>
+        <w:t>desarrollara</w:t>
+      </w:r>
+      <w:proofErr w:type="gramEnd"/>
+      <w:r>
+        <w:rPr>
+          <w:rFonts w:eastAsia="Calibri" w:cstheme="minorHAnsi"/>
+          <w:i/>
+          <w:lang w:val="es-AR"/>
+        </w:rPr>
+        <w:t xml:space="preserve"> íntegramente por el grupo de desarrollo GVR como </w:t>
+      </w:r>
+      <w:r>
+        <w:rPr>
+          <w:rFonts w:eastAsia="Calibri" w:cstheme="minorHAnsi"/>
+          <w:i/>
+          <w:lang w:val="es-AR"/>
+        </w:rPr>
+        <w:t>parte del cursado de la materia “Laboratorio de Desarrollo de Software” de las carreras de Analista de Sistema / Licenciatura en Sistemas de la UNPA-UARG. Par</w:t>
+      </w:r>
+      <w:r>
+        <w:rPr>
+          <w:rFonts w:eastAsia="Calibri" w:cstheme="minorHAnsi"/>
+          <w:i/>
+          <w:lang w:val="es-AR"/>
+        </w:rPr>
+        <w:t xml:space="preserve">a el desarrollo se interactuará </w:t>
+      </w:r>
+      <w:r>
+        <w:rPr>
+          <w:rFonts w:eastAsia="Calibri" w:cstheme="minorHAnsi"/>
+          <w:i/>
+          <w:lang w:val="es-AR"/>
+        </w:rPr>
+        <w:t>directamente con los miembros de la comunidad universitaria.</w:t>
+      </w:r>
+      <w:r>
+        <w:rPr>
+          <w:rFonts w:eastAsia="Calibri" w:cstheme="minorHAnsi"/>
+          <w:i/>
+          <w:lang w:val="es-AR"/>
+        </w:rPr>
+        <w:t xml:space="preserve"> La aplicación estará disponible para su descarga desde las plataformas de aplicaciones de los sistemas operativos móviles más populares de Argentina.</w:t>
+      </w:r>
+    </w:p>
+    <w:p>
+      <w:pPr>
+        <w:pStyle w:val="PSI-Ttulo3"/>
+      </w:pPr>
+      <w:bookmarkStart w:id="52" w:name="_Toc235010151"/>
+      <w:bookmarkStart w:id="53" w:name="_Toc257619313"/>
+      <w:r>
+        <w:t>Precio y Volumen de Ventas</w:t>
+      </w:r>
+      <w:bookmarkEnd w:id="52"/>
+      <w:bookmarkEnd w:id="53"/>
     </w:p>
     <w:p>
       <w:pPr>
@@ -6072,19 +7331,113 @@
           <w:lang w:val="es-ES"/>
         </w:rPr>
       </w:pPr>
+      <w:r>
+        <w:rPr>
+          <w:rFonts w:asciiTheme="minorHAnsi" w:hAnsiTheme="minorHAnsi" w:cstheme="minorHAnsi"/>
+          <w:b/>
+          <w:sz w:val="24"/>
+          <w:lang w:val="es-ES"/>
+        </w:rPr>
+        <w:t xml:space="preserve"> </w:t>
+      </w:r>
+      <w:r>
+        <w:rPr>
+          <w:rFonts w:asciiTheme="minorHAnsi" w:hAnsiTheme="minorHAnsi" w:cstheme="minorHAnsi"/>
+          <w:b/>
+          <w:sz w:val="24"/>
+          <w:lang w:val="es-ES"/>
+        </w:rPr>
+        <w:t>[El precio aún no se estima]</w:t>
+      </w:r>
     </w:p>
     <w:p>
       <w:pPr>
         <w:pStyle w:val="PSI-Ttulo3"/>
       </w:pPr>
-      <w:bookmarkStart w:id="55" w:name="_Toc235010153"/>
-      <w:bookmarkStart w:id="56" w:name="_Toc257619315"/>
-      <w:r>
-        <w:lastRenderedPageBreak/>
+      <w:bookmarkStart w:id="54" w:name="_Toc235010152"/>
+      <w:bookmarkStart w:id="55" w:name="_Toc257619314"/>
+      <w:r>
+        <w:t>Plaza</w:t>
+      </w:r>
+      <w:bookmarkEnd w:id="54"/>
+      <w:bookmarkEnd w:id="55"/>
+    </w:p>
+    <w:p>
+      <w:pPr>
+        <w:tabs>
+          <w:tab w:val="left" w:pos="0"/>
+        </w:tabs>
+        <w:ind w:left="0" w:firstLine="0"/>
+        <w:jc w:val="both"/>
+        <w:rPr>
+          <w:rFonts w:eastAsia="Calibri" w:cstheme="minorHAnsi"/>
+          <w:i/>
+          <w:lang w:val="es-AR"/>
+        </w:rPr>
+      </w:pPr>
+      <w:r>
+        <w:rPr>
+          <w:rFonts w:eastAsia="Calibri" w:cstheme="minorHAnsi"/>
+          <w:i/>
+          <w:lang w:val="es-AR"/>
+        </w:rPr>
+        <w:t xml:space="preserve">Esta solución software </w:t>
+      </w:r>
+      <w:r>
+        <w:rPr>
+          <w:rFonts w:eastAsia="Calibri" w:cstheme="minorHAnsi"/>
+          <w:i/>
+          <w:lang w:val="es-AR"/>
+        </w:rPr>
+        <w:t xml:space="preserve">se enviará a las </w:t>
+      </w:r>
+      <w:r>
+        <w:rPr>
+          <w:rFonts w:eastAsia="Calibri" w:cstheme="minorHAnsi"/>
+          <w:i/>
+          <w:lang w:val="es-AR"/>
+        </w:rPr>
+        <w:t>principales plataformas de aplicaciones para dispositivos móviles actuales en la Provincia</w:t>
+      </w:r>
+      <w:r>
+        <w:rPr>
+          <w:rFonts w:eastAsia="Calibri" w:cstheme="minorHAnsi"/>
+          <w:i/>
+          <w:lang w:val="es-AR"/>
+        </w:rPr>
+        <w:t xml:space="preserve"> y podrán ser descargadas desde los Smartphone</w:t>
+      </w:r>
+      <w:r>
+        <w:rPr>
+          <w:rFonts w:eastAsia="Calibri" w:cstheme="minorHAnsi"/>
+          <w:i/>
+          <w:lang w:val="es-AR"/>
+        </w:rPr>
+        <w:t>.</w:t>
+      </w:r>
+    </w:p>
+    <w:p>
+      <w:pPr>
+        <w:pStyle w:val="Textoindependiente"/>
+        <w:rPr>
+          <w:rFonts w:asciiTheme="minorHAnsi" w:hAnsiTheme="minorHAnsi" w:cstheme="minorHAnsi"/>
+          <w:b/>
+          <w:sz w:val="24"/>
+          <w:lang w:val="es-ES"/>
+        </w:rPr>
+      </w:pPr>
+    </w:p>
+    <w:p>
+      <w:pPr>
+        <w:pStyle w:val="PSI-Ttulo3"/>
+      </w:pPr>
+      <w:bookmarkStart w:id="56" w:name="_Toc235010153"/>
+      <w:bookmarkStart w:id="57" w:name="_Toc257619315"/>
+      <w:r>
         <w:t>Promoción y Publicidad</w:t>
       </w:r>
-      <w:bookmarkEnd w:id="55"/>
       <w:bookmarkEnd w:id="56"/>
+      <w:bookmarkEnd w:id="57"/>
     </w:p>
     <w:p>
       <w:pPr>
@@ -6103,13 +7456,21 @@
         <w:t xml:space="preserve">del área de prensa y </w:t>
       </w:r>
       <w:r>
-        <w:t>de las redes sociales institucionales</w:t>
+        <w:t xml:space="preserve">de las redes sociales </w:t>
+      </w:r>
+      <w:proofErr w:type="gramStart"/>
+      <w:r>
+        <w:t>institucionales</w:t>
       </w:r>
       <w:r>
         <w:t xml:space="preserve">, </w:t>
       </w:r>
       <w:r>
-        <w:t xml:space="preserve"> y por medio de todos los medios audiovisuales con los que cuenta la Universidad.</w:t>
+        <w:t xml:space="preserve"> y</w:t>
+      </w:r>
+      <w:proofErr w:type="gramEnd"/>
+      <w:r>
+        <w:t xml:space="preserve"> por medio de todos los medios audiovisuales con los que cuenta la Universidad.</w:t>
       </w:r>
     </w:p>
     <w:p>
@@ -6125,13 +7486,13 @@
           <w:sz w:val="32"/>
         </w:rPr>
       </w:pPr>
-      <w:bookmarkStart w:id="57" w:name="_Toc235010154"/>
-      <w:bookmarkStart w:id="58" w:name="_Toc257619316"/>
+      <w:bookmarkStart w:id="58" w:name="_Toc235010154"/>
+      <w:bookmarkStart w:id="59" w:name="_Toc257619316"/>
       <w:r>
         <w:t>Estudio Técnico</w:t>
       </w:r>
-      <w:bookmarkEnd w:id="57"/>
       <w:bookmarkEnd w:id="58"/>
+      <w:bookmarkEnd w:id="59"/>
       <w:r>
         <w:rPr>
           <w:spacing w:val="-4"/>
@@ -6145,11 +7506,16 @@
         <w:pStyle w:val="PSI-Comentario"/>
       </w:pPr>
       <w:r>
-        <w:t xml:space="preserve">[Este </w:t>
+        <w:t>[</w:t>
+      </w:r>
+      <w:proofErr w:type="gramStart"/>
+      <w:r>
+        <w:t xml:space="preserve">Este </w:t>
       </w:r>
       <w:r>
         <w:t>sección</w:t>
       </w:r>
+      <w:proofErr w:type="gramEnd"/>
       <w:r>
         <w:t xml:space="preserve"> se prepara con el propósito de suministrar y analizar la información valiosa para la decisión final de invertir o no en un proyecto en particular, tomando como referencia a donde, cuánto, cómo y con qué recursos contamos para desarrollar este nuevo producto software</w:t>
       </w:r>
@@ -6179,8 +7545,8 @@
           <w:color w:val="92D050"/>
         </w:rPr>
       </w:pPr>
-      <w:bookmarkStart w:id="59" w:name="_Toc235010155"/>
-      <w:bookmarkStart w:id="60" w:name="_Toc257619317"/>
+      <w:bookmarkStart w:id="60" w:name="_Toc235010155"/>
+      <w:bookmarkStart w:id="61" w:name="_Toc257619317"/>
       <w:r>
         <w:rPr>
           <w:rFonts w:asciiTheme="minorHAnsi" w:hAnsiTheme="minorHAnsi" w:cstheme="minorHAnsi"/>
@@ -6189,7 +7555,7 @@
         </w:rPr>
         <w:t>T</w:t>
       </w:r>
-      <w:bookmarkEnd w:id="59"/>
+      <w:bookmarkEnd w:id="60"/>
       <w:r>
         <w:rPr>
           <w:rFonts w:asciiTheme="minorHAnsi" w:hAnsiTheme="minorHAnsi" w:cstheme="minorHAnsi"/>
@@ -6198,7 +7564,7 @@
         </w:rPr>
         <w:t>amaño del Proyecto</w:t>
       </w:r>
-      <w:bookmarkEnd w:id="60"/>
+      <w:bookmarkEnd w:id="61"/>
     </w:p>
     <w:p>
       <w:pPr>
@@ -6234,7 +7600,7 @@
           <w:color w:val="92D050"/>
         </w:rPr>
       </w:pPr>
-      <w:bookmarkStart w:id="61" w:name="_Toc257619318"/>
+      <w:bookmarkStart w:id="62" w:name="_Toc257619318"/>
       <w:r>
         <w:rPr>
           <w:rFonts w:asciiTheme="minorHAnsi" w:hAnsiTheme="minorHAnsi" w:cstheme="minorHAnsi"/>
@@ -6242,7 +7608,7 @@
         </w:rPr>
         <w:t>Organización</w:t>
       </w:r>
-      <w:bookmarkEnd w:id="61"/>
+      <w:bookmarkEnd w:id="62"/>
     </w:p>
     <w:p>
       <w:pPr>
@@ -6258,20 +7624,24 @@
       <w:pPr>
         <w:pStyle w:val="PSI-Ttulo3"/>
       </w:pPr>
-      <w:bookmarkStart w:id="62" w:name="_Toc235010157"/>
-      <w:bookmarkStart w:id="63" w:name="_Toc257619319"/>
+      <w:bookmarkStart w:id="63" w:name="_Toc235010157"/>
+      <w:bookmarkStart w:id="64" w:name="_Toc257619319"/>
       <w:r>
         <w:t>Estructura de la organización</w:t>
       </w:r>
-      <w:bookmarkEnd w:id="62"/>
       <w:bookmarkEnd w:id="63"/>
+      <w:bookmarkEnd w:id="64"/>
     </w:p>
     <w:p>
       <w:pPr>
         <w:pStyle w:val="PSI-Normal"/>
       </w:pPr>
       <w:r>
-        <w:t>La organización actual posee una estructura en la cual los tres integrantes del equipo de desarrollo cuentan con el mismo cargo, como directores, desarrolladores y personal de contacto con el cliente. Todos los miembros de esta organización poseen las mismas obligaciones, responsabilidades y capacidades en la concepción de la organización.</w:t>
+        <w:t xml:space="preserve">La organización actual posee una estructura en la cual los tres integrantes del equipo de desarrollo cuentan con el mismo cargo, como directores, desarrolladores y personal de </w:t>
+      </w:r>
+      <w:r>
+        <w:lastRenderedPageBreak/>
+        <w:t>contacto con el cliente. Todos los miembros de esta organización poseen las mismas obligaciones, responsabilidades y capacidades en la concepción de la organización.</w:t>
       </w:r>
     </w:p>
     <w:p>
@@ -6294,13 +7664,13 @@
       <w:pPr>
         <w:pStyle w:val="PSI-Ttulo3"/>
       </w:pPr>
-      <w:bookmarkStart w:id="64" w:name="_Toc235010158"/>
-      <w:bookmarkStart w:id="65" w:name="_Toc257619320"/>
+      <w:bookmarkStart w:id="65" w:name="_Toc235010158"/>
+      <w:bookmarkStart w:id="66" w:name="_Toc257619320"/>
       <w:r>
         <w:t>Recurso humano</w:t>
       </w:r>
-      <w:bookmarkEnd w:id="64"/>
       <w:bookmarkEnd w:id="65"/>
+      <w:bookmarkEnd w:id="66"/>
     </w:p>
     <w:p>
       <w:pPr>
@@ -6314,8 +7684,13 @@
       <w:pPr>
         <w:pStyle w:val="PSI-Normal"/>
       </w:pPr>
-      <w:r>
-        <w:t>Guanuco Gustavo,</w:t>
+      <w:proofErr w:type="spellStart"/>
+      <w:r>
+        <w:t>Guanuco</w:t>
+      </w:r>
+      <w:proofErr w:type="spellEnd"/>
+      <w:r>
+        <w:t xml:space="preserve"> Gustavo,</w:t>
       </w:r>
     </w:p>
     <w:p>
@@ -6344,8 +7719,6 @@
       <w:r>
         <w:t>os los actores nombrados formará</w:t>
       </w:r>
-      <w:bookmarkStart w:id="66" w:name="_GoBack"/>
-      <w:bookmarkEnd w:id="66"/>
       <w:r>
         <w:t xml:space="preserve">n parte de todos los procesos y etapas del desarrollo, repartiendo e intercambiando sus roles a lo largo del transcurso de todo el proceso de desarrollo. </w:t>
       </w:r>
@@ -6355,8 +7728,15 @@
         <w:pStyle w:val="PSI-Normal"/>
       </w:pPr>
       <w:r>
-        <w:lastRenderedPageBreak/>
-        <w:t>Algunos de estos roles son: Coordinador de actividades del desarrollo, Director de actividades del desarrollo, Controlador de actividades del desarrollo, Elaborador de documentos entregables, Programador, Director de desarrollo del proyecto, Asesor, Supervisor de desarrollo del proyecto, tester, diseñador, entre otros.</w:t>
+        <w:t xml:space="preserve">Algunos de estos roles son: Coordinador de actividades del desarrollo, Director de actividades del desarrollo, Controlador de actividades del desarrollo, Elaborador de documentos entregables, Programador, Director de desarrollo del proyecto, Asesor, Supervisor de desarrollo del proyecto, </w:t>
+      </w:r>
+      <w:proofErr w:type="spellStart"/>
+      <w:r>
+        <w:t>tester</w:t>
+      </w:r>
+      <w:proofErr w:type="spellEnd"/>
+      <w:r>
+        <w:t>, diseñador, entre otros.</w:t>
       </w:r>
     </w:p>
     <w:p>
@@ -6443,6 +7823,7 @@
         <w:pStyle w:val="PSI-Normal"/>
       </w:pPr>
       <w:r>
+        <w:lastRenderedPageBreak/>
         <w:t xml:space="preserve">Implementación (programación y desarrollo del </w:t>
       </w:r>
       <w:r>
@@ -6515,7 +7896,21 @@
         <w:rPr>
           <w:lang w:eastAsia="es-AR"/>
         </w:rPr>
-        <w:t>$24.500 con alguna experiencia (Semi-Senior)</w:t>
+        <w:t>$24.500 con alguna experiencia (</w:t>
+      </w:r>
+      <w:proofErr w:type="spellStart"/>
+      <w:r>
+        <w:rPr>
+          <w:lang w:eastAsia="es-AR"/>
+        </w:rPr>
+        <w:t>Semi</w:t>
+      </w:r>
+      <w:proofErr w:type="spellEnd"/>
+      <w:r>
+        <w:rPr>
+          <w:lang w:eastAsia="es-AR"/>
+        </w:rPr>
+        <w:t>-Senior)</w:t>
       </w:r>
     </w:p>
     <w:p>
@@ -6555,7 +7950,6 @@
           <w:rFonts w:asciiTheme="minorHAnsi" w:hAnsiTheme="minorHAnsi" w:cstheme="minorHAnsi"/>
           <w:color w:val="92D050"/>
         </w:rPr>
-        <w:lastRenderedPageBreak/>
         <w:t>Inversión</w:t>
       </w:r>
       <w:bookmarkEnd w:id="71"/>
@@ -6566,8 +7960,13 @@
         <w:pStyle w:val="PSI-Comentario"/>
       </w:pPr>
       <w:r>
-        <w:t>[Se detallada las inversiones del proyecto bajo la siguiente clasificación: activos fijos, activos nominales y capital de trabajo.  De esta manera se podrá determinar el costo total de la inversión.  Debe presentarse y explicarse un cuadro de costo de inversión. ]</w:t>
-      </w:r>
+        <w:t>[Se detallada las inversiones del proyecto bajo la siguiente clasificación: activos fijos, activos nominales y capital de trabajo.  De esta manera se podrá determinar el costo total de la inversión.  Debe presentarse y explicarse un cuadro de costo de inversión</w:t>
+      </w:r>
+      <w:proofErr w:type="gramStart"/>
+      <w:r>
+        <w:t>. ]</w:t>
+      </w:r>
+      <w:proofErr w:type="gramEnd"/>
     </w:p>
     <w:p>
       <w:pPr>
@@ -6637,8 +8036,29 @@
         <w:pStyle w:val="PSI-Comentario"/>
       </w:pPr>
       <w:r>
-        <w:t>[Se determina la actividad por la cual se generara ingresos al negocio.  De igual manera se detallaran los gastos de producción y operativos en que incurrirá el mismo.  Para ambos se debe hacer una estimación de los montos anuales. ]</w:t>
-      </w:r>
+        <w:t xml:space="preserve">[Se determina la actividad por la cual se </w:t>
+      </w:r>
+      <w:proofErr w:type="gramStart"/>
+      <w:r>
+        <w:t>generara</w:t>
+      </w:r>
+      <w:proofErr w:type="gramEnd"/>
+      <w:r>
+        <w:t xml:space="preserve"> ingresos al negocio.  De igual manera se </w:t>
+      </w:r>
+      <w:proofErr w:type="gramStart"/>
+      <w:r>
+        <w:t>detallaran</w:t>
+      </w:r>
+      <w:proofErr w:type="gramEnd"/>
+      <w:r>
+        <w:t xml:space="preserve"> los gastos de producción y operativos en que incurrirá el mismo.  Para ambos se debe hacer una estimación de los montos anuales</w:t>
+      </w:r>
+      <w:proofErr w:type="gramStart"/>
+      <w:r>
+        <w:t>. ]</w:t>
+      </w:r>
+      <w:proofErr w:type="gramEnd"/>
     </w:p>
     <w:p>
       <w:pPr>
@@ -6690,6 +8110,7 @@
           <w:rFonts w:asciiTheme="minorHAnsi" w:hAnsiTheme="minorHAnsi" w:cstheme="minorHAnsi"/>
           <w:color w:val="92D050"/>
         </w:rPr>
+        <w:lastRenderedPageBreak/>
         <w:t>Financiamiento</w:t>
       </w:r>
       <w:bookmarkEnd w:id="75"/>
@@ -6700,8 +8121,13 @@
         <w:pStyle w:val="PSI-Comentario"/>
       </w:pPr>
       <w:r>
-        <w:t>[Se buscan las fuentes de financiamiento existes en el mercado para financiar el monto de la inversión.  Posteriormente se realizan un análisis de las opciones (recursos propios, préstamos, otros) para determinar cuál es la que mejores condiciones presenta para el proyecto.  Hay que justificar la alternativa recomendada.  De considerarse la opción de financiamiento externo hay que preparar Servicio de la deuda. ]</w:t>
-      </w:r>
+        <w:t>[Se buscan las fuentes de financiamiento existes en el mercado para financiar el monto de la inversión.  Posteriormente se realizan un análisis de las opciones (recursos propios, préstamos, otros) para determinar cuál es la que mejores condiciones presenta para el proyecto.  Hay que justificar la alternativa recomendada.  De considerarse la opción de financiamiento externo hay que preparar Servicio de la deuda</w:t>
+      </w:r>
+      <w:proofErr w:type="gramStart"/>
+      <w:r>
+        <w:t>. ]</w:t>
+      </w:r>
+      <w:proofErr w:type="gramEnd"/>
     </w:p>
     <w:p>
       <w:pPr>
@@ -6793,7 +8219,6 @@
           <w:rFonts w:asciiTheme="minorHAnsi" w:hAnsiTheme="minorHAnsi" w:cstheme="minorHAnsi"/>
           <w:color w:val="92D050"/>
         </w:rPr>
-        <w:lastRenderedPageBreak/>
         <w:t>Flujo de Fondos Netos</w:t>
       </w:r>
       <w:bookmarkEnd w:id="79"/>
@@ -6922,6 +8347,7 @@
         <w:pStyle w:val="PSI-Normal"/>
       </w:pPr>
       <w:r>
+        <w:lastRenderedPageBreak/>
         <w:t xml:space="preserve">Obtención de estadísticas valiosas para la </w:t>
       </w:r>
       <w:r>
@@ -6961,8 +8387,13 @@
         <w:pStyle w:val="PSI-Comentario"/>
       </w:pPr>
       <w:r>
-        <w:t>[Es necesario cuantificar ($) los beneficios cuantificables durante los años de VIDA ÚTIL del sistema. Requerimiento para el cálculo de la relación: Costo/Beneficio. ]</w:t>
-      </w:r>
+        <w:t>[Es necesario cuantificar ($) los beneficios cuantificables durante los años de VIDA ÚTIL del sistema. Requerimiento para el cálculo de la relación: Costo/Beneficio</w:t>
+      </w:r>
+      <w:proofErr w:type="gramStart"/>
+      <w:r>
+        <w:t>. ]</w:t>
+      </w:r>
+      <w:proofErr w:type="gramEnd"/>
     </w:p>
     <w:tbl>
       <w:tblPr>
@@ -6970,7 +8401,7 @@
         <w:tblpPr w:leftFromText="180" w:rightFromText="180" w:vertAnchor="text" w:horzAnchor="margin" w:tblpY="379"/>
         <w:tblW w:w="8958" w:type="dxa"/>
         <w:tblLayout w:type="fixed"/>
-        <w:tblLook w:val="0420"/>
+        <w:tblLook w:val="0420" w:firstRow="1" w:lastRow="0" w:firstColumn="0" w:lastColumn="0" w:noHBand="0" w:noVBand="1"/>
       </w:tblPr>
       <w:tblGrid>
         <w:gridCol w:w="1493"/>
@@ -6982,7 +8413,7 @@
       </w:tblGrid>
       <w:tr>
         <w:trPr>
-          <w:cnfStyle w:val="100000000000"/>
+          <w:cnfStyle w:val="100000000000" w:firstRow="1" w:lastRow="0" w:firstColumn="0" w:lastColumn="0" w:oddVBand="0" w:evenVBand="0" w:oddHBand="0" w:evenHBand="0" w:firstRowFirstColumn="0" w:firstRowLastColumn="0" w:lastRowFirstColumn="0" w:lastRowLastColumn="0"/>
           <w:trHeight w:val="202"/>
         </w:trPr>
         <w:tc>
@@ -7037,7 +8468,27 @@
                 <w:szCs w:val="20"/>
                 <w:lang w:val="es-AR"/>
               </w:rPr>
-              <w:t>Costo Sma. Actual (A)</w:t>
+              <w:t xml:space="preserve">Costo </w:t>
+            </w:r>
+            <w:proofErr w:type="spellStart"/>
+            <w:r>
+              <w:rPr>
+                <w:rFonts w:asciiTheme="minorHAnsi" w:hAnsiTheme="minorHAnsi" w:cstheme="minorHAnsi"/>
+                <w:sz w:val="20"/>
+                <w:szCs w:val="20"/>
+                <w:lang w:val="es-AR"/>
+              </w:rPr>
+              <w:t>Sma</w:t>
+            </w:r>
+            <w:proofErr w:type="spellEnd"/>
+            <w:r>
+              <w:rPr>
+                <w:rFonts w:asciiTheme="minorHAnsi" w:hAnsiTheme="minorHAnsi" w:cstheme="minorHAnsi"/>
+                <w:sz w:val="20"/>
+                <w:szCs w:val="20"/>
+                <w:lang w:val="es-AR"/>
+              </w:rPr>
+              <w:t>. Actual (A)</w:t>
             </w:r>
           </w:p>
         </w:tc>
@@ -7065,7 +8516,27 @@
                 <w:szCs w:val="20"/>
                 <w:lang w:val="es-AR"/>
               </w:rPr>
-              <w:t>Costo Sma. Propuesto (B)</w:t>
+              <w:t xml:space="preserve">Costo </w:t>
+            </w:r>
+            <w:proofErr w:type="spellStart"/>
+            <w:r>
+              <w:rPr>
+                <w:rFonts w:asciiTheme="minorHAnsi" w:hAnsiTheme="minorHAnsi" w:cstheme="minorHAnsi"/>
+                <w:sz w:val="20"/>
+                <w:szCs w:val="20"/>
+                <w:lang w:val="es-AR"/>
+              </w:rPr>
+              <w:t>Sma</w:t>
+            </w:r>
+            <w:proofErr w:type="spellEnd"/>
+            <w:r>
+              <w:rPr>
+                <w:rFonts w:asciiTheme="minorHAnsi" w:hAnsiTheme="minorHAnsi" w:cstheme="minorHAnsi"/>
+                <w:sz w:val="20"/>
+                <w:szCs w:val="20"/>
+                <w:lang w:val="es-AR"/>
+              </w:rPr>
+              <w:t>. Propuesto (B)</w:t>
             </w:r>
           </w:p>
         </w:tc>
@@ -7156,7 +8627,7 @@
       </w:tr>
       <w:tr>
         <w:trPr>
-          <w:cnfStyle w:val="000000100000"/>
+          <w:cnfStyle w:val="000000100000" w:firstRow="0" w:lastRow="0" w:firstColumn="0" w:lastColumn="0" w:oddVBand="0" w:evenVBand="0" w:oddHBand="1" w:evenHBand="0" w:firstRowFirstColumn="0" w:firstRowLastColumn="0" w:lastRowFirstColumn="0" w:lastRowLastColumn="0"/>
           <w:trHeight w:val="313"/>
         </w:trPr>
         <w:tc>
@@ -7236,7 +8707,15 @@
         </w:rPr>
       </w:pPr>
       <w:r>
-        <w:t>Se debe de considerar que posiblemente se tenga que contratar un empleado para la administración general del producto final. En ese caso, su sueldo se consideraría el costo semanal esperado. Otra alternativa es asignar esta tarea a personal ya existente dentro de la organización que requiere el producto.</w:t>
+        <w:t xml:space="preserve">Se debe de considerar que posiblemente se tenga que contratar un empleado para la administración general del producto final. En ese caso, su sueldo se consideraría el costo semanal esperado. Otra alternativa es asignar esta tarea a </w:t>
+      </w:r>
+      <w:proofErr w:type="spellStart"/>
+      <w:r>
+        <w:t>personal</w:t>
+      </w:r>
+      <w:proofErr w:type="spellEnd"/>
+      <w:r>
+        <w:t xml:space="preserve"> ya existente dentro de la organización que requiere el producto.</w:t>
       </w:r>
     </w:p>
     <w:p>
@@ -7261,8 +8740,8 @@
 </file>
 
 <file path=word/endnotes.xml><?xml version="1.0" encoding="utf-8"?>
-<w:endnotes xmlns:ve="http://schemas.openxmlformats.org/markup-compatibility/2006" xmlns:o="urn:schemas-microsoft-com:office:office" xmlns:r="http://schemas.openxmlformats.org/officeDocument/2006/relationships" xmlns:m="http://schemas.openxmlformats.org/officeDocument/2006/math" xmlns:v="urn:schemas-microsoft-com:vml" xmlns:wp="http://schemas.openxmlformats.org/drawingml/2006/wordprocessingDrawing" xmlns:w10="urn:schemas-microsoft-com:office:word" xmlns:w="http://schemas.openxmlformats.org/wordprocessingml/2006/main" xmlns:wne="http://schemas.microsoft.com/office/word/2006/wordml">
-  <w:endnote w:type="separator" w:id="0">
+<w:endnotes xmlns:wpc="http://schemas.microsoft.com/office/word/2010/wordprocessingCanvas" xmlns:cx="http://schemas.microsoft.com/office/drawing/2014/chartex" xmlns:mc="http://schemas.openxmlformats.org/markup-compatibility/2006" xmlns:o="urn:schemas-microsoft-com:office:office" xmlns:r="http://schemas.openxmlformats.org/officeDocument/2006/relationships" xmlns:m="http://schemas.openxmlformats.org/officeDocument/2006/math" xmlns:v="urn:schemas-microsoft-com:vml" xmlns:wp14="http://schemas.microsoft.com/office/word/2010/wordprocessingDrawing" xmlns:wp="http://schemas.openxmlformats.org/drawingml/2006/wordprocessingDrawing" xmlns:w10="urn:schemas-microsoft-com:office:word" xmlns:w="http://schemas.openxmlformats.org/wordprocessingml/2006/main" xmlns:w14="http://schemas.microsoft.com/office/word/2010/wordml" xmlns:w15="http://schemas.microsoft.com/office/word/2012/wordml" xmlns:w16se="http://schemas.microsoft.com/office/word/2015/wordml/symex" xmlns:wpg="http://schemas.microsoft.com/office/word/2010/wordprocessingGroup" xmlns:wpi="http://schemas.microsoft.com/office/word/2010/wordprocessingInk" xmlns:wne="http://schemas.microsoft.com/office/word/2006/wordml" xmlns:wps="http://schemas.microsoft.com/office/word/2010/wordprocessingShape" mc:Ignorable="w14 w15 w16se wp14">
+  <w:endnote w:type="separator" w:id="-1">
     <w:p>
       <w:pPr>
         <w:spacing w:before="0" w:line="240" w:lineRule="auto"/>
@@ -7273,7 +8752,7 @@
     </w:p>
     <w:p/>
   </w:endnote>
-  <w:endnote w:type="continuationSeparator" w:id="1">
+  <w:endnote w:type="continuationSeparator" w:id="0">
     <w:p>
       <w:pPr>
         <w:spacing w:before="0" w:line="240" w:lineRule="auto"/>
@@ -7288,7 +8767,7 @@
 </file>
 
 <file path=word/footer1.xml><?xml version="1.0" encoding="utf-8"?>
-<w:ftr xmlns:ve="http://schemas.openxmlformats.org/markup-compatibility/2006" xmlns:o="urn:schemas-microsoft-com:office:office" xmlns:r="http://schemas.openxmlformats.org/officeDocument/2006/relationships" xmlns:m="http://schemas.openxmlformats.org/officeDocument/2006/math" xmlns:v="urn:schemas-microsoft-com:vml" xmlns:wp="http://schemas.openxmlformats.org/drawingml/2006/wordprocessingDrawing" xmlns:w10="urn:schemas-microsoft-com:office:word" xmlns:w="http://schemas.openxmlformats.org/wordprocessingml/2006/main" xmlns:wne="http://schemas.microsoft.com/office/word/2006/wordml">
+<w:ftr xmlns:wpc="http://schemas.microsoft.com/office/word/2010/wordprocessingCanvas" xmlns:cx="http://schemas.microsoft.com/office/drawing/2014/chartex" xmlns:mc="http://schemas.openxmlformats.org/markup-compatibility/2006" xmlns:o="urn:schemas-microsoft-com:office:office" xmlns:r="http://schemas.openxmlformats.org/officeDocument/2006/relationships" xmlns:m="http://schemas.openxmlformats.org/officeDocument/2006/math" xmlns:v="urn:schemas-microsoft-com:vml" xmlns:wp14="http://schemas.microsoft.com/office/word/2010/wordprocessingDrawing" xmlns:wp="http://schemas.openxmlformats.org/drawingml/2006/wordprocessingDrawing" xmlns:w10="urn:schemas-microsoft-com:office:word" xmlns:w="http://schemas.openxmlformats.org/wordprocessingml/2006/main" xmlns:w14="http://schemas.microsoft.com/office/word/2010/wordml" xmlns:w15="http://schemas.microsoft.com/office/word/2012/wordml" xmlns:w16se="http://schemas.microsoft.com/office/word/2015/wordml/symex" xmlns:wpg="http://schemas.microsoft.com/office/word/2010/wordprocessingGroup" xmlns:wpi="http://schemas.microsoft.com/office/word/2010/wordprocessingInk" xmlns:wne="http://schemas.microsoft.com/office/word/2006/wordml" xmlns:wps="http://schemas.microsoft.com/office/word/2010/wordprocessingShape" mc:Ignorable="w14 w15 w16se wp14">
   <w:p>
     <w:pPr>
       <w:pStyle w:val="Piedepgina"/>
@@ -7299,7 +8778,7 @@
         <w:lang w:val="es-AR" w:eastAsia="es-AR"/>
       </w:rPr>
       <w:pict>
-        <v:rect id="Rectangle 45" o:spid="_x0000_s4097" style="position:absolute;left:0;text-align:left;margin-left:-83.05pt;margin-top:-35.6pt;width:137.8pt;height:76.4pt;z-index:251661312;visibility:visible" o:gfxdata="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" filled="f" stroked="f">
+        <v:rect id="Rectangle 45" o:spid="_x0000_s2049" style="position:absolute;left:0;text-align:left;margin-left:-83.05pt;margin-top:-35.6pt;width:137.8pt;height:76.4pt;z-index:251661312;visibility:visible" o:gfxdata="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" filled="f" stroked="f">
           <v:textbox style="mso-fit-shape-to-text:t">
             <w:txbxContent>
               <w:p>
@@ -7310,7 +8789,7 @@
                 <w:r>
                   <w:rPr>
                     <w:noProof/>
-                    <w:lang w:eastAsia="es-ES"/>
+                    <w:lang w:val="en-US"/>
                   </w:rPr>
                   <w:drawing>
                     <wp:inline distT="0" distB="0" distL="0" distR="0">
@@ -7333,7 +8812,7 @@
                               <a:blip r:embed="rId1">
                                 <a:extLst>
                                   <a:ext uri="{28A0092B-C50C-407E-A947-70E740481C1C}">
-                                    <a14:useLocalDpi xmlns:a14="http://schemas.microsoft.com/office/drawing/2010/main" xmlns:wps="http://schemas.microsoft.com/office/word/2010/wordprocessingShape" xmlns:wpi="http://schemas.microsoft.com/office/word/2010/wordprocessingInk" xmlns:wpg="http://schemas.microsoft.com/office/word/2010/wordprocessingGroup" xmlns:w15="http://schemas.microsoft.com/office/word/2012/wordml" xmlns:w14="http://schemas.microsoft.com/office/word/2010/wordml" xmlns:w="http://schemas.openxmlformats.org/wordprocessingml/2006/main" xmlns:w10="urn:schemas-microsoft-com:office:word" xmlns:wp14="http://schemas.microsoft.com/office/word/2010/wordprocessingDrawing" xmlns:v="urn:schemas-microsoft-com:vml" xmlns:o="urn:schemas-microsoft-com:office:office" xmlns:mc="http://schemas.openxmlformats.org/markup-compatibility/2006" xmlns:wpc="http://schemas.microsoft.com/office/word/2010/wordprocessingCanvas" xmlns="" val="0"/>
+                                    <a14:useLocalDpi xmlns:a14="http://schemas.microsoft.com/office/drawing/2010/main" val="0"/>
                                   </a:ext>
                                 </a:extLst>
                               </a:blip>
@@ -7372,8 +8851,8 @@
 </file>
 
 <file path=word/footnotes.xml><?xml version="1.0" encoding="utf-8"?>
-<w:footnotes xmlns:ve="http://schemas.openxmlformats.org/markup-compatibility/2006" xmlns:o="urn:schemas-microsoft-com:office:office" xmlns:r="http://schemas.openxmlformats.org/officeDocument/2006/relationships" xmlns:m="http://schemas.openxmlformats.org/officeDocument/2006/math" xmlns:v="urn:schemas-microsoft-com:vml" xmlns:wp="http://schemas.openxmlformats.org/drawingml/2006/wordprocessingDrawing" xmlns:w10="urn:schemas-microsoft-com:office:word" xmlns:w="http://schemas.openxmlformats.org/wordprocessingml/2006/main" xmlns:wne="http://schemas.microsoft.com/office/word/2006/wordml">
-  <w:footnote w:type="separator" w:id="0">
+<w:footnotes xmlns:wpc="http://schemas.microsoft.com/office/word/2010/wordprocessingCanvas" xmlns:cx="http://schemas.microsoft.com/office/drawing/2014/chartex" xmlns:mc="http://schemas.openxmlformats.org/markup-compatibility/2006" xmlns:o="urn:schemas-microsoft-com:office:office" xmlns:r="http://schemas.openxmlformats.org/officeDocument/2006/relationships" xmlns:m="http://schemas.openxmlformats.org/officeDocument/2006/math" xmlns:v="urn:schemas-microsoft-com:vml" xmlns:wp14="http://schemas.microsoft.com/office/word/2010/wordprocessingDrawing" xmlns:wp="http://schemas.openxmlformats.org/drawingml/2006/wordprocessingDrawing" xmlns:w10="urn:schemas-microsoft-com:office:word" xmlns:w="http://schemas.openxmlformats.org/wordprocessingml/2006/main" xmlns:w14="http://schemas.microsoft.com/office/word/2010/wordml" xmlns:w15="http://schemas.microsoft.com/office/word/2012/wordml" xmlns:w16se="http://schemas.microsoft.com/office/word/2015/wordml/symex" xmlns:wpg="http://schemas.microsoft.com/office/word/2010/wordprocessingGroup" xmlns:wpi="http://schemas.microsoft.com/office/word/2010/wordprocessingInk" xmlns:wne="http://schemas.microsoft.com/office/word/2006/wordml" xmlns:wps="http://schemas.microsoft.com/office/word/2010/wordprocessingShape" mc:Ignorable="w14 w15 w16se wp14">
+  <w:footnote w:type="separator" w:id="-1">
     <w:p>
       <w:pPr>
         <w:spacing w:before="0" w:line="240" w:lineRule="auto"/>
@@ -7384,7 +8863,7 @@
     </w:p>
     <w:p/>
   </w:footnote>
-  <w:footnote w:type="continuationSeparator" w:id="1">
+  <w:footnote w:type="continuationSeparator" w:id="0">
     <w:p>
       <w:pPr>
         <w:spacing w:before="0" w:line="240" w:lineRule="auto"/>
@@ -7399,7 +8878,7 @@
 </file>
 
 <file path=word/header1.xml><?xml version="1.0" encoding="utf-8"?>
-<w:hdr xmlns:ve="http://schemas.openxmlformats.org/markup-compatibility/2006" xmlns:o="urn:schemas-microsoft-com:office:office" xmlns:r="http://schemas.openxmlformats.org/officeDocument/2006/relationships" xmlns:m="http://schemas.openxmlformats.org/officeDocument/2006/math" xmlns:v="urn:schemas-microsoft-com:vml" xmlns:wp="http://schemas.openxmlformats.org/drawingml/2006/wordprocessingDrawing" xmlns:w10="urn:schemas-microsoft-com:office:word" xmlns:w="http://schemas.openxmlformats.org/wordprocessingml/2006/main" xmlns:wne="http://schemas.microsoft.com/office/word/2006/wordml">
+<w:hdr xmlns:wpc="http://schemas.microsoft.com/office/word/2010/wordprocessingCanvas" xmlns:cx="http://schemas.microsoft.com/office/drawing/2014/chartex" xmlns:mc="http://schemas.openxmlformats.org/markup-compatibility/2006" xmlns:o="urn:schemas-microsoft-com:office:office" xmlns:r="http://schemas.openxmlformats.org/officeDocument/2006/relationships" xmlns:m="http://schemas.openxmlformats.org/officeDocument/2006/math" xmlns:v="urn:schemas-microsoft-com:vml" xmlns:wp14="http://schemas.microsoft.com/office/word/2010/wordprocessingDrawing" xmlns:wp="http://schemas.openxmlformats.org/drawingml/2006/wordprocessingDrawing" xmlns:w10="urn:schemas-microsoft-com:office:word" xmlns:w="http://schemas.openxmlformats.org/wordprocessingml/2006/main" xmlns:w14="http://schemas.microsoft.com/office/word/2010/wordml" xmlns:w15="http://schemas.microsoft.com/office/word/2012/wordml" xmlns:w16se="http://schemas.microsoft.com/office/word/2015/wordml/symex" xmlns:wpg="http://schemas.microsoft.com/office/word/2010/wordprocessingGroup" xmlns:wpi="http://schemas.microsoft.com/office/word/2010/wordprocessingInk" xmlns:wne="http://schemas.microsoft.com/office/word/2006/wordml" xmlns:wps="http://schemas.microsoft.com/office/word/2010/wordprocessingShape" mc:Ignorable="w14 w15 w16se wp14">
   <w:p>
     <w:pPr>
       <w:pStyle w:val="Encabezado"/>
@@ -7421,7 +8900,7 @@
         <w:lang w:val="es-AR" w:eastAsia="es-AR"/>
       </w:rPr>
       <w:pict>
-        <v:rect id="Rectangle 44" o:spid="_x0000_s4098" style="position:absolute;margin-left:168.85pt;margin-top:-36pt;width:98.45pt;height:102.15pt;z-index:251659264;visibility:visible" o:gfxdata="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" filled="f" stroked="f">
+        <v:rect id="Rectangle 44" o:spid="_x0000_s2050" style="position:absolute;margin-left:168.85pt;margin-top:-36pt;width:98.45pt;height:102.15pt;z-index:251659264;visibility:visible" o:gfxdata="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" filled="f" stroked="f">
           <v:textbox style="mso-fit-shape-to-text:t">
             <w:txbxContent>
               <w:p>
@@ -7435,7 +8914,7 @@
                     <w:noProof/>
                     <w:sz w:val="72"/>
                     <w:szCs w:val="72"/>
-                    <w:lang w:eastAsia="es-ES"/>
+                    <w:lang w:val="en-US"/>
                   </w:rPr>
                   <w:drawing>
                     <wp:inline distT="0" distB="0" distL="0" distR="0">
@@ -7458,7 +8937,7 @@
                               <a:blip r:embed="rId1" cstate="print">
                                 <a:extLst>
                                   <a:ext uri="{28A0092B-C50C-407E-A947-70E740481C1C}">
-                                    <a14:useLocalDpi xmlns:a14="http://schemas.microsoft.com/office/drawing/2010/main" xmlns:wps="http://schemas.microsoft.com/office/word/2010/wordprocessingShape" xmlns:wpi="http://schemas.microsoft.com/office/word/2010/wordprocessingInk" xmlns:wpg="http://schemas.microsoft.com/office/word/2010/wordprocessingGroup" xmlns:w15="http://schemas.microsoft.com/office/word/2012/wordml" xmlns:w14="http://schemas.microsoft.com/office/word/2010/wordml" xmlns:w="http://schemas.openxmlformats.org/wordprocessingml/2006/main" xmlns:w10="urn:schemas-microsoft-com:office:word" xmlns:wp14="http://schemas.microsoft.com/office/word/2010/wordprocessingDrawing" xmlns:v="urn:schemas-microsoft-com:vml" xmlns:o="urn:schemas-microsoft-com:office:office" xmlns:mc="http://schemas.openxmlformats.org/markup-compatibility/2006" xmlns:wpc="http://schemas.microsoft.com/office/word/2010/wordprocessingCanvas" xmlns="" val="0"/>
+                                    <a14:useLocalDpi xmlns:a14="http://schemas.microsoft.com/office/drawing/2010/main" val="0"/>
                                   </a:ext>
                                 </a:extLst>
                               </a:blip>
@@ -7503,8 +8982,8 @@
 </file>
 
 <file path=word/numbering.xml><?xml version="1.0" encoding="utf-8"?>
-<w:numbering xmlns:ve="http://schemas.openxmlformats.org/markup-compatibility/2006" xmlns:o="urn:schemas-microsoft-com:office:office" xmlns:r="http://schemas.openxmlformats.org/officeDocument/2006/relationships" xmlns:m="http://schemas.openxmlformats.org/officeDocument/2006/math" xmlns:v="urn:schemas-microsoft-com:vml" xmlns:wp="http://schemas.openxmlformats.org/drawingml/2006/wordprocessingDrawing" xmlns:w10="urn:schemas-microsoft-com:office:word" xmlns:w="http://schemas.openxmlformats.org/wordprocessingml/2006/main" xmlns:wne="http://schemas.microsoft.com/office/word/2006/wordml">
-  <w:abstractNum w:abstractNumId="0">
+<w:numbering xmlns:wpc="http://schemas.microsoft.com/office/word/2010/wordprocessingCanvas" xmlns:cx="http://schemas.microsoft.com/office/drawing/2014/chartex" xmlns:mc="http://schemas.openxmlformats.org/markup-compatibility/2006" xmlns:o="urn:schemas-microsoft-com:office:office" xmlns:r="http://schemas.openxmlformats.org/officeDocument/2006/relationships" xmlns:m="http://schemas.openxmlformats.org/officeDocument/2006/math" xmlns:v="urn:schemas-microsoft-com:vml" xmlns:wp14="http://schemas.microsoft.com/office/word/2010/wordprocessingDrawing" xmlns:wp="http://schemas.openxmlformats.org/drawingml/2006/wordprocessingDrawing" xmlns:w10="urn:schemas-microsoft-com:office:word" xmlns:w="http://schemas.openxmlformats.org/wordprocessingml/2006/main" xmlns:w14="http://schemas.microsoft.com/office/word/2010/wordml" xmlns:w15="http://schemas.microsoft.com/office/word/2012/wordml" xmlns:w16se="http://schemas.microsoft.com/office/word/2015/wordml/symex" xmlns:wpg="http://schemas.microsoft.com/office/word/2010/wordprocessingGroup" xmlns:wpi="http://schemas.microsoft.com/office/word/2010/wordprocessingInk" xmlns:wne="http://schemas.microsoft.com/office/word/2006/wordml" xmlns:wps="http://schemas.microsoft.com/office/word/2010/wordprocessingShape" mc:Ignorable="w14 w15 w16se wp14">
+  <w:abstractNum w:abstractNumId="0" w15:restartNumberingAfterBreak="0">
     <w:nsid w:val="00000003"/>
     <w:multiLevelType w:val="multilevel"/>
     <w:tmpl w:val="00000003"/>
@@ -7662,7 +9141,7 @@
       </w:rPr>
     </w:lvl>
   </w:abstractNum>
-  <w:abstractNum w:abstractNumId="1">
+  <w:abstractNum w:abstractNumId="1" w15:restartNumberingAfterBreak="0">
     <w:nsid w:val="00000004"/>
     <w:multiLevelType w:val="multilevel"/>
     <w:tmpl w:val="796A7516"/>
@@ -7820,7 +9299,7 @@
       </w:rPr>
     </w:lvl>
   </w:abstractNum>
-  <w:abstractNum w:abstractNumId="2">
+  <w:abstractNum w:abstractNumId="2" w15:restartNumberingAfterBreak="0">
     <w:nsid w:val="00000005"/>
     <w:multiLevelType w:val="multilevel"/>
     <w:tmpl w:val="00000005"/>
@@ -7978,7 +9457,7 @@
       </w:rPr>
     </w:lvl>
   </w:abstractNum>
-  <w:abstractNum w:abstractNumId="3">
+  <w:abstractNum w:abstractNumId="3" w15:restartNumberingAfterBreak="0">
     <w:nsid w:val="00000006"/>
     <w:multiLevelType w:val="multilevel"/>
     <w:tmpl w:val="00000006"/>
@@ -8136,7 +9615,7 @@
       </w:rPr>
     </w:lvl>
   </w:abstractNum>
-  <w:abstractNum w:abstractNumId="4">
+  <w:abstractNum w:abstractNumId="4" w15:restartNumberingAfterBreak="0">
     <w:nsid w:val="03A03F01"/>
     <w:multiLevelType w:val="hybridMultilevel"/>
     <w:tmpl w:val="A294A152"/>
@@ -8249,7 +9728,7 @@
       </w:rPr>
     </w:lvl>
   </w:abstractNum>
-  <w:abstractNum w:abstractNumId="5">
+  <w:abstractNum w:abstractNumId="5" w15:restartNumberingAfterBreak="0">
     <w:nsid w:val="11EC450D"/>
     <w:multiLevelType w:val="hybridMultilevel"/>
     <w:tmpl w:val="8D1847A2"/>
@@ -8362,7 +9841,7 @@
       </w:rPr>
     </w:lvl>
   </w:abstractNum>
-  <w:abstractNum w:abstractNumId="6">
+  <w:abstractNum w:abstractNumId="6" w15:restartNumberingAfterBreak="0">
     <w:nsid w:val="23C73307"/>
     <w:multiLevelType w:val="hybridMultilevel"/>
     <w:tmpl w:val="A69C539C"/>
@@ -8475,7 +9954,7 @@
       </w:rPr>
     </w:lvl>
   </w:abstractNum>
-  <w:abstractNum w:abstractNumId="7">
+  <w:abstractNum w:abstractNumId="7" w15:restartNumberingAfterBreak="0">
     <w:nsid w:val="255F5799"/>
     <w:multiLevelType w:val="hybridMultilevel"/>
     <w:tmpl w:val="B8F40458"/>
@@ -8561,7 +10040,7 @@
       </w:pPr>
     </w:lvl>
   </w:abstractNum>
-  <w:abstractNum w:abstractNumId="8">
+  <w:abstractNum w:abstractNumId="8" w15:restartNumberingAfterBreak="0">
     <w:nsid w:val="26217578"/>
     <w:multiLevelType w:val="hybridMultilevel"/>
     <w:tmpl w:val="9AAAEDA6"/>
@@ -8674,7 +10153,7 @@
       </w:rPr>
     </w:lvl>
   </w:abstractNum>
-  <w:abstractNum w:abstractNumId="9">
+  <w:abstractNum w:abstractNumId="9" w15:restartNumberingAfterBreak="0">
     <w:nsid w:val="2C0C70A4"/>
     <w:multiLevelType w:val="hybridMultilevel"/>
     <w:tmpl w:val="148204FA"/>
@@ -8787,7 +10266,7 @@
       </w:rPr>
     </w:lvl>
   </w:abstractNum>
-  <w:abstractNum w:abstractNumId="10">
+  <w:abstractNum w:abstractNumId="10" w15:restartNumberingAfterBreak="0">
     <w:nsid w:val="460023A6"/>
     <w:multiLevelType w:val="hybridMultilevel"/>
     <w:tmpl w:val="AB88F724"/>
@@ -8900,7 +10379,7 @@
       </w:rPr>
     </w:lvl>
   </w:abstractNum>
-  <w:abstractNum w:abstractNumId="11">
+  <w:abstractNum w:abstractNumId="11" w15:restartNumberingAfterBreak="0">
     <w:nsid w:val="487036EC"/>
     <w:multiLevelType w:val="hybridMultilevel"/>
     <w:tmpl w:val="BDFE724A"/>
@@ -8986,7 +10465,7 @@
       </w:pPr>
     </w:lvl>
   </w:abstractNum>
-  <w:abstractNum w:abstractNumId="12">
+  <w:abstractNum w:abstractNumId="12" w15:restartNumberingAfterBreak="0">
     <w:nsid w:val="4CDD74D0"/>
     <w:multiLevelType w:val="hybridMultilevel"/>
     <w:tmpl w:val="20C80572"/>
@@ -9099,7 +10578,7 @@
       </w:rPr>
     </w:lvl>
   </w:abstractNum>
-  <w:abstractNum w:abstractNumId="13">
+  <w:abstractNum w:abstractNumId="13" w15:restartNumberingAfterBreak="0">
     <w:nsid w:val="52D90BB8"/>
     <w:multiLevelType w:val="hybridMultilevel"/>
     <w:tmpl w:val="1D2461DE"/>
@@ -9213,7 +10692,7 @@
       </w:rPr>
     </w:lvl>
   </w:abstractNum>
-  <w:abstractNum w:abstractNumId="14">
+  <w:abstractNum w:abstractNumId="14" w15:restartNumberingAfterBreak="0">
     <w:nsid w:val="59B9470F"/>
     <w:multiLevelType w:val="hybridMultilevel"/>
     <w:tmpl w:val="BF5A8908"/>
@@ -9326,7 +10805,7 @@
       </w:rPr>
     </w:lvl>
   </w:abstractNum>
-  <w:abstractNum w:abstractNumId="15">
+  <w:abstractNum w:abstractNumId="15" w15:restartNumberingAfterBreak="0">
     <w:nsid w:val="708E589C"/>
     <w:multiLevelType w:val="multilevel"/>
     <w:tmpl w:val="381042DE"/>
@@ -9466,7 +10945,7 @@
       </w:rPr>
     </w:lvl>
   </w:abstractNum>
-  <w:abstractNum w:abstractNumId="16">
+  <w:abstractNum w:abstractNumId="16" w15:restartNumberingAfterBreak="0">
     <w:nsid w:val="7DD64906"/>
     <w:multiLevelType w:val="hybridMultilevel"/>
     <w:tmpl w:val="795E7434"/>
@@ -9641,7 +11120,7 @@
 </file>
 
 <file path=word/styles.xml><?xml version="1.0" encoding="utf-8"?>
-<w:styles xmlns:r="http://schemas.openxmlformats.org/officeDocument/2006/relationships" xmlns:w="http://schemas.openxmlformats.org/wordprocessingml/2006/main">
+<w:styles xmlns:mc="http://schemas.openxmlformats.org/markup-compatibility/2006" xmlns:r="http://schemas.openxmlformats.org/officeDocument/2006/relationships" xmlns:w="http://schemas.openxmlformats.org/wordprocessingml/2006/main" xmlns:w14="http://schemas.microsoft.com/office/word/2010/wordml" xmlns:w15="http://schemas.microsoft.com/office/word/2012/wordml" xmlns:w16se="http://schemas.microsoft.com/office/word/2015/wordml/symex" mc:Ignorable="w14 w15 w16se">
   <w:docDefaults>
     <w:rPrDefault>
       <w:rPr>
@@ -9658,145 +11137,378 @@
       </w:pPr>
     </w:pPrDefault>
   </w:docDefaults>
-  <w:latentStyles w:defLockedState="0" w:defUIPriority="99" w:defSemiHidden="1" w:defUnhideWhenUsed="1" w:defQFormat="0" w:count="267">
-    <w:lsdException w:name="Normal" w:semiHidden="0" w:uiPriority="0" w:unhideWhenUsed="0" w:qFormat="1"/>
-    <w:lsdException w:name="heading 1" w:semiHidden="0" w:uiPriority="0" w:unhideWhenUsed="0" w:qFormat="1"/>
-    <w:lsdException w:name="heading 2" w:uiPriority="0" w:qFormat="1"/>
-    <w:lsdException w:name="heading 3" w:uiPriority="9" w:qFormat="1"/>
-    <w:lsdException w:name="heading 4" w:uiPriority="9" w:qFormat="1"/>
-    <w:lsdException w:name="heading 5" w:uiPriority="9" w:qFormat="1"/>
-    <w:lsdException w:name="heading 6" w:uiPriority="9" w:qFormat="1"/>
-    <w:lsdException w:name="heading 7" w:uiPriority="9" w:qFormat="1"/>
-    <w:lsdException w:name="heading 8" w:uiPriority="9" w:qFormat="1"/>
-    <w:lsdException w:name="heading 9" w:uiPriority="9" w:qFormat="1"/>
-    <w:lsdException w:name="toc 1" w:uiPriority="39" w:qFormat="1"/>
-    <w:lsdException w:name="toc 2" w:uiPriority="39" w:qFormat="1"/>
-    <w:lsdException w:name="toc 3" w:uiPriority="39" w:qFormat="1"/>
-    <w:lsdException w:name="toc 4" w:uiPriority="39"/>
-    <w:lsdException w:name="toc 5" w:uiPriority="39"/>
-    <w:lsdException w:name="toc 6" w:uiPriority="39"/>
-    <w:lsdException w:name="toc 7" w:uiPriority="39"/>
-    <w:lsdException w:name="toc 8" w:uiPriority="39"/>
-    <w:lsdException w:name="toc 9" w:uiPriority="39"/>
-    <w:lsdException w:name="caption" w:uiPriority="35" w:qFormat="1"/>
-    <w:lsdException w:name="Title" w:semiHidden="0" w:uiPriority="10" w:unhideWhenUsed="0" w:qFormat="1"/>
-    <w:lsdException w:name="Default Paragraph Font" w:uiPriority="1"/>
-    <w:lsdException w:name="Body Text" w:uiPriority="0"/>
-    <w:lsdException w:name="Subtitle" w:semiHidden="0" w:uiPriority="11" w:unhideWhenUsed="0" w:qFormat="1"/>
-    <w:lsdException w:name="Strong" w:semiHidden="0" w:uiPriority="22" w:unhideWhenUsed="0" w:qFormat="1"/>
-    <w:lsdException w:name="Emphasis" w:semiHidden="0" w:uiPriority="20" w:unhideWhenUsed="0" w:qFormat="1"/>
-    <w:lsdException w:name="Table Grid" w:semiHidden="0" w:uiPriority="59" w:unhideWhenUsed="0"/>
-    <w:lsdException w:name="Placeholder Text" w:unhideWhenUsed="0"/>
-    <w:lsdException w:name="No Spacing" w:semiHidden="0" w:uiPriority="1" w:unhideWhenUsed="0" w:qFormat="1"/>
-    <w:lsdException w:name="Light Shading" w:semiHidden="0" w:uiPriority="60" w:unhideWhenUsed="0"/>
-    <w:lsdException w:name="Light List" w:semiHidden="0" w:uiPriority="61" w:unhideWhenUsed="0"/>
-    <w:lsdException w:name="Light Grid" w:semiHidden="0" w:uiPriority="62" w:unhideWhenUsed="0"/>
-    <w:lsdException w:name="Medium Shading 1" w:semiHidden="0" w:uiPriority="63" w:unhideWhenUsed="0"/>
-    <w:lsdException w:name="Medium Shading 2" w:semiHidden="0" w:uiPriority="64" w:unhideWhenUsed="0"/>
-    <w:lsdException w:name="Medium List 1" w:semiHidden="0" w:uiPriority="65" w:unhideWhenUsed="0"/>
-    <w:lsdException w:name="Medium List 2" w:semiHidden="0" w:uiPriority="66" w:unhideWhenUsed="0"/>
-    <w:lsdException w:name="Medium Grid 1" w:semiHidden="0" w:uiPriority="67" w:unhideWhenUsed="0"/>
-    <w:lsdException w:name="Medium Grid 2" w:semiHidden="0" w:uiPriority="68" w:unhideWhenUsed="0"/>
-    <w:lsdException w:name="Medium Grid 3" w:semiHidden="0" w:uiPriority="69" w:unhideWhenUsed="0"/>
-    <w:lsdException w:name="Dark List" w:semiHidden="0" w:uiPriority="70" w:unhideWhenUsed="0"/>
-    <w:lsdException w:name="Colorful Shading" w:semiHidden="0" w:uiPriority="71" w:unhideWhenUsed="0"/>
-    <w:lsdException w:name="Colorful List" w:semiHidden="0" w:uiPriority="72" w:unhideWhenUsed="0"/>
-    <w:lsdException w:name="Colorful Grid" w:semiHidden="0" w:uiPriority="73" w:unhideWhenUsed="0"/>
-    <w:lsdException w:name="Light Shading Accent 1" w:semiHidden="0" w:uiPriority="60" w:unhideWhenUsed="0"/>
-    <w:lsdException w:name="Light List Accent 1" w:semiHidden="0" w:uiPriority="61" w:unhideWhenUsed="0"/>
-    <w:lsdException w:name="Light Grid Accent 1" w:semiHidden="0" w:uiPriority="62" w:unhideWhenUsed="0"/>
-    <w:lsdException w:name="Medium Shading 1 Accent 1" w:semiHidden="0" w:uiPriority="63" w:unhideWhenUsed="0"/>
-    <w:lsdException w:name="Medium Shading 2 Accent 1" w:semiHidden="0" w:uiPriority="64" w:unhideWhenUsed="0"/>
-    <w:lsdException w:name="Medium List 1 Accent 1" w:semiHidden="0" w:uiPriority="65" w:unhideWhenUsed="0"/>
-    <w:lsdException w:name="Revision" w:unhideWhenUsed="0"/>
-    <w:lsdException w:name="List Paragraph" w:semiHidden="0" w:uiPriority="34" w:unhideWhenUsed="0" w:qFormat="1"/>
-    <w:lsdException w:name="Quote" w:semiHidden="0" w:uiPriority="29" w:unhideWhenUsed="0" w:qFormat="1"/>
-    <w:lsdException w:name="Intense Quote" w:semiHidden="0" w:uiPriority="30" w:unhideWhenUsed="0" w:qFormat="1"/>
-    <w:lsdException w:name="Medium List 2 Accent 1" w:semiHidden="0" w:uiPriority="66" w:unhideWhenUsed="0"/>
-    <w:lsdException w:name="Medium Grid 1 Accent 1" w:semiHidden="0" w:uiPriority="67" w:unhideWhenUsed="0"/>
-    <w:lsdException w:name="Medium Grid 2 Accent 1" w:semiHidden="0" w:uiPriority="68" w:unhideWhenUsed="0"/>
-    <w:lsdException w:name="Medium Grid 3 Accent 1" w:semiHidden="0" w:uiPriority="69" w:unhideWhenUsed="0"/>
-    <w:lsdException w:name="Dark List Accent 1" w:semiHidden="0" w:uiPriority="70" w:unhideWhenUsed="0"/>
-    <w:lsdException w:name="Colorful Shading Accent 1" w:semiHidden="0" w:uiPriority="71" w:unhideWhenUsed="0"/>
-    <w:lsdException w:name="Colorful List Accent 1" w:semiHidden="0" w:uiPriority="72" w:unhideWhenUsed="0"/>
-    <w:lsdException w:name="Colorful Grid Accent 1" w:semiHidden="0" w:uiPriority="73" w:unhideWhenUsed="0"/>
-    <w:lsdException w:name="Light Shading Accent 2" w:semiHidden="0" w:uiPriority="60" w:unhideWhenUsed="0"/>
-    <w:lsdException w:name="Light List Accent 2" w:semiHidden="0" w:uiPriority="61" w:unhideWhenUsed="0"/>
-    <w:lsdException w:name="Light Grid Accent 2" w:semiHidden="0" w:uiPriority="62" w:unhideWhenUsed="0"/>
-    <w:lsdException w:name="Medium Shading 1 Accent 2" w:semiHidden="0" w:uiPriority="63" w:unhideWhenUsed="0"/>
-    <w:lsdException w:name="Medium Shading 2 Accent 2" w:semiHidden="0" w:uiPriority="64" w:unhideWhenUsed="0"/>
-    <w:lsdException w:name="Medium List 1 Accent 2" w:semiHidden="0" w:uiPriority="65" w:unhideWhenUsed="0"/>
-    <w:lsdException w:name="Medium List 2 Accent 2" w:semiHidden="0" w:uiPriority="66" w:unhideWhenUsed="0"/>
-    <w:lsdException w:name="Medium Grid 1 Accent 2" w:semiHidden="0" w:uiPriority="67" w:unhideWhenUsed="0"/>
-    <w:lsdException w:name="Medium Grid 2 Accent 2" w:semiHidden="0" w:uiPriority="68" w:unhideWhenUsed="0"/>
-    <w:lsdException w:name="Medium Grid 3 Accent 2" w:semiHidden="0" w:uiPriority="69" w:unhideWhenUsed="0"/>
-    <w:lsdException w:name="Dark List Accent 2" w:semiHidden="0" w:uiPriority="70" w:unhideWhenUsed="0"/>
-    <w:lsdException w:name="Colorful Shading Accent 2" w:semiHidden="0" w:uiPriority="71" w:unhideWhenUsed="0"/>
-    <w:lsdException w:name="Colorful List Accent 2" w:semiHidden="0" w:uiPriority="72" w:unhideWhenUsed="0"/>
-    <w:lsdException w:name="Colorful Grid Accent 2" w:semiHidden="0" w:uiPriority="73" w:unhideWhenUsed="0"/>
-    <w:lsdException w:name="Light Shading Accent 3" w:semiHidden="0" w:uiPriority="60" w:unhideWhenUsed="0"/>
-    <w:lsdException w:name="Light List Accent 3" w:semiHidden="0" w:uiPriority="61" w:unhideWhenUsed="0"/>
-    <w:lsdException w:name="Light Grid Accent 3" w:semiHidden="0" w:uiPriority="62" w:unhideWhenUsed="0"/>
-    <w:lsdException w:name="Medium Shading 1 Accent 3" w:semiHidden="0" w:uiPriority="63" w:unhideWhenUsed="0"/>
-    <w:lsdException w:name="Medium Shading 2 Accent 3" w:semiHidden="0" w:uiPriority="64" w:unhideWhenUsed="0"/>
-    <w:lsdException w:name="Medium List 1 Accent 3" w:semiHidden="0" w:uiPriority="65" w:unhideWhenUsed="0"/>
-    <w:lsdException w:name="Medium List 2 Accent 3" w:semiHidden="0" w:uiPriority="66" w:unhideWhenUsed="0"/>
-    <w:lsdException w:name="Medium Grid 1 Accent 3" w:semiHidden="0" w:uiPriority="67" w:unhideWhenUsed="0"/>
-    <w:lsdException w:name="Medium Grid 2 Accent 3" w:semiHidden="0" w:uiPriority="68" w:unhideWhenUsed="0"/>
-    <w:lsdException w:name="Medium Grid 3 Accent 3" w:semiHidden="0" w:uiPriority="69" w:unhideWhenUsed="0"/>
-    <w:lsdException w:name="Dark List Accent 3" w:semiHidden="0" w:uiPriority="70" w:unhideWhenUsed="0"/>
-    <w:lsdException w:name="Colorful Shading Accent 3" w:semiHidden="0" w:uiPriority="71" w:unhideWhenUsed="0"/>
-    <w:lsdException w:name="Colorful List Accent 3" w:semiHidden="0" w:uiPriority="72" w:unhideWhenUsed="0"/>
-    <w:lsdException w:name="Colorful Grid Accent 3" w:semiHidden="0" w:uiPriority="73" w:unhideWhenUsed="0"/>
-    <w:lsdException w:name="Light Shading Accent 4" w:semiHidden="0" w:uiPriority="60" w:unhideWhenUsed="0"/>
-    <w:lsdException w:name="Light List Accent 4" w:semiHidden="0" w:uiPriority="61" w:unhideWhenUsed="0"/>
-    <w:lsdException w:name="Light Grid Accent 4" w:semiHidden="0" w:uiPriority="62" w:unhideWhenUsed="0"/>
-    <w:lsdException w:name="Medium Shading 1 Accent 4" w:semiHidden="0" w:uiPriority="63" w:unhideWhenUsed="0"/>
-    <w:lsdException w:name="Medium Shading 2 Accent 4" w:semiHidden="0" w:uiPriority="64" w:unhideWhenUsed="0"/>
-    <w:lsdException w:name="Medium List 1 Accent 4" w:semiHidden="0" w:uiPriority="65" w:unhideWhenUsed="0"/>
-    <w:lsdException w:name="Medium List 2 Accent 4" w:semiHidden="0" w:uiPriority="66" w:unhideWhenUsed="0"/>
-    <w:lsdException w:name="Medium Grid 1 Accent 4" w:semiHidden="0" w:uiPriority="67" w:unhideWhenUsed="0"/>
-    <w:lsdException w:name="Medium Grid 2 Accent 4" w:semiHidden="0" w:uiPriority="68" w:unhideWhenUsed="0"/>
-    <w:lsdException w:name="Medium Grid 3 Accent 4" w:semiHidden="0" w:uiPriority="69" w:unhideWhenUsed="0"/>
-    <w:lsdException w:name="Dark List Accent 4" w:semiHidden="0" w:uiPriority="70" w:unhideWhenUsed="0"/>
-    <w:lsdException w:name="Colorful Shading Accent 4" w:semiHidden="0" w:uiPriority="71" w:unhideWhenUsed="0"/>
-    <w:lsdException w:name="Colorful List Accent 4" w:semiHidden="0" w:uiPriority="72" w:unhideWhenUsed="0"/>
-    <w:lsdException w:name="Colorful Grid Accent 4" w:semiHidden="0" w:uiPriority="73" w:unhideWhenUsed="0"/>
-    <w:lsdException w:name="Light Shading Accent 5" w:semiHidden="0" w:uiPriority="60" w:unhideWhenUsed="0"/>
-    <w:lsdException w:name="Light List Accent 5" w:semiHidden="0" w:uiPriority="61" w:unhideWhenUsed="0"/>
-    <w:lsdException w:name="Light Grid Accent 5" w:semiHidden="0" w:uiPriority="62" w:unhideWhenUsed="0"/>
-    <w:lsdException w:name="Medium Shading 1 Accent 5" w:semiHidden="0" w:uiPriority="63" w:unhideWhenUsed="0"/>
-    <w:lsdException w:name="Medium Shading 2 Accent 5" w:semiHidden="0" w:uiPriority="64" w:unhideWhenUsed="0"/>
-    <w:lsdException w:name="Medium List 1 Accent 5" w:semiHidden="0" w:uiPriority="65" w:unhideWhenUsed="0"/>
-    <w:lsdException w:name="Medium List 2 Accent 5" w:semiHidden="0" w:uiPriority="66" w:unhideWhenUsed="0"/>
-    <w:lsdException w:name="Medium Grid 1 Accent 5" w:semiHidden="0" w:uiPriority="67" w:unhideWhenUsed="0"/>
-    <w:lsdException w:name="Medium Grid 2 Accent 5" w:semiHidden="0" w:uiPriority="68" w:unhideWhenUsed="0"/>
-    <w:lsdException w:name="Medium Grid 3 Accent 5" w:semiHidden="0" w:uiPriority="69" w:unhideWhenUsed="0"/>
-    <w:lsdException w:name="Dark List Accent 5" w:semiHidden="0" w:uiPriority="70" w:unhideWhenUsed="0"/>
-    <w:lsdException w:name="Colorful Shading Accent 5" w:semiHidden="0" w:uiPriority="71" w:unhideWhenUsed="0"/>
-    <w:lsdException w:name="Colorful List Accent 5" w:semiHidden="0" w:uiPriority="72" w:unhideWhenUsed="0"/>
-    <w:lsdException w:name="Colorful Grid Accent 5" w:semiHidden="0" w:uiPriority="73" w:unhideWhenUsed="0"/>
-    <w:lsdException w:name="Light Shading Accent 6" w:semiHidden="0" w:uiPriority="60" w:unhideWhenUsed="0"/>
-    <w:lsdException w:name="Light List Accent 6" w:semiHidden="0" w:uiPriority="61" w:unhideWhenUsed="0"/>
-    <w:lsdException w:name="Light Grid Accent 6" w:semiHidden="0" w:uiPriority="62" w:unhideWhenUsed="0"/>
-    <w:lsdException w:name="Medium Shading 1 Accent 6" w:semiHidden="0" w:uiPriority="63" w:unhideWhenUsed="0"/>
-    <w:lsdException w:name="Medium Shading 2 Accent 6" w:semiHidden="0" w:uiPriority="64" w:unhideWhenUsed="0"/>
-    <w:lsdException w:name="Medium List 1 Accent 6" w:semiHidden="0" w:uiPriority="65" w:unhideWhenUsed="0"/>
-    <w:lsdException w:name="Medium List 2 Accent 6" w:semiHidden="0" w:uiPriority="66" w:unhideWhenUsed="0"/>
-    <w:lsdException w:name="Medium Grid 1 Accent 6" w:semiHidden="0" w:uiPriority="67" w:unhideWhenUsed="0"/>
-    <w:lsdException w:name="Medium Grid 2 Accent 6" w:semiHidden="0" w:uiPriority="68" w:unhideWhenUsed="0"/>
-    <w:lsdException w:name="Medium Grid 3 Accent 6" w:semiHidden="0" w:uiPriority="69" w:unhideWhenUsed="0"/>
-    <w:lsdException w:name="Dark List Accent 6" w:semiHidden="0" w:uiPriority="70" w:unhideWhenUsed="0"/>
-    <w:lsdException w:name="Colorful Shading Accent 6" w:semiHidden="0" w:uiPriority="71" w:unhideWhenUsed="0"/>
-    <w:lsdException w:name="Colorful List Accent 6" w:semiHidden="0" w:uiPriority="72" w:unhideWhenUsed="0"/>
-    <w:lsdException w:name="Colorful Grid Accent 6" w:semiHidden="0" w:uiPriority="73" w:unhideWhenUsed="0"/>
-    <w:lsdException w:name="Subtle Emphasis" w:semiHidden="0" w:uiPriority="19" w:unhideWhenUsed="0" w:qFormat="1"/>
-    <w:lsdException w:name="Intense Emphasis" w:semiHidden="0" w:uiPriority="21" w:unhideWhenUsed="0" w:qFormat="1"/>
-    <w:lsdException w:name="Subtle Reference" w:semiHidden="0" w:uiPriority="31" w:unhideWhenUsed="0" w:qFormat="1"/>
-    <w:lsdException w:name="Intense Reference" w:semiHidden="0" w:uiPriority="32" w:unhideWhenUsed="0" w:qFormat="1"/>
-    <w:lsdException w:name="Book Title" w:semiHidden="0" w:uiPriority="33" w:unhideWhenUsed="0" w:qFormat="1"/>
-    <w:lsdException w:name="Bibliography" w:uiPriority="37"/>
-    <w:lsdException w:name="TOC Heading" w:uiPriority="39" w:qFormat="1"/>
+  <w:latentStyles w:defLockedState="0" w:defUIPriority="99" w:defSemiHidden="0" w:defUnhideWhenUsed="0" w:defQFormat="0" w:count="371">
+    <w:lsdException w:name="Normal" w:uiPriority="0" w:qFormat="1"/>
+    <w:lsdException w:name="heading 1" w:uiPriority="0" w:qFormat="1"/>
+    <w:lsdException w:name="heading 2" w:semiHidden="1" w:uiPriority="0" w:unhideWhenUsed="1" w:qFormat="1"/>
+    <w:lsdException w:name="heading 3" w:semiHidden="1" w:uiPriority="9" w:unhideWhenUsed="1" w:qFormat="1"/>
+    <w:lsdException w:name="heading 4" w:semiHidden="1" w:uiPriority="9" w:unhideWhenUsed="1" w:qFormat="1"/>
+    <w:lsdException w:name="heading 5" w:semiHidden="1" w:uiPriority="9" w:unhideWhenUsed="1" w:qFormat="1"/>
+    <w:lsdException w:name="heading 6" w:semiHidden="1" w:uiPriority="9" w:unhideWhenUsed="1" w:qFormat="1"/>
+    <w:lsdException w:name="heading 7" w:semiHidden="1" w:uiPriority="9" w:unhideWhenUsed="1" w:qFormat="1"/>
+    <w:lsdException w:name="heading 8" w:semiHidden="1" w:uiPriority="9" w:unhideWhenUsed="1" w:qFormat="1"/>
+    <w:lsdException w:name="heading 9" w:semiHidden="1" w:uiPriority="9" w:unhideWhenUsed="1" w:qFormat="1"/>
+    <w:lsdException w:name="index 1" w:semiHidden="1" w:unhideWhenUsed="1"/>
+    <w:lsdException w:name="index 2" w:semiHidden="1" w:unhideWhenUsed="1"/>
+    <w:lsdException w:name="index 3" w:semiHidden="1" w:unhideWhenUsed="1"/>
+    <w:lsdException w:name="index 4" w:semiHidden="1" w:unhideWhenUsed="1"/>
+    <w:lsdException w:name="index 5" w:semiHidden="1" w:unhideWhenUsed="1"/>
+    <w:lsdException w:name="index 6" w:semiHidden="1" w:unhideWhenUsed="1"/>
+    <w:lsdException w:name="index 7" w:semiHidden="1" w:unhideWhenUsed="1"/>
+    <w:lsdException w:name="index 8" w:semiHidden="1" w:unhideWhenUsed="1"/>
+    <w:lsdException w:name="index 9" w:semiHidden="1" w:unhideWhenUsed="1"/>
+    <w:lsdException w:name="toc 1" w:semiHidden="1" w:uiPriority="39" w:unhideWhenUsed="1" w:qFormat="1"/>
+    <w:lsdException w:name="toc 2" w:semiHidden="1" w:uiPriority="39" w:unhideWhenUsed="1" w:qFormat="1"/>
+    <w:lsdException w:name="toc 3" w:semiHidden="1" w:uiPriority="39" w:unhideWhenUsed="1" w:qFormat="1"/>
+    <w:lsdException w:name="toc 4" w:semiHidden="1" w:uiPriority="39" w:unhideWhenUsed="1"/>
+    <w:lsdException w:name="toc 5" w:semiHidden="1" w:uiPriority="39" w:unhideWhenUsed="1"/>
+    <w:lsdException w:name="toc 6" w:semiHidden="1" w:uiPriority="39" w:unhideWhenUsed="1"/>
+    <w:lsdException w:name="toc 7" w:semiHidden="1" w:uiPriority="39" w:unhideWhenUsed="1"/>
+    <w:lsdException w:name="toc 8" w:semiHidden="1" w:uiPriority="39" w:unhideWhenUsed="1"/>
+    <w:lsdException w:name="toc 9" w:semiHidden="1" w:uiPriority="39" w:unhideWhenUsed="1"/>
+    <w:lsdException w:name="Normal Indent" w:semiHidden="1" w:unhideWhenUsed="1"/>
+    <w:lsdException w:name="footnote text" w:semiHidden="1" w:unhideWhenUsed="1"/>
+    <w:lsdException w:name="annotation text" w:semiHidden="1" w:unhideWhenUsed="1"/>
+    <w:lsdException w:name="header" w:semiHidden="1" w:unhideWhenUsed="1"/>
+    <w:lsdException w:name="footer" w:semiHidden="1" w:unhideWhenUsed="1"/>
+    <w:lsdException w:name="index heading" w:semiHidden="1" w:unhideWhenUsed="1"/>
+    <w:lsdException w:name="caption" w:semiHidden="1" w:uiPriority="35" w:unhideWhenUsed="1" w:qFormat="1"/>
+    <w:lsdException w:name="table of figures" w:semiHidden="1" w:unhideWhenUsed="1"/>
+    <w:lsdException w:name="envelope address" w:semiHidden="1" w:unhideWhenUsed="1"/>
+    <w:lsdException w:name="envelope return" w:semiHidden="1" w:unhideWhenUsed="1"/>
+    <w:lsdException w:name="footnote reference" w:semiHidden="1" w:unhideWhenUsed="1"/>
+    <w:lsdException w:name="annotation reference" w:semiHidden="1" w:unhideWhenUsed="1"/>
+    <w:lsdException w:name="line number" w:semiHidden="1" w:unhideWhenUsed="1"/>
+    <w:lsdException w:name="page number" w:semiHidden="1" w:unhideWhenUsed="1"/>
+    <w:lsdException w:name="endnote reference" w:semiHidden="1" w:unhideWhenUsed="1"/>
+    <w:lsdException w:name="endnote text" w:semiHidden="1" w:unhideWhenUsed="1"/>
+    <w:lsdException w:name="table of authorities" w:semiHidden="1" w:unhideWhenUsed="1"/>
+    <w:lsdException w:name="macro" w:semiHidden="1" w:unhideWhenUsed="1"/>
+    <w:lsdException w:name="toa heading" w:semiHidden="1" w:unhideWhenUsed="1"/>
+    <w:lsdException w:name="List" w:semiHidden="1" w:unhideWhenUsed="1"/>
+    <w:lsdException w:name="List Bullet" w:semiHidden="1" w:unhideWhenUsed="1"/>
+    <w:lsdException w:name="List Number" w:semiHidden="1" w:unhideWhenUsed="1"/>
+    <w:lsdException w:name="List 2" w:semiHidden="1" w:unhideWhenUsed="1"/>
+    <w:lsdException w:name="List 3" w:semiHidden="1" w:unhideWhenUsed="1"/>
+    <w:lsdException w:name="List 4" w:semiHidden="1" w:unhideWhenUsed="1"/>
+    <w:lsdException w:name="List 5" w:semiHidden="1" w:unhideWhenUsed="1"/>
+    <w:lsdException w:name="List Bullet 2" w:semiHidden="1" w:unhideWhenUsed="1"/>
+    <w:lsdException w:name="List Bullet 3" w:semiHidden="1" w:unhideWhenUsed="1"/>
+    <w:lsdException w:name="List Bullet 4" w:semiHidden="1" w:unhideWhenUsed="1"/>
+    <w:lsdException w:name="List Bullet 5" w:semiHidden="1" w:unhideWhenUsed="1"/>
+    <w:lsdException w:name="List Number 2" w:semiHidden="1" w:unhideWhenUsed="1"/>
+    <w:lsdException w:name="List Number 3" w:semiHidden="1" w:unhideWhenUsed="1"/>
+    <w:lsdException w:name="List Number 4" w:semiHidden="1" w:unhideWhenUsed="1"/>
+    <w:lsdException w:name="List Number 5" w:semiHidden="1" w:unhideWhenUsed="1"/>
+    <w:lsdException w:name="Title" w:uiPriority="10" w:qFormat="1"/>
+    <w:lsdException w:name="Closing" w:semiHidden="1" w:unhideWhenUsed="1"/>
+    <w:lsdException w:name="Signature" w:semiHidden="1" w:unhideWhenUsed="1"/>
+    <w:lsdException w:name="Default Paragraph Font" w:semiHidden="1" w:uiPriority="1" w:unhideWhenUsed="1"/>
+    <w:lsdException w:name="Body Text" w:semiHidden="1" w:uiPriority="0" w:unhideWhenUsed="1"/>
+    <w:lsdException w:name="Body Text Indent" w:semiHidden="1" w:unhideWhenUsed="1"/>
+    <w:lsdException w:name="List Continue" w:semiHidden="1" w:unhideWhenUsed="1"/>
+    <w:lsdException w:name="List Continue 2" w:semiHidden="1" w:unhideWhenUsed="1"/>
+    <w:lsdException w:name="List Continue 3" w:semiHidden="1" w:unhideWhenUsed="1"/>
+    <w:lsdException w:name="List Continue 4" w:semiHidden="1" w:unhideWhenUsed="1"/>
+    <w:lsdException w:name="List Continue 5" w:semiHidden="1" w:unhideWhenUsed="1"/>
+    <w:lsdException w:name="Message Header" w:semiHidden="1" w:unhideWhenUsed="1"/>
+    <w:lsdException w:name="Subtitle" w:uiPriority="11" w:qFormat="1"/>
+    <w:lsdException w:name="Salutation" w:semiHidden="1" w:unhideWhenUsed="1"/>
+    <w:lsdException w:name="Date" w:semiHidden="1" w:unhideWhenUsed="1"/>
+    <w:lsdException w:name="Body Text First Indent" w:semiHidden="1" w:unhideWhenUsed="1"/>
+    <w:lsdException w:name="Body Text First Indent 2" w:semiHidden="1" w:unhideWhenUsed="1"/>
+    <w:lsdException w:name="Note Heading" w:semiHidden="1" w:unhideWhenUsed="1"/>
+    <w:lsdException w:name="Body Text 2" w:semiHidden="1" w:unhideWhenUsed="1"/>
+    <w:lsdException w:name="Body Text 3" w:semiHidden="1" w:unhideWhenUsed="1"/>
+    <w:lsdException w:name="Body Text Indent 2" w:semiHidden="1" w:unhideWhenUsed="1"/>
+    <w:lsdException w:name="Body Text Indent 3" w:semiHidden="1" w:unhideWhenUsed="1"/>
+    <w:lsdException w:name="Block Text" w:semiHidden="1" w:unhideWhenUsed="1"/>
+    <w:lsdException w:name="Hyperlink" w:semiHidden="1" w:unhideWhenUsed="1"/>
+    <w:lsdException w:name="FollowedHyperlink" w:semiHidden="1" w:unhideWhenUsed="1"/>
+    <w:lsdException w:name="Strong" w:uiPriority="22" w:qFormat="1"/>
+    <w:lsdException w:name="Emphasis" w:uiPriority="20" w:qFormat="1"/>
+    <w:lsdException w:name="Document Map" w:semiHidden="1" w:unhideWhenUsed="1"/>
+    <w:lsdException w:name="Plain Text" w:semiHidden="1" w:unhideWhenUsed="1"/>
+    <w:lsdException w:name="E-mail Signature" w:semiHidden="1" w:unhideWhenUsed="1"/>
+    <w:lsdException w:name="HTML Top of Form" w:semiHidden="1" w:unhideWhenUsed="1"/>
+    <w:lsdException w:name="HTML Bottom of Form" w:semiHidden="1" w:unhideWhenUsed="1"/>
+    <w:lsdException w:name="Normal (Web)" w:semiHidden="1" w:unhideWhenUsed="1"/>
+    <w:lsdException w:name="HTML Acronym" w:semiHidden="1" w:unhideWhenUsed="1"/>
+    <w:lsdException w:name="HTML Address" w:semiHidden="1" w:unhideWhenUsed="1"/>
+    <w:lsdException w:name="HTML Cite" w:semiHidden="1" w:unhideWhenUsed="1"/>
+    <w:lsdException w:name="HTML Code" w:semiHidden="1" w:unhideWhenUsed="1"/>
+    <w:lsdException w:name="HTML Definition" w:semiHidden="1" w:unhideWhenUsed="1"/>
+    <w:lsdException w:name="HTML Keyboard" w:semiHidden="1" w:unhideWhenUsed="1"/>
+    <w:lsdException w:name="HTML Preformatted" w:semiHidden="1" w:unhideWhenUsed="1"/>
+    <w:lsdException w:name="HTML Sample" w:semiHidden="1" w:unhideWhenUsed="1"/>
+    <w:lsdException w:name="HTML Typewriter" w:semiHidden="1" w:unhideWhenUsed="1"/>
+    <w:lsdException w:name="HTML Variable" w:semiHidden="1" w:unhideWhenUsed="1"/>
+    <w:lsdException w:name="Normal Table" w:semiHidden="1" w:unhideWhenUsed="1"/>
+    <w:lsdException w:name="annotation subject" w:semiHidden="1" w:unhideWhenUsed="1"/>
+    <w:lsdException w:name="No List" w:semiHidden="1" w:unhideWhenUsed="1"/>
+    <w:lsdException w:name="Outline List 1" w:semiHidden="1" w:unhideWhenUsed="1"/>
+    <w:lsdException w:name="Outline List 2" w:semiHidden="1" w:unhideWhenUsed="1"/>
+    <w:lsdException w:name="Outline List 3" w:semiHidden="1" w:unhideWhenUsed="1"/>
+    <w:lsdException w:name="Table Simple 1" w:semiHidden="1" w:unhideWhenUsed="1"/>
+    <w:lsdException w:name="Table Simple 2" w:semiHidden="1" w:unhideWhenUsed="1"/>
+    <w:lsdException w:name="Table Simple 3" w:semiHidden="1" w:unhideWhenUsed="1"/>
+    <w:lsdException w:name="Table Classic 1" w:semiHidden="1" w:unhideWhenUsed="1"/>
+    <w:lsdException w:name="Table Classic 2" w:semiHidden="1" w:unhideWhenUsed="1"/>
+    <w:lsdException w:name="Table Classic 3" w:semiHidden="1" w:unhideWhenUsed="1"/>
+    <w:lsdException w:name="Table Classic 4" w:semiHidden="1" w:unhideWhenUsed="1"/>
+    <w:lsdException w:name="Table Colorful 1" w:semiHidden="1" w:unhideWhenUsed="1"/>
+    <w:lsdException w:name="Table Colorful 2" w:semiHidden="1" w:unhideWhenUsed="1"/>
+    <w:lsdException w:name="Table Colorful 3" w:semiHidden="1" w:unhideWhenUsed="1"/>
+    <w:lsdException w:name="Table Columns 1" w:semiHidden="1" w:unhideWhenUsed="1"/>
+    <w:lsdException w:name="Table Columns 2" w:semiHidden="1" w:unhideWhenUsed="1"/>
+    <w:lsdException w:name="Table Columns 3" w:semiHidden="1" w:unhideWhenUsed="1"/>
+    <w:lsdException w:name="Table Columns 4" w:semiHidden="1" w:unhideWhenUsed="1"/>
+    <w:lsdException w:name="Table Columns 5" w:semiHidden="1" w:unhideWhenUsed="1"/>
+    <w:lsdException w:name="Table Grid 1" w:semiHidden="1" w:unhideWhenUsed="1"/>
+    <w:lsdException w:name="Table Grid 2" w:semiHidden="1" w:unhideWhenUsed="1"/>
+    <w:lsdException w:name="Table Grid 3" w:semiHidden="1" w:unhideWhenUsed="1"/>
+    <w:lsdException w:name="Table Grid 4" w:semiHidden="1" w:unhideWhenUsed="1"/>
+    <w:lsdException w:name="Table Grid 5" w:semiHidden="1" w:unhideWhenUsed="1"/>
+    <w:lsdException w:name="Table Grid 6" w:semiHidden="1" w:unhideWhenUsed="1"/>
+    <w:lsdException w:name="Table Grid 7" w:semiHidden="1" w:unhideWhenUsed="1"/>
+    <w:lsdException w:name="Table Grid 8" w:semiHidden="1" w:unhideWhenUsed="1"/>
+    <w:lsdException w:name="Table List 1" w:semiHidden="1" w:unhideWhenUsed="1"/>
+    <w:lsdException w:name="Table List 2" w:semiHidden="1" w:unhideWhenUsed="1"/>
+    <w:lsdException w:name="Table List 3" w:semiHidden="1" w:unhideWhenUsed="1"/>
+    <w:lsdException w:name="Table List 4" w:semiHidden="1" w:unhideWhenUsed="1"/>
+    <w:lsdException w:name="Table List 5" w:semiHidden="1" w:unhideWhenUsed="1"/>
+    <w:lsdException w:name="Table List 6" w:semiHidden="1" w:unhideWhenUsed="1"/>
+    <w:lsdException w:name="Table List 7" w:semiHidden="1" w:unhideWhenUsed="1"/>
+    <w:lsdException w:name="Table List 8" w:semiHidden="1" w:unhideWhenUsed="1"/>
+    <w:lsdException w:name="Table 3D effects 1" w:semiHidden="1" w:unhideWhenUsed="1"/>
+    <w:lsdException w:name="Table 3D effects 2" w:semiHidden="1" w:unhideWhenUsed="1"/>
+    <w:lsdException w:name="Table 3D effects 3" w:semiHidden="1" w:unhideWhenUsed="1"/>
+    <w:lsdException w:name="Table Contemporary" w:semiHidden="1" w:unhideWhenUsed="1"/>
+    <w:lsdException w:name="Table Elegant" w:semiHidden="1" w:unhideWhenUsed="1"/>
+    <w:lsdException w:name="Table Professional" w:semiHidden="1" w:unhideWhenUsed="1"/>
+    <w:lsdException w:name="Table Subtle 1" w:semiHidden="1" w:unhideWhenUsed="1"/>
+    <w:lsdException w:name="Table Subtle 2" w:semiHidden="1" w:unhideWhenUsed="1"/>
+    <w:lsdException w:name="Table Web 1" w:semiHidden="1" w:unhideWhenUsed="1"/>
+    <w:lsdException w:name="Table Web 2" w:semiHidden="1" w:unhideWhenUsed="1"/>
+    <w:lsdException w:name="Table Web 3" w:semiHidden="1" w:unhideWhenUsed="1"/>
+    <w:lsdException w:name="Balloon Text" w:semiHidden="1" w:unhideWhenUsed="1"/>
+    <w:lsdException w:name="Table Grid" w:uiPriority="59"/>
+    <w:lsdException w:name="Table Theme" w:semiHidden="1" w:unhideWhenUsed="1"/>
+    <w:lsdException w:name="Placeholder Text" w:semiHidden="1"/>
+    <w:lsdException w:name="No Spacing" w:uiPriority="1" w:qFormat="1"/>
+    <w:lsdException w:name="Light Shading" w:uiPriority="60"/>
+    <w:lsdException w:name="Light List" w:uiPriority="61"/>
+    <w:lsdException w:name="Light Grid" w:uiPriority="62"/>
+    <w:lsdException w:name="Medium Shading 1" w:uiPriority="63"/>
+    <w:lsdException w:name="Medium Shading 2" w:uiPriority="64"/>
+    <w:lsdException w:name="Medium List 1" w:uiPriority="65"/>
+    <w:lsdException w:name="Medium List 2" w:uiPriority="66"/>
+    <w:lsdException w:name="Medium Grid 1" w:uiPriority="67"/>
+    <w:lsdException w:name="Medium Grid 2" w:uiPriority="68"/>
+    <w:lsdException w:name="Medium Grid 3" w:uiPriority="69"/>
+    <w:lsdException w:name="Dark List" w:uiPriority="70"/>
+    <w:lsdException w:name="Colorful Shading" w:uiPriority="71"/>
+    <w:lsdException w:name="Colorful List" w:uiPriority="72"/>
+    <w:lsdException w:name="Colorful Grid" w:uiPriority="73"/>
+    <w:lsdException w:name="Light Shading Accent 1" w:uiPriority="60"/>
+    <w:lsdException w:name="Light List Accent 1" w:uiPriority="61"/>
+    <w:lsdException w:name="Light Grid Accent 1" w:uiPriority="62"/>
+    <w:lsdException w:name="Medium Shading 1 Accent 1" w:uiPriority="63"/>
+    <w:lsdException w:name="Medium Shading 2 Accent 1" w:uiPriority="64"/>
+    <w:lsdException w:name="Medium List 1 Accent 1" w:uiPriority="65"/>
+    <w:lsdException w:name="Revision" w:semiHidden="1"/>
+    <w:lsdException w:name="List Paragraph" w:uiPriority="34" w:qFormat="1"/>
+    <w:lsdException w:name="Quote" w:uiPriority="29" w:qFormat="1"/>
+    <w:lsdException w:name="Intense Quote" w:uiPriority="30" w:qFormat="1"/>
+    <w:lsdException w:name="Medium List 2 Accent 1" w:uiPriority="66"/>
+    <w:lsdException w:name="Medium Grid 1 Accent 1" w:uiPriority="67"/>
+    <w:lsdException w:name="Medium Grid 2 Accent 1" w:uiPriority="68"/>
+    <w:lsdException w:name="Medium Grid 3 Accent 1" w:uiPriority="69"/>
+    <w:lsdException w:name="Dark List Accent 1" w:uiPriority="70"/>
+    <w:lsdException w:name="Colorful Shading Accent 1" w:uiPriority="71"/>
+    <w:lsdException w:name="Colorful List Accent 1" w:uiPriority="72"/>
+    <w:lsdException w:name="Colorful Grid Accent 1" w:uiPriority="73"/>
+    <w:lsdException w:name="Light Shading Accent 2" w:uiPriority="60"/>
+    <w:lsdException w:name="Light List Accent 2" w:uiPriority="61"/>
+    <w:lsdException w:name="Light Grid Accent 2" w:uiPriority="62"/>
+    <w:lsdException w:name="Medium Shading 1 Accent 2" w:uiPriority="63"/>
+    <w:lsdException w:name="Medium Shading 2 Accent 2" w:uiPriority="64"/>
+    <w:lsdException w:name="Medium List 1 Accent 2" w:uiPriority="65"/>
+    <w:lsdException w:name="Medium List 2 Accent 2" w:uiPriority="66"/>
+    <w:lsdException w:name="Medium Grid 1 Accent 2" w:uiPriority="67"/>
+    <w:lsdException w:name="Medium Grid 2 Accent 2" w:uiPriority="68"/>
+    <w:lsdException w:name="Medium Grid 3 Accent 2" w:uiPriority="69"/>
+    <w:lsdException w:name="Dark List Accent 2" w:uiPriority="70"/>
+    <w:lsdException w:name="Colorful Shading Accent 2" w:uiPriority="71"/>
+    <w:lsdException w:name="Colorful List Accent 2" w:uiPriority="72"/>
+    <w:lsdException w:name="Colorful Grid Accent 2" w:uiPriority="73"/>
+    <w:lsdException w:name="Light Shading Accent 3" w:uiPriority="60"/>
+    <w:lsdException w:name="Light List Accent 3" w:uiPriority="61"/>
+    <w:lsdException w:name="Light Grid Accent 3" w:uiPriority="62"/>
+    <w:lsdException w:name="Medium Shading 1 Accent 3" w:uiPriority="63"/>
+    <w:lsdException w:name="Medium Shading 2 Accent 3" w:uiPriority="64"/>
+    <w:lsdException w:name="Medium List 1 Accent 3" w:uiPriority="65"/>
+    <w:lsdException w:name="Medium List 2 Accent 3" w:uiPriority="66"/>
+    <w:lsdException w:name="Medium Grid 1 Accent 3" w:uiPriority="67"/>
+    <w:lsdException w:name="Medium Grid 2 Accent 3" w:uiPriority="68"/>
+    <w:lsdException w:name="Medium Grid 3 Accent 3" w:uiPriority="69"/>
+    <w:lsdException w:name="Dark List Accent 3" w:uiPriority="70"/>
+    <w:lsdException w:name="Colorful Shading Accent 3" w:uiPriority="71"/>
+    <w:lsdException w:name="Colorful List Accent 3" w:uiPriority="72"/>
+    <w:lsdException w:name="Colorful Grid Accent 3" w:uiPriority="73"/>
+    <w:lsdException w:name="Light Shading Accent 4" w:uiPriority="60"/>
+    <w:lsdException w:name="Light List Accent 4" w:uiPriority="61"/>
+    <w:lsdException w:name="Light Grid Accent 4" w:uiPriority="62"/>
+    <w:lsdException w:name="Medium Shading 1 Accent 4" w:uiPriority="63"/>
+    <w:lsdException w:name="Medium Shading 2 Accent 4" w:uiPriority="64"/>
+    <w:lsdException w:name="Medium List 1 Accent 4" w:uiPriority="65"/>
+    <w:lsdException w:name="Medium List 2 Accent 4" w:uiPriority="66"/>
+    <w:lsdException w:name="Medium Grid 1 Accent 4" w:uiPriority="67"/>
+    <w:lsdException w:name="Medium Grid 2 Accent 4" w:uiPriority="68"/>
+    <w:lsdException w:name="Medium Grid 3 Accent 4" w:uiPriority="69"/>
+    <w:lsdException w:name="Dark List Accent 4" w:uiPriority="70"/>
+    <w:lsdException w:name="Colorful Shading Accent 4" w:uiPriority="71"/>
+    <w:lsdException w:name="Colorful List Accent 4" w:uiPriority="72"/>
+    <w:lsdException w:name="Colorful Grid Accent 4" w:uiPriority="73"/>
+    <w:lsdException w:name="Light Shading Accent 5" w:uiPriority="60"/>
+    <w:lsdException w:name="Light List Accent 5" w:uiPriority="61"/>
+    <w:lsdException w:name="Light Grid Accent 5" w:uiPriority="62"/>
+    <w:lsdException w:name="Medium Shading 1 Accent 5" w:uiPriority="63"/>
+    <w:lsdException w:name="Medium Shading 2 Accent 5" w:uiPriority="64"/>
+    <w:lsdException w:name="Medium List 1 Accent 5" w:uiPriority="65"/>
+    <w:lsdException w:name="Medium List 2 Accent 5" w:uiPriority="66"/>
+    <w:lsdException w:name="Medium Grid 1 Accent 5" w:uiPriority="67"/>
+    <w:lsdException w:name="Medium Grid 2 Accent 5" w:uiPriority="68"/>
+    <w:lsdException w:name="Medium Grid 3 Accent 5" w:uiPriority="69"/>
+    <w:lsdException w:name="Dark List Accent 5" w:uiPriority="70"/>
+    <w:lsdException w:name="Colorful Shading Accent 5" w:uiPriority="71"/>
+    <w:lsdException w:name="Colorful List Accent 5" w:uiPriority="72"/>
+    <w:lsdException w:name="Colorful Grid Accent 5" w:uiPriority="73"/>
+    <w:lsdException w:name="Light Shading Accent 6" w:uiPriority="60"/>
+    <w:lsdException w:name="Light List Accent 6" w:uiPriority="61"/>
+    <w:lsdException w:name="Light Grid Accent 6" w:uiPriority="62"/>
+    <w:lsdException w:name="Medium Shading 1 Accent 6" w:uiPriority="63"/>
+    <w:lsdException w:name="Medium Shading 2 Accent 6" w:uiPriority="64"/>
+    <w:lsdException w:name="Medium List 1 Accent 6" w:uiPriority="65"/>
+    <w:lsdException w:name="Medium List 2 Accent 6" w:uiPriority="66"/>
+    <w:lsdException w:name="Medium Grid 1 Accent 6" w:uiPriority="67"/>
+    <w:lsdException w:name="Medium Grid 2 Accent 6" w:uiPriority="68"/>
+    <w:lsdException w:name="Medium Grid 3 Accent 6" w:uiPriority="69"/>
+    <w:lsdException w:name="Dark List Accent 6" w:uiPriority="70"/>
+    <w:lsdException w:name="Colorful Shading Accent 6" w:uiPriority="71"/>
+    <w:lsdException w:name="Colorful List Accent 6" w:uiPriority="72"/>
+    <w:lsdException w:name="Colorful Grid Accent 6" w:uiPriority="73"/>
+    <w:lsdException w:name="Subtle Emphasis" w:uiPriority="19" w:qFormat="1"/>
+    <w:lsdException w:name="Intense Emphasis" w:uiPriority="21" w:qFormat="1"/>
+    <w:lsdException w:name="Subtle Reference" w:uiPriority="31" w:qFormat="1"/>
+    <w:lsdException w:name="Intense Reference" w:uiPriority="32" w:qFormat="1"/>
+    <w:lsdException w:name="Book Title" w:uiPriority="33" w:qFormat="1"/>
+    <w:lsdException w:name="Bibliography" w:semiHidden="1" w:uiPriority="37" w:unhideWhenUsed="1"/>
+    <w:lsdException w:name="TOC Heading" w:semiHidden="1" w:uiPriority="39" w:unhideWhenUsed="1" w:qFormat="1"/>
+    <w:lsdException w:name="Plain Table 1" w:uiPriority="41"/>
+    <w:lsdException w:name="Plain Table 2" w:uiPriority="42"/>
+    <w:lsdException w:name="Plain Table 3" w:uiPriority="43"/>
+    <w:lsdException w:name="Plain Table 4" w:uiPriority="44"/>
+    <w:lsdException w:name="Plain Table 5" w:uiPriority="45"/>
+    <w:lsdException w:name="Grid Table Light" w:uiPriority="40"/>
+    <w:lsdException w:name="Grid Table 1 Light" w:uiPriority="46"/>
+    <w:lsdException w:name="Grid Table 2" w:uiPriority="47"/>
+    <w:lsdException w:name="Grid Table 3" w:uiPriority="48"/>
+    <w:lsdException w:name="Grid Table 4" w:uiPriority="49"/>
+    <w:lsdException w:name="Grid Table 5 Dark" w:uiPriority="50"/>
+    <w:lsdException w:name="Grid Table 6 Colorful" w:uiPriority="51"/>
+    <w:lsdException w:name="Grid Table 7 Colorful" w:uiPriority="52"/>
+    <w:lsdException w:name="Grid Table 1 Light Accent 1" w:uiPriority="46"/>
+    <w:lsdException w:name="Grid Table 2 Accent 1" w:uiPriority="47"/>
+    <w:lsdException w:name="Grid Table 3 Accent 1" w:uiPriority="48"/>
+    <w:lsdException w:name="Grid Table 4 Accent 1" w:uiPriority="49"/>
+    <w:lsdException w:name="Grid Table 5 Dark Accent 1" w:uiPriority="50"/>
+    <w:lsdException w:name="Grid Table 6 Colorful Accent 1" w:uiPriority="51"/>
+    <w:lsdException w:name="Grid Table 7 Colorful Accent 1" w:uiPriority="52"/>
+    <w:lsdException w:name="Grid Table 1 Light Accent 2" w:uiPriority="46"/>
+    <w:lsdException w:name="Grid Table 2 Accent 2" w:uiPriority="47"/>
+    <w:lsdException w:name="Grid Table 3 Accent 2" w:uiPriority="48"/>
+    <w:lsdException w:name="Grid Table 4 Accent 2" w:uiPriority="49"/>
+    <w:lsdException w:name="Grid Table 5 Dark Accent 2" w:uiPriority="50"/>
+    <w:lsdException w:name="Grid Table 6 Colorful Accent 2" w:uiPriority="51"/>
+    <w:lsdException w:name="Grid Table 7 Colorful Accent 2" w:uiPriority="52"/>
+    <w:lsdException w:name="Grid Table 1 Light Accent 3" w:uiPriority="46"/>
+    <w:lsdException w:name="Grid Table 2 Accent 3" w:uiPriority="47"/>
+    <w:lsdException w:name="Grid Table 3 Accent 3" w:uiPriority="48"/>
+    <w:lsdException w:name="Grid Table 4 Accent 3" w:uiPriority="49"/>
+    <w:lsdException w:name="Grid Table 5 Dark Accent 3" w:uiPriority="50"/>
+    <w:lsdException w:name="Grid Table 6 Colorful Accent 3" w:uiPriority="51"/>
+    <w:lsdException w:name="Grid Table 7 Colorful Accent 3" w:uiPriority="52"/>
+    <w:lsdException w:name="Grid Table 1 Light Accent 4" w:uiPriority="46"/>
+    <w:lsdException w:name="Grid Table 2 Accent 4" w:uiPriority="47"/>
+    <w:lsdException w:name="Grid Table 3 Accent 4" w:uiPriority="48"/>
+    <w:lsdException w:name="Grid Table 4 Accent 4" w:uiPriority="49"/>
+    <w:lsdException w:name="Grid Table 5 Dark Accent 4" w:uiPriority="50"/>
+    <w:lsdException w:name="Grid Table 6 Colorful Accent 4" w:uiPriority="51"/>
+    <w:lsdException w:name="Grid Table 7 Colorful Accent 4" w:uiPriority="52"/>
+    <w:lsdException w:name="Grid Table 1 Light Accent 5" w:uiPriority="46"/>
+    <w:lsdException w:name="Grid Table 2 Accent 5" w:uiPriority="47"/>
+    <w:lsdException w:name="Grid Table 3 Accent 5" w:uiPriority="48"/>
+    <w:lsdException w:name="Grid Table 4 Accent 5" w:uiPriority="49"/>
+    <w:lsdException w:name="Grid Table 5 Dark Accent 5" w:uiPriority="50"/>
+    <w:lsdException w:name="Grid Table 6 Colorful Accent 5" w:uiPriority="51"/>
+    <w:lsdException w:name="Grid Table 7 Colorful Accent 5" w:uiPriority="52"/>
+    <w:lsdException w:name="Grid Table 1 Light Accent 6" w:uiPriority="46"/>
+    <w:lsdException w:name="Grid Table 2 Accent 6" w:uiPriority="47"/>
+    <w:lsdException w:name="Grid Table 3 Accent 6" w:uiPriority="48"/>
+    <w:lsdException w:name="Grid Table 4 Accent 6" w:uiPriority="49"/>
+    <w:lsdException w:name="Grid Table 5 Dark Accent 6" w:uiPriority="50"/>
+    <w:lsdException w:name="Grid Table 6 Colorful Accent 6" w:uiPriority="51"/>
+    <w:lsdException w:name="Grid Table 7 Colorful Accent 6" w:uiPriority="52"/>
+    <w:lsdException w:name="List Table 1 Light" w:uiPriority="46"/>
+    <w:lsdException w:name="List Table 2" w:uiPriority="47"/>
+    <w:lsdException w:name="List Table 3" w:uiPriority="48"/>
+    <w:lsdException w:name="List Table 4" w:uiPriority="49"/>
+    <w:lsdException w:name="List Table 5 Dark" w:uiPriority="50"/>
+    <w:lsdException w:name="List Table 6 Colorful" w:uiPriority="51"/>
+    <w:lsdException w:name="List Table 7 Colorful" w:uiPriority="52"/>
+    <w:lsdException w:name="List Table 1 Light Accent 1" w:uiPriority="46"/>
+    <w:lsdException w:name="List Table 2 Accent 1" w:uiPriority="47"/>
+    <w:lsdException w:name="List Table 3 Accent 1" w:uiPriority="48"/>
+    <w:lsdException w:name="List Table 4 Accent 1" w:uiPriority="49"/>
+    <w:lsdException w:name="List Table 5 Dark Accent 1" w:uiPriority="50"/>
+    <w:lsdException w:name="List Table 6 Colorful Accent 1" w:uiPriority="51"/>
+    <w:lsdException w:name="List Table 7 Colorful Accent 1" w:uiPriority="52"/>
+    <w:lsdException w:name="List Table 1 Light Accent 2" w:uiPriority="46"/>
+    <w:lsdException w:name="List Table 2 Accent 2" w:uiPriority="47"/>
+    <w:lsdException w:name="List Table 3 Accent 2" w:uiPriority="48"/>
+    <w:lsdException w:name="List Table 4 Accent 2" w:uiPriority="49"/>
+    <w:lsdException w:name="List Table 5 Dark Accent 2" w:uiPriority="50"/>
+    <w:lsdException w:name="List Table 6 Colorful Accent 2" w:uiPriority="51"/>
+    <w:lsdException w:name="List Table 7 Colorful Accent 2" w:uiPriority="52"/>
+    <w:lsdException w:name="List Table 1 Light Accent 3" w:uiPriority="46"/>
+    <w:lsdException w:name="List Table 2 Accent 3" w:uiPriority="47"/>
+    <w:lsdException w:name="List Table 3 Accent 3" w:uiPriority="48"/>
+    <w:lsdException w:name="List Table 4 Accent 3" w:uiPriority="49"/>
+    <w:lsdException w:name="List Table 5 Dark Accent 3" w:uiPriority="50"/>
+    <w:lsdException w:name="List Table 6 Colorful Accent 3" w:uiPriority="51"/>
+    <w:lsdException w:name="List Table 7 Colorful Accent 3" w:uiPriority="52"/>
+    <w:lsdException w:name="List Table 1 Light Accent 4" w:uiPriority="46"/>
+    <w:lsdException w:name="List Table 2 Accent 4" w:uiPriority="47"/>
+    <w:lsdException w:name="List Table 3 Accent 4" w:uiPriority="48"/>
+    <w:lsdException w:name="List Table 4 Accent 4" w:uiPriority="49"/>
+    <w:lsdException w:name="List Table 5 Dark Accent 4" w:uiPriority="50"/>
+    <w:lsdException w:name="List Table 6 Colorful Accent 4" w:uiPriority="51"/>
+    <w:lsdException w:name="List Table 7 Colorful Accent 4" w:uiPriority="52"/>
+    <w:lsdException w:name="List Table 1 Light Accent 5" w:uiPriority="46"/>
+    <w:lsdException w:name="List Table 2 Accent 5" w:uiPriority="47"/>
+    <w:lsdException w:name="List Table 3 Accent 5" w:uiPriority="48"/>
+    <w:lsdException w:name="List Table 4 Accent 5" w:uiPriority="49"/>
+    <w:lsdException w:name="List Table 5 Dark Accent 5" w:uiPriority="50"/>
+    <w:lsdException w:name="List Table 6 Colorful Accent 5" w:uiPriority="51"/>
+    <w:lsdException w:name="List Table 7 Colorful Accent 5" w:uiPriority="52"/>
+    <w:lsdException w:name="List Table 1 Light Accent 6" w:uiPriority="46"/>
+    <w:lsdException w:name="List Table 2 Accent 6" w:uiPriority="47"/>
+    <w:lsdException w:name="List Table 3 Accent 6" w:uiPriority="48"/>
+    <w:lsdException w:name="List Table 4 Accent 6" w:uiPriority="49"/>
+    <w:lsdException w:name="List Table 5 Dark Accent 6" w:uiPriority="50"/>
+    <w:lsdException w:name="List Table 6 Colorful Accent 6" w:uiPriority="51"/>
+    <w:lsdException w:name="List Table 7 Colorful Accent 6" w:uiPriority="52"/>
   </w:latentStyles>
   <w:style w:type="paragraph" w:default="1" w:styleId="Normal">
     <w:name w:val="Normal"/>
@@ -9902,7 +11614,6 @@
     <w:uiPriority w:val="99"/>
     <w:semiHidden/>
     <w:unhideWhenUsed/>
-    <w:qFormat/>
     <w:tblPr>
       <w:tblInd w:w="0" w:type="dxa"/>
       <w:tblCellMar>
@@ -10284,7 +11995,7 @@
       <w:u w:val="single"/>
     </w:rPr>
   </w:style>
-  <w:style w:type="paragraph" w:styleId="TtulodeTDC">
+  <w:style w:type="paragraph" w:styleId="TtuloTDC">
     <w:name w:val="TOC Heading"/>
     <w:basedOn w:val="Ttulo1"/>
     <w:next w:val="Normal"/>
@@ -10546,19 +12257,12 @@
     <w:tblPr>
       <w:tblStyleRowBandSize w:val="1"/>
       <w:tblStyleColBandSize w:val="1"/>
-      <w:tblInd w:w="0" w:type="dxa"/>
       <w:tblBorders>
         <w:top w:val="single" w:sz="2" w:space="0" w:color="C2D69B" w:themeColor="accent3" w:themeTint="99"/>
         <w:bottom w:val="single" w:sz="2" w:space="0" w:color="C2D69B" w:themeColor="accent3" w:themeTint="99"/>
         <w:insideH w:val="single" w:sz="2" w:space="0" w:color="C2D69B" w:themeColor="accent3" w:themeTint="99"/>
         <w:insideV w:val="single" w:sz="2" w:space="0" w:color="C2D69B" w:themeColor="accent3" w:themeTint="99"/>
       </w:tblBorders>
-      <w:tblCellMar>
-        <w:top w:w="0" w:type="dxa"/>
-        <w:left w:w="108" w:type="dxa"/>
-        <w:bottom w:w="0" w:type="dxa"/>
-        <w:right w:w="108" w:type="dxa"/>
-      </w:tblCellMar>
     </w:tblPr>
     <w:tblStylePr w:type="firstRow">
       <w:rPr>
@@ -10938,7 +12642,7 @@
 </file>
 
 <file path=customXml/itemProps2.xml><?xml version="1.0" encoding="utf-8"?>
-<ds:datastoreItem xmlns:ds="http://schemas.openxmlformats.org/officeDocument/2006/customXml" ds:itemID="{04486559-E276-48CB-8B84-55D75F53CF46}">
+<ds:datastoreItem xmlns:ds="http://schemas.openxmlformats.org/officeDocument/2006/customXml" ds:itemID="{1474E19F-AC2C-41DD-ADE6-8A968D08A113}">
   <ds:schemaRefs>
     <ds:schemaRef ds:uri="http://schemas.openxmlformats.org/officeDocument/2006/bibliography"/>
   </ds:schemaRefs>

</xml_diff>